<commit_message>
additional convert for section 2 & 3 before rebase to public
</commit_message>
<xml_diff>
--- a/src/main/resources/template/template.docx
+++ b/src/main/resources/template/template.docx
@@ -92,35 +92,11 @@
       <w:bookmarkStart w:id="2" w:name="_Toc64363684"/>
       <w:r>
         <w:rPr>
-          <w:color w:val="999999"/>
-          <w:sz w:val="52"/>
-          <w:szCs w:val="52"/>
-        </w:rPr>
-        <w:t>[</w:t>
-      </w:r>
-      <w:r>
-        <w:rPr>
           <w:color w:val="92D050"/>
           <w:sz w:val="52"/>
           <w:szCs w:val="52"/>
         </w:rPr>
-        <w:t xml:space="preserve">project </w:t>
-      </w:r>
-      <w:r>
-        <w:rPr>
-          <w:color w:val="92D050"/>
-          <w:sz w:val="52"/>
-          <w:szCs w:val="52"/>
-        </w:rPr>
         <w:t>acronym</w:t>
-      </w:r>
-      <w:r>
-        <w:rPr>
-          <w:color w:val="999999"/>
-          <w:sz w:val="52"/>
-          <w:szCs w:val="52"/>
-        </w:rPr>
-        <w:t>]</w:t>
       </w:r>
       <w:bookmarkEnd w:id="2"/>
     </w:p>
@@ -736,15 +712,13 @@
               <w:ind w:right="-106"/>
               <w:jc w:val="left"/>
               <w:rPr>
-                <w:color w:val="92D050"/>
-                <w:sz w:val="20"/>
-                <w:szCs w:val="20"/>
-                <w:lang w:val="en-GB"/>
-              </w:rPr>
-            </w:pPr>
-            <w:r>
-              <w:rPr>
-                <w:color w:val="92D050"/>
+                <w:sz w:val="20"/>
+                <w:szCs w:val="20"/>
+                <w:lang w:val="en-GB"/>
+              </w:rPr>
+            </w:pPr>
+            <w:r>
+              <w:rPr>
                 <w:sz w:val="20"/>
                 <w:szCs w:val="20"/>
                 <w:lang w:val="en-GB"/>
@@ -754,7 +728,6 @@
             <w:hyperlink r:id="rId10">
               <w:r>
                 <w:rPr>
-                  <w:color w:val="92D050"/>
                   <w:sz w:val="20"/>
                   <w:szCs w:val="20"/>
                   <w:u w:val="single"/>
@@ -765,7 +738,6 @@
             </w:hyperlink>
             <w:r>
               <w:rPr>
-                <w:color w:val="92D050"/>
                 <w:sz w:val="20"/>
                 <w:szCs w:val="20"/>
                 <w:lang w:val="en-GB"/>
@@ -919,6 +891,15 @@
                 <w:lang w:val="en-GB"/>
               </w:rPr>
             </w:pPr>
+            <w:r>
+              <w:rPr>
+                <w:color w:val="92D050"/>
+                <w:sz w:val="20"/>
+                <w:szCs w:val="20"/>
+                <w:lang w:val="en-GB"/>
+              </w:rPr>
+              <w:t>[</w:t>
+            </w:r>
             <w:proofErr w:type="spellStart"/>
             <w:r>
               <w:rPr>
@@ -927,7 +908,7 @@
                 <w:szCs w:val="20"/>
                 <w:lang w:val="en-GB"/>
               </w:rPr>
-              <w:t>[coordinatorname]</w:t>
+              <w:t>coordinatorname</w:t>
             </w:r>
             <w:proofErr w:type="spellEnd"/>
             <w:r>
@@ -937,8 +918,26 @@
                 <w:szCs w:val="20"/>
                 <w:lang w:val="en-GB"/>
               </w:rPr>
+              <w:t>]</w:t>
+            </w:r>
+            <w:r>
+              <w:rPr>
+                <w:color w:val="92D050"/>
+                <w:sz w:val="20"/>
+                <w:szCs w:val="20"/>
+                <w:lang w:val="en-GB"/>
+              </w:rPr>
               <w:t xml:space="preserve">, </w:t>
             </w:r>
+            <w:r>
+              <w:rPr>
+                <w:color w:val="92D050"/>
+                <w:sz w:val="20"/>
+                <w:szCs w:val="20"/>
+                <w:lang w:val="en-GB"/>
+              </w:rPr>
+              <w:t>[</w:t>
+            </w:r>
             <w:proofErr w:type="spellStart"/>
             <w:r>
               <w:rPr>
@@ -947,7 +946,7 @@
                 <w:szCs w:val="20"/>
                 <w:lang w:val="en-GB"/>
               </w:rPr>
-              <w:t>[coordinatormail]</w:t>
+              <w:t>coordinatormail</w:t>
             </w:r>
             <w:proofErr w:type="spellEnd"/>
             <w:r>
@@ -957,8 +956,26 @@
                 <w:szCs w:val="20"/>
                 <w:lang w:val="en-GB"/>
               </w:rPr>
+              <w:t>]</w:t>
+            </w:r>
+            <w:r>
+              <w:rPr>
+                <w:color w:val="92D050"/>
+                <w:sz w:val="20"/>
+                <w:szCs w:val="20"/>
+                <w:lang w:val="en-GB"/>
+              </w:rPr>
               <w:t xml:space="preserve">, </w:t>
             </w:r>
+            <w:r>
+              <w:rPr>
+                <w:color w:val="92D050"/>
+                <w:sz w:val="20"/>
+                <w:szCs w:val="20"/>
+                <w:lang w:val="en-GB"/>
+              </w:rPr>
+              <w:t>[</w:t>
+            </w:r>
             <w:proofErr w:type="spellStart"/>
             <w:r>
               <w:rPr>
@@ -967,9 +984,18 @@
                 <w:szCs w:val="20"/>
                 <w:lang w:val="en-GB"/>
               </w:rPr>
-              <w:t>[coordinatorid]</w:t>
+              <w:t>coordinatorid</w:t>
             </w:r>
             <w:proofErr w:type="spellEnd"/>
+            <w:r>
+              <w:rPr>
+                <w:color w:val="92D050"/>
+                <w:sz w:val="20"/>
+                <w:szCs w:val="20"/>
+                <w:lang w:val="en-GB"/>
+              </w:rPr>
+              <w:t>]</w:t>
+            </w:r>
             <w:r>
               <w:rPr>
                 <w:color w:val="92D050"/>
@@ -1145,6 +1171,15 @@
                 <w:lang w:val="en-GB"/>
               </w:rPr>
             </w:pPr>
+            <w:r>
+              <w:rPr>
+                <w:color w:val="92D050"/>
+                <w:sz w:val="20"/>
+                <w:szCs w:val="20"/>
+                <w:lang w:val="en-GB"/>
+              </w:rPr>
+              <w:t>[</w:t>
+            </w:r>
             <w:proofErr w:type="spellStart"/>
             <w:r>
               <w:rPr>
@@ -1153,7 +1188,7 @@
                 <w:szCs w:val="20"/>
                 <w:lang w:val="en-GB"/>
               </w:rPr>
-              <w:t>[contactname]</w:t>
+              <w:t>contactname</w:t>
             </w:r>
             <w:proofErr w:type="spellEnd"/>
             <w:r>
@@ -1163,7 +1198,7 @@
                 <w:szCs w:val="20"/>
                 <w:lang w:val="en-GB"/>
               </w:rPr>
-              <w:t>, </w:t>
+              <w:t>],[</w:t>
             </w:r>
             <w:proofErr w:type="spellStart"/>
             <w:r>
@@ -1173,7 +1208,7 @@
                 <w:szCs w:val="20"/>
                 <w:lang w:val="en-GB"/>
               </w:rPr>
-              <w:t>[contactmail]</w:t>
+              <w:t>contactmail</w:t>
             </w:r>
             <w:proofErr w:type="spellEnd"/>
             <w:r>
@@ -1183,7 +1218,7 @@
                 <w:szCs w:val="20"/>
                 <w:lang w:val="en-GB"/>
               </w:rPr>
-              <w:t>, </w:t>
+              <w:t>],[</w:t>
             </w:r>
             <w:proofErr w:type="spellStart"/>
             <w:r>
@@ -1193,7 +1228,7 @@
                 <w:szCs w:val="20"/>
                 <w:lang w:val="en-GB"/>
               </w:rPr>
-              <w:t>[contactid]</w:t>
+              <w:t>contactid</w:t>
             </w:r>
             <w:proofErr w:type="spellEnd"/>
             <w:r>
@@ -1203,7 +1238,7 @@
                 <w:szCs w:val="20"/>
                 <w:lang w:val="en-GB"/>
               </w:rPr>
-              <w:t>,</w:t>
+              <w:t>],[</w:t>
             </w:r>
             <w:proofErr w:type="spellStart"/>
             <w:r>
@@ -1213,7 +1248,7 @@
                 <w:szCs w:val="20"/>
                 <w:lang w:val="en-GB"/>
               </w:rPr>
-              <w:t>[contactaffiliation</w:t>
+              <w:t>contactaffiliation</w:t>
             </w:r>
             <w:proofErr w:type="spellEnd"/>
             <w:r>
@@ -1351,6 +1386,15 @@
                 <w:lang w:val="en-GB"/>
               </w:rPr>
             </w:pPr>
+            <w:r>
+              <w:rPr>
+                <w:color w:val="92D050"/>
+                <w:sz w:val="20"/>
+                <w:szCs w:val="20"/>
+                <w:lang w:val="en-GB"/>
+              </w:rPr>
+              <w:t>[</w:t>
+            </w:r>
             <w:proofErr w:type="spellStart"/>
             <w:r>
               <w:rPr>
@@ -1359,9 +1403,18 @@
                 <w:szCs w:val="20"/>
                 <w:lang w:val="en-GB"/>
               </w:rPr>
-              <w:t>[startdate]</w:t>
+              <w:t>startdate</w:t>
             </w:r>
             <w:proofErr w:type="spellEnd"/>
+            <w:r>
+              <w:rPr>
+                <w:color w:val="92D050"/>
+                <w:sz w:val="20"/>
+                <w:szCs w:val="20"/>
+                <w:lang w:val="en-GB"/>
+              </w:rPr>
+              <w:t>]</w:t>
+            </w:r>
           </w:p>
         </w:tc>
       </w:tr>
@@ -1408,6 +1461,15 @@
                 <w:lang w:val="en-GB"/>
               </w:rPr>
             </w:pPr>
+            <w:r>
+              <w:rPr>
+                <w:color w:val="92D050"/>
+                <w:sz w:val="20"/>
+                <w:szCs w:val="20"/>
+                <w:lang w:val="en-GB"/>
+              </w:rPr>
+              <w:t>[</w:t>
+            </w:r>
             <w:proofErr w:type="spellStart"/>
             <w:r>
               <w:rPr>
@@ -1416,9 +1478,18 @@
                 <w:szCs w:val="20"/>
                 <w:lang w:val="en-GB"/>
               </w:rPr>
-              <w:t>[enddate]</w:t>
+              <w:t>enddate</w:t>
             </w:r>
             <w:proofErr w:type="spellEnd"/>
+            <w:r>
+              <w:rPr>
+                <w:color w:val="92D050"/>
+                <w:sz w:val="20"/>
+                <w:szCs w:val="20"/>
+                <w:lang w:val="en-GB"/>
+              </w:rPr>
+              <w:t>]</w:t>
+            </w:r>
           </w:p>
         </w:tc>
       </w:tr>
@@ -1450,7 +1521,7 @@
                 <w:szCs w:val="20"/>
                 <w:lang w:val="en-GB"/>
               </w:rPr>
-              <w:t>Funding programme</w:t>
+              <w:t>F</w:t>
             </w:r>
             <w:r>
               <w:rPr>
@@ -1460,7 +1531,7 @@
                 <w:szCs w:val="20"/>
                 <w:lang w:val="en-GB"/>
               </w:rPr>
-              <w:t>,</w:t>
+              <w:t>under, f</w:t>
             </w:r>
             <w:r>
               <w:rPr>
@@ -1470,7 +1541,7 @@
                 <w:szCs w:val="20"/>
                 <w:lang w:val="en-GB"/>
               </w:rPr>
-              <w:t xml:space="preserve"> </w:t>
+              <w:t>unding programme</w:t>
             </w:r>
             <w:r>
               <w:rPr>
@@ -1480,7 +1551,7 @@
                 <w:szCs w:val="20"/>
                 <w:lang w:val="en-GB"/>
               </w:rPr>
-              <w:br/>
+              <w:t>,</w:t>
             </w:r>
             <w:r>
               <w:rPr>
@@ -1490,6 +1561,26 @@
                 <w:szCs w:val="20"/>
                 <w:lang w:val="en-GB"/>
               </w:rPr>
+              <w:t xml:space="preserve"> </w:t>
+            </w:r>
+            <w:r>
+              <w:rPr>
+                <w:bCs/>
+                <w:color w:val="006AAB"/>
+                <w:sz w:val="20"/>
+                <w:szCs w:val="20"/>
+                <w:lang w:val="en-GB"/>
+              </w:rPr>
+              <w:br/>
+            </w:r>
+            <w:r>
+              <w:rPr>
+                <w:bCs/>
+                <w:color w:val="006AAB"/>
+                <w:sz w:val="20"/>
+                <w:szCs w:val="20"/>
+                <w:lang w:val="en-GB"/>
+              </w:rPr>
               <w:t>grant number</w:t>
             </w:r>
           </w:p>
@@ -1509,6 +1600,15 @@
                 <w:lang w:val="en-GB"/>
               </w:rPr>
             </w:pPr>
+            <w:r>
+              <w:rPr>
+                <w:color w:val="92D050"/>
+                <w:sz w:val="20"/>
+                <w:szCs w:val="20"/>
+                <w:lang w:val="en-GB"/>
+              </w:rPr>
+              <w:t>[</w:t>
+            </w:r>
             <w:proofErr w:type="spellStart"/>
             <w:r>
               <w:rPr>
@@ -1517,9 +1617,18 @@
                 <w:szCs w:val="20"/>
                 <w:lang w:val="en-GB"/>
               </w:rPr>
-              <w:t>[grantid]</w:t>
+              <w:t>grantid</w:t>
             </w:r>
             <w:proofErr w:type="spellEnd"/>
+            <w:r>
+              <w:rPr>
+                <w:color w:val="92D050"/>
+                <w:sz w:val="20"/>
+                <w:szCs w:val="20"/>
+                <w:lang w:val="en-GB"/>
+              </w:rPr>
+              <w:t>]</w:t>
+            </w:r>
           </w:p>
         </w:tc>
       </w:tr>
@@ -2167,7 +2276,6 @@
           <w:docPartUnique/>
         </w:docPartObj>
       </w:sdtPr>
-      <w:sdtEndPr/>
       <w:sdtContent>
         <w:p>
           <w:pPr>
@@ -4416,7 +4524,14 @@
           <w:color w:val="92D050"/>
           <w:lang w:val="en-GB"/>
         </w:rPr>
-        <w:t>[Other (e.g. from a project partner)]</w:t>
+        <w:t>Other (e.g. from a project partner</w:t>
+      </w:r>
+      <w:r>
+        <w:rPr>
+          <w:color w:val="92D050"/>
+          <w:lang w:val="en-GB"/>
+        </w:rPr>
+        <w:t>)</w:t>
       </w:r>
     </w:p>
     <w:p>
@@ -5674,110 +5789,36 @@
         <w:rPr>
           <w:lang w:val="en-GB"/>
         </w:rPr>
-        <w:t>Data</w:t>
-      </w:r>
-      <w:r>
-        <w:rPr>
-          <w:lang w:val="en-GB"/>
-        </w:rPr>
-        <w:t xml:space="preserve">set </w:t>
-      </w:r>
-      <w:r>
-        <w:rPr>
-          <w:lang w:val="en-GB"/>
-        </w:rPr>
-        <w:t>P</w:t>
-      </w:r>
-      <w:r>
-        <w:rPr>
-          <w:lang w:val="en-GB"/>
-        </w:rPr>
-        <w:t xml:space="preserve">1 </w:t>
-      </w:r>
-      <w:r>
-        <w:rPr>
-          <w:lang w:val="en-GB"/>
-        </w:rPr>
-        <w:t xml:space="preserve">will </w:t>
-      </w:r>
-      <w:r>
-        <w:rPr>
-          <w:lang w:val="en-GB"/>
-        </w:rPr>
-        <w:t>be collected in the lab</w:t>
-      </w:r>
-      <w:r>
-        <w:rPr>
-          <w:lang w:val="en-GB"/>
-        </w:rPr>
-        <w:t xml:space="preserve">oratory </w:t>
-      </w:r>
-      <w:r>
-        <w:rPr>
-          <w:lang w:val="en-GB"/>
-        </w:rPr>
-        <w:t>by performing XYZ</w:t>
-      </w:r>
-      <w:r>
-        <w:rPr>
-          <w:lang w:val="en-GB"/>
-        </w:rPr>
-        <w:t>.</w:t>
-      </w:r>
-      <w:r>
-        <w:rPr>
-          <w:lang w:val="en-GB"/>
-        </w:rPr>
-        <w:t xml:space="preserve"> …</w:t>
+        <w:t xml:space="preserve"> [[</w:t>
+      </w:r>
+      <w:proofErr w:type="spellStart"/>
+      <w:r>
+        <w:rPr>
+          <w:lang w:val="en-GB"/>
+        </w:rPr>
+        <w:t>datageneration</w:t>
+      </w:r>
+      <w:proofErr w:type="spellEnd"/>
+      <w:r>
+        <w:rPr>
+          <w:lang w:val="en-GB"/>
+        </w:rPr>
+        <w:t>]]</w:t>
       </w:r>
     </w:p>
     <w:p>
       <w:pPr>
         <w:rPr>
-          <w:lang w:val="en-GB"/>
-        </w:rPr>
-      </w:pPr>
-      <w:r>
-        <w:rPr>
-          <w:lang w:val="en-GB"/>
-        </w:rPr>
-        <w:t xml:space="preserve">Dataset </w:t>
-      </w:r>
-      <w:r>
-        <w:rPr>
-          <w:lang w:val="en-GB"/>
-        </w:rPr>
-        <w:t>P</w:t>
-      </w:r>
-      <w:r>
-        <w:rPr>
-          <w:lang w:val="en-GB"/>
-        </w:rPr>
-        <w:t>2 will</w:t>
-      </w:r>
-      <w:r>
-        <w:rPr>
-          <w:lang w:val="en-GB"/>
-        </w:rPr>
-        <w:t xml:space="preserve"> be generated by </w:t>
-      </w:r>
-      <w:r>
-        <w:rPr>
-          <w:lang w:val="en-GB" w:eastAsia="x-none"/>
-        </w:rPr>
-        <w:t>different microscopes</w:t>
-      </w:r>
-      <w:r>
-        <w:rPr>
-          <w:lang w:val="en-GB"/>
-        </w:rPr>
-        <w:t>.</w:t>
-      </w:r>
-      <w:r>
-        <w:rPr>
-          <w:lang w:val="en-GB"/>
-        </w:rPr>
-        <w:t xml:space="preserve"> …</w:t>
+          <w:b/>
+          <w:lang w:val="en-GB"/>
+        </w:rPr>
+      </w:pPr>
+      <w:r>
+        <w:rPr>
+          <w:b/>
+          <w:lang w:val="en-GB"/>
+        </w:rPr>
+        <w:t>Data reuse</w:t>
       </w:r>
     </w:p>
     <w:p>
@@ -5790,152 +5831,13 @@
         <w:rPr>
           <w:lang w:val="en-GB"/>
         </w:rPr>
-        <w:t>Datasets</w:t>
-      </w:r>
-      <w:r>
-        <w:rPr>
-          <w:lang w:val="en-GB"/>
-        </w:rPr>
-        <w:t xml:space="preserve"> </w:t>
-      </w:r>
-      <w:r>
-        <w:rPr>
-          <w:lang w:val="en-GB"/>
-        </w:rPr>
-        <w:t>P</w:t>
-      </w:r>
-      <w:r>
-        <w:rPr>
-          <w:lang w:val="en-GB"/>
-        </w:rPr>
-        <w:t>3</w:t>
-      </w:r>
-      <w:r>
-        <w:rPr>
-          <w:lang w:val="en-GB"/>
-        </w:rPr>
-        <w:t xml:space="preserve"> and</w:t>
-      </w:r>
-      <w:r>
-        <w:rPr>
-          <w:lang w:val="en-GB"/>
-        </w:rPr>
-        <w:t xml:space="preserve"> </w:t>
-      </w:r>
-      <w:r>
-        <w:rPr>
-          <w:lang w:val="en-GB"/>
-        </w:rPr>
-        <w:t>P</w:t>
-      </w:r>
-      <w:r>
-        <w:rPr>
-          <w:lang w:val="en-GB"/>
-        </w:rPr>
-        <w:t xml:space="preserve">4 are results of simulations done using </w:t>
-      </w:r>
-      <w:r>
-        <w:rPr>
-          <w:lang w:val="en-GB"/>
-        </w:rPr>
-        <w:t xml:space="preserve">the </w:t>
-      </w:r>
-      <w:r>
-        <w:rPr>
-          <w:lang w:val="en-GB"/>
-        </w:rPr>
-        <w:t>VSC</w:t>
+        <w:t>No information yet for data reuse</w:t>
       </w:r>
       <w:r>
         <w:rPr>
           <w:lang w:val="en-GB"/>
         </w:rPr>
         <w:t>.</w:t>
-      </w:r>
-      <w:r>
-        <w:rPr>
-          <w:lang w:val="en-GB"/>
-        </w:rPr>
-        <w:t xml:space="preserve"> …</w:t>
-      </w:r>
-    </w:p>
-    <w:p>
-      <w:pPr>
-        <w:rPr>
-          <w:b/>
-          <w:lang w:val="en-GB"/>
-        </w:rPr>
-      </w:pPr>
-      <w:r>
-        <w:rPr>
-          <w:b/>
-          <w:lang w:val="en-GB"/>
-        </w:rPr>
-        <w:t>Data reuse</w:t>
-      </w:r>
-    </w:p>
-    <w:p>
-      <w:pPr>
-        <w:rPr>
-          <w:lang w:val="en-GB"/>
-        </w:rPr>
-      </w:pPr>
-      <w:r>
-        <w:rPr>
-          <w:lang w:val="en-GB"/>
-        </w:rPr>
-        <w:t xml:space="preserve">Dataset </w:t>
-      </w:r>
-      <w:r>
-        <w:rPr>
-          <w:lang w:val="en-GB"/>
-        </w:rPr>
-        <w:t>R1</w:t>
-      </w:r>
-      <w:r>
-        <w:rPr>
-          <w:lang w:val="en-GB"/>
-        </w:rPr>
-        <w:t xml:space="preserve"> are statistics data of </w:t>
-      </w:r>
-      <w:proofErr w:type="spellStart"/>
-      <w:r>
-        <w:rPr>
-          <w:lang w:val="en-GB"/>
-        </w:rPr>
-        <w:t>Statistik</w:t>
-      </w:r>
-      <w:proofErr w:type="spellEnd"/>
-      <w:r>
-        <w:rPr>
-          <w:lang w:val="en-GB"/>
-        </w:rPr>
-        <w:t xml:space="preserve"> Austria on…, that will be used for a secondary analysis.</w:t>
-      </w:r>
-      <w:r>
-        <w:rPr>
-          <w:lang w:val="en-GB"/>
-        </w:rPr>
-        <w:t xml:space="preserve"> </w:t>
-      </w:r>
-      <w:r>
-        <w:rPr>
-          <w:lang w:val="en-GB"/>
-        </w:rPr>
-        <w:t>The data are evaluated with the help of the statistics program R.</w:t>
-      </w:r>
-    </w:p>
-    <w:p>
-      <w:pPr>
-        <w:rPr>
-          <w:lang w:val="en-GB"/>
-        </w:rPr>
-      </w:pPr>
-      <w:r>
-        <w:rPr>
-          <w:lang w:val="en-GB"/>
-        </w:rPr>
-        <w:t>…</w:t>
       </w:r>
     </w:p>
     <w:p>
@@ -5981,6 +5883,8 @@
           <w:lang w:val="en-US"/>
         </w:rPr>
       </w:pPr>
+      <w:bookmarkStart w:id="15" w:name="_Toc66691668"/>
+      <w:bookmarkEnd w:id="14"/>
       <w:r>
         <w:rPr>
           <w:lang w:val="en-US"/>
@@ -5991,25 +5895,21 @@
         <w:rPr>
           <w:lang w:val="en-US"/>
         </w:rPr>
-        <w:t xml:space="preserve">ilenames will follow the projects naming convention as defined in document </w:t>
-      </w:r>
-      <w:r>
-        <w:rPr>
+        <w:t xml:space="preserve">ilenames will follow the projects naming convention as defined in </w:t>
+      </w:r>
+      <w:r>
+        <w:rPr>
+          <w:color w:val="92D050"/>
           <w:lang w:val="en-US"/>
         </w:rPr>
-        <w:t>[</w:t>
-      </w:r>
-      <w:r>
-        <w:rPr>
+        <w:t xml:space="preserve">document </w:t>
+      </w:r>
+      <w:r>
+        <w:rPr>
+          <w:color w:val="92D050"/>
           <w:lang w:val="en-US"/>
         </w:rPr>
-        <w:t>ABC</w:t>
-      </w:r>
-      <w:r>
-        <w:rPr>
-          <w:lang w:val="en-US"/>
-        </w:rPr>
-        <w:t>]</w:t>
+        <w:t>name</w:t>
       </w:r>
       <w:r>
         <w:rPr>
@@ -6053,77 +5953,47 @@
         <w:rPr>
           <w:lang w:val="en-GB" w:eastAsia="x-none"/>
         </w:rPr>
-        <w:t>As t</w:t>
-      </w:r>
-      <w:r>
-        <w:rPr>
-          <w:lang w:val="en-GB" w:eastAsia="x-none"/>
-        </w:rPr>
-        <w:t>here are no domain specific metadata standards applicable</w:t>
-      </w:r>
-      <w:r>
-        <w:rPr>
-          <w:lang w:val="en-GB" w:eastAsia="x-none"/>
-        </w:rPr>
-        <w:t>,</w:t>
-      </w:r>
-      <w:r>
-        <w:rPr>
-          <w:lang w:val="en-GB" w:eastAsia="x-none"/>
-        </w:rPr>
-        <w:t xml:space="preserve"> </w:t>
-      </w:r>
-      <w:r>
-        <w:rPr>
-          <w:lang w:val="en-GB" w:eastAsia="x-none"/>
-        </w:rPr>
-        <w:t>w</w:t>
-      </w:r>
-      <w:r>
-        <w:rPr>
-          <w:lang w:val="en-GB" w:eastAsia="x-none"/>
-        </w:rPr>
-        <w:t xml:space="preserve">e will provide a README file with an explanation of all values and terms used next to </w:t>
-      </w:r>
-      <w:r>
-        <w:rPr>
-          <w:lang w:val="en-GB" w:eastAsia="x-none"/>
-        </w:rPr>
-        <w:t>each</w:t>
-      </w:r>
-      <w:r>
-        <w:rPr>
-          <w:lang w:val="en-GB" w:eastAsia="x-none"/>
-        </w:rPr>
-        <w:t xml:space="preserve"> file with data. Additionally, we will provide common metadata such as title, description or keywords when publishing data in open access repositories. In such a case, we will follow the default template provided by the repository, such as Data Cite Metadata or Dublin Core.</w:t>
-      </w:r>
-    </w:p>
-    <w:bookmarkEnd w:id="14"/>
-    <w:p>
-      <w:pPr>
-        <w:jc w:val="left"/>
-        <w:rPr>
-          <w:lang w:val="en-GB" w:eastAsia="x-none"/>
-        </w:rPr>
-      </w:pPr>
-      <w:r>
-        <w:rPr>
-          <w:lang w:val="en-GB" w:eastAsia="x-none"/>
-        </w:rPr>
-        <w:t>A far as possible, we will use controlled vocabularies for our data to allow inter-disciplinary interoperability and machine-actionability</w:t>
-      </w:r>
-      <w:r>
-        <w:rPr>
-          <w:lang w:val="en-GB" w:eastAsia="x-none"/>
-        </w:rPr>
-        <w:t>.</w:t>
+        <w:t>[metadata]</w:t>
       </w:r>
     </w:p>
     <w:p>
       <w:pPr>
+        <w:jc w:val="left"/>
+        <w:rPr>
+          <w:lang w:val="en-GB" w:eastAsia="x-none"/>
+        </w:rPr>
+      </w:pPr>
+      <w:r>
+        <w:rPr>
+          <w:lang w:val="en-GB" w:eastAsia="x-none"/>
+        </w:rPr>
+        <w:t>Additionally, we will provide common metadata such as title, description or keywords when publishing data in open access repositories. In such a case, we will follow the default template provided by the repository, such as Data Cite Metadata or Dublin Core.</w:t>
+      </w:r>
+    </w:p>
+    <w:p>
+      <w:pPr>
+        <w:jc w:val="left"/>
+        <w:rPr>
+          <w:lang w:val="en-GB" w:eastAsia="x-none"/>
+        </w:rPr>
+      </w:pPr>
+      <w:r>
+        <w:rPr>
+          <w:lang w:val="en-GB" w:eastAsia="x-none"/>
+        </w:rPr>
+        <w:t>A far as possible, we will use controlled vocabularies for our data to allow inter-disciplinary interoperability and machine-actionability</w:t>
+      </w:r>
+      <w:r>
+        <w:rPr>
+          <w:lang w:val="en-GB" w:eastAsia="x-none"/>
+        </w:rPr>
+        <w:t>.</w:t>
+      </w:r>
+    </w:p>
+    <w:p>
+      <w:pPr>
         <w:pStyle w:val="Heading3"/>
       </w:pPr>
-      <w:bookmarkStart w:id="15" w:name="_Toc66691668"/>
       <w:r>
         <w:t>2</w:t>
       </w:r>
@@ -6244,847 +6114,58 @@
         </w:rPr>
         <w:t>will be ensured by the project manager in cooperation with the responsible representative of TU.it.</w:t>
       </w:r>
+      <w:r>
+        <w:rPr>
+          <w:lang w:val="en-GB"/>
+        </w:rPr>
+        <w:t xml:space="preserve"> The infrastructure of TU Wien will be used for this purpose.</w:t>
+      </w:r>
     </w:p>
     <w:p>
       <w:pPr>
         <w:jc w:val="left"/>
         <w:rPr>
-          <w:b/>
-          <w:lang w:val="en-GB"/>
-        </w:rPr>
-      </w:pPr>
-      <w:r>
-        <w:rPr>
-          <w:b/>
-          <w:lang w:val="en-GB"/>
-        </w:rPr>
-        <w:t xml:space="preserve">[Selection to choose from in </w:t>
-      </w:r>
-      <w:proofErr w:type="spellStart"/>
-      <w:r>
-        <w:rPr>
-          <w:b/>
-          <w:lang w:val="en-GB"/>
-        </w:rPr>
-        <w:t>Damap</w:t>
-      </w:r>
-      <w:proofErr w:type="spellEnd"/>
-      <w:r>
-        <w:rPr>
-          <w:b/>
-          <w:lang w:val="en-GB"/>
-        </w:rPr>
-        <w:t>:]</w:t>
-      </w:r>
+          <w:lang w:val="en-GB"/>
+        </w:rPr>
+      </w:pPr>
     </w:p>
     <w:p>
       <w:pPr>
-        <w:jc w:val="left"/>
-        <w:rPr>
-          <w:lang w:val="en-GB"/>
-        </w:rPr>
-      </w:pPr>
-      <w:r>
-        <w:rPr>
-          <w:lang w:val="en-GB"/>
-        </w:rPr>
-        <w:lastRenderedPageBreak/>
-        <w:t>[All data sets/dataset P1, P2 and R2]</w:t>
-      </w:r>
-      <w:r>
-        <w:rPr>
-          <w:lang w:val="en-GB"/>
-        </w:rPr>
-        <w:t xml:space="preserve"> </w:t>
-      </w:r>
-      <w:r>
-        <w:rPr>
-          <w:lang w:val="en-GB"/>
-        </w:rPr>
-        <w:t>will be</w:t>
-      </w:r>
-      <w:r>
-        <w:rPr>
-          <w:lang w:val="en-GB"/>
-        </w:rPr>
-        <w:t xml:space="preserve"> stored on </w:t>
-      </w:r>
-      <w:hyperlink r:id="rId16" w:history="1">
-        <w:proofErr w:type="spellStart"/>
-        <w:r>
-          <w:rPr>
-            <w:rStyle w:val="Hyperlink"/>
-            <w:lang w:val="en-GB"/>
-          </w:rPr>
-          <w:t>TUproCloud</w:t>
-        </w:r>
-        <w:proofErr w:type="spellEnd"/>
-      </w:hyperlink>
-      <w:r>
-        <w:rPr>
-          <w:lang w:val="en-GB"/>
-        </w:rPr>
-        <w:t>, an</w:t>
-      </w:r>
-      <w:r>
-        <w:rPr>
-          <w:lang w:val="en-GB"/>
-        </w:rPr>
-        <w:t xml:space="preserve"> </w:t>
-      </w:r>
-      <w:proofErr w:type="spellStart"/>
-      <w:r>
-        <w:rPr>
-          <w:lang w:val="en-GB"/>
-        </w:rPr>
-        <w:t>owncloud</w:t>
-      </w:r>
-      <w:proofErr w:type="spellEnd"/>
-      <w:r>
-        <w:rPr>
-          <w:lang w:val="en-GB"/>
-        </w:rPr>
-        <w:t xml:space="preserve">-service operated by TU.it. </w:t>
-      </w:r>
-      <w:proofErr w:type="spellStart"/>
-      <w:r>
-        <w:rPr>
-          <w:highlight w:val="yellow"/>
-          <w:lang w:val="en-GB"/>
-        </w:rPr>
-        <w:t>Owncloud</w:t>
-      </w:r>
-      <w:proofErr w:type="spellEnd"/>
-      <w:r>
-        <w:rPr>
-          <w:highlight w:val="yellow"/>
-          <w:lang w:val="en-GB"/>
-        </w:rPr>
-        <w:t xml:space="preserve">-data are kept independently and redundantly available at two different locations. This provides a daily disaster recovery backup and guarantees availability of 99,999%. (i.e. 5 min. service interruption per year). </w:t>
-      </w:r>
-      <w:r>
-        <w:rPr>
-          <w:lang w:val="en-GB"/>
-        </w:rPr>
-        <w:t>Only authorized staff members and project partners will have access.</w:t>
-      </w:r>
-      <w:r>
-        <w:rPr>
-          <w:lang w:val="en-GB"/>
-        </w:rPr>
-        <w:t xml:space="preserve"> </w:t>
-      </w:r>
+        <w:rPr>
+          <w:lang w:val="en-GB"/>
+        </w:rPr>
+      </w:pPr>
+      <w:bookmarkStart w:id="19" w:name="_Toc66691671"/>
+      <w:r>
+        <w:rPr>
+          <w:lang w:val="en-GB"/>
+        </w:rPr>
+        <w:t>[storage]</w:t>
+      </w:r>
+      <w:bookmarkStart w:id="20" w:name="_GoBack"/>
+      <w:bookmarkEnd w:id="20"/>
     </w:p>
     <w:p>
       <w:pPr>
-        <w:jc w:val="left"/>
-        <w:rPr>
-          <w:lang w:val="en-GB"/>
-        </w:rPr>
-      </w:pPr>
-      <w:r>
-        <w:rPr>
-          <w:lang w:val="en-GB"/>
-        </w:rPr>
-        <w:t>[All data sets/dataset P1, P2 and R2]</w:t>
-      </w:r>
-      <w:r>
-        <w:rPr>
-          <w:lang w:val="en-GB"/>
-        </w:rPr>
-        <w:t xml:space="preserve"> </w:t>
-      </w:r>
-      <w:r>
-        <w:rPr>
-          <w:lang w:val="en-GB"/>
-        </w:rPr>
-        <w:t>will be</w:t>
-      </w:r>
-      <w:r>
-        <w:rPr>
-          <w:lang w:val="en-GB"/>
-        </w:rPr>
-        <w:t xml:space="preserve"> stored on </w:t>
-      </w:r>
-      <w:hyperlink r:id="rId17" w:history="1">
-        <w:proofErr w:type="spellStart"/>
-        <w:r>
-          <w:rPr>
-            <w:rStyle w:val="Hyperlink"/>
-            <w:lang w:val="en-GB"/>
-          </w:rPr>
-          <w:t>TUownCloud</w:t>
-        </w:r>
-        <w:proofErr w:type="spellEnd"/>
-      </w:hyperlink>
-      <w:r>
-        <w:rPr>
-          <w:lang w:val="en-GB"/>
-        </w:rPr>
-        <w:t>, a</w:t>
-      </w:r>
-      <w:r>
-        <w:rPr>
-          <w:lang w:val="en-GB"/>
-        </w:rPr>
-        <w:t xml:space="preserve"> </w:t>
-      </w:r>
-      <w:r>
-        <w:rPr>
-          <w:lang w:val="en-GB"/>
-        </w:rPr>
-        <w:t>c</w:t>
-      </w:r>
-      <w:r>
-        <w:rPr>
-          <w:lang w:val="en-GB"/>
-        </w:rPr>
-        <w:t xml:space="preserve">loud-service operated by TU.it. </w:t>
-      </w:r>
-      <w:proofErr w:type="spellStart"/>
-      <w:r>
-        <w:rPr>
-          <w:highlight w:val="yellow"/>
-          <w:lang w:val="en-GB"/>
-        </w:rPr>
-        <w:t>TUownCloud</w:t>
-      </w:r>
-      <w:proofErr w:type="spellEnd"/>
-      <w:r>
-        <w:rPr>
-          <w:highlight w:val="yellow"/>
-          <w:lang w:val="en-GB"/>
-        </w:rPr>
-        <w:t xml:space="preserve">-data are kept independently and redundantly available at two different locations. This provides a daily disaster recovery backup and guarantees availability of 99,999%. (i.e. 5 min. service interruption per year). </w:t>
-      </w:r>
-      <w:r>
-        <w:rPr>
-          <w:lang w:val="en-GB"/>
-        </w:rPr>
-        <w:t>Only authorized staff members and project partners will have access.</w:t>
-      </w:r>
-      <w:r>
-        <w:rPr>
-          <w:lang w:val="en-GB"/>
-        </w:rPr>
-        <w:t xml:space="preserve"> </w:t>
-      </w:r>
-    </w:p>
-    <w:p>
-      <w:pPr>
-        <w:jc w:val="left"/>
-        <w:rPr>
-          <w:lang w:val="en-GB"/>
-        </w:rPr>
-      </w:pPr>
-      <w:bookmarkStart w:id="19" w:name="_Hlk66694933"/>
-      <w:r>
-        <w:rPr>
-          <w:lang w:val="en-GB"/>
-        </w:rPr>
-        <w:t>[All data sets/dataset P1, P2 and R2]</w:t>
-      </w:r>
-      <w:r>
-        <w:rPr>
-          <w:lang w:val="en-GB"/>
-        </w:rPr>
-        <w:t xml:space="preserve"> </w:t>
-      </w:r>
-      <w:r>
-        <w:rPr>
-          <w:lang w:val="en-GB"/>
-        </w:rPr>
-        <w:t>will be</w:t>
-      </w:r>
-      <w:r>
-        <w:rPr>
-          <w:lang w:val="en-GB"/>
-        </w:rPr>
-        <w:t xml:space="preserve"> stored on</w:t>
-      </w:r>
-      <w:r>
-        <w:rPr>
-          <w:lang w:val="en-GB"/>
-        </w:rPr>
-        <w:t xml:space="preserve"> </w:t>
-      </w:r>
-      <w:hyperlink r:id="rId18" w:history="1">
-        <w:proofErr w:type="spellStart"/>
-        <w:r>
-          <w:rPr>
-            <w:rStyle w:val="Hyperlink"/>
-            <w:lang w:val="en-GB"/>
-          </w:rPr>
-          <w:t>TUfiles</w:t>
-        </w:r>
-        <w:proofErr w:type="spellEnd"/>
-      </w:hyperlink>
-      <w:r>
-        <w:rPr>
-          <w:lang w:val="en-GB"/>
-        </w:rPr>
-        <w:t xml:space="preserve">, </w:t>
-      </w:r>
-      <w:r>
-        <w:rPr>
-          <w:lang w:val="en-GB"/>
-        </w:rPr>
-        <w:t xml:space="preserve">central and readily available network drive with backup </w:t>
-      </w:r>
-      <w:r>
-        <w:rPr>
-          <w:lang w:val="en-GB"/>
-        </w:rPr>
-        <w:t xml:space="preserve">operated by TU.it. </w:t>
-      </w:r>
-      <w:proofErr w:type="spellStart"/>
-      <w:r>
-        <w:rPr>
-          <w:lang w:val="en-GB"/>
-        </w:rPr>
-        <w:t>TUfiles</w:t>
-      </w:r>
-      <w:proofErr w:type="spellEnd"/>
-      <w:r>
-        <w:rPr>
-          <w:lang w:val="en-GB"/>
-        </w:rPr>
-        <w:t xml:space="preserve"> is suitable for storing data with moderate access requirements, but high availability demands</w:t>
-      </w:r>
-      <w:r>
-        <w:rPr>
-          <w:lang w:val="en-GB"/>
-        </w:rPr>
-        <w:t xml:space="preserve"> that allows </w:t>
-      </w:r>
-      <w:r>
-        <w:rPr>
-          <w:lang w:val="en-GB"/>
-        </w:rPr>
-        <w:t>full control of allocating authorisations</w:t>
-      </w:r>
-      <w:r>
-        <w:rPr>
-          <w:lang w:val="en-GB"/>
-        </w:rPr>
-        <w:t xml:space="preserve">. </w:t>
+        <w:pStyle w:val="Heading3"/>
+      </w:pPr>
+      <w:r>
+        <w:lastRenderedPageBreak/>
+        <w:t>3</w:t>
+      </w:r>
+      <w:r>
+        <w:t>b</w:t>
+      </w:r>
+      <w:r>
+        <w:tab/>
+      </w:r>
+      <w:r>
+        <w:t>D</w:t>
+      </w:r>
+      <w:r>
+        <w:t>ata security and protection of sensitive data</w:t>
       </w:r>
       <w:bookmarkEnd w:id="19"/>
-      <w:proofErr w:type="spellStart"/>
-      <w:r>
-        <w:rPr>
-          <w:highlight w:val="yellow"/>
-          <w:lang w:val="en-GB"/>
-        </w:rPr>
-        <w:t>TUfiles</w:t>
-      </w:r>
-      <w:proofErr w:type="spellEnd"/>
-      <w:r>
-        <w:rPr>
-          <w:highlight w:val="yellow"/>
-          <w:lang w:val="en-GB"/>
-        </w:rPr>
-        <w:t xml:space="preserve">-data are kept independently and redundantly available at two different locations. This provides a daily disaster recovery backup and guarantees availability of 99,999%. (i.e. 5 min. service interruption per year). </w:t>
-      </w:r>
-      <w:r>
-        <w:rPr>
-          <w:lang w:val="en-GB"/>
-        </w:rPr>
-        <w:t>Only authorized staff members will have access.</w:t>
-      </w:r>
-      <w:r>
-        <w:rPr>
-          <w:lang w:val="en-GB"/>
-        </w:rPr>
-        <w:t xml:space="preserve"> </w:t>
-      </w:r>
-    </w:p>
-    <w:p>
-      <w:pPr>
-        <w:jc w:val="left"/>
-        <w:rPr>
-          <w:lang w:val="en-GB"/>
-        </w:rPr>
-      </w:pPr>
-      <w:r>
-        <w:rPr>
-          <w:lang w:val="en-GB"/>
-        </w:rPr>
-        <w:t>[All data sets/dataset P1, P2 and R2]</w:t>
-      </w:r>
-      <w:r>
-        <w:rPr>
-          <w:lang w:val="en-GB"/>
-        </w:rPr>
-        <w:t xml:space="preserve"> </w:t>
-      </w:r>
-      <w:r>
-        <w:rPr>
-          <w:lang w:val="en-GB"/>
-        </w:rPr>
-        <w:t>will be</w:t>
-      </w:r>
-      <w:r>
-        <w:rPr>
-          <w:lang w:val="en-GB"/>
-        </w:rPr>
-        <w:t xml:space="preserve"> stored on</w:t>
-      </w:r>
-      <w:r>
-        <w:rPr>
-          <w:lang w:val="en-GB"/>
-        </w:rPr>
-        <w:t xml:space="preserve"> a server provided by TU.it (</w:t>
-      </w:r>
-      <w:hyperlink r:id="rId19" w:history="1">
-        <w:r>
-          <w:rPr>
-            <w:rStyle w:val="Hyperlink"/>
-            <w:lang w:val="en-GB"/>
-          </w:rPr>
-          <w:t>Server Housing</w:t>
-        </w:r>
-      </w:hyperlink>
-      <w:r>
-        <w:rPr>
-          <w:lang w:val="en-GB"/>
-        </w:rPr>
-        <w:t>)</w:t>
-      </w:r>
-      <w:r>
-        <w:rPr>
-          <w:lang w:val="en-GB"/>
-        </w:rPr>
-        <w:t>.</w:t>
-      </w:r>
-      <w:r>
-        <w:rPr>
-          <w:lang w:val="en-GB"/>
-        </w:rPr>
-        <w:t xml:space="preserve"> </w:t>
-      </w:r>
-      <w:r>
-        <w:rPr>
-          <w:lang w:val="en-GB"/>
-        </w:rPr>
-        <w:t xml:space="preserve">The server is housed in one of four dedicated </w:t>
-      </w:r>
-      <w:r>
-        <w:rPr>
-          <w:lang w:val="en-GB"/>
-        </w:rPr>
-        <w:t xml:space="preserve">TU.it </w:t>
-      </w:r>
-      <w:r>
-        <w:rPr>
-          <w:lang w:val="en-GB"/>
-        </w:rPr>
-        <w:t xml:space="preserve">server </w:t>
-      </w:r>
-      <w:r>
-        <w:rPr>
-          <w:lang w:val="en-GB"/>
-        </w:rPr>
-        <w:t>rooms with limited access,</w:t>
-      </w:r>
-      <w:r>
-        <w:rPr>
-          <w:lang w:val="en-GB"/>
-        </w:rPr>
-        <w:t xml:space="preserve"> and operated by our </w:t>
-      </w:r>
-      <w:r>
-        <w:rPr>
-          <w:lang w:val="en-GB"/>
-        </w:rPr>
-        <w:t>I</w:t>
-      </w:r>
-      <w:r>
-        <w:rPr>
-          <w:lang w:val="en-GB"/>
-        </w:rPr>
-        <w:t>nstitute</w:t>
-      </w:r>
-      <w:r>
-        <w:rPr>
-          <w:lang w:val="en-GB"/>
-        </w:rPr>
-        <w:t>.</w:t>
-      </w:r>
-      <w:r>
-        <w:rPr>
-          <w:lang w:val="en-GB"/>
-        </w:rPr>
-        <w:t xml:space="preserve"> </w:t>
-      </w:r>
-    </w:p>
-    <w:p>
-      <w:pPr>
-        <w:jc w:val="left"/>
-        <w:rPr>
-          <w:lang w:val="en-GB"/>
-        </w:rPr>
-      </w:pPr>
-      <w:r>
-        <w:rPr>
-          <w:lang w:val="en-GB"/>
-        </w:rPr>
-        <w:t xml:space="preserve">For virtualisation, we will be using </w:t>
-      </w:r>
-      <w:hyperlink r:id="rId20" w:history="1">
-        <w:proofErr w:type="spellStart"/>
-        <w:r>
-          <w:rPr>
-            <w:rStyle w:val="Hyperlink"/>
-            <w:lang w:val="en-GB"/>
-          </w:rPr>
-          <w:t>TUhost</w:t>
-        </w:r>
-        <w:proofErr w:type="spellEnd"/>
-        <w:r>
-          <w:rPr>
-            <w:rStyle w:val="Hyperlink"/>
-            <w:lang w:val="en-GB"/>
-          </w:rPr>
-          <w:t xml:space="preserve"> (Virtual Server Housing)</w:t>
-        </w:r>
-      </w:hyperlink>
-      <w:r>
-        <w:rPr>
-          <w:lang w:val="en-GB"/>
-        </w:rPr>
-        <w:t xml:space="preserve">, </w:t>
-      </w:r>
-      <w:r>
-        <w:rPr>
-          <w:lang w:val="en-GB"/>
-        </w:rPr>
-        <w:t xml:space="preserve">the central and highly available TU.it virtualisation platform, hosted on VMware </w:t>
-      </w:r>
-      <w:proofErr w:type="spellStart"/>
-      <w:r>
-        <w:rPr>
-          <w:lang w:val="en-GB"/>
-        </w:rPr>
-        <w:t>ESXi</w:t>
-      </w:r>
-      <w:proofErr w:type="spellEnd"/>
-      <w:r>
-        <w:rPr>
-          <w:lang w:val="en-GB"/>
-        </w:rPr>
-        <w:t xml:space="preserve">. </w:t>
-      </w:r>
-      <w:r>
-        <w:rPr>
-          <w:lang w:val="en-GB"/>
-        </w:rPr>
-        <w:t xml:space="preserve">Hardware. Storage and backup software </w:t>
-      </w:r>
-      <w:r>
-        <w:rPr>
-          <w:lang w:val="en-GB"/>
-        </w:rPr>
-        <w:t>will be</w:t>
-      </w:r>
-      <w:r>
-        <w:rPr>
-          <w:lang w:val="en-GB"/>
-        </w:rPr>
-        <w:t xml:space="preserve"> provided by TU.it, </w:t>
-      </w:r>
-      <w:r>
-        <w:rPr>
-          <w:lang w:val="en-GB"/>
-        </w:rPr>
-        <w:t>and</w:t>
-      </w:r>
-      <w:r>
-        <w:rPr>
-          <w:lang w:val="en-GB"/>
-        </w:rPr>
-        <w:t xml:space="preserve"> </w:t>
-      </w:r>
-      <w:r>
-        <w:rPr>
-          <w:lang w:val="en-GB"/>
-        </w:rPr>
-        <w:t>our institute</w:t>
-      </w:r>
-      <w:r>
-        <w:rPr>
-          <w:lang w:val="en-GB"/>
-        </w:rPr>
-        <w:t xml:space="preserve"> </w:t>
-      </w:r>
-      <w:r>
-        <w:rPr>
-          <w:lang w:val="en-GB"/>
-        </w:rPr>
-        <w:t>will</w:t>
-      </w:r>
-      <w:r>
-        <w:rPr>
-          <w:lang w:val="en-GB"/>
-        </w:rPr>
-        <w:t xml:space="preserve"> </w:t>
-      </w:r>
-      <w:r>
-        <w:rPr>
-          <w:lang w:val="en-GB"/>
-        </w:rPr>
-        <w:t xml:space="preserve">be </w:t>
-      </w:r>
-      <w:r>
-        <w:rPr>
-          <w:lang w:val="en-GB"/>
-        </w:rPr>
-        <w:t xml:space="preserve">responsible </w:t>
-      </w:r>
-      <w:r>
-        <w:rPr>
-          <w:lang w:val="en-GB"/>
-        </w:rPr>
-        <w:t>for</w:t>
-      </w:r>
-      <w:r>
-        <w:rPr>
-          <w:lang w:val="en-GB"/>
-        </w:rPr>
-        <w:t xml:space="preserve"> the</w:t>
-      </w:r>
-      <w:r>
-        <w:rPr>
-          <w:lang w:val="en-GB"/>
-        </w:rPr>
-        <w:t xml:space="preserve"> server operation</w:t>
-      </w:r>
-      <w:r>
-        <w:rPr>
-          <w:lang w:val="en-GB"/>
-        </w:rPr>
-        <w:t>.</w:t>
-      </w:r>
-      <w:r>
-        <w:rPr>
-          <w:lang w:val="en-GB"/>
-        </w:rPr>
-        <w:t xml:space="preserve"> </w:t>
-      </w:r>
-      <w:r>
-        <w:rPr>
-          <w:highlight w:val="yellow"/>
-          <w:lang w:val="en-GB"/>
-        </w:rPr>
-        <w:t>Ask for information on b</w:t>
-      </w:r>
-      <w:r>
-        <w:rPr>
-          <w:highlight w:val="yellow"/>
-          <w:lang w:val="en-GB"/>
-        </w:rPr>
-        <w:t>ackup</w:t>
-      </w:r>
-      <w:r>
-        <w:rPr>
-          <w:highlight w:val="yellow"/>
-          <w:lang w:val="en-GB"/>
-        </w:rPr>
-        <w:t xml:space="preserve"> routines and access control in </w:t>
-      </w:r>
-      <w:proofErr w:type="spellStart"/>
-      <w:r>
-        <w:rPr>
-          <w:highlight w:val="yellow"/>
-          <w:lang w:val="en-GB"/>
-        </w:rPr>
-        <w:t>Damap</w:t>
-      </w:r>
-      <w:proofErr w:type="spellEnd"/>
-      <w:r>
-        <w:rPr>
-          <w:highlight w:val="yellow"/>
-          <w:lang w:val="en-GB"/>
-        </w:rPr>
-        <w:t>?</w:t>
-      </w:r>
-    </w:p>
-    <w:p>
-      <w:pPr>
-        <w:jc w:val="left"/>
-        <w:rPr>
-          <w:lang w:val="en-GB"/>
-        </w:rPr>
-      </w:pPr>
-      <w:bookmarkStart w:id="20" w:name="_Toc66691671"/>
-      <w:r>
-        <w:rPr>
-          <w:lang w:val="en-GB"/>
-        </w:rPr>
-        <w:t xml:space="preserve">For distributed </w:t>
-      </w:r>
-      <w:r>
-        <w:rPr>
-          <w:lang w:val="en-GB"/>
-        </w:rPr>
-        <w:t>v</w:t>
-      </w:r>
-      <w:r>
-        <w:rPr>
-          <w:lang w:val="en-GB"/>
-        </w:rPr>
-        <w:t>ersion management of files (especially of source code)</w:t>
-      </w:r>
-      <w:r>
-        <w:rPr>
-          <w:lang w:val="en-GB"/>
-        </w:rPr>
-        <w:t xml:space="preserve">, we will be using </w:t>
-      </w:r>
-      <w:hyperlink r:id="rId21" w:history="1">
-        <w:proofErr w:type="spellStart"/>
-        <w:r>
-          <w:rPr>
-            <w:rStyle w:val="Hyperlink"/>
-            <w:lang w:val="en-GB"/>
-          </w:rPr>
-          <w:t>TUgitLab</w:t>
-        </w:r>
-        <w:proofErr w:type="spellEnd"/>
-      </w:hyperlink>
-      <w:r>
-        <w:rPr>
-          <w:lang w:val="en-GB"/>
-        </w:rPr>
-        <w:t xml:space="preserve">, </w:t>
-      </w:r>
-      <w:r>
-        <w:rPr>
-          <w:lang w:val="en-GB"/>
-        </w:rPr>
-        <w:t>an application for managing repositories based on Git</w:t>
-      </w:r>
-      <w:r>
-        <w:rPr>
-          <w:lang w:val="en-GB"/>
-        </w:rPr>
-        <w:t xml:space="preserve"> provided and managed by TU.it</w:t>
-      </w:r>
-      <w:r>
-        <w:rPr>
-          <w:lang w:val="en-GB"/>
-        </w:rPr>
-        <w:t xml:space="preserve">. </w:t>
-      </w:r>
-      <w:r>
-        <w:rPr>
-          <w:lang w:val="en-GB"/>
-        </w:rPr>
-        <w:t>O</w:t>
-      </w:r>
-      <w:r>
-        <w:rPr>
-          <w:lang w:val="en-GB"/>
-        </w:rPr>
-        <w:t xml:space="preserve">ur </w:t>
-      </w:r>
-      <w:r>
-        <w:rPr>
-          <w:lang w:val="en-GB"/>
-        </w:rPr>
-        <w:t>institute</w:t>
-      </w:r>
-      <w:r>
-        <w:rPr>
-          <w:lang w:val="en-GB"/>
-        </w:rPr>
-        <w:t>’s</w:t>
-      </w:r>
-      <w:r>
-        <w:rPr>
-          <w:lang w:val="en-GB"/>
-        </w:rPr>
-        <w:t xml:space="preserve"> administrators </w:t>
-      </w:r>
-      <w:r>
-        <w:rPr>
-          <w:lang w:val="en-GB"/>
-        </w:rPr>
-        <w:t>will</w:t>
-      </w:r>
-      <w:r>
-        <w:rPr>
-          <w:lang w:val="en-GB"/>
-        </w:rPr>
-        <w:t xml:space="preserve"> manage GitLab groups, assign project permissions, and assign external project partners as additional GitLab users.</w:t>
-      </w:r>
-      <w:r>
-        <w:rPr>
-          <w:lang w:val="en-GB"/>
-        </w:rPr>
-        <w:t xml:space="preserve"> This service is h</w:t>
-      </w:r>
-      <w:r>
-        <w:rPr>
-          <w:lang w:val="en-GB"/>
-        </w:rPr>
-        <w:t>ighly available and scalable on the Kubernetes platform</w:t>
-      </w:r>
-      <w:r>
-        <w:rPr>
-          <w:lang w:val="en-GB"/>
-        </w:rPr>
-        <w:t xml:space="preserve">. </w:t>
-      </w:r>
-    </w:p>
-    <w:p>
-      <w:pPr>
-        <w:jc w:val="left"/>
-        <w:rPr>
-          <w:lang w:val="en-GB"/>
-        </w:rPr>
-      </w:pPr>
-      <w:r>
-        <w:rPr>
-          <w:lang w:val="en-GB"/>
-        </w:rPr>
-        <w:t>[other</w:t>
-      </w:r>
-      <w:r>
-        <w:rPr>
-          <w:lang w:val="en-GB"/>
-        </w:rPr>
-        <w:t xml:space="preserve">]: free text in </w:t>
-      </w:r>
-      <w:proofErr w:type="spellStart"/>
-      <w:r>
-        <w:rPr>
-          <w:lang w:val="en-GB"/>
-        </w:rPr>
-        <w:t>Damap</w:t>
-      </w:r>
-      <w:proofErr w:type="spellEnd"/>
-    </w:p>
-    <w:p>
-      <w:pPr>
-        <w:pStyle w:val="Heading3"/>
-      </w:pPr>
-      <w:r>
-        <w:t>3</w:t>
-      </w:r>
-      <w:r>
-        <w:t>b</w:t>
-      </w:r>
-      <w:r>
-        <w:tab/>
-      </w:r>
-      <w:r>
-        <w:t>D</w:t>
-      </w:r>
-      <w:r>
-        <w:t>ata security and protection of sensitive data</w:t>
-      </w:r>
-      <w:bookmarkEnd w:id="20"/>
     </w:p>
     <w:p>
       <w:pPr>
@@ -7930,14 +7011,7 @@
         <w:rPr>
           <w:lang w:val="en-GB"/>
         </w:rPr>
-        <w:t xml:space="preserve"> sufficient certifications. All project web </w:t>
-      </w:r>
-      <w:r>
-        <w:rPr>
-          <w:lang w:val="en-GB"/>
-        </w:rPr>
-        <w:lastRenderedPageBreak/>
-        <w:t>services are addressed via secure http (https://...). Project members have been instructed about both generic and specific risks to the project.</w:t>
+        <w:t xml:space="preserve"> sufficient certifications. All project web services are addressed via secure http (https://...). Project members have been instructed about both generic and specific risks to the project.</w:t>
       </w:r>
       <w:r>
         <w:rPr>
@@ -8173,7 +7247,7 @@
         </w:rPr>
         <w:t>Ethical issues in the project have been identified and discussed with the Research Ethics Coordinator at TU Wien (</w:t>
       </w:r>
-      <w:hyperlink r:id="rId22" w:history="1">
+      <w:hyperlink r:id="rId16" w:history="1">
         <w:r>
           <w:rPr>
             <w:rStyle w:val="Hyperlink"/>
@@ -8208,6 +7282,7 @@
       </w:pPr>
       <w:bookmarkStart w:id="26" w:name="_Toc66691676"/>
       <w:r>
+        <w:lastRenderedPageBreak/>
         <w:t>Data sharing and long-term preservation</w:t>
       </w:r>
       <w:bookmarkEnd w:id="26"/>
@@ -8246,12 +7321,12 @@
         <w:tblLook w:val="04A0" w:firstRow="1" w:lastRow="0" w:firstColumn="1" w:lastColumn="0" w:noHBand="0" w:noVBand="1"/>
       </w:tblPr>
       <w:tblGrid>
-        <w:gridCol w:w="491"/>
-        <w:gridCol w:w="1093"/>
-        <w:gridCol w:w="1540"/>
+        <w:gridCol w:w="456"/>
+        <w:gridCol w:w="1717"/>
+        <w:gridCol w:w="1342"/>
         <w:gridCol w:w="1818"/>
         <w:gridCol w:w="1495"/>
-        <w:gridCol w:w="1060"/>
+        <w:gridCol w:w="669"/>
         <w:gridCol w:w="1717"/>
       </w:tblGrid>
       <w:tr>
@@ -8544,14 +7619,6 @@
                 <w:lang w:val="en-GB"/>
               </w:rPr>
             </w:pPr>
-            <w:r>
-              <w:rPr>
-                <w:sz w:val="20"/>
-                <w:szCs w:val="20"/>
-                <w:lang w:val="en-GB"/>
-              </w:rPr>
-              <w:t> </w:t>
-            </w:r>
           </w:p>
         </w:tc>
         <w:tc>
@@ -8604,8 +7671,6 @@
               </w:rPr>
               <w:t>[dataset1repo]</w:t>
             </w:r>
-            <w:bookmarkStart w:id="28" w:name="_GoBack"/>
-            <w:bookmarkEnd w:id="28"/>
           </w:p>
         </w:tc>
         <w:tc>
@@ -8624,14 +7689,6 @@
                 <w:lang w:val="en-GB"/>
               </w:rPr>
             </w:pPr>
-            <w:r>
-              <w:rPr>
-                <w:sz w:val="20"/>
-                <w:szCs w:val="20"/>
-                <w:lang w:val="en-GB"/>
-              </w:rPr>
-              <w:t> </w:t>
-            </w:r>
           </w:p>
         </w:tc>
         <w:tc>
@@ -8856,7 +7913,7 @@
       <w:pPr>
         <w:pStyle w:val="Heading3"/>
       </w:pPr>
-      <w:bookmarkStart w:id="29" w:name="_Toc66691678"/>
+      <w:bookmarkStart w:id="28" w:name="_Toc66691678"/>
       <w:r>
         <w:t>5b</w:t>
       </w:r>
@@ -8872,7 +7929,7 @@
       <w:r>
         <w:t>eusability</w:t>
       </w:r>
-      <w:bookmarkEnd w:id="29"/>
+      <w:bookmarkEnd w:id="28"/>
     </w:p>
     <w:tbl>
       <w:tblPr>
@@ -9530,26 +8587,95 @@
       <w:pPr>
         <w:pStyle w:val="Heading1"/>
       </w:pPr>
-      <w:bookmarkStart w:id="30" w:name="_Toc66691679"/>
+      <w:bookmarkStart w:id="29" w:name="_Toc66691679"/>
       <w:r>
         <w:t>RDM</w:t>
       </w:r>
       <w:r>
         <w:t xml:space="preserve"> responsibilities and resources</w:t>
+      </w:r>
+      <w:bookmarkEnd w:id="29"/>
+    </w:p>
+    <w:p>
+      <w:pPr>
+        <w:pStyle w:val="Heading3"/>
+      </w:pPr>
+      <w:bookmarkStart w:id="30" w:name="_Toc66691680"/>
+      <w:r>
+        <w:t>6a</w:t>
+      </w:r>
+      <w:r>
+        <w:tab/>
+        <w:t>RDM-roles and responsibilities</w:t>
       </w:r>
       <w:bookmarkEnd w:id="30"/>
     </w:p>
     <w:p>
       <w:pPr>
+        <w:rPr>
+          <w:lang w:val="en-GB"/>
+        </w:rPr>
+      </w:pPr>
+      <w:r>
+        <w:rPr>
+          <w:lang w:val="en-GB"/>
+        </w:rPr>
+        <w:t xml:space="preserve">The [PI] </w:t>
+      </w:r>
+      <w:r>
+        <w:rPr>
+          <w:lang w:val="en-GB"/>
+        </w:rPr>
+        <w:t xml:space="preserve">/ </w:t>
+      </w:r>
+      <w:r>
+        <w:rPr>
+          <w:lang w:val="en-GB"/>
+        </w:rPr>
+        <w:t xml:space="preserve">[data </w:t>
+      </w:r>
+      <w:r>
+        <w:rPr>
+          <w:lang w:val="en-GB"/>
+        </w:rPr>
+        <w:t>officer</w:t>
+      </w:r>
+      <w:r>
+        <w:rPr>
+          <w:lang w:val="en-GB"/>
+        </w:rPr>
+        <w:t xml:space="preserve"> XY] will direct the data management process overall, with the research assistant</w:t>
+      </w:r>
+      <w:r>
+        <w:rPr>
+          <w:lang w:val="en-GB"/>
+        </w:rPr>
+        <w:t>s</w:t>
+      </w:r>
+      <w:r>
+        <w:rPr>
+          <w:lang w:val="en-GB"/>
+        </w:rPr>
+        <w:t xml:space="preserve"> responsible for ensuring metadata production, day-to-day cross-checks, back-up and other quality control activities are maintained. The lead country researchers will be responsible for routine supervision of the dataset development. </w:t>
+      </w:r>
+    </w:p>
+    <w:p>
+      <w:pPr>
         <w:pStyle w:val="Heading3"/>
       </w:pPr>
-      <w:bookmarkStart w:id="31" w:name="_Toc66691680"/>
-      <w:r>
-        <w:t>6a</w:t>
+      <w:bookmarkStart w:id="31" w:name="_Toc66691681"/>
+      <w:r>
+        <w:t>6b</w:t>
       </w:r>
       <w:r>
         <w:tab/>
-        <w:t>RDM-roles and responsibilities</w:t>
+        <w:t>R</w:t>
+      </w:r>
+      <w:r>
+        <w:t>e</w:t>
+      </w:r>
+      <w:r>
+        <w:t>sources</w:t>
       </w:r>
       <w:bookmarkEnd w:id="31"/>
     </w:p>
@@ -9563,94 +8689,26 @@
         <w:rPr>
           <w:lang w:val="en-GB"/>
         </w:rPr>
-        <w:t xml:space="preserve">The [PI] </w:t>
-      </w:r>
-      <w:r>
-        <w:rPr>
-          <w:lang w:val="en-GB"/>
-        </w:rPr>
-        <w:t xml:space="preserve">/ </w:t>
-      </w:r>
-      <w:r>
-        <w:rPr>
-          <w:lang w:val="en-GB"/>
-        </w:rPr>
-        <w:t xml:space="preserve">[data </w:t>
-      </w:r>
-      <w:r>
-        <w:rPr>
-          <w:lang w:val="en-GB"/>
-        </w:rPr>
-        <w:t>officer</w:t>
-      </w:r>
-      <w:r>
-        <w:rPr>
-          <w:lang w:val="en-GB"/>
-        </w:rPr>
-        <w:t xml:space="preserve"> XY] will direct the data management process overall, with the research assistant</w:t>
-      </w:r>
-      <w:r>
-        <w:rPr>
-          <w:lang w:val="en-GB"/>
-        </w:rPr>
-        <w:t>s</w:t>
-      </w:r>
-      <w:r>
-        <w:rPr>
-          <w:lang w:val="en-GB"/>
-        </w:rPr>
-        <w:t xml:space="preserve"> responsible for ensuring metadata production, day-to-day cross-checks, back-up and other quality control activities are maintained. The lead country researchers will be responsible for routine supervision of the dataset development. </w:t>
+        <w:t>0.25</w:t>
+      </w:r>
+      <w:r>
+        <w:rPr>
+          <w:lang w:val="en-GB"/>
+        </w:rPr>
+        <w:t xml:space="preserve"> FTE are provided in the project for the appropriate preparation of the research data for preservation and publication. Preserving and publishing the data in the TU Wien data repository is free of charge.</w:t>
       </w:r>
     </w:p>
     <w:p>
       <w:pPr>
-        <w:pStyle w:val="Heading3"/>
-      </w:pPr>
-      <w:bookmarkStart w:id="32" w:name="_Toc66691681"/>
-      <w:r>
-        <w:t>6b</w:t>
-      </w:r>
-      <w:r>
-        <w:tab/>
-        <w:t>R</w:t>
-      </w:r>
-      <w:r>
-        <w:t>e</w:t>
-      </w:r>
-      <w:r>
-        <w:t>sources</w:t>
-      </w:r>
-      <w:bookmarkEnd w:id="32"/>
-    </w:p>
-    <w:p>
-      <w:pPr>
-        <w:rPr>
-          <w:lang w:val="en-GB"/>
-        </w:rPr>
-      </w:pPr>
-      <w:r>
-        <w:rPr>
-          <w:lang w:val="en-GB"/>
-        </w:rPr>
-        <w:t>0.25</w:t>
-      </w:r>
-      <w:r>
-        <w:rPr>
-          <w:lang w:val="en-GB"/>
-        </w:rPr>
-        <w:t xml:space="preserve"> FTE are provided in the project for the appropriate preparation of the research data for preservation and publication. Preserving and publishing the data in the TU Wien data repository is free of charge.</w:t>
-      </w:r>
-    </w:p>
-    <w:p>
-      <w:pPr>
-        <w:rPr>
-          <w:lang w:val="en-GB"/>
-        </w:rPr>
-      </w:pPr>
-      <w:r>
-        <w:rPr>
-          <w:lang w:val="en-GB"/>
-        </w:rPr>
+        <w:rPr>
+          <w:lang w:val="en-GB"/>
+        </w:rPr>
+      </w:pPr>
+      <w:r>
+        <w:rPr>
+          <w:lang w:val="en-GB"/>
+        </w:rPr>
+        <w:lastRenderedPageBreak/>
         <w:t xml:space="preserve">Or table: </w:t>
       </w:r>
     </w:p>
@@ -10187,6 +9245,15 @@
                 <w:lang w:val="en-GB"/>
               </w:rPr>
             </w:pPr>
+            <w:r>
+              <w:rPr>
+                <w:b/>
+                <w:sz w:val="20"/>
+                <w:szCs w:val="20"/>
+                <w:lang w:val="en-GB"/>
+              </w:rPr>
+              <w:t>[</w:t>
+            </w:r>
             <w:proofErr w:type="spellStart"/>
             <w:r>
               <w:rPr>
@@ -10195,9 +9262,18 @@
                 <w:szCs w:val="20"/>
                 <w:lang w:val="en-GB"/>
               </w:rPr>
-              <w:t>[costcurrency]</w:t>
+              <w:t>costcurrency</w:t>
             </w:r>
             <w:proofErr w:type="spellEnd"/>
+            <w:r>
+              <w:rPr>
+                <w:b/>
+                <w:sz w:val="20"/>
+                <w:szCs w:val="20"/>
+                <w:lang w:val="en-GB"/>
+              </w:rPr>
+              <w:t>]</w:t>
+            </w:r>
           </w:p>
         </w:tc>
         <w:tc>
@@ -10218,6 +9294,15 @@
                 <w:lang w:val="en-GB"/>
               </w:rPr>
             </w:pPr>
+            <w:r>
+              <w:rPr>
+                <w:b/>
+                <w:sz w:val="20"/>
+                <w:szCs w:val="20"/>
+                <w:lang w:val="en-GB"/>
+              </w:rPr>
+              <w:t>[</w:t>
+            </w:r>
             <w:proofErr w:type="spellStart"/>
             <w:r>
               <w:rPr>
@@ -10226,9 +9311,18 @@
                 <w:szCs w:val="20"/>
                 <w:lang w:val="en-GB"/>
               </w:rPr>
-              <w:t>[costtotal]</w:t>
+              <w:t>costtotal</w:t>
             </w:r>
             <w:proofErr w:type="spellEnd"/>
+            <w:r>
+              <w:rPr>
+                <w:b/>
+                <w:sz w:val="20"/>
+                <w:szCs w:val="20"/>
+                <w:lang w:val="en-GB"/>
+              </w:rPr>
+              <w:t>]</w:t>
+            </w:r>
           </w:p>
         </w:tc>
       </w:tr>
@@ -10266,9 +9360,9 @@
       </w:r>
     </w:p>
     <w:sectPr>
-      <w:footerReference w:type="even" r:id="rId23"/>
-      <w:footerReference w:type="default" r:id="rId24"/>
-      <w:headerReference w:type="first" r:id="rId25"/>
+      <w:footerReference w:type="even" r:id="rId17"/>
+      <w:footerReference w:type="default" r:id="rId18"/>
+      <w:headerReference w:type="first" r:id="rId19"/>
       <w:pgSz w:w="11906" w:h="16838"/>
       <w:pgMar w:top="1701" w:right="1418" w:bottom="1418" w:left="1418" w:header="709" w:footer="709" w:gutter="0"/>
       <w:pgNumType w:start="1"/>
@@ -10395,7 +9489,7 @@
       </w:rPr>
       <w:tab/>
     </w:r>
-    <w:bookmarkStart w:id="33" w:name="_Hlk64962226"/>
+    <w:bookmarkStart w:id="32" w:name="_Hlk64962226"/>
     <w:r>
       <w:rPr>
         <w:color w:val="999999"/>
@@ -10405,7 +9499,7 @@
       </w:rPr>
       <w:t>DMP [project acronym] [version]</w:t>
     </w:r>
-    <w:bookmarkEnd w:id="33"/>
+    <w:bookmarkEnd w:id="32"/>
   </w:p>
 </w:ftr>
 </file>
@@ -10433,36 +9527,21 @@
     </w:pPr>
     <w:r>
       <w:rPr>
+        <w:color w:val="92D050"/>
+        <w:sz w:val="18"/>
+        <w:szCs w:val="18"/>
+        <w:lang w:val="en-GB"/>
+      </w:rPr>
+      <w:t xml:space="preserve">project acronym </w:t>
+    </w:r>
+    <w:r>
+      <w:rPr>
         <w:color w:val="999999"/>
         <w:sz w:val="18"/>
         <w:szCs w:val="18"/>
         <w:lang w:val="en-GB"/>
       </w:rPr>
-      <w:t>DMP [project acronym] [version]</w:t>
-    </w:r>
-    <w:r>
-      <w:rPr>
-        <w:color w:val="999999"/>
-        <w:sz w:val="18"/>
-        <w:szCs w:val="18"/>
-      </w:rPr>
-      <w:tab/>
-    </w:r>
-    <w:r>
-      <w:rPr>
-        <w:color w:val="999999"/>
-        <w:sz w:val="18"/>
-        <w:szCs w:val="18"/>
-      </w:rPr>
-      <w:tab/>
-    </w:r>
-    <w:r>
-      <w:rPr>
-        <w:color w:val="999999"/>
-        <w:sz w:val="18"/>
-        <w:szCs w:val="18"/>
-      </w:rPr>
-      <w:fldChar w:fldCharType="begin"/>
+      <w:t>DMP</w:t>
     </w:r>
     <w:r>
       <w:rPr>
@@ -10471,7 +9550,25 @@
         <w:szCs w:val="18"/>
         <w:lang w:val="en-GB"/>
       </w:rPr>
-      <w:instrText>PAGE</w:instrText>
+      <w:t xml:space="preserve"> version</w:t>
+    </w:r>
+    <w:r>
+      <w:rPr>
+        <w:color w:val="92D050"/>
+        <w:sz w:val="18"/>
+        <w:szCs w:val="18"/>
+        <w:lang w:val="en-GB"/>
+      </w:rPr>
+      <w:t xml:space="preserve"> </w:t>
+    </w:r>
+    <w:r>
+      <w:rPr>
+        <w:color w:val="92D050"/>
+        <w:sz w:val="18"/>
+        <w:szCs w:val="18"/>
+        <w:lang w:val="en-GB"/>
+      </w:rPr>
+      <w:t>…</w:t>
     </w:r>
     <w:r>
       <w:rPr>
@@ -10479,17 +9576,48 @@
         <w:sz w:val="18"/>
         <w:szCs w:val="18"/>
       </w:rPr>
-      <w:fldChar w:fldCharType="separate"/>
+      <w:tab/>
     </w:r>
     <w:r>
       <w:rPr>
-        <w:noProof/>
+        <w:color w:val="999999"/>
+        <w:sz w:val="18"/>
+        <w:szCs w:val="18"/>
+      </w:rPr>
+      <w:tab/>
+    </w:r>
+    <w:r>
+      <w:rPr>
+        <w:color w:val="999999"/>
+        <w:sz w:val="18"/>
+        <w:szCs w:val="18"/>
+      </w:rPr>
+      <w:fldChar w:fldCharType="begin"/>
+    </w:r>
+    <w:r>
+      <w:rPr>
         <w:color w:val="999999"/>
         <w:sz w:val="18"/>
         <w:szCs w:val="18"/>
         <w:lang w:val="en-GB"/>
       </w:rPr>
-      <w:t>21</w:t>
+      <w:instrText>PAGE</w:instrText>
+    </w:r>
+    <w:r>
+      <w:rPr>
+        <w:color w:val="999999"/>
+        <w:sz w:val="18"/>
+        <w:szCs w:val="18"/>
+      </w:rPr>
+      <w:fldChar w:fldCharType="separate"/>
+    </w:r>
+    <w:r>
+      <w:rPr>
+        <w:color w:val="999999"/>
+        <w:sz w:val="18"/>
+        <w:szCs w:val="18"/>
+      </w:rPr>
+      <w:t>3</w:t>
     </w:r>
     <w:r>
       <w:rPr>
@@ -16549,7 +15677,7 @@
 </file>
 
 <file path=customXml/itemProps2.xml><?xml version="1.0" encoding="utf-8"?>
-<ds:datastoreItem xmlns:ds="http://schemas.openxmlformats.org/officeDocument/2006/customXml" ds:itemID="{502801E2-5953-409D-8679-3EDD47915B29}">
+<ds:datastoreItem xmlns:ds="http://schemas.openxmlformats.org/officeDocument/2006/customXml" ds:itemID="{DC1DEDBE-D1F1-44E9-9C74-6A587899C980}">
   <ds:schemaRefs>
     <ds:schemaRef ds:uri="http://schemas.openxmlformats.org/officeDocument/2006/bibliography"/>
   </ds:schemaRefs>

</xml_diff>

<commit_message>
update document export section 2 & 3
</commit_message>
<xml_diff>
--- a/src/main/resources/template/template.docx
+++ b/src/main/resources/template/template.docx
@@ -2276,6 +2276,7 @@
           <w:docPartUnique/>
         </w:docPartObj>
       </w:sdtPr>
+      <w:sdtEndPr/>
       <w:sdtContent>
         <w:p>
           <w:pPr>
@@ -6131,22 +6132,30 @@
     </w:p>
     <w:p>
       <w:pPr>
-        <w:rPr>
-          <w:lang w:val="en-GB"/>
-        </w:rPr>
-      </w:pPr>
-      <w:bookmarkStart w:id="19" w:name="_Toc66691671"/>
-      <w:r>
-        <w:rPr>
-          <w:lang w:val="en-GB"/>
-        </w:rPr>
-        <w:t>[storage]</w:t>
-      </w:r>
-      <w:bookmarkStart w:id="20" w:name="_GoBack"/>
-      <w:bookmarkEnd w:id="20"/>
+        <w:jc w:val="left"/>
+        <w:rPr>
+          <w:lang w:val="en-GB"/>
+        </w:rPr>
+      </w:pPr>
+      <w:bookmarkStart w:id="19" w:name="_GoBack"/>
+      <w:bookmarkEnd w:id="19"/>
     </w:p>
     <w:p>
       <w:pPr>
+        <w:rPr>
+          <w:lang w:val="en-GB"/>
+        </w:rPr>
+      </w:pPr>
+      <w:bookmarkStart w:id="20" w:name="_Toc66691671"/>
+      <w:r>
+        <w:rPr>
+          <w:lang w:val="en-GB"/>
+        </w:rPr>
+        <w:t>[storage]</w:t>
+      </w:r>
+    </w:p>
+    <w:p>
+      <w:pPr>
         <w:pStyle w:val="Heading3"/>
       </w:pPr>
       <w:r>
@@ -6165,7 +6174,7 @@
       <w:r>
         <w:t>ata security and protection of sensitive data</w:t>
       </w:r>
-      <w:bookmarkEnd w:id="19"/>
+      <w:bookmarkEnd w:id="20"/>
     </w:p>
     <w:p>
       <w:pPr>
@@ -15677,7 +15686,7 @@
 </file>
 
 <file path=customXml/itemProps2.xml><?xml version="1.0" encoding="utf-8"?>
-<ds:datastoreItem xmlns:ds="http://schemas.openxmlformats.org/officeDocument/2006/customXml" ds:itemID="{DC1DEDBE-D1F1-44E9-9C74-6A587899C980}">
+<ds:datastoreItem xmlns:ds="http://schemas.openxmlformats.org/officeDocument/2006/customXml" ds:itemID="{A1542A9F-DDC1-48C9-8A3F-21F56F7362AA}">
   <ds:schemaRefs>
     <ds:schemaRef ds:uri="http://schemas.openxmlformats.org/officeDocument/2006/bibliography"/>
   </ds:schemaRefs>

</xml_diff>

<commit_message>
Update section 4 for new template #70184
</commit_message>
<xml_diff>
--- a/src/main/resources/template/template.docx
+++ b/src/main/resources/template/template.docx
@@ -891,6 +891,7 @@
                 <w:lang w:val="en-GB"/>
               </w:rPr>
             </w:pPr>
+            <w:proofErr w:type="spellStart"/>
             <w:r>
               <w:rPr>
                 <w:color w:val="92D050"/>
@@ -898,7 +899,17 @@
                 <w:szCs w:val="20"/>
                 <w:lang w:val="en-GB"/>
               </w:rPr>
-              <w:t>[</w:t>
+              <w:t>[coordinatorname]</w:t>
+            </w:r>
+            <w:proofErr w:type="spellEnd"/>
+            <w:r>
+              <w:rPr>
+                <w:color w:val="92D050"/>
+                <w:sz w:val="20"/>
+                <w:szCs w:val="20"/>
+                <w:lang w:val="en-GB"/>
+              </w:rPr>
+              <w:t xml:space="preserve">, </w:t>
             </w:r>
             <w:proofErr w:type="spellStart"/>
             <w:r>
@@ -908,7 +919,7 @@
                 <w:szCs w:val="20"/>
                 <w:lang w:val="en-GB"/>
               </w:rPr>
-              <w:t>coordinatorname</w:t>
+              <w:t>[coordinatormail]</w:t>
             </w:r>
             <w:proofErr w:type="spellEnd"/>
             <w:r>
@@ -918,8 +929,9 @@
                 <w:szCs w:val="20"/>
                 <w:lang w:val="en-GB"/>
               </w:rPr>
-              <w:t>]</w:t>
-            </w:r>
+              <w:t xml:space="preserve">, </w:t>
+            </w:r>
+            <w:proofErr w:type="spellStart"/>
             <w:r>
               <w:rPr>
                 <w:color w:val="92D050"/>
@@ -927,6 +939,16 @@
                 <w:szCs w:val="20"/>
                 <w:lang w:val="en-GB"/>
               </w:rPr>
+              <w:t>[coordinatorid]</w:t>
+            </w:r>
+            <w:proofErr w:type="spellEnd"/>
+            <w:r>
+              <w:rPr>
+                <w:color w:val="92D050"/>
+                <w:sz w:val="20"/>
+                <w:szCs w:val="20"/>
+                <w:lang w:val="en-GB"/>
+              </w:rPr>
               <w:t xml:space="preserve">, </w:t>
             </w:r>
             <w:r>
@@ -936,7 +958,7 @@
                 <w:szCs w:val="20"/>
                 <w:lang w:val="en-GB"/>
               </w:rPr>
-              <w:t>[</w:t>
+              <w:br/>
             </w:r>
             <w:proofErr w:type="spellStart"/>
             <w:r>
@@ -946,7 +968,7 @@
                 <w:szCs w:val="20"/>
                 <w:lang w:val="en-GB"/>
               </w:rPr>
-              <w:t>coordinatormail</w:t>
+              <w:t>[coordinatoraffiliation]</w:t>
             </w:r>
             <w:proofErr w:type="spellEnd"/>
             <w:r>
@@ -956,8 +978,9 @@
                 <w:szCs w:val="20"/>
                 <w:lang w:val="en-GB"/>
               </w:rPr>
-              <w:t>]</w:t>
-            </w:r>
+              <w:t xml:space="preserve">, </w:t>
+            </w:r>
+            <w:proofErr w:type="spellStart"/>
             <w:r>
               <w:rPr>
                 <w:color w:val="92D050"/>
@@ -965,122 +988,9 @@
                 <w:szCs w:val="20"/>
                 <w:lang w:val="en-GB"/>
               </w:rPr>
-              <w:t xml:space="preserve">, </w:t>
-            </w:r>
-            <w:r>
-              <w:rPr>
-                <w:color w:val="92D050"/>
-                <w:sz w:val="20"/>
-                <w:szCs w:val="20"/>
-                <w:lang w:val="en-GB"/>
-              </w:rPr>
-              <w:t>[</w:t>
-            </w:r>
-            <w:proofErr w:type="spellStart"/>
-            <w:r>
-              <w:rPr>
-                <w:color w:val="92D050"/>
-                <w:sz w:val="20"/>
-                <w:szCs w:val="20"/>
-                <w:lang w:val="en-GB"/>
-              </w:rPr>
-              <w:t>coordinatorid</w:t>
+              <w:t>[coordinatorror]</w:t>
             </w:r>
             <w:proofErr w:type="spellEnd"/>
-            <w:r>
-              <w:rPr>
-                <w:color w:val="92D050"/>
-                <w:sz w:val="20"/>
-                <w:szCs w:val="20"/>
-                <w:lang w:val="en-GB"/>
-              </w:rPr>
-              <w:t>]</w:t>
-            </w:r>
-            <w:r>
-              <w:rPr>
-                <w:color w:val="92D050"/>
-                <w:sz w:val="20"/>
-                <w:szCs w:val="20"/>
-                <w:lang w:val="en-GB"/>
-              </w:rPr>
-              <w:t xml:space="preserve">, </w:t>
-            </w:r>
-            <w:r>
-              <w:rPr>
-                <w:color w:val="92D050"/>
-                <w:sz w:val="20"/>
-                <w:szCs w:val="20"/>
-                <w:lang w:val="en-GB"/>
-              </w:rPr>
-              <w:br/>
-            </w:r>
-            <w:r>
-              <w:rPr>
-                <w:color w:val="92D050"/>
-                <w:sz w:val="20"/>
-                <w:szCs w:val="20"/>
-                <w:lang w:val="en-GB"/>
-              </w:rPr>
-              <w:t>[</w:t>
-            </w:r>
-            <w:proofErr w:type="spellStart"/>
-            <w:r>
-              <w:rPr>
-                <w:color w:val="92D050"/>
-                <w:sz w:val="20"/>
-                <w:szCs w:val="20"/>
-                <w:lang w:val="en-GB"/>
-              </w:rPr>
-              <w:t>coordinatoraffiliation</w:t>
-            </w:r>
-            <w:proofErr w:type="spellEnd"/>
-            <w:r>
-              <w:rPr>
-                <w:color w:val="92D050"/>
-                <w:sz w:val="20"/>
-                <w:szCs w:val="20"/>
-                <w:lang w:val="en-GB"/>
-              </w:rPr>
-              <w:t>]</w:t>
-            </w:r>
-            <w:r>
-              <w:rPr>
-                <w:color w:val="92D050"/>
-                <w:sz w:val="20"/>
-                <w:szCs w:val="20"/>
-                <w:lang w:val="en-GB"/>
-              </w:rPr>
-              <w:t xml:space="preserve">, </w:t>
-            </w:r>
-            <w:r>
-              <w:rPr>
-                <w:color w:val="92D050"/>
-                <w:sz w:val="20"/>
-                <w:szCs w:val="20"/>
-                <w:lang w:val="en-GB"/>
-              </w:rPr>
-              <w:t>[</w:t>
-            </w:r>
-            <w:proofErr w:type="spellStart"/>
-            <w:r>
-              <w:rPr>
-                <w:color w:val="92D050"/>
-                <w:sz w:val="20"/>
-                <w:szCs w:val="20"/>
-                <w:lang w:val="en-GB"/>
-              </w:rPr>
-              <w:t>coordinatorror</w:t>
-            </w:r>
-            <w:proofErr w:type="spellEnd"/>
-            <w:r>
-              <w:rPr>
-                <w:color w:val="92D050"/>
-                <w:sz w:val="20"/>
-                <w:szCs w:val="20"/>
-                <w:lang w:val="en-GB"/>
-              </w:rPr>
-              <w:t>]</w:t>
-            </w:r>
           </w:p>
         </w:tc>
       </w:tr>
@@ -1171,6 +1081,7 @@
                 <w:lang w:val="en-GB"/>
               </w:rPr>
             </w:pPr>
+            <w:proofErr w:type="spellStart"/>
             <w:r>
               <w:rPr>
                 <w:color w:val="92D050"/>
@@ -1178,7 +1089,17 @@
                 <w:szCs w:val="20"/>
                 <w:lang w:val="en-GB"/>
               </w:rPr>
-              <w:t>[</w:t>
+              <w:t>[contactname]</w:t>
+            </w:r>
+            <w:proofErr w:type="spellEnd"/>
+            <w:r>
+              <w:rPr>
+                <w:color w:val="92D050"/>
+                <w:sz w:val="20"/>
+                <w:szCs w:val="20"/>
+                <w:lang w:val="en-GB"/>
+              </w:rPr>
+              <w:t>, </w:t>
             </w:r>
             <w:proofErr w:type="spellStart"/>
             <w:r>
@@ -1188,7 +1109,7 @@
                 <w:szCs w:val="20"/>
                 <w:lang w:val="en-GB"/>
               </w:rPr>
-              <w:t>contactname</w:t>
+              <w:t>[contactmail]</w:t>
             </w:r>
             <w:proofErr w:type="spellEnd"/>
             <w:r>
@@ -1198,7 +1119,7 @@
                 <w:szCs w:val="20"/>
                 <w:lang w:val="en-GB"/>
               </w:rPr>
-              <w:t>],[</w:t>
+              <w:t>, </w:t>
             </w:r>
             <w:proofErr w:type="spellStart"/>
             <w:r>
@@ -1208,7 +1129,7 @@
                 <w:szCs w:val="20"/>
                 <w:lang w:val="en-GB"/>
               </w:rPr>
-              <w:t>contactmail</w:t>
+              <w:t>[contactid]</w:t>
             </w:r>
             <w:proofErr w:type="spellEnd"/>
             <w:r>
@@ -1218,7 +1139,7 @@
                 <w:szCs w:val="20"/>
                 <w:lang w:val="en-GB"/>
               </w:rPr>
-              <w:t>],[</w:t>
+              <w:t>, </w:t>
             </w:r>
             <w:proofErr w:type="spellStart"/>
             <w:r>
@@ -1228,7 +1149,7 @@
                 <w:szCs w:val="20"/>
                 <w:lang w:val="en-GB"/>
               </w:rPr>
-              <w:t>contactid</w:t>
+              <w:t>[contactaffiliation]</w:t>
             </w:r>
             <w:proofErr w:type="spellEnd"/>
             <w:r>
@@ -1238,7 +1159,7 @@
                 <w:szCs w:val="20"/>
                 <w:lang w:val="en-GB"/>
               </w:rPr>
-              <w:t>],[</w:t>
+              <w:t>, </w:t>
             </w:r>
             <w:proofErr w:type="spellStart"/>
             <w:r>
@@ -1248,38 +1169,9 @@
                 <w:szCs w:val="20"/>
                 <w:lang w:val="en-GB"/>
               </w:rPr>
-              <w:t>contactaffiliation</w:t>
+              <w:t>[contactror]</w:t>
             </w:r>
             <w:proofErr w:type="spellEnd"/>
-            <w:r>
-              <w:rPr>
-                <w:color w:val="92D050"/>
-                <w:sz w:val="20"/>
-                <w:szCs w:val="20"/>
-                <w:lang w:val="en-GB"/>
-              </w:rPr>
-              <w:t>], [</w:t>
-            </w:r>
-            <w:proofErr w:type="spellStart"/>
-            <w:r>
-              <w:rPr>
-                <w:color w:val="92D050"/>
-                <w:sz w:val="20"/>
-                <w:szCs w:val="20"/>
-                <w:lang w:val="en-GB"/>
-              </w:rPr>
-              <w:t>contactror</w:t>
-            </w:r>
-            <w:proofErr w:type="spellEnd"/>
-            <w:r>
-              <w:rPr>
-                <w:color w:val="92D050"/>
-                <w:sz w:val="20"/>
-                <w:szCs w:val="20"/>
-                <w:lang w:val="en-GB"/>
-              </w:rPr>
-              <w:t>]</w:t>
-            </w:r>
           </w:p>
         </w:tc>
       </w:tr>
@@ -1386,6 +1278,7 @@
                 <w:lang w:val="en-GB"/>
               </w:rPr>
             </w:pPr>
+            <w:proofErr w:type="spellStart"/>
             <w:r>
               <w:rPr>
                 <w:color w:val="92D050"/>
@@ -1393,28 +1286,9 @@
                 <w:szCs w:val="20"/>
                 <w:lang w:val="en-GB"/>
               </w:rPr>
-              <w:t>[</w:t>
-            </w:r>
-            <w:proofErr w:type="spellStart"/>
-            <w:r>
-              <w:rPr>
-                <w:color w:val="92D050"/>
-                <w:sz w:val="20"/>
-                <w:szCs w:val="20"/>
-                <w:lang w:val="en-GB"/>
-              </w:rPr>
-              <w:t>startdate</w:t>
+              <w:t>[startdate]</w:t>
             </w:r>
             <w:proofErr w:type="spellEnd"/>
-            <w:r>
-              <w:rPr>
-                <w:color w:val="92D050"/>
-                <w:sz w:val="20"/>
-                <w:szCs w:val="20"/>
-                <w:lang w:val="en-GB"/>
-              </w:rPr>
-              <w:t>]</w:t>
-            </w:r>
           </w:p>
         </w:tc>
       </w:tr>
@@ -1461,6 +1335,7 @@
                 <w:lang w:val="en-GB"/>
               </w:rPr>
             </w:pPr>
+            <w:proofErr w:type="spellStart"/>
             <w:r>
               <w:rPr>
                 <w:color w:val="92D050"/>
@@ -1468,28 +1343,9 @@
                 <w:szCs w:val="20"/>
                 <w:lang w:val="en-GB"/>
               </w:rPr>
-              <w:t>[</w:t>
-            </w:r>
-            <w:proofErr w:type="spellStart"/>
-            <w:r>
-              <w:rPr>
-                <w:color w:val="92D050"/>
-                <w:sz w:val="20"/>
-                <w:szCs w:val="20"/>
-                <w:lang w:val="en-GB"/>
-              </w:rPr>
-              <w:t>enddate</w:t>
+              <w:t>[enddate]</w:t>
             </w:r>
             <w:proofErr w:type="spellEnd"/>
-            <w:r>
-              <w:rPr>
-                <w:color w:val="92D050"/>
-                <w:sz w:val="20"/>
-                <w:szCs w:val="20"/>
-                <w:lang w:val="en-GB"/>
-              </w:rPr>
-              <w:t>]</w:t>
-            </w:r>
           </w:p>
         </w:tc>
       </w:tr>
@@ -1600,6 +1456,7 @@
                 <w:lang w:val="en-GB"/>
               </w:rPr>
             </w:pPr>
+            <w:proofErr w:type="spellStart"/>
             <w:r>
               <w:rPr>
                 <w:color w:val="92D050"/>
@@ -1607,28 +1464,9 @@
                 <w:szCs w:val="20"/>
                 <w:lang w:val="en-GB"/>
               </w:rPr>
-              <w:t>[</w:t>
-            </w:r>
-            <w:proofErr w:type="spellStart"/>
-            <w:r>
-              <w:rPr>
-                <w:color w:val="92D050"/>
-                <w:sz w:val="20"/>
-                <w:szCs w:val="20"/>
-                <w:lang w:val="en-GB"/>
-              </w:rPr>
-              <w:t>grantid</w:t>
+              <w:t>[grantid]</w:t>
             </w:r>
             <w:proofErr w:type="spellEnd"/>
-            <w:r>
-              <w:rPr>
-                <w:color w:val="92D050"/>
-                <w:sz w:val="20"/>
-                <w:szCs w:val="20"/>
-                <w:lang w:val="en-GB"/>
-              </w:rPr>
-              <w:t>]</w:t>
-            </w:r>
           </w:p>
         </w:tc>
       </w:tr>
@@ -4842,13 +4680,15 @@
               <w:rPr>
                 <w:b/>
                 <w:bCs/>
-                <w:sz w:val="20"/>
-                <w:szCs w:val="20"/>
-                <w:lang w:val="en-GB"/>
-              </w:rPr>
-            </w:pPr>
-            <w:r>
-              <w:rPr>
+                <w:color w:val="92D050"/>
+                <w:sz w:val="20"/>
+                <w:szCs w:val="20"/>
+                <w:lang w:val="en-GB"/>
+              </w:rPr>
+            </w:pPr>
+            <w:r>
+              <w:rPr>
+                <w:color w:val="92D050"/>
                 <w:sz w:val="20"/>
                 <w:szCs w:val="20"/>
                 <w:lang w:val="en-GB"/>
@@ -4867,13 +4707,15 @@
           <w:p>
             <w:pPr>
               <w:rPr>
-                <w:sz w:val="20"/>
-                <w:szCs w:val="20"/>
-                <w:lang w:val="en-GB"/>
-              </w:rPr>
-            </w:pPr>
-            <w:r>
-              <w:rPr>
+                <w:color w:val="92D050"/>
+                <w:sz w:val="20"/>
+                <w:szCs w:val="20"/>
+                <w:lang w:val="en-GB"/>
+              </w:rPr>
+            </w:pPr>
+            <w:r>
+              <w:rPr>
+                <w:color w:val="92D050"/>
                 <w:sz w:val="20"/>
                 <w:szCs w:val="20"/>
               </w:rPr>
@@ -4891,13 +4733,15 @@
           <w:p>
             <w:pPr>
               <w:rPr>
-                <w:sz w:val="20"/>
-                <w:szCs w:val="20"/>
-                <w:lang w:val="en-GB"/>
-              </w:rPr>
-            </w:pPr>
-            <w:r>
-              <w:rPr>
+                <w:color w:val="92D050"/>
+                <w:sz w:val="20"/>
+                <w:szCs w:val="20"/>
+                <w:lang w:val="en-GB"/>
+              </w:rPr>
+            </w:pPr>
+            <w:r>
+              <w:rPr>
+                <w:color w:val="92D050"/>
                 <w:sz w:val="20"/>
                 <w:szCs w:val="20"/>
               </w:rPr>
@@ -4915,13 +4759,15 @@
           <w:p>
             <w:pPr>
               <w:rPr>
-                <w:sz w:val="20"/>
-                <w:szCs w:val="20"/>
-                <w:lang w:val="en-GB"/>
-              </w:rPr>
-            </w:pPr>
-            <w:r>
-              <w:rPr>
+                <w:color w:val="92D050"/>
+                <w:sz w:val="20"/>
+                <w:szCs w:val="20"/>
+                <w:lang w:val="en-GB"/>
+              </w:rPr>
+            </w:pPr>
+            <w:r>
+              <w:rPr>
+                <w:color w:val="92D050"/>
                 <w:sz w:val="20"/>
                 <w:szCs w:val="20"/>
               </w:rPr>
@@ -4939,13 +4785,15 @@
           <w:p>
             <w:pPr>
               <w:rPr>
-                <w:sz w:val="20"/>
-                <w:szCs w:val="20"/>
-                <w:lang w:val="en-GB"/>
-              </w:rPr>
-            </w:pPr>
-            <w:r>
-              <w:rPr>
+                <w:color w:val="92D050"/>
+                <w:sz w:val="20"/>
+                <w:szCs w:val="20"/>
+                <w:lang w:val="en-GB"/>
+              </w:rPr>
+            </w:pPr>
+            <w:r>
+              <w:rPr>
+                <w:color w:val="92D050"/>
                 <w:sz w:val="20"/>
                 <w:szCs w:val="20"/>
               </w:rPr>
@@ -4963,18 +4811,20 @@
           <w:p>
             <w:pPr>
               <w:rPr>
-                <w:sz w:val="20"/>
-                <w:szCs w:val="20"/>
-                <w:lang w:val="en-GB"/>
-              </w:rPr>
-            </w:pPr>
-            <w:r>
-              <w:rPr>
-                <w:sz w:val="20"/>
-                <w:szCs w:val="20"/>
-                <w:lang w:val="en-GB"/>
-              </w:rPr>
-              <w:t>yes/no</w:t>
+                <w:color w:val="92D050"/>
+                <w:sz w:val="20"/>
+                <w:szCs w:val="20"/>
+                <w:lang w:val="en-GB"/>
+              </w:rPr>
+            </w:pPr>
+            <w:r>
+              <w:rPr>
+                <w:color w:val="92D050"/>
+                <w:sz w:val="20"/>
+                <w:szCs w:val="20"/>
+                <w:lang w:val="en-GB"/>
+              </w:rPr>
+              <w:t>[dataset1sensitive]</w:t>
             </w:r>
           </w:p>
         </w:tc>
@@ -4989,6 +4839,7 @@
               <w:jc w:val="center"/>
               <w:rPr>
                 <w:bCs/>
+                <w:color w:val="92D050"/>
                 <w:sz w:val="20"/>
                 <w:szCs w:val="20"/>
                 <w:lang w:val="en-GB"/>
@@ -4997,6 +4848,7 @@
             <w:r>
               <w:rPr>
                 <w:bCs/>
+                <w:color w:val="92D050"/>
                 <w:sz w:val="20"/>
                 <w:szCs w:val="20"/>
                 <w:lang w:val="en-GB"/>
@@ -5012,13 +4864,15 @@
           <w:p>
             <w:pPr>
               <w:rPr>
-                <w:sz w:val="20"/>
-                <w:szCs w:val="20"/>
-                <w:lang w:val="en-GB"/>
-              </w:rPr>
-            </w:pPr>
-            <w:r>
-              <w:rPr>
+                <w:color w:val="92D050"/>
+                <w:sz w:val="20"/>
+                <w:szCs w:val="20"/>
+                <w:lang w:val="en-GB"/>
+              </w:rPr>
+            </w:pPr>
+            <w:r>
+              <w:rPr>
+                <w:color w:val="92D050"/>
                 <w:sz w:val="20"/>
                 <w:szCs w:val="20"/>
                 <w:lang w:val="en-GB"/>
@@ -5034,13 +4888,15 @@
           <w:p>
             <w:pPr>
               <w:rPr>
-                <w:sz w:val="20"/>
-                <w:szCs w:val="20"/>
-                <w:lang w:val="en-GB"/>
-              </w:rPr>
-            </w:pPr>
-            <w:r>
-              <w:rPr>
+                <w:color w:val="92D050"/>
+                <w:sz w:val="20"/>
+                <w:szCs w:val="20"/>
+                <w:lang w:val="en-GB"/>
+              </w:rPr>
+            </w:pPr>
+            <w:r>
+              <w:rPr>
+                <w:color w:val="92D050"/>
                 <w:sz w:val="20"/>
                 <w:szCs w:val="20"/>
                 <w:lang w:val="en-GB"/>
@@ -5056,13 +4912,15 @@
           <w:p>
             <w:pPr>
               <w:rPr>
-                <w:sz w:val="20"/>
-                <w:szCs w:val="20"/>
-                <w:lang w:val="en-GB"/>
-              </w:rPr>
-            </w:pPr>
-            <w:r>
-              <w:rPr>
+                <w:color w:val="92D050"/>
+                <w:sz w:val="20"/>
+                <w:szCs w:val="20"/>
+                <w:lang w:val="en-GB"/>
+              </w:rPr>
+            </w:pPr>
+            <w:r>
+              <w:rPr>
+                <w:color w:val="92D050"/>
                 <w:sz w:val="20"/>
                 <w:szCs w:val="20"/>
                 <w:lang w:val="en-GB"/>
@@ -5078,13 +4936,15 @@
           <w:p>
             <w:pPr>
               <w:rPr>
-                <w:sz w:val="20"/>
-                <w:szCs w:val="20"/>
-                <w:lang w:val="en-GB"/>
-              </w:rPr>
-            </w:pPr>
-            <w:r>
-              <w:rPr>
+                <w:color w:val="92D050"/>
+                <w:sz w:val="20"/>
+                <w:szCs w:val="20"/>
+                <w:lang w:val="en-GB"/>
+              </w:rPr>
+            </w:pPr>
+            <w:r>
+              <w:rPr>
+                <w:color w:val="92D050"/>
                 <w:sz w:val="20"/>
                 <w:szCs w:val="20"/>
                 <w:lang w:val="en-GB"/>
@@ -5100,13 +4960,15 @@
           <w:p>
             <w:pPr>
               <w:rPr>
-                <w:sz w:val="20"/>
-                <w:szCs w:val="20"/>
-                <w:lang w:val="en-GB"/>
-              </w:rPr>
-            </w:pPr>
-            <w:r>
-              <w:rPr>
+                <w:color w:val="92D050"/>
+                <w:sz w:val="20"/>
+                <w:szCs w:val="20"/>
+                <w:lang w:val="en-GB"/>
+              </w:rPr>
+            </w:pPr>
+            <w:r>
+              <w:rPr>
+                <w:color w:val="92D050"/>
                 <w:sz w:val="20"/>
                 <w:szCs w:val="20"/>
                 <w:lang w:val="en-GB"/>
@@ -5115,6 +4977,8 @@
             </w:r>
           </w:p>
         </w:tc>
+        <w:bookmarkStart w:id="11" w:name="_GoBack"/>
+        <w:bookmarkEnd w:id="11"/>
       </w:tr>
     </w:tbl>
     <w:bookmarkEnd w:id="9"/>
@@ -5736,7 +5600,7 @@
       <w:pPr>
         <w:pStyle w:val="Heading3"/>
       </w:pPr>
-      <w:bookmarkStart w:id="11" w:name="_Toc66691665"/>
+      <w:bookmarkStart w:id="12" w:name="_Toc66691665"/>
       <w:r>
         <w:t>1</w:t>
       </w:r>
@@ -5748,144 +5612,134 @@
       </w:r>
       <w:r>
         <w:t>Data generation and reuse</w:t>
-      </w:r>
-      <w:bookmarkEnd w:id="11"/>
-    </w:p>
-    <w:p>
-      <w:pPr>
-        <w:rPr>
-          <w:b/>
-          <w:lang w:val="en-GB"/>
-        </w:rPr>
-      </w:pPr>
-      <w:r>
-        <w:rPr>
-          <w:b/>
-          <w:lang w:val="en-GB"/>
-        </w:rPr>
-        <w:t>Data</w:t>
-      </w:r>
-      <w:r>
-        <w:rPr>
-          <w:b/>
-          <w:lang w:val="en-GB"/>
-        </w:rPr>
-        <w:t xml:space="preserve"> </w:t>
-      </w:r>
-      <w:r>
-        <w:rPr>
-          <w:b/>
-          <w:lang w:val="en-GB"/>
-        </w:rPr>
-        <w:t>generation</w:t>
-      </w:r>
-    </w:p>
-    <w:p>
-      <w:pPr>
-        <w:rPr>
-          <w:lang w:val="en-GB"/>
-        </w:rPr>
-      </w:pPr>
-      <w:r>
-        <w:rPr>
-          <w:lang w:val="en-GB"/>
-        </w:rPr>
-        <w:t xml:space="preserve"> [[</w:t>
-      </w:r>
-      <w:proofErr w:type="spellStart"/>
-      <w:r>
-        <w:rPr>
-          <w:lang w:val="en-GB"/>
-        </w:rPr>
-        <w:t>datageneration</w:t>
-      </w:r>
-      <w:proofErr w:type="spellEnd"/>
-      <w:r>
-        <w:rPr>
-          <w:lang w:val="en-GB"/>
-        </w:rPr>
-        <w:t>]]</w:t>
-      </w:r>
-    </w:p>
-    <w:p>
-      <w:pPr>
-        <w:rPr>
-          <w:b/>
-          <w:lang w:val="en-GB"/>
-        </w:rPr>
-      </w:pPr>
-      <w:r>
-        <w:rPr>
-          <w:b/>
-          <w:lang w:val="en-GB"/>
-        </w:rPr>
-        <w:t>Data reuse</w:t>
-      </w:r>
-    </w:p>
-    <w:p>
-      <w:pPr>
-        <w:rPr>
-          <w:lang w:val="en-GB"/>
-        </w:rPr>
-      </w:pPr>
-      <w:r>
-        <w:rPr>
-          <w:lang w:val="en-GB"/>
-        </w:rPr>
-        <w:t>No information yet for data reuse</w:t>
-      </w:r>
-      <w:r>
-        <w:rPr>
-          <w:lang w:val="en-GB"/>
-        </w:rPr>
-        <w:t>.</w:t>
-      </w:r>
-    </w:p>
-    <w:p>
-      <w:pPr>
-        <w:rPr>
-          <w:lang w:val="en-GB" w:eastAsia="x-none"/>
-        </w:rPr>
-      </w:pPr>
-    </w:p>
-    <w:p>
-      <w:pPr>
-        <w:pStyle w:val="Heading1"/>
-      </w:pPr>
-      <w:bookmarkStart w:id="12" w:name="_Toc66691666"/>
-      <w:r>
-        <w:t>Documentation and data quality</w:t>
       </w:r>
       <w:bookmarkEnd w:id="12"/>
     </w:p>
     <w:p>
       <w:pPr>
-        <w:pStyle w:val="Heading3"/>
-      </w:pPr>
-      <w:bookmarkStart w:id="13" w:name="_Toc66691667"/>
-      <w:bookmarkStart w:id="14" w:name="_Hlk39737467"/>
-      <w:r>
-        <w:t>2a</w:t>
-      </w:r>
-      <w:r>
-        <w:tab/>
-      </w:r>
-      <w:r>
-        <w:t>Data organisation, m</w:t>
-      </w:r>
-      <w:r>
-        <w:t>etadata and documentation</w:t>
+        <w:rPr>
+          <w:b/>
+          <w:lang w:val="en-GB"/>
+        </w:rPr>
+      </w:pPr>
+      <w:r>
+        <w:rPr>
+          <w:b/>
+          <w:lang w:val="en-GB"/>
+        </w:rPr>
+        <w:t>Data</w:t>
+      </w:r>
+      <w:r>
+        <w:rPr>
+          <w:b/>
+          <w:lang w:val="en-GB"/>
+        </w:rPr>
+        <w:t xml:space="preserve"> </w:t>
+      </w:r>
+      <w:r>
+        <w:rPr>
+          <w:b/>
+          <w:lang w:val="en-GB"/>
+        </w:rPr>
+        <w:t>generation</w:t>
+      </w:r>
+    </w:p>
+    <w:p>
+      <w:pPr>
+        <w:rPr>
+          <w:color w:val="92D050"/>
+          <w:lang w:val="en-GB"/>
+        </w:rPr>
+      </w:pPr>
+      <w:proofErr w:type="spellStart"/>
+      <w:r>
+        <w:rPr>
+          <w:color w:val="92D050"/>
+          <w:lang w:val="en-GB"/>
+        </w:rPr>
+        <w:t>[datageneration]</w:t>
+      </w:r>
+      <w:proofErr w:type="spellEnd"/>
+    </w:p>
+    <w:p>
+      <w:pPr>
+        <w:rPr>
+          <w:b/>
+          <w:lang w:val="en-GB"/>
+        </w:rPr>
+      </w:pPr>
+      <w:r>
+        <w:rPr>
+          <w:b/>
+          <w:lang w:val="en-GB"/>
+        </w:rPr>
+        <w:t>Data reuse</w:t>
+      </w:r>
+    </w:p>
+    <w:p>
+      <w:pPr>
+        <w:rPr>
+          <w:lang w:val="en-GB"/>
+        </w:rPr>
+      </w:pPr>
+      <w:r>
+        <w:rPr>
+          <w:lang w:val="en-GB"/>
+        </w:rPr>
+        <w:t>No information yet for data reuse</w:t>
+      </w:r>
+      <w:r>
+        <w:rPr>
+          <w:lang w:val="en-GB"/>
+        </w:rPr>
+        <w:t>.</w:t>
+      </w:r>
+    </w:p>
+    <w:p>
+      <w:pPr>
+        <w:rPr>
+          <w:lang w:val="en-GB" w:eastAsia="x-none"/>
+        </w:rPr>
+      </w:pPr>
+    </w:p>
+    <w:p>
+      <w:pPr>
+        <w:pStyle w:val="Heading1"/>
+      </w:pPr>
+      <w:bookmarkStart w:id="13" w:name="_Toc66691666"/>
+      <w:r>
+        <w:t>Documentation and data quality</w:t>
       </w:r>
       <w:bookmarkEnd w:id="13"/>
     </w:p>
     <w:p>
       <w:pPr>
+        <w:pStyle w:val="Heading3"/>
+      </w:pPr>
+      <w:bookmarkStart w:id="14" w:name="_Toc66691667"/>
+      <w:bookmarkStart w:id="15" w:name="_Hlk39737467"/>
+      <w:r>
+        <w:t>2a</w:t>
+      </w:r>
+      <w:r>
+        <w:tab/>
+      </w:r>
+      <w:r>
+        <w:t>Data organisation, m</w:t>
+      </w:r>
+      <w:r>
+        <w:t>etadata and documentation</w:t>
+      </w:r>
+      <w:bookmarkEnd w:id="14"/>
+    </w:p>
+    <w:p>
+      <w:pPr>
         <w:rPr>
           <w:lang w:val="en-US"/>
         </w:rPr>
       </w:pPr>
-      <w:bookmarkStart w:id="15" w:name="_Toc66691668"/>
-      <w:bookmarkEnd w:id="14"/>
+      <w:bookmarkStart w:id="16" w:name="_Toc66691668"/>
+      <w:bookmarkEnd w:id="15"/>
       <w:r>
         <w:rPr>
           <w:lang w:val="en-US"/>
@@ -5952,6 +5806,7 @@
       </w:pPr>
       <w:r>
         <w:rPr>
+          <w:color w:val="92D050"/>
           <w:lang w:val="en-GB" w:eastAsia="x-none"/>
         </w:rPr>
         <w:t>[metadata]</w:t>
@@ -6009,118 +5864,56 @@
       </w:r>
       <w:r>
         <w:t>quality control</w:t>
-      </w:r>
-      <w:bookmarkEnd w:id="15"/>
-    </w:p>
-    <w:p>
-      <w:pPr>
-        <w:ind w:right="243"/>
-        <w:jc w:val="left"/>
-        <w:rPr>
-          <w:lang w:val="en-GB"/>
-        </w:rPr>
-      </w:pPr>
-      <w:r>
-        <w:rPr>
-          <w:lang w:val="en-GB"/>
-        </w:rPr>
-        <w:t xml:space="preserve">Data quality checks will be done, e.g. checks of consistency of labels, logical errors in the data, data curation, and version control. </w:t>
-      </w:r>
-    </w:p>
-    <w:p>
-      <w:pPr>
-        <w:pStyle w:val="Heading1"/>
-      </w:pPr>
-      <w:bookmarkStart w:id="16" w:name="_Toc66691669"/>
-      <w:r>
-        <w:t>Storage and backup during research process</w:t>
       </w:r>
       <w:bookmarkEnd w:id="16"/>
     </w:p>
     <w:p>
       <w:pPr>
-        <w:pStyle w:val="Heading3"/>
-      </w:pPr>
-      <w:bookmarkStart w:id="17" w:name="_Toc66691670"/>
-      <w:bookmarkStart w:id="18" w:name="_Hlk40268397"/>
-      <w:r>
-        <w:t>3a</w:t>
-      </w:r>
-      <w:r>
-        <w:tab/>
-      </w:r>
-      <w:r>
-        <w:t>Storage and backup</w:t>
-      </w:r>
-      <w:r>
-        <w:t xml:space="preserve"> </w:t>
-      </w:r>
-      <w:r>
-        <w:t>facilities</w:t>
+        <w:ind w:right="243"/>
+        <w:jc w:val="left"/>
+        <w:rPr>
+          <w:lang w:val="en-GB"/>
+        </w:rPr>
+      </w:pPr>
+      <w:r>
+        <w:rPr>
+          <w:lang w:val="en-GB"/>
+        </w:rPr>
+        <w:t xml:space="preserve">Data quality checks will be done, e.g. checks of consistency of labels, logical errors in the data, data curation, and version control. </w:t>
+      </w:r>
+    </w:p>
+    <w:p>
+      <w:pPr>
+        <w:pStyle w:val="Heading1"/>
+      </w:pPr>
+      <w:bookmarkStart w:id="17" w:name="_Toc66691669"/>
+      <w:r>
+        <w:t>Storage and backup during research process</w:t>
       </w:r>
       <w:bookmarkEnd w:id="17"/>
     </w:p>
     <w:p>
       <w:pPr>
-        <w:jc w:val="left"/>
-        <w:rPr>
-          <w:lang w:val="en-GB"/>
-        </w:rPr>
-      </w:pPr>
-      <w:r>
-        <w:rPr>
-          <w:lang w:val="en-GB"/>
-        </w:rPr>
-        <w:t>F</w:t>
-      </w:r>
-      <w:r>
-        <w:rPr>
-          <w:lang w:val="en-GB"/>
-        </w:rPr>
-        <w:t>or the duration of the project</w:t>
-      </w:r>
-      <w:r>
-        <w:rPr>
-          <w:lang w:val="en-GB"/>
-        </w:rPr>
-        <w:t>,</w:t>
-      </w:r>
-      <w:r>
-        <w:rPr>
-          <w:lang w:val="en-GB"/>
-        </w:rPr>
+        <w:pStyle w:val="Heading3"/>
+      </w:pPr>
+      <w:bookmarkStart w:id="18" w:name="_Toc66691670"/>
+      <w:bookmarkStart w:id="19" w:name="_Hlk40268397"/>
+      <w:r>
+        <w:t>3a</w:t>
+      </w:r>
+      <w:r>
+        <w:tab/>
+      </w:r>
+      <w:r>
+        <w:t>Storage and backup</w:t>
+      </w:r>
+      <w:r>
         <w:t xml:space="preserve"> </w:t>
       </w:r>
       <w:r>
-        <w:rPr>
-          <w:lang w:val="en-GB"/>
-        </w:rPr>
-        <w:t>s</w:t>
-      </w:r>
-      <w:r>
-        <w:rPr>
-          <w:lang w:val="en-GB"/>
-        </w:rPr>
-        <w:t>torage and backup</w:t>
-      </w:r>
-      <w:r>
-        <w:rPr>
-          <w:lang w:val="en-GB"/>
-        </w:rPr>
-        <w:t xml:space="preserve"> of data </w:t>
-      </w:r>
-      <w:r>
-        <w:rPr>
-          <w:lang w:val="en-GB"/>
-        </w:rPr>
-        <w:t>will be ensured by the project manager in cooperation with the responsible representative of TU.it.</w:t>
-      </w:r>
-      <w:r>
-        <w:rPr>
-          <w:lang w:val="en-GB"/>
-        </w:rPr>
-        <w:t xml:space="preserve"> The infrastructure of TU Wien will be used for this purpose.</w:t>
-      </w:r>
+        <w:t>facilities</w:t>
+      </w:r>
+      <w:bookmarkEnd w:id="18"/>
     </w:p>
     <w:p>
       <w:pPr>
@@ -6129,6 +5922,60 @@
           <w:lang w:val="en-GB"/>
         </w:rPr>
       </w:pPr>
+      <w:r>
+        <w:rPr>
+          <w:lang w:val="en-GB"/>
+        </w:rPr>
+        <w:t>F</w:t>
+      </w:r>
+      <w:r>
+        <w:rPr>
+          <w:lang w:val="en-GB"/>
+        </w:rPr>
+        <w:t>or the duration of the project</w:t>
+      </w:r>
+      <w:r>
+        <w:rPr>
+          <w:lang w:val="en-GB"/>
+        </w:rPr>
+        <w:t>,</w:t>
+      </w:r>
+      <w:r>
+        <w:rPr>
+          <w:lang w:val="en-GB"/>
+        </w:rPr>
+        <w:t xml:space="preserve"> </w:t>
+      </w:r>
+      <w:r>
+        <w:rPr>
+          <w:lang w:val="en-GB"/>
+        </w:rPr>
+        <w:t>s</w:t>
+      </w:r>
+      <w:r>
+        <w:rPr>
+          <w:lang w:val="en-GB"/>
+        </w:rPr>
+        <w:t>torage and backup</w:t>
+      </w:r>
+      <w:r>
+        <w:rPr>
+          <w:lang w:val="en-GB"/>
+        </w:rPr>
+        <w:t xml:space="preserve"> of data </w:t>
+      </w:r>
+      <w:r>
+        <w:rPr>
+          <w:lang w:val="en-GB"/>
+        </w:rPr>
+        <w:t>will be ensured by the project manager in cooperation with the responsible representative of TU.it.</w:t>
+      </w:r>
+      <w:r>
+        <w:rPr>
+          <w:lang w:val="en-GB"/>
+        </w:rPr>
+        <w:t xml:space="preserve"> The infrastructure of TU Wien will be used for this purpose.</w:t>
+      </w:r>
     </w:p>
     <w:p>
       <w:pPr>
@@ -6137,18 +5984,18 @@
           <w:lang w:val="en-GB"/>
         </w:rPr>
       </w:pPr>
-      <w:bookmarkStart w:id="19" w:name="_GoBack"/>
-      <w:bookmarkEnd w:id="19"/>
     </w:p>
     <w:p>
       <w:pPr>
         <w:rPr>
+          <w:color w:val="92D050"/>
           <w:lang w:val="en-GB"/>
         </w:rPr>
       </w:pPr>
       <w:bookmarkStart w:id="20" w:name="_Toc66691671"/>
       <w:r>
         <w:rPr>
+          <w:color w:val="92D050"/>
           <w:lang w:val="en-GB"/>
         </w:rPr>
         <w:t>[storage]</w:t>
@@ -7108,7 +6955,7 @@
         <w:pStyle w:val="Heading1"/>
       </w:pPr>
       <w:bookmarkStart w:id="21" w:name="_Toc66691672"/>
-      <w:bookmarkEnd w:id="18"/>
+      <w:bookmarkEnd w:id="19"/>
       <w:r>
         <w:t xml:space="preserve">Legal </w:t>
       </w:r>
@@ -7137,48 +6984,36 @@
     <w:p>
       <w:pPr>
         <w:rPr>
-          <w:lang w:val="en-GB"/>
-        </w:rPr>
-      </w:pPr>
-      <w:r>
-        <w:rPr>
-          <w:lang w:val="en-GB"/>
-        </w:rPr>
-        <w:t xml:space="preserve">At this stage, it is not foreseen to process any personal data in the project. If </w:t>
-      </w:r>
-      <w:proofErr w:type="gramStart"/>
-      <w:r>
-        <w:rPr>
-          <w:lang w:val="en-GB"/>
-        </w:rPr>
-        <w:t>th</w:t>
-      </w:r>
-      <w:r>
-        <w:rPr>
-          <w:lang w:val="en-GB"/>
-        </w:rPr>
-        <w:t>is</w:t>
-      </w:r>
-      <w:r>
-        <w:rPr>
-          <w:lang w:val="en-GB"/>
-        </w:rPr>
-        <w:t xml:space="preserve"> changes</w:t>
-      </w:r>
-      <w:proofErr w:type="gramEnd"/>
-      <w:r>
-        <w:rPr>
-          <w:lang w:val="en-GB"/>
-        </w:rPr>
-        <w:t>, advice will be sought from the data protection specialist at TU Wien (Verena Dolovai), and the DMP will be updated</w:t>
-      </w:r>
-      <w:bookmarkEnd w:id="23"/>
-      <w:r>
-        <w:rPr>
-          <w:lang w:val="en-GB"/>
-        </w:rPr>
-        <w:t>.</w:t>
-      </w:r>
+          <w:color w:val="92D050"/>
+          <w:lang w:val="en-GB"/>
+        </w:rPr>
+      </w:pPr>
+      <w:proofErr w:type="spellStart"/>
+      <w:r>
+        <w:rPr>
+          <w:color w:val="92D050"/>
+          <w:lang w:val="en-GB"/>
+        </w:rPr>
+        <w:t>[personaldata]</w:t>
+      </w:r>
+      <w:proofErr w:type="spellEnd"/>
+    </w:p>
+    <w:p>
+      <w:pPr>
+        <w:rPr>
+          <w:color w:val="92D050"/>
+          <w:lang w:val="en-GB"/>
+        </w:rPr>
+      </w:pPr>
+      <w:proofErr w:type="spellStart"/>
+      <w:r>
+        <w:rPr>
+          <w:color w:val="92D050"/>
+          <w:lang w:val="en-GB"/>
+        </w:rPr>
+        <w:t>[sensitivedata]</w:t>
+      </w:r>
+      <w:proofErr w:type="spellEnd"/>
     </w:p>
     <w:p>
       <w:pPr>
@@ -7232,10 +7067,28 @@
     </w:p>
     <w:p>
       <w:pPr>
+        <w:rPr>
+          <w:color w:val="92D050"/>
+          <w:lang w:val="en-GB"/>
+        </w:rPr>
+      </w:pPr>
+      <w:proofErr w:type="spellStart"/>
+      <w:r>
+        <w:rPr>
+          <w:color w:val="92D050"/>
+          <w:lang w:val="en-GB"/>
+        </w:rPr>
+        <w:t>[legalrestriction]</w:t>
+      </w:r>
+      <w:proofErr w:type="spellEnd"/>
+    </w:p>
+    <w:p>
+      <w:pPr>
         <w:pStyle w:val="Heading3"/>
       </w:pPr>
       <w:bookmarkStart w:id="25" w:name="_Toc66691675"/>
       <w:r>
+        <w:lastRenderedPageBreak/>
         <w:t>4c</w:t>
       </w:r>
       <w:r>
@@ -7247,36 +7100,19 @@
     <w:p>
       <w:pPr>
         <w:rPr>
-          <w:lang w:val="en-GB"/>
-        </w:rPr>
-      </w:pPr>
-      <w:r>
-        <w:rPr>
-          <w:lang w:val="en-GB"/>
-        </w:rPr>
-        <w:t>Ethical issues in the project have been identified and discussed with the Research Ethics Coordinator at TU Wien (</w:t>
-      </w:r>
-      <w:hyperlink r:id="rId16" w:history="1">
-        <w:r>
-          <w:rPr>
-            <w:rStyle w:val="Hyperlink"/>
-            <w:lang w:val="en-GB"/>
-          </w:rPr>
-          <w:t>https://www.tuwien.at/en/research/rti-support/research-ethics/</w:t>
-        </w:r>
-      </w:hyperlink>
-      <w:r>
-        <w:rPr>
-          <w:lang w:val="en-GB"/>
-        </w:rPr>
-        <w:t xml:space="preserve">). They relate to… and will be resolved by… </w:t>
-      </w:r>
-      <w:r>
-        <w:rPr>
-          <w:lang w:val="en-GB"/>
-        </w:rPr>
-        <w:t>Relevant ethical guidelines in this project are…</w:t>
-      </w:r>
+          <w:color w:val="92D050"/>
+          <w:lang w:val="en-GB"/>
+        </w:rPr>
+      </w:pPr>
+      <w:proofErr w:type="spellStart"/>
+      <w:r>
+        <w:rPr>
+          <w:color w:val="92D050"/>
+          <w:lang w:val="en-GB"/>
+        </w:rPr>
+        <w:t>[ethicalissues]</w:t>
+      </w:r>
+      <w:proofErr w:type="spellEnd"/>
     </w:p>
     <w:p>
       <w:pPr>
@@ -7291,7 +7127,6 @@
       </w:pPr>
       <w:bookmarkStart w:id="26" w:name="_Toc66691676"/>
       <w:r>
-        <w:lastRenderedPageBreak/>
         <w:t>Data sharing and long-term preservation</w:t>
       </w:r>
       <w:bookmarkEnd w:id="26"/>
@@ -7307,18 +7142,41 @@
       <w:r>
         <w:tab/>
       </w:r>
-      <w:r>
-        <w:t>Data publication, restrictions and embargo</w:t>
-      </w:r>
-      <w:r>
-        <w:t xml:space="preserve"> periods</w:t>
-      </w:r>
       <w:bookmarkEnd w:id="27"/>
+      <w:r>
+        <w:t>Data publication and access conditions</w:t>
+      </w:r>
+    </w:p>
+    <w:p>
+      <w:pPr>
+        <w:rPr>
+          <w:lang w:val="en-GB"/>
+        </w:rPr>
+      </w:pPr>
+      <w:r>
+        <w:rPr>
+          <w:lang w:val="en-GB"/>
+        </w:rPr>
+        <w:t>The digital research data obtained will be published Open Access under a Creative Commons CC-BY license, provided that there are no data protection concerns. Further data will be made available with restrictive access.</w:t>
+      </w:r>
+      <w:r>
+        <w:rPr>
+          <w:lang w:val="en-GB"/>
+        </w:rPr>
+        <w:t xml:space="preserve"> </w:t>
+      </w:r>
+    </w:p>
+    <w:p>
+      <w:pPr>
+        <w:rPr>
+          <w:lang w:val="en-GB"/>
+        </w:rPr>
+      </w:pPr>
     </w:p>
     <w:tbl>
       <w:tblPr>
         <w:tblStyle w:val="TableGridLight"/>
-        <w:tblW w:w="9214" w:type="dxa"/>
+        <w:tblW w:w="9353" w:type="dxa"/>
         <w:tblBorders>
           <w:top w:val="single" w:sz="12" w:space="0" w:color="BFBFBF" w:themeColor="background1" w:themeShade="BF"/>
           <w:left w:val="single" w:sz="12" w:space="0" w:color="BFBFBF" w:themeColor="background1" w:themeShade="BF"/>
@@ -7330,18 +7188,18 @@
         <w:tblLook w:val="04A0" w:firstRow="1" w:lastRow="0" w:firstColumn="1" w:lastColumn="0" w:noHBand="0" w:noVBand="1"/>
       </w:tblPr>
       <w:tblGrid>
-        <w:gridCol w:w="456"/>
+        <w:gridCol w:w="873"/>
         <w:gridCol w:w="1717"/>
-        <w:gridCol w:w="1342"/>
+        <w:gridCol w:w="1183"/>
         <w:gridCol w:w="1818"/>
         <w:gridCol w:w="1495"/>
-        <w:gridCol w:w="669"/>
+        <w:gridCol w:w="550"/>
         <w:gridCol w:w="1717"/>
       </w:tblGrid>
       <w:tr>
         <w:tc>
           <w:tcPr>
-            <w:tcW w:w="631" w:type="dxa"/>
+            <w:tcW w:w="873" w:type="dxa"/>
             <w:tcBorders>
               <w:bottom w:val="single" w:sz="12" w:space="0" w:color="006AAB"/>
             </w:tcBorders>
@@ -7366,13 +7224,22 @@
                 <w:szCs w:val="20"/>
                 <w:lang w:val="en-GB"/>
               </w:rPr>
+              <w:t xml:space="preserve">dataset </w:t>
+            </w:r>
+            <w:r>
+              <w:rPr>
+                <w:color w:val="006AAB"/>
+                <w:sz w:val="20"/>
+                <w:szCs w:val="20"/>
+                <w:lang w:val="en-GB"/>
+              </w:rPr>
               <w:t>ID</w:t>
             </w:r>
           </w:p>
         </w:tc>
         <w:tc>
           <w:tcPr>
-            <w:tcW w:w="1171" w:type="dxa"/>
+            <w:tcW w:w="1717" w:type="dxa"/>
             <w:tcBorders>
               <w:bottom w:val="single" w:sz="12" w:space="0" w:color="006AAB"/>
             </w:tcBorders>
@@ -7397,13 +7264,13 @@
                 <w:szCs w:val="20"/>
                 <w:lang w:val="en-GB"/>
               </w:rPr>
-              <w:t>data and metadata will be shared</w:t>
-            </w:r>
-          </w:p>
-        </w:tc>
-        <w:tc>
-          <w:tcPr>
-            <w:tcW w:w="2049" w:type="dxa"/>
+              <w:t>access conditions</w:t>
+            </w:r>
+          </w:p>
+        </w:tc>
+        <w:tc>
+          <w:tcPr>
+            <w:tcW w:w="1183" w:type="dxa"/>
             <w:tcBorders>
               <w:bottom w:val="single" w:sz="12" w:space="0" w:color="006AAB"/>
             </w:tcBorders>
@@ -7434,7 +7301,7 @@
         </w:tc>
         <w:tc>
           <w:tcPr>
-            <w:tcW w:w="1363" w:type="dxa"/>
+            <w:tcW w:w="1818" w:type="dxa"/>
             <w:tcBorders>
               <w:bottom w:val="single" w:sz="12" w:space="0" w:color="006AAB"/>
             </w:tcBorders>
@@ -7465,7 +7332,7 @@
         </w:tc>
         <w:tc>
           <w:tcPr>
-            <w:tcW w:w="1228" w:type="dxa"/>
+            <w:tcW w:w="1495" w:type="dxa"/>
             <w:tcBorders>
               <w:bottom w:val="single" w:sz="12" w:space="0" w:color="006AAB"/>
             </w:tcBorders>
@@ -7496,7 +7363,7 @@
         </w:tc>
         <w:tc>
           <w:tcPr>
-            <w:tcW w:w="1198" w:type="dxa"/>
+            <w:tcW w:w="550" w:type="dxa"/>
             <w:tcBorders>
               <w:bottom w:val="single" w:sz="12" w:space="0" w:color="006AAB"/>
             </w:tcBorders>
@@ -7527,7 +7394,7 @@
         </w:tc>
         <w:tc>
           <w:tcPr>
-            <w:tcW w:w="1574" w:type="dxa"/>
+            <w:tcW w:w="1717" w:type="dxa"/>
             <w:tcBorders>
               <w:bottom w:val="single" w:sz="12" w:space="0" w:color="006AAB"/>
             </w:tcBorders>
@@ -7560,7 +7427,7 @@
       <w:tr>
         <w:tc>
           <w:tcPr>
-            <w:tcW w:w="631" w:type="dxa"/>
+            <w:tcW w:w="873" w:type="dxa"/>
             <w:tcBorders>
               <w:top w:val="single" w:sz="12" w:space="0" w:color="006AAB"/>
             </w:tcBorders>
@@ -7571,13 +7438,15 @@
               <w:rPr>
                 <w:b/>
                 <w:bCs/>
-                <w:sz w:val="20"/>
-                <w:szCs w:val="20"/>
-                <w:lang w:val="en-GB"/>
-              </w:rPr>
-            </w:pPr>
-            <w:r>
-              <w:rPr>
+                <w:color w:val="92D050"/>
+                <w:sz w:val="20"/>
+                <w:szCs w:val="20"/>
+                <w:lang w:val="en-GB"/>
+              </w:rPr>
+            </w:pPr>
+            <w:r>
+              <w:rPr>
+                <w:color w:val="92D050"/>
                 <w:sz w:val="20"/>
                 <w:szCs w:val="20"/>
                 <w:lang w:val="en-GB"/>
@@ -7588,7 +7457,7 @@
         </w:tc>
         <w:tc>
           <w:tcPr>
-            <w:tcW w:w="1171" w:type="dxa"/>
+            <w:tcW w:w="1717" w:type="dxa"/>
             <w:tcBorders>
               <w:top w:val="single" w:sz="12" w:space="0" w:color="006AAB"/>
             </w:tcBorders>
@@ -7597,13 +7466,15 @@
             <w:pPr>
               <w:jc w:val="left"/>
               <w:rPr>
-                <w:sz w:val="20"/>
-                <w:szCs w:val="20"/>
-                <w:lang w:val="en-GB"/>
-              </w:rPr>
-            </w:pPr>
-            <w:r>
-              <w:rPr>
+                <w:color w:val="92D050"/>
+                <w:sz w:val="20"/>
+                <w:szCs w:val="20"/>
+                <w:lang w:val="en-GB"/>
+              </w:rPr>
+            </w:pPr>
+            <w:r>
+              <w:rPr>
+                <w:color w:val="92D050"/>
                 <w:sz w:val="20"/>
                 <w:szCs w:val="20"/>
                 <w:lang w:val="en-GB"/>
@@ -7614,7 +7485,7 @@
         </w:tc>
         <w:tc>
           <w:tcPr>
-            <w:tcW w:w="2049" w:type="dxa"/>
+            <w:tcW w:w="1183" w:type="dxa"/>
             <w:tcBorders>
               <w:top w:val="single" w:sz="12" w:space="0" w:color="006AAB"/>
             </w:tcBorders>
@@ -7623,16 +7494,17 @@
             <w:pPr>
               <w:jc w:val="left"/>
               <w:rPr>
-                <w:sz w:val="20"/>
-                <w:szCs w:val="20"/>
-                <w:lang w:val="en-GB"/>
-              </w:rPr>
-            </w:pPr>
-          </w:p>
-        </w:tc>
-        <w:tc>
-          <w:tcPr>
-            <w:tcW w:w="1363" w:type="dxa"/>
+                <w:color w:val="92D050"/>
+                <w:sz w:val="20"/>
+                <w:szCs w:val="20"/>
+                <w:lang w:val="en-GB"/>
+              </w:rPr>
+            </w:pPr>
+          </w:p>
+        </w:tc>
+        <w:tc>
+          <w:tcPr>
+            <w:tcW w:w="1818" w:type="dxa"/>
             <w:tcBorders>
               <w:top w:val="single" w:sz="12" w:space="0" w:color="006AAB"/>
             </w:tcBorders>
@@ -7641,13 +7513,15 @@
             <w:pPr>
               <w:jc w:val="left"/>
               <w:rPr>
-                <w:sz w:val="20"/>
-                <w:szCs w:val="20"/>
-                <w:lang w:val="en-GB"/>
-              </w:rPr>
-            </w:pPr>
-            <w:r>
-              <w:rPr>
+                <w:color w:val="92D050"/>
+                <w:sz w:val="20"/>
+                <w:szCs w:val="20"/>
+                <w:lang w:val="en-GB"/>
+              </w:rPr>
+            </w:pPr>
+            <w:r>
+              <w:rPr>
+                <w:color w:val="92D050"/>
                 <w:sz w:val="20"/>
                 <w:szCs w:val="20"/>
                 <w:lang w:val="en-GB"/>
@@ -7658,7 +7532,7 @@
         </w:tc>
         <w:tc>
           <w:tcPr>
-            <w:tcW w:w="1228" w:type="dxa"/>
+            <w:tcW w:w="1495" w:type="dxa"/>
             <w:tcBorders>
               <w:top w:val="single" w:sz="12" w:space="0" w:color="006AAB"/>
             </w:tcBorders>
@@ -7667,13 +7541,15 @@
             <w:pPr>
               <w:jc w:val="left"/>
               <w:rPr>
-                <w:sz w:val="20"/>
-                <w:szCs w:val="20"/>
-                <w:lang w:val="en-GB"/>
-              </w:rPr>
-            </w:pPr>
-            <w:r>
-              <w:rPr>
+                <w:color w:val="92D050"/>
+                <w:sz w:val="20"/>
+                <w:szCs w:val="20"/>
+                <w:lang w:val="en-GB"/>
+              </w:rPr>
+            </w:pPr>
+            <w:r>
+              <w:rPr>
+                <w:color w:val="92D050"/>
                 <w:sz w:val="20"/>
                 <w:szCs w:val="20"/>
                 <w:lang w:val="en-GB"/>
@@ -7684,7 +7560,7 @@
         </w:tc>
         <w:tc>
           <w:tcPr>
-            <w:tcW w:w="1198" w:type="dxa"/>
+            <w:tcW w:w="550" w:type="dxa"/>
             <w:tcBorders>
               <w:top w:val="single" w:sz="12" w:space="0" w:color="006AAB"/>
             </w:tcBorders>
@@ -7693,16 +7569,17 @@
             <w:pPr>
               <w:jc w:val="left"/>
               <w:rPr>
-                <w:sz w:val="20"/>
-                <w:szCs w:val="20"/>
-                <w:lang w:val="en-GB"/>
-              </w:rPr>
-            </w:pPr>
-          </w:p>
-        </w:tc>
-        <w:tc>
-          <w:tcPr>
-            <w:tcW w:w="1574" w:type="dxa"/>
+                <w:color w:val="92D050"/>
+                <w:sz w:val="20"/>
+                <w:szCs w:val="20"/>
+                <w:lang w:val="en-GB"/>
+              </w:rPr>
+            </w:pPr>
+          </w:p>
+        </w:tc>
+        <w:tc>
+          <w:tcPr>
+            <w:tcW w:w="1717" w:type="dxa"/>
             <w:tcBorders>
               <w:top w:val="single" w:sz="12" w:space="0" w:color="006AAB"/>
             </w:tcBorders>
@@ -7711,13 +7588,15 @@
             <w:pPr>
               <w:jc w:val="left"/>
               <w:rPr>
-                <w:sz w:val="20"/>
-                <w:szCs w:val="20"/>
-                <w:lang w:val="en-GB"/>
-              </w:rPr>
-            </w:pPr>
-            <w:r>
-              <w:rPr>
+                <w:color w:val="92D050"/>
+                <w:sz w:val="20"/>
+                <w:szCs w:val="20"/>
+                <w:lang w:val="en-GB"/>
+              </w:rPr>
+            </w:pPr>
+            <w:r>
+              <w:rPr>
+                <w:color w:val="92D050"/>
                 <w:sz w:val="20"/>
                 <w:szCs w:val="20"/>
               </w:rPr>
@@ -7729,7 +7608,7 @@
       <w:tr>
         <w:tc>
           <w:tcPr>
-            <w:tcW w:w="631" w:type="dxa"/>
+            <w:tcW w:w="873" w:type="dxa"/>
           </w:tcPr>
           <w:p>
             <w:pPr>
@@ -7737,13 +7616,15 @@
               <w:rPr>
                 <w:b/>
                 <w:bCs/>
-                <w:sz w:val="20"/>
-                <w:szCs w:val="20"/>
-                <w:lang w:val="en-GB"/>
-              </w:rPr>
-            </w:pPr>
-            <w:r>
-              <w:rPr>
+                <w:color w:val="92D050"/>
+                <w:sz w:val="20"/>
+                <w:szCs w:val="20"/>
+                <w:lang w:val="en-GB"/>
+              </w:rPr>
+            </w:pPr>
+            <w:r>
+              <w:rPr>
+                <w:color w:val="92D050"/>
                 <w:sz w:val="20"/>
                 <w:szCs w:val="20"/>
                 <w:lang w:val="en-GB"/>
@@ -7754,19 +7635,21 @@
         </w:tc>
         <w:tc>
           <w:tcPr>
-            <w:tcW w:w="1171" w:type="dxa"/>
+            <w:tcW w:w="1717" w:type="dxa"/>
           </w:tcPr>
           <w:p>
             <w:pPr>
               <w:jc w:val="left"/>
               <w:rPr>
-                <w:sz w:val="20"/>
-                <w:szCs w:val="20"/>
-                <w:lang w:val="en-GB"/>
-              </w:rPr>
-            </w:pPr>
-            <w:r>
-              <w:rPr>
+                <w:color w:val="92D050"/>
+                <w:sz w:val="20"/>
+                <w:szCs w:val="20"/>
+                <w:lang w:val="en-GB"/>
+              </w:rPr>
+            </w:pPr>
+            <w:r>
+              <w:rPr>
+                <w:color w:val="92D050"/>
                 <w:sz w:val="20"/>
                 <w:szCs w:val="20"/>
                 <w:lang w:val="en-GB"/>
@@ -7777,19 +7660,21 @@
         </w:tc>
         <w:tc>
           <w:tcPr>
-            <w:tcW w:w="2049" w:type="dxa"/>
+            <w:tcW w:w="1183" w:type="dxa"/>
           </w:tcPr>
           <w:p>
             <w:pPr>
               <w:jc w:val="left"/>
               <w:rPr>
-                <w:sz w:val="20"/>
-                <w:szCs w:val="20"/>
-                <w:lang w:val="en-GB"/>
-              </w:rPr>
-            </w:pPr>
-            <w:r>
-              <w:rPr>
+                <w:color w:val="92D050"/>
+                <w:sz w:val="20"/>
+                <w:szCs w:val="20"/>
+                <w:lang w:val="en-GB"/>
+              </w:rPr>
+            </w:pPr>
+            <w:r>
+              <w:rPr>
+                <w:color w:val="92D050"/>
                 <w:sz w:val="20"/>
                 <w:szCs w:val="20"/>
                 <w:lang w:val="en-GB"/>
@@ -7800,19 +7685,21 @@
         </w:tc>
         <w:tc>
           <w:tcPr>
-            <w:tcW w:w="1363" w:type="dxa"/>
+            <w:tcW w:w="1818" w:type="dxa"/>
           </w:tcPr>
           <w:p>
             <w:pPr>
               <w:jc w:val="left"/>
               <w:rPr>
-                <w:sz w:val="20"/>
-                <w:szCs w:val="20"/>
-                <w:lang w:val="en-GB"/>
-              </w:rPr>
-            </w:pPr>
-            <w:r>
-              <w:rPr>
+                <w:color w:val="92D050"/>
+                <w:sz w:val="20"/>
+                <w:szCs w:val="20"/>
+                <w:lang w:val="en-GB"/>
+              </w:rPr>
+            </w:pPr>
+            <w:r>
+              <w:rPr>
+                <w:color w:val="92D050"/>
                 <w:sz w:val="20"/>
                 <w:szCs w:val="20"/>
                 <w:lang w:val="en-GB"/>
@@ -7823,19 +7710,21 @@
         </w:tc>
         <w:tc>
           <w:tcPr>
-            <w:tcW w:w="1228" w:type="dxa"/>
+            <w:tcW w:w="1495" w:type="dxa"/>
           </w:tcPr>
           <w:p>
             <w:pPr>
               <w:jc w:val="left"/>
               <w:rPr>
-                <w:sz w:val="20"/>
-                <w:szCs w:val="20"/>
-                <w:lang w:val="en-GB"/>
-              </w:rPr>
-            </w:pPr>
-            <w:r>
-              <w:rPr>
+                <w:color w:val="92D050"/>
+                <w:sz w:val="20"/>
+                <w:szCs w:val="20"/>
+                <w:lang w:val="en-GB"/>
+              </w:rPr>
+            </w:pPr>
+            <w:r>
+              <w:rPr>
+                <w:color w:val="92D050"/>
                 <w:sz w:val="20"/>
                 <w:szCs w:val="20"/>
                 <w:lang w:val="en-GB"/>
@@ -7846,19 +7735,21 @@
         </w:tc>
         <w:tc>
           <w:tcPr>
-            <w:tcW w:w="1198" w:type="dxa"/>
+            <w:tcW w:w="550" w:type="dxa"/>
           </w:tcPr>
           <w:p>
             <w:pPr>
               <w:jc w:val="left"/>
               <w:rPr>
-                <w:sz w:val="20"/>
-                <w:szCs w:val="20"/>
-                <w:lang w:val="en-GB"/>
-              </w:rPr>
-            </w:pPr>
-            <w:r>
-              <w:rPr>
+                <w:color w:val="92D050"/>
+                <w:sz w:val="20"/>
+                <w:szCs w:val="20"/>
+                <w:lang w:val="en-GB"/>
+              </w:rPr>
+            </w:pPr>
+            <w:r>
+              <w:rPr>
+                <w:color w:val="92D050"/>
                 <w:sz w:val="20"/>
                 <w:szCs w:val="20"/>
                 <w:lang w:val="en-GB"/>
@@ -7869,19 +7760,21 @@
         </w:tc>
         <w:tc>
           <w:tcPr>
-            <w:tcW w:w="1574" w:type="dxa"/>
+            <w:tcW w:w="1717" w:type="dxa"/>
           </w:tcPr>
           <w:p>
             <w:pPr>
               <w:jc w:val="left"/>
               <w:rPr>
-                <w:sz w:val="20"/>
-                <w:szCs w:val="20"/>
-                <w:lang w:val="en-GB"/>
-              </w:rPr>
-            </w:pPr>
-            <w:r>
-              <w:rPr>
+                <w:color w:val="92D050"/>
+                <w:sz w:val="20"/>
+                <w:szCs w:val="20"/>
+                <w:lang w:val="en-GB"/>
+              </w:rPr>
+            </w:pPr>
+            <w:r>
+              <w:rPr>
+                <w:color w:val="92D050"/>
                 <w:sz w:val="20"/>
                 <w:szCs w:val="20"/>
                 <w:lang w:val="en-GB"/>
@@ -7895,28 +7788,52 @@
     <w:p>
       <w:pPr>
         <w:rPr>
-          <w:lang w:val="en-GB"/>
-        </w:rPr>
-      </w:pPr>
+          <w:color w:val="92D050"/>
+          <w:lang w:val="en-GB"/>
+        </w:rPr>
+      </w:pPr>
+      <w:r>
+        <w:rPr>
+          <w:lang w:val="en-GB"/>
+        </w:rPr>
+        <w:t>Methods or software needed to access and use data:</w:t>
+      </w:r>
+      <w:r>
+        <w:rPr>
+          <w:lang w:val="en-GB"/>
+        </w:rPr>
+        <w:t xml:space="preserve"> </w:t>
+      </w:r>
       <w:proofErr w:type="spellStart"/>
       <w:r>
         <w:rPr>
-          <w:lang w:val="en-GB"/>
-        </w:rPr>
-        <w:t>Blabla</w:t>
+          <w:color w:val="92D050"/>
+          <w:lang w:val="en-GB"/>
+        </w:rPr>
+        <w:t>[targetaudience]</w:t>
       </w:r>
       <w:proofErr w:type="spellEnd"/>
-      <w:r>
-        <w:rPr>
-          <w:lang w:val="en-GB"/>
-        </w:rPr>
-        <w:t xml:space="preserve"> on table and selection process…</w:t>
-      </w:r>
     </w:p>
     <w:p>
-      <w:pPr>
-        <w:pStyle w:val="Heading3"/>
-      </w:pPr>
+      <w:r>
+        <w:rPr>
+          <w:lang w:val="en-GB"/>
+        </w:rPr>
+        <w:t>Description of protocol to access restricted data</w:t>
+      </w:r>
+      <w:r>
+        <w:rPr>
+          <w:lang w:val="en-GB"/>
+        </w:rPr>
+        <w:t>:</w:t>
+      </w:r>
+      <w:r>
+        <w:rPr>
+          <w:color w:val="92D050"/>
+          <w:lang w:val="en-GB"/>
+        </w:rPr>
+        <w:t xml:space="preserve"> [tools]</w:t>
+      </w:r>
     </w:p>
     <w:p>
       <w:pPr>
@@ -7955,10 +7872,10 @@
         <w:tblLook w:val="04A0" w:firstRow="1" w:lastRow="0" w:firstColumn="1" w:lastColumn="0" w:noHBand="0" w:noVBand="1"/>
       </w:tblPr>
       <w:tblGrid>
-        <w:gridCol w:w="709"/>
-        <w:gridCol w:w="1559"/>
-        <w:gridCol w:w="1701"/>
-        <w:gridCol w:w="5230"/>
+        <w:gridCol w:w="873"/>
+        <w:gridCol w:w="1539"/>
+        <w:gridCol w:w="1681"/>
+        <w:gridCol w:w="5106"/>
       </w:tblGrid>
       <w:tr>
         <w:tc>
@@ -7988,6 +7905,15 @@
                 <w:szCs w:val="20"/>
                 <w:lang w:val="en-GB"/>
               </w:rPr>
+              <w:t xml:space="preserve">dataset </w:t>
+            </w:r>
+            <w:r>
+              <w:rPr>
+                <w:color w:val="006AAB"/>
+                <w:sz w:val="20"/>
+                <w:szCs w:val="20"/>
+                <w:lang w:val="en-GB"/>
+              </w:rPr>
               <w:t>ID</w:t>
             </w:r>
           </w:p>
@@ -8493,36 +8419,6 @@
           <w:lang w:val="en-GB"/>
         </w:rPr>
       </w:pPr>
-      <w:r>
-        <w:rPr>
-          <w:lang w:val="en-GB"/>
-        </w:rPr>
-        <w:t>[</w:t>
-      </w:r>
-      <w:r>
-        <w:rPr>
-          <w:lang w:val="en-GB"/>
-        </w:rPr>
-        <w:t xml:space="preserve">If applicable: </w:t>
-      </w:r>
-      <w:r>
-        <w:rPr>
-          <w:lang w:val="en-GB"/>
-        </w:rPr>
-        <w:t>Description of methods / software needed to access and use the data:</w:t>
-      </w:r>
-      <w:r>
-        <w:rPr>
-          <w:lang w:val="en-GB"/>
-        </w:rPr>
-        <w:t xml:space="preserve"> …]</w:t>
-      </w:r>
-      <w:r>
-        <w:rPr>
-          <w:lang w:val="en-GB"/>
-        </w:rPr>
-        <w:t xml:space="preserve"> </w:t>
-      </w:r>
     </w:p>
     <w:p>
       <w:pPr>
@@ -8534,57 +8430,459 @@
         <w:rPr>
           <w:lang w:val="en-GB"/>
         </w:rPr>
-        <w:t>[</w:t>
-      </w:r>
-      <w:r>
-        <w:rPr>
-          <w:lang w:val="en-GB"/>
-        </w:rPr>
-        <w:t xml:space="preserve">If applicable: </w:t>
-      </w:r>
-      <w:r>
-        <w:rPr>
-          <w:lang w:val="en-GB"/>
-        </w:rPr>
-        <w:t xml:space="preserve">Description of </w:t>
-      </w:r>
-      <w:r>
-        <w:rPr>
-          <w:lang w:val="en-GB"/>
-        </w:rPr>
-        <w:t>protocol</w:t>
-      </w:r>
-      <w:r>
-        <w:rPr>
-          <w:lang w:val="en-GB"/>
-        </w:rPr>
-        <w:t xml:space="preserve"> to access </w:t>
-      </w:r>
-      <w:r>
-        <w:rPr>
-          <w:lang w:val="en-GB"/>
-        </w:rPr>
-        <w:t>restricted</w:t>
-      </w:r>
-      <w:r>
-        <w:rPr>
-          <w:lang w:val="en-GB"/>
-        </w:rPr>
-        <w:t xml:space="preserve"> data:</w:t>
-      </w:r>
-      <w:r>
-        <w:rPr>
-          <w:lang w:val="en-GB"/>
-        </w:rPr>
-        <w:t xml:space="preserve"> …]</w:t>
-      </w:r>
-      <w:r>
-        <w:rPr>
-          <w:lang w:val="en-GB"/>
-        </w:rPr>
-        <w:t xml:space="preserve"> </w:t>
+        <w:t>Overview of (u</w:t>
+      </w:r>
+      <w:r>
+        <w:rPr>
+          <w:lang w:val="en-GB"/>
+        </w:rPr>
+        <w:t>npublished</w:t>
+      </w:r>
+      <w:r>
+        <w:rPr>
+          <w:lang w:val="en-GB"/>
+        </w:rPr>
+        <w:t>)</w:t>
+      </w:r>
+      <w:r>
+        <w:rPr>
+          <w:lang w:val="en-GB"/>
+        </w:rPr>
+        <w:t xml:space="preserve"> data that will be deleted</w:t>
+      </w:r>
+      <w:r>
+        <w:rPr>
+          <w:lang w:val="en-GB"/>
+        </w:rPr>
+        <w:t xml:space="preserve">: </w:t>
       </w:r>
     </w:p>
+    <w:tbl>
+      <w:tblPr>
+        <w:tblStyle w:val="TableGridLight"/>
+        <w:tblW w:w="9199" w:type="dxa"/>
+        <w:tblBorders>
+          <w:top w:val="single" w:sz="12" w:space="0" w:color="BFBFBF" w:themeColor="background1" w:themeShade="BF"/>
+          <w:left w:val="single" w:sz="12" w:space="0" w:color="BFBFBF" w:themeColor="background1" w:themeShade="BF"/>
+          <w:bottom w:val="single" w:sz="12" w:space="0" w:color="BFBFBF" w:themeColor="background1" w:themeShade="BF"/>
+          <w:right w:val="single" w:sz="12" w:space="0" w:color="BFBFBF" w:themeColor="background1" w:themeShade="BF"/>
+          <w:insideH w:val="single" w:sz="12" w:space="0" w:color="BFBFBF" w:themeColor="background1" w:themeShade="BF"/>
+          <w:insideV w:val="single" w:sz="12" w:space="0" w:color="BFBFBF" w:themeColor="background1" w:themeShade="BF"/>
+        </w:tblBorders>
+        <w:tblLook w:val="04A0" w:firstRow="1" w:lastRow="0" w:firstColumn="1" w:lastColumn="0" w:noHBand="0" w:noVBand="1"/>
+      </w:tblPr>
+      <w:tblGrid>
+        <w:gridCol w:w="2679"/>
+        <w:gridCol w:w="1559"/>
+        <w:gridCol w:w="2410"/>
+        <w:gridCol w:w="2551"/>
+      </w:tblGrid>
+      <w:tr>
+        <w:tc>
+          <w:tcPr>
+            <w:tcW w:w="2679" w:type="dxa"/>
+            <w:tcBorders>
+              <w:bottom w:val="single" w:sz="12" w:space="0" w:color="006AAB"/>
+            </w:tcBorders>
+            <w:vAlign w:val="center"/>
+          </w:tcPr>
+          <w:p>
+            <w:pPr>
+              <w:jc w:val="center"/>
+              <w:rPr>
+                <w:color w:val="006AAB"/>
+                <w:szCs w:val="20"/>
+                <w:lang w:val="en-GB"/>
+              </w:rPr>
+            </w:pPr>
+            <w:r>
+              <w:rPr>
+                <w:color w:val="006AAB"/>
+                <w:szCs w:val="20"/>
+                <w:lang w:val="en-GB"/>
+              </w:rPr>
+              <w:t>kind/name of data</w:t>
+            </w:r>
+          </w:p>
+        </w:tc>
+        <w:tc>
+          <w:tcPr>
+            <w:tcW w:w="1559" w:type="dxa"/>
+            <w:tcBorders>
+              <w:bottom w:val="single" w:sz="12" w:space="0" w:color="006AAB"/>
+            </w:tcBorders>
+            <w:vAlign w:val="center"/>
+          </w:tcPr>
+          <w:p>
+            <w:pPr>
+              <w:jc w:val="center"/>
+              <w:rPr>
+                <w:color w:val="006AAB"/>
+                <w:szCs w:val="20"/>
+                <w:lang w:val="en-GB"/>
+              </w:rPr>
+            </w:pPr>
+            <w:r>
+              <w:rPr>
+                <w:color w:val="006AAB"/>
+                <w:szCs w:val="20"/>
+                <w:lang w:val="en-GB"/>
+              </w:rPr>
+              <w:t>date of deletion</w:t>
+            </w:r>
+          </w:p>
+        </w:tc>
+        <w:tc>
+          <w:tcPr>
+            <w:tcW w:w="2410" w:type="dxa"/>
+            <w:tcBorders>
+              <w:bottom w:val="single" w:sz="12" w:space="0" w:color="006AAB"/>
+            </w:tcBorders>
+            <w:vAlign w:val="center"/>
+          </w:tcPr>
+          <w:p>
+            <w:pPr>
+              <w:jc w:val="center"/>
+              <w:rPr>
+                <w:color w:val="006AAB"/>
+                <w:szCs w:val="20"/>
+                <w:lang w:val="en-GB"/>
+              </w:rPr>
+            </w:pPr>
+            <w:r>
+              <w:rPr>
+                <w:color w:val="006AAB"/>
+                <w:szCs w:val="20"/>
+                <w:lang w:val="en-GB"/>
+              </w:rPr>
+              <w:t>reason for deletion</w:t>
+            </w:r>
+          </w:p>
+        </w:tc>
+        <w:tc>
+          <w:tcPr>
+            <w:tcW w:w="2551" w:type="dxa"/>
+            <w:tcBorders>
+              <w:bottom w:val="single" w:sz="12" w:space="0" w:color="006AAB"/>
+            </w:tcBorders>
+            <w:vAlign w:val="center"/>
+          </w:tcPr>
+          <w:p>
+            <w:pPr>
+              <w:jc w:val="center"/>
+              <w:rPr>
+                <w:color w:val="006AAB"/>
+                <w:szCs w:val="20"/>
+                <w:lang w:val="en-GB"/>
+              </w:rPr>
+            </w:pPr>
+            <w:r>
+              <w:rPr>
+                <w:color w:val="006AAB"/>
+                <w:szCs w:val="20"/>
+                <w:lang w:val="en-GB"/>
+              </w:rPr>
+              <w:t>responsible person</w:t>
+            </w:r>
+          </w:p>
+        </w:tc>
+      </w:tr>
+      <w:tr>
+        <w:tc>
+          <w:tcPr>
+            <w:tcW w:w="2679" w:type="dxa"/>
+            <w:tcBorders>
+              <w:top w:val="single" w:sz="12" w:space="0" w:color="006AAB"/>
+            </w:tcBorders>
+          </w:tcPr>
+          <w:p>
+            <w:pPr>
+              <w:jc w:val="left"/>
+              <w:rPr>
+                <w:color w:val="92D050"/>
+                <w:szCs w:val="20"/>
+                <w:lang w:val="en-GB"/>
+              </w:rPr>
+            </w:pPr>
+            <w:r>
+              <w:rPr>
+                <w:color w:val="92D050"/>
+                <w:szCs w:val="20"/>
+                <w:lang w:val="en-GB"/>
+              </w:rPr>
+              <w:lastRenderedPageBreak/>
+              <w:t>…</w:t>
+            </w:r>
+          </w:p>
+        </w:tc>
+        <w:tc>
+          <w:tcPr>
+            <w:tcW w:w="1559" w:type="dxa"/>
+            <w:tcBorders>
+              <w:top w:val="single" w:sz="12" w:space="0" w:color="006AAB"/>
+            </w:tcBorders>
+          </w:tcPr>
+          <w:p>
+            <w:pPr>
+              <w:jc w:val="left"/>
+              <w:rPr>
+                <w:color w:val="92D050"/>
+                <w:szCs w:val="20"/>
+                <w:lang w:val="en-GB"/>
+              </w:rPr>
+            </w:pPr>
+            <w:r>
+              <w:rPr>
+                <w:color w:val="92D050"/>
+                <w:szCs w:val="20"/>
+                <w:lang w:val="en-GB"/>
+              </w:rPr>
+              <w:t>…</w:t>
+            </w:r>
+          </w:p>
+        </w:tc>
+        <w:tc>
+          <w:tcPr>
+            <w:tcW w:w="2410" w:type="dxa"/>
+            <w:tcBorders>
+              <w:top w:val="single" w:sz="12" w:space="0" w:color="006AAB"/>
+            </w:tcBorders>
+          </w:tcPr>
+          <w:p>
+            <w:pPr>
+              <w:jc w:val="left"/>
+              <w:rPr>
+                <w:color w:val="92D050"/>
+                <w:szCs w:val="20"/>
+                <w:lang w:val="en-GB"/>
+              </w:rPr>
+            </w:pPr>
+            <w:r>
+              <w:rPr>
+                <w:color w:val="92D050"/>
+                <w:szCs w:val="20"/>
+                <w:lang w:val="en-GB"/>
+              </w:rPr>
+              <w:t>…</w:t>
+            </w:r>
+          </w:p>
+        </w:tc>
+        <w:tc>
+          <w:tcPr>
+            <w:tcW w:w="2551" w:type="dxa"/>
+            <w:tcBorders>
+              <w:top w:val="single" w:sz="12" w:space="0" w:color="006AAB"/>
+            </w:tcBorders>
+          </w:tcPr>
+          <w:p>
+            <w:pPr>
+              <w:jc w:val="left"/>
+              <w:rPr>
+                <w:color w:val="92D050"/>
+                <w:szCs w:val="20"/>
+                <w:lang w:val="en-GB"/>
+              </w:rPr>
+            </w:pPr>
+            <w:r>
+              <w:rPr>
+                <w:color w:val="92D050"/>
+                <w:szCs w:val="20"/>
+                <w:lang w:val="en-GB"/>
+              </w:rPr>
+              <w:t>…</w:t>
+            </w:r>
+          </w:p>
+        </w:tc>
+      </w:tr>
+      <w:tr>
+        <w:tc>
+          <w:tcPr>
+            <w:tcW w:w="2679" w:type="dxa"/>
+          </w:tcPr>
+          <w:p>
+            <w:pPr>
+              <w:jc w:val="left"/>
+              <w:rPr>
+                <w:color w:val="92D050"/>
+                <w:szCs w:val="20"/>
+                <w:lang w:val="en-GB"/>
+              </w:rPr>
+            </w:pPr>
+            <w:r>
+              <w:rPr>
+                <w:color w:val="92D050"/>
+                <w:szCs w:val="20"/>
+                <w:lang w:val="en-GB"/>
+              </w:rPr>
+              <w:t>…</w:t>
+            </w:r>
+          </w:p>
+        </w:tc>
+        <w:tc>
+          <w:tcPr>
+            <w:tcW w:w="1559" w:type="dxa"/>
+          </w:tcPr>
+          <w:p>
+            <w:pPr>
+              <w:jc w:val="left"/>
+              <w:rPr>
+                <w:color w:val="92D050"/>
+                <w:szCs w:val="20"/>
+                <w:lang w:val="en-GB"/>
+              </w:rPr>
+            </w:pPr>
+            <w:r>
+              <w:rPr>
+                <w:color w:val="92D050"/>
+                <w:szCs w:val="20"/>
+                <w:lang w:val="en-GB"/>
+              </w:rPr>
+              <w:t>…</w:t>
+            </w:r>
+          </w:p>
+        </w:tc>
+        <w:tc>
+          <w:tcPr>
+            <w:tcW w:w="2410" w:type="dxa"/>
+          </w:tcPr>
+          <w:p>
+            <w:pPr>
+              <w:jc w:val="left"/>
+              <w:rPr>
+                <w:color w:val="92D050"/>
+                <w:szCs w:val="20"/>
+                <w:lang w:val="en-GB"/>
+              </w:rPr>
+            </w:pPr>
+            <w:r>
+              <w:rPr>
+                <w:color w:val="92D050"/>
+                <w:szCs w:val="20"/>
+                <w:lang w:val="en-GB"/>
+              </w:rPr>
+              <w:t>…</w:t>
+            </w:r>
+          </w:p>
+        </w:tc>
+        <w:tc>
+          <w:tcPr>
+            <w:tcW w:w="2551" w:type="dxa"/>
+          </w:tcPr>
+          <w:p>
+            <w:pPr>
+              <w:jc w:val="left"/>
+              <w:rPr>
+                <w:color w:val="92D050"/>
+                <w:szCs w:val="20"/>
+                <w:lang w:val="en-GB"/>
+              </w:rPr>
+            </w:pPr>
+            <w:r>
+              <w:rPr>
+                <w:color w:val="92D050"/>
+                <w:szCs w:val="20"/>
+                <w:lang w:val="en-GB"/>
+              </w:rPr>
+              <w:t>…</w:t>
+            </w:r>
+          </w:p>
+        </w:tc>
+      </w:tr>
+      <w:tr>
+        <w:tc>
+          <w:tcPr>
+            <w:tcW w:w="2679" w:type="dxa"/>
+          </w:tcPr>
+          <w:p>
+            <w:pPr>
+              <w:jc w:val="left"/>
+              <w:rPr>
+                <w:color w:val="92D050"/>
+                <w:szCs w:val="20"/>
+                <w:lang w:val="en-GB"/>
+              </w:rPr>
+            </w:pPr>
+            <w:r>
+              <w:rPr>
+                <w:color w:val="92D050"/>
+                <w:szCs w:val="20"/>
+                <w:lang w:val="en-GB"/>
+              </w:rPr>
+              <w:t>…</w:t>
+            </w:r>
+          </w:p>
+        </w:tc>
+        <w:tc>
+          <w:tcPr>
+            <w:tcW w:w="1559" w:type="dxa"/>
+          </w:tcPr>
+          <w:p>
+            <w:pPr>
+              <w:jc w:val="left"/>
+              <w:rPr>
+                <w:color w:val="92D050"/>
+                <w:szCs w:val="20"/>
+                <w:lang w:val="en-GB"/>
+              </w:rPr>
+            </w:pPr>
+            <w:r>
+              <w:rPr>
+                <w:color w:val="92D050"/>
+                <w:szCs w:val="20"/>
+                <w:lang w:val="en-GB"/>
+              </w:rPr>
+              <w:t>…</w:t>
+            </w:r>
+          </w:p>
+        </w:tc>
+        <w:tc>
+          <w:tcPr>
+            <w:tcW w:w="2410" w:type="dxa"/>
+          </w:tcPr>
+          <w:p>
+            <w:pPr>
+              <w:jc w:val="left"/>
+              <w:rPr>
+                <w:color w:val="92D050"/>
+                <w:szCs w:val="20"/>
+                <w:lang w:val="en-GB"/>
+              </w:rPr>
+            </w:pPr>
+            <w:r>
+              <w:rPr>
+                <w:color w:val="92D050"/>
+                <w:szCs w:val="20"/>
+                <w:lang w:val="en-GB"/>
+              </w:rPr>
+              <w:t>…</w:t>
+            </w:r>
+          </w:p>
+        </w:tc>
+        <w:tc>
+          <w:tcPr>
+            <w:tcW w:w="2551" w:type="dxa"/>
+          </w:tcPr>
+          <w:p>
+            <w:pPr>
+              <w:jc w:val="left"/>
+              <w:rPr>
+                <w:color w:val="92D050"/>
+                <w:szCs w:val="20"/>
+                <w:lang w:val="en-GB"/>
+              </w:rPr>
+            </w:pPr>
+            <w:r>
+              <w:rPr>
+                <w:color w:val="92D050"/>
+                <w:szCs w:val="20"/>
+                <w:lang w:val="en-GB"/>
+              </w:rPr>
+              <w:t>…</w:t>
+            </w:r>
+          </w:p>
+        </w:tc>
+      </w:tr>
+    </w:tbl>
     <w:p>
       <w:pPr>
         <w:rPr>
@@ -8691,34 +8989,23 @@
     <w:p>
       <w:pPr>
         <w:rPr>
-          <w:lang w:val="en-GB"/>
-        </w:rPr>
-      </w:pPr>
-      <w:r>
-        <w:rPr>
-          <w:lang w:val="en-GB"/>
-        </w:rPr>
-        <w:t>0.25</w:t>
-      </w:r>
-      <w:r>
-        <w:rPr>
-          <w:lang w:val="en-GB"/>
-        </w:rPr>
-        <w:t xml:space="preserve"> FTE are provided in the project for the appropriate preparation of the research data for preservation and publication. Preserving and publishing the data in the TU Wien data repository is free of charge.</w:t>
-      </w:r>
-    </w:p>
-    <w:p>
-      <w:pPr>
-        <w:rPr>
-          <w:lang w:val="en-GB"/>
-        </w:rPr>
-      </w:pPr>
-      <w:r>
-        <w:rPr>
-          <w:lang w:val="en-GB"/>
-        </w:rPr>
-        <w:lastRenderedPageBreak/>
-        <w:t xml:space="preserve">Or table: </w:t>
+          <w:color w:val="92D050"/>
+          <w:lang w:val="en-GB"/>
+        </w:rPr>
+      </w:pPr>
+      <w:r>
+        <w:rPr>
+          <w:color w:val="92D050"/>
+          <w:lang w:val="en-GB"/>
+        </w:rPr>
+        <w:t>[costs]</w:t>
+      </w:r>
+      <w:r>
+        <w:rPr>
+          <w:color w:val="92D050"/>
+          <w:lang w:val="en-GB"/>
+        </w:rPr>
+        <w:t xml:space="preserve"> </w:t>
       </w:r>
     </w:p>
     <w:tbl>
@@ -8908,6 +9195,7 @@
               <w:jc w:val="left"/>
               <w:rPr>
                 <w:bCs/>
+                <w:color w:val="92D050"/>
                 <w:sz w:val="20"/>
                 <w:szCs w:val="20"/>
                 <w:lang w:val="en-GB"/>
@@ -8916,6 +9204,7 @@
             <w:r>
               <w:rPr>
                 <w:bCs/>
+                <w:color w:val="92D050"/>
                 <w:sz w:val="20"/>
                 <w:szCs w:val="20"/>
                 <w:lang w:val="en-GB"/>
@@ -8935,13 +9224,15 @@
             <w:pPr>
               <w:jc w:val="left"/>
               <w:rPr>
-                <w:sz w:val="20"/>
-                <w:szCs w:val="20"/>
-                <w:lang w:val="en-GB"/>
-              </w:rPr>
-            </w:pPr>
-            <w:r>
-              <w:rPr>
+                <w:color w:val="92D050"/>
+                <w:sz w:val="20"/>
+                <w:szCs w:val="20"/>
+                <w:lang w:val="en-GB"/>
+              </w:rPr>
+            </w:pPr>
+            <w:r>
+              <w:rPr>
+                <w:color w:val="92D050"/>
                 <w:sz w:val="20"/>
                 <w:szCs w:val="20"/>
                 <w:lang w:val="en-GB"/>
@@ -8961,13 +9252,15 @@
             <w:pPr>
               <w:jc w:val="left"/>
               <w:rPr>
-                <w:sz w:val="20"/>
-                <w:szCs w:val="20"/>
-                <w:lang w:val="en-GB"/>
-              </w:rPr>
-            </w:pPr>
-            <w:r>
-              <w:rPr>
+                <w:color w:val="92D050"/>
+                <w:sz w:val="20"/>
+                <w:szCs w:val="20"/>
+                <w:lang w:val="en-GB"/>
+              </w:rPr>
+            </w:pPr>
+            <w:r>
+              <w:rPr>
+                <w:color w:val="92D050"/>
                 <w:sz w:val="20"/>
                 <w:szCs w:val="20"/>
                 <w:lang w:val="en-GB"/>
@@ -8987,13 +9280,15 @@
             <w:pPr>
               <w:jc w:val="center"/>
               <w:rPr>
-                <w:sz w:val="20"/>
-                <w:szCs w:val="20"/>
-                <w:lang w:val="en-GB"/>
-              </w:rPr>
-            </w:pPr>
-            <w:r>
-              <w:rPr>
+                <w:color w:val="92D050"/>
+                <w:sz w:val="20"/>
+                <w:szCs w:val="20"/>
+                <w:lang w:val="en-GB"/>
+              </w:rPr>
+            </w:pPr>
+            <w:r>
+              <w:rPr>
+                <w:color w:val="92D050"/>
                 <w:sz w:val="20"/>
                 <w:szCs w:val="20"/>
                 <w:lang w:val="en-GB"/>
@@ -9013,13 +9308,15 @@
             <w:pPr>
               <w:jc w:val="right"/>
               <w:rPr>
-                <w:sz w:val="20"/>
-                <w:szCs w:val="20"/>
-                <w:lang w:val="en-GB"/>
-              </w:rPr>
-            </w:pPr>
-            <w:r>
-              <w:rPr>
+                <w:color w:val="92D050"/>
+                <w:sz w:val="20"/>
+                <w:szCs w:val="20"/>
+                <w:lang w:val="en-GB"/>
+              </w:rPr>
+            </w:pPr>
+            <w:r>
+              <w:rPr>
+                <w:color w:val="92D050"/>
                 <w:sz w:val="20"/>
                 <w:szCs w:val="20"/>
                 <w:lang w:val="en-GB"/>
@@ -9042,13 +9339,15 @@
               <w:jc w:val="left"/>
               <w:rPr>
                 <w:bCs/>
-                <w:sz w:val="20"/>
-                <w:szCs w:val="20"/>
-                <w:lang w:val="en-GB"/>
-              </w:rPr>
-            </w:pPr>
-            <w:r>
-              <w:rPr>
+                <w:color w:val="92D050"/>
+                <w:sz w:val="20"/>
+                <w:szCs w:val="20"/>
+                <w:lang w:val="en-GB"/>
+              </w:rPr>
+            </w:pPr>
+            <w:r>
+              <w:rPr>
+                <w:color w:val="92D050"/>
                 <w:sz w:val="20"/>
                 <w:szCs w:val="20"/>
                 <w:lang w:val="en-GB"/>
@@ -9068,13 +9367,15 @@
             <w:pPr>
               <w:jc w:val="left"/>
               <w:rPr>
-                <w:sz w:val="20"/>
-                <w:szCs w:val="20"/>
-                <w:lang w:val="en-GB"/>
-              </w:rPr>
-            </w:pPr>
-            <w:r>
-              <w:rPr>
+                <w:color w:val="92D050"/>
+                <w:sz w:val="20"/>
+                <w:szCs w:val="20"/>
+                <w:lang w:val="en-GB"/>
+              </w:rPr>
+            </w:pPr>
+            <w:r>
+              <w:rPr>
+                <w:color w:val="92D050"/>
                 <w:sz w:val="20"/>
                 <w:szCs w:val="20"/>
                 <w:lang w:val="en-GB"/>
@@ -9094,13 +9395,15 @@
             <w:pPr>
               <w:jc w:val="left"/>
               <w:rPr>
-                <w:sz w:val="20"/>
-                <w:szCs w:val="20"/>
-                <w:lang w:val="en-GB"/>
-              </w:rPr>
-            </w:pPr>
-            <w:r>
-              <w:rPr>
+                <w:color w:val="92D050"/>
+                <w:sz w:val="20"/>
+                <w:szCs w:val="20"/>
+                <w:lang w:val="en-GB"/>
+              </w:rPr>
+            </w:pPr>
+            <w:r>
+              <w:rPr>
+                <w:color w:val="92D050"/>
                 <w:sz w:val="20"/>
                 <w:szCs w:val="20"/>
                 <w:lang w:val="en-GB"/>
@@ -9120,13 +9423,15 @@
             <w:pPr>
               <w:jc w:val="center"/>
               <w:rPr>
-                <w:sz w:val="20"/>
-                <w:szCs w:val="20"/>
-                <w:lang w:val="en-GB"/>
-              </w:rPr>
-            </w:pPr>
-            <w:r>
-              <w:rPr>
+                <w:color w:val="92D050"/>
+                <w:sz w:val="20"/>
+                <w:szCs w:val="20"/>
+                <w:lang w:val="en-GB"/>
+              </w:rPr>
+            </w:pPr>
+            <w:r>
+              <w:rPr>
+                <w:color w:val="92D050"/>
                 <w:sz w:val="20"/>
                 <w:szCs w:val="20"/>
                 <w:lang w:val="en-GB"/>
@@ -9146,13 +9451,15 @@
             <w:pPr>
               <w:jc w:val="right"/>
               <w:rPr>
-                <w:sz w:val="20"/>
-                <w:szCs w:val="20"/>
-                <w:lang w:val="en-GB"/>
-              </w:rPr>
-            </w:pPr>
-            <w:r>
-              <w:rPr>
+                <w:color w:val="92D050"/>
+                <w:sz w:val="20"/>
+                <w:szCs w:val="20"/>
+                <w:lang w:val="en-GB"/>
+              </w:rPr>
+            </w:pPr>
+            <w:r>
+              <w:rPr>
+                <w:color w:val="92D050"/>
                 <w:sz w:val="20"/>
                 <w:szCs w:val="20"/>
                 <w:lang w:val="en-GB"/>
@@ -9249,40 +9556,24 @@
               <w:jc w:val="center"/>
               <w:rPr>
                 <w:b/>
-                <w:sz w:val="20"/>
-                <w:szCs w:val="20"/>
-                <w:lang w:val="en-GB"/>
-              </w:rPr>
-            </w:pPr>
+                <w:color w:val="92D050"/>
+                <w:sz w:val="20"/>
+                <w:szCs w:val="20"/>
+                <w:lang w:val="en-GB"/>
+              </w:rPr>
+            </w:pPr>
+            <w:proofErr w:type="spellStart"/>
             <w:r>
               <w:rPr>
                 <w:b/>
-                <w:sz w:val="20"/>
-                <w:szCs w:val="20"/>
-                <w:lang w:val="en-GB"/>
-              </w:rPr>
-              <w:t>[</w:t>
-            </w:r>
-            <w:proofErr w:type="spellStart"/>
-            <w:r>
-              <w:rPr>
-                <w:b/>
-                <w:sz w:val="20"/>
-                <w:szCs w:val="20"/>
-                <w:lang w:val="en-GB"/>
-              </w:rPr>
-              <w:t>costcurrency</w:t>
+                <w:color w:val="92D050"/>
+                <w:sz w:val="20"/>
+                <w:szCs w:val="20"/>
+                <w:lang w:val="en-GB"/>
+              </w:rPr>
+              <w:t>[costcurrency]</w:t>
             </w:r>
             <w:proofErr w:type="spellEnd"/>
-            <w:r>
-              <w:rPr>
-                <w:b/>
-                <w:sz w:val="20"/>
-                <w:szCs w:val="20"/>
-                <w:lang w:val="en-GB"/>
-              </w:rPr>
-              <w:t>]</w:t>
-            </w:r>
           </w:p>
         </w:tc>
         <w:tc>
@@ -9298,40 +9589,24 @@
               <w:jc w:val="center"/>
               <w:rPr>
                 <w:b/>
-                <w:sz w:val="20"/>
-                <w:szCs w:val="20"/>
-                <w:lang w:val="en-GB"/>
-              </w:rPr>
-            </w:pPr>
+                <w:color w:val="92D050"/>
+                <w:sz w:val="20"/>
+                <w:szCs w:val="20"/>
+                <w:lang w:val="en-GB"/>
+              </w:rPr>
+            </w:pPr>
+            <w:proofErr w:type="spellStart"/>
             <w:r>
               <w:rPr>
                 <w:b/>
-                <w:sz w:val="20"/>
-                <w:szCs w:val="20"/>
-                <w:lang w:val="en-GB"/>
-              </w:rPr>
-              <w:t>[</w:t>
-            </w:r>
-            <w:proofErr w:type="spellStart"/>
-            <w:r>
-              <w:rPr>
-                <w:b/>
-                <w:sz w:val="20"/>
-                <w:szCs w:val="20"/>
-                <w:lang w:val="en-GB"/>
-              </w:rPr>
-              <w:t>costtotal</w:t>
+                <w:color w:val="92D050"/>
+                <w:sz w:val="20"/>
+                <w:szCs w:val="20"/>
+                <w:lang w:val="en-GB"/>
+              </w:rPr>
+              <w:t>[costtotal]</w:t>
             </w:r>
             <w:proofErr w:type="spellEnd"/>
-            <w:r>
-              <w:rPr>
-                <w:b/>
-                <w:sz w:val="20"/>
-                <w:szCs w:val="20"/>
-                <w:lang w:val="en-GB"/>
-              </w:rPr>
-              <w:t>]</w:t>
-            </w:r>
           </w:p>
         </w:tc>
       </w:tr>
@@ -9346,27 +9621,10 @@
     <w:p>
       <w:pPr>
         <w:rPr>
-          <w:lang w:val="en-GB"/>
-        </w:rPr>
-      </w:pPr>
-      <w:r>
-        <w:rPr>
-          <w:lang w:val="en-GB"/>
-        </w:rPr>
-        <w:t>[</w:t>
-      </w:r>
-      <w:r>
-        <w:rPr>
-          <w:lang w:val="en-GB"/>
-        </w:rPr>
-        <w:t>Additional description (if required): …</w:t>
-      </w:r>
-      <w:r>
-        <w:rPr>
-          <w:lang w:val="en-GB"/>
-        </w:rPr>
-        <w:t>]</w:t>
-      </w:r>
+          <w:color w:val="92D050"/>
+          <w:lang w:val="en-GB"/>
+        </w:rPr>
+      </w:pPr>
     </w:p>
     <w:sectPr>
       <w:footerReference w:type="even" r:id="rId17"/>
@@ -15686,7 +15944,7 @@
 </file>
 
 <file path=customXml/itemProps2.xml><?xml version="1.0" encoding="utf-8"?>
-<ds:datastoreItem xmlns:ds="http://schemas.openxmlformats.org/officeDocument/2006/customXml" ds:itemID="{A1542A9F-DDC1-48C9-8A3F-21F56F7362AA}">
+<ds:datastoreItem xmlns:ds="http://schemas.openxmlformats.org/officeDocument/2006/customXml" ds:itemID="{4F8BD01C-5095-40BF-B479-544D68167C2C}">
   <ds:schemaRefs>
     <ds:schemaRef ds:uri="http://schemas.openxmlformats.org/officeDocument/2006/bibliography"/>
   </ds:schemaRefs>

</xml_diff>

<commit_message>
update document export section 5 & 6 #70184
</commit_message>
<xml_diff>
--- a/src/main/resources/template/template.docx
+++ b/src/main/resources/template/template.docx
@@ -1081,7 +1081,6 @@
                 <w:lang w:val="en-GB"/>
               </w:rPr>
             </w:pPr>
-            <w:proofErr w:type="spellStart"/>
             <w:r>
               <w:rPr>
                 <w:color w:val="92D050"/>
@@ -1089,89 +1088,8 @@
                 <w:szCs w:val="20"/>
                 <w:lang w:val="en-GB"/>
               </w:rPr>
-              <w:t>[contactname]</w:t>
-            </w:r>
-            <w:proofErr w:type="spellEnd"/>
-            <w:r>
-              <w:rPr>
-                <w:color w:val="92D050"/>
-                <w:sz w:val="20"/>
-                <w:szCs w:val="20"/>
-                <w:lang w:val="en-GB"/>
-              </w:rPr>
-              <w:t>, </w:t>
-            </w:r>
-            <w:proofErr w:type="spellStart"/>
-            <w:r>
-              <w:rPr>
-                <w:color w:val="92D050"/>
-                <w:sz w:val="20"/>
-                <w:szCs w:val="20"/>
-                <w:lang w:val="en-GB"/>
-              </w:rPr>
-              <w:t>[contactmail]</w:t>
-            </w:r>
-            <w:proofErr w:type="spellEnd"/>
-            <w:r>
-              <w:rPr>
-                <w:color w:val="92D050"/>
-                <w:sz w:val="20"/>
-                <w:szCs w:val="20"/>
-                <w:lang w:val="en-GB"/>
-              </w:rPr>
-              <w:t>, </w:t>
-            </w:r>
-            <w:proofErr w:type="spellStart"/>
-            <w:r>
-              <w:rPr>
-                <w:color w:val="92D050"/>
-                <w:sz w:val="20"/>
-                <w:szCs w:val="20"/>
-                <w:lang w:val="en-GB"/>
-              </w:rPr>
-              <w:t>[contactid]</w:t>
-            </w:r>
-            <w:proofErr w:type="spellEnd"/>
-            <w:r>
-              <w:rPr>
-                <w:color w:val="92D050"/>
-                <w:sz w:val="20"/>
-                <w:szCs w:val="20"/>
-                <w:lang w:val="en-GB"/>
-              </w:rPr>
-              <w:t>, </w:t>
-            </w:r>
-            <w:proofErr w:type="spellStart"/>
-            <w:r>
-              <w:rPr>
-                <w:color w:val="92D050"/>
-                <w:sz w:val="20"/>
-                <w:szCs w:val="20"/>
-                <w:lang w:val="en-GB"/>
-              </w:rPr>
-              <w:t>[contactaffiliation]</w:t>
-            </w:r>
-            <w:proofErr w:type="spellEnd"/>
-            <w:r>
-              <w:rPr>
-                <w:color w:val="92D050"/>
-                <w:sz w:val="20"/>
-                <w:szCs w:val="20"/>
-                <w:lang w:val="en-GB"/>
-              </w:rPr>
-              <w:t>, </w:t>
-            </w:r>
-            <w:proofErr w:type="spellStart"/>
-            <w:r>
-              <w:rPr>
-                <w:color w:val="92D050"/>
-                <w:sz w:val="20"/>
-                <w:szCs w:val="20"/>
-                <w:lang w:val="en-GB"/>
-              </w:rPr>
-              <w:t>[contactror]</w:t>
-            </w:r>
-            <w:proofErr w:type="spellEnd"/>
+              <w:t>[contactname], [contactmail], [contactid], [contactaffiliation], [contactror]</w:t>
+            </w:r>
           </w:p>
         </w:tc>
       </w:tr>
@@ -4977,8 +4895,6 @@
             </w:r>
           </w:p>
         </w:tc>
-        <w:bookmarkStart w:id="11" w:name="_GoBack"/>
-        <w:bookmarkEnd w:id="11"/>
       </w:tr>
     </w:tbl>
     <w:bookmarkEnd w:id="9"/>
@@ -5600,7 +5516,7 @@
       <w:pPr>
         <w:pStyle w:val="Heading3"/>
       </w:pPr>
-      <w:bookmarkStart w:id="12" w:name="_Toc66691665"/>
+      <w:bookmarkStart w:id="11" w:name="_Toc66691665"/>
       <w:r>
         <w:t>1</w:t>
       </w:r>
@@ -5612,189 +5528,204 @@
       </w:r>
       <w:r>
         <w:t>Data generation and reuse</w:t>
+      </w:r>
+      <w:bookmarkEnd w:id="11"/>
+    </w:p>
+    <w:p>
+      <w:pPr>
+        <w:rPr>
+          <w:b/>
+          <w:lang w:val="en-GB"/>
+        </w:rPr>
+      </w:pPr>
+      <w:r>
+        <w:rPr>
+          <w:b/>
+          <w:lang w:val="en-GB"/>
+        </w:rPr>
+        <w:t>Data</w:t>
+      </w:r>
+      <w:r>
+        <w:rPr>
+          <w:b/>
+          <w:lang w:val="en-GB"/>
+        </w:rPr>
+        <w:t xml:space="preserve"> </w:t>
+      </w:r>
+      <w:r>
+        <w:rPr>
+          <w:b/>
+          <w:lang w:val="en-GB"/>
+        </w:rPr>
+        <w:t>generation</w:t>
+      </w:r>
+    </w:p>
+    <w:p>
+      <w:pPr>
+        <w:rPr>
+          <w:color w:val="92D050"/>
+          <w:lang w:val="en-GB"/>
+        </w:rPr>
+      </w:pPr>
+      <w:proofErr w:type="spellStart"/>
+      <w:r>
+        <w:rPr>
+          <w:color w:val="92D050"/>
+          <w:lang w:val="en-GB"/>
+        </w:rPr>
+        <w:t>[datageneration]</w:t>
+      </w:r>
+      <w:proofErr w:type="spellEnd"/>
+    </w:p>
+    <w:p>
+      <w:pPr>
+        <w:rPr>
+          <w:b/>
+          <w:lang w:val="en-GB"/>
+        </w:rPr>
+      </w:pPr>
+      <w:r>
+        <w:rPr>
+          <w:b/>
+          <w:lang w:val="en-GB"/>
+        </w:rPr>
+        <w:t>Data reuse</w:t>
+      </w:r>
+    </w:p>
+    <w:p>
+      <w:pPr>
+        <w:rPr>
+          <w:lang w:val="en-GB"/>
+        </w:rPr>
+      </w:pPr>
+      <w:r>
+        <w:rPr>
+          <w:lang w:val="en-GB"/>
+        </w:rPr>
+        <w:t>No information yet for data reuse</w:t>
+      </w:r>
+      <w:r>
+        <w:rPr>
+          <w:lang w:val="en-GB"/>
+        </w:rPr>
+        <w:t>.</w:t>
+      </w:r>
+    </w:p>
+    <w:p>
+      <w:pPr>
+        <w:rPr>
+          <w:lang w:val="en-GB" w:eastAsia="x-none"/>
+        </w:rPr>
+      </w:pPr>
+    </w:p>
+    <w:p>
+      <w:pPr>
+        <w:pStyle w:val="Heading1"/>
+      </w:pPr>
+      <w:bookmarkStart w:id="12" w:name="_Toc66691666"/>
+      <w:r>
+        <w:t>Documentation and data quality</w:t>
       </w:r>
       <w:bookmarkEnd w:id="12"/>
     </w:p>
     <w:p>
       <w:pPr>
-        <w:rPr>
-          <w:b/>
-          <w:lang w:val="en-GB"/>
-        </w:rPr>
-      </w:pPr>
-      <w:r>
-        <w:rPr>
-          <w:b/>
-          <w:lang w:val="en-GB"/>
-        </w:rPr>
-        <w:t>Data</w:t>
-      </w:r>
-      <w:r>
-        <w:rPr>
-          <w:b/>
-          <w:lang w:val="en-GB"/>
-        </w:rPr>
-        <w:t xml:space="preserve"> </w:t>
-      </w:r>
-      <w:r>
-        <w:rPr>
-          <w:b/>
-          <w:lang w:val="en-GB"/>
-        </w:rPr>
-        <w:t>generation</w:t>
-      </w:r>
-    </w:p>
-    <w:p>
-      <w:pPr>
-        <w:rPr>
-          <w:color w:val="92D050"/>
-          <w:lang w:val="en-GB"/>
-        </w:rPr>
-      </w:pPr>
-      <w:proofErr w:type="spellStart"/>
-      <w:r>
-        <w:rPr>
-          <w:color w:val="92D050"/>
-          <w:lang w:val="en-GB"/>
-        </w:rPr>
-        <w:t>[datageneration]</w:t>
-      </w:r>
-      <w:proofErr w:type="spellEnd"/>
-    </w:p>
-    <w:p>
-      <w:pPr>
-        <w:rPr>
-          <w:b/>
-          <w:lang w:val="en-GB"/>
-        </w:rPr>
-      </w:pPr>
-      <w:r>
-        <w:rPr>
-          <w:b/>
-          <w:lang w:val="en-GB"/>
-        </w:rPr>
-        <w:t>Data reuse</w:t>
-      </w:r>
-    </w:p>
-    <w:p>
-      <w:pPr>
-        <w:rPr>
-          <w:lang w:val="en-GB"/>
-        </w:rPr>
-      </w:pPr>
-      <w:r>
-        <w:rPr>
-          <w:lang w:val="en-GB"/>
-        </w:rPr>
-        <w:t>No information yet for data reuse</w:t>
-      </w:r>
-      <w:r>
-        <w:rPr>
-          <w:lang w:val="en-GB"/>
-        </w:rPr>
-        <w:t>.</w:t>
-      </w:r>
-    </w:p>
-    <w:p>
-      <w:pPr>
-        <w:rPr>
-          <w:lang w:val="en-GB" w:eastAsia="x-none"/>
-        </w:rPr>
-      </w:pPr>
-    </w:p>
-    <w:p>
-      <w:pPr>
-        <w:pStyle w:val="Heading1"/>
-      </w:pPr>
-      <w:bookmarkStart w:id="13" w:name="_Toc66691666"/>
-      <w:r>
-        <w:t>Documentation and data quality</w:t>
+        <w:pStyle w:val="Heading3"/>
+      </w:pPr>
+      <w:bookmarkStart w:id="13" w:name="_Toc66691667"/>
+      <w:bookmarkStart w:id="14" w:name="_Hlk39737467"/>
+      <w:r>
+        <w:t>2a</w:t>
+      </w:r>
+      <w:r>
+        <w:tab/>
+      </w:r>
+      <w:r>
+        <w:t>Data organisation, m</w:t>
+      </w:r>
+      <w:r>
+        <w:t>etadata and documentation</w:t>
       </w:r>
       <w:bookmarkEnd w:id="13"/>
     </w:p>
     <w:p>
       <w:pPr>
-        <w:pStyle w:val="Heading3"/>
-      </w:pPr>
-      <w:bookmarkStart w:id="14" w:name="_Toc66691667"/>
-      <w:bookmarkStart w:id="15" w:name="_Hlk39737467"/>
-      <w:r>
-        <w:t>2a</w:t>
-      </w:r>
-      <w:r>
-        <w:tab/>
-      </w:r>
-      <w:r>
-        <w:t>Data organisation, m</w:t>
-      </w:r>
-      <w:r>
-        <w:t>etadata and documentation</w:t>
-      </w:r>
+        <w:rPr>
+          <w:lang w:val="en-US"/>
+        </w:rPr>
+      </w:pPr>
+      <w:bookmarkStart w:id="15" w:name="_Toc66691668"/>
       <w:bookmarkEnd w:id="14"/>
+      <w:r>
+        <w:rPr>
+          <w:lang w:val="en-US"/>
+        </w:rPr>
+        <w:t>The f</w:t>
+      </w:r>
+      <w:r>
+        <w:rPr>
+          <w:lang w:val="en-US"/>
+        </w:rPr>
+        <w:t xml:space="preserve">ilenames will follow the projects naming convention as defined in </w:t>
+      </w:r>
+      <w:r>
+        <w:rPr>
+          <w:color w:val="92D050"/>
+          <w:lang w:val="en-US"/>
+        </w:rPr>
+        <w:t xml:space="preserve">document </w:t>
+      </w:r>
+      <w:r>
+        <w:rPr>
+          <w:color w:val="92D050"/>
+          <w:lang w:val="en-US"/>
+        </w:rPr>
+        <w:t>name</w:t>
+      </w:r>
+      <w:r>
+        <w:rPr>
+          <w:lang w:val="en-US"/>
+        </w:rPr>
+        <w:t xml:space="preserve"> and</w:t>
+      </w:r>
+      <w:r>
+        <w:rPr>
+          <w:lang w:val="en-US"/>
+        </w:rPr>
+        <w:t xml:space="preserve"> include a timestamp of creation.</w:t>
+      </w:r>
+      <w:r>
+        <w:rPr>
+          <w:lang w:val="en-US"/>
+        </w:rPr>
+        <w:t xml:space="preserve"> V</w:t>
+      </w:r>
+      <w:r>
+        <w:rPr>
+          <w:lang w:val="en-US"/>
+        </w:rPr>
+        <w:t>ersion control is automated</w:t>
+      </w:r>
+      <w:r>
+        <w:rPr>
+          <w:lang w:val="en-US"/>
+        </w:rPr>
+        <w:t>.</w:t>
+      </w:r>
     </w:p>
     <w:p>
       <w:pPr>
-        <w:rPr>
-          <w:lang w:val="en-US"/>
-        </w:rPr>
-      </w:pPr>
-      <w:bookmarkStart w:id="16" w:name="_Toc66691668"/>
-      <w:bookmarkEnd w:id="15"/>
-      <w:r>
-        <w:rPr>
-          <w:lang w:val="en-US"/>
-        </w:rPr>
-        <w:t>The f</w:t>
-      </w:r>
-      <w:r>
-        <w:rPr>
-          <w:lang w:val="en-US"/>
-        </w:rPr>
-        <w:t xml:space="preserve">ilenames will follow the projects naming convention as defined in </w:t>
-      </w:r>
+        <w:jc w:val="left"/>
+        <w:rPr>
+          <w:lang w:val="en-GB" w:eastAsia="x-none"/>
+        </w:rPr>
+      </w:pPr>
       <w:r>
         <w:rPr>
           <w:color w:val="92D050"/>
-          <w:lang w:val="en-US"/>
-        </w:rPr>
-        <w:t xml:space="preserve">document </w:t>
-      </w:r>
-      <w:r>
-        <w:rPr>
-          <w:color w:val="92D050"/>
-          <w:lang w:val="en-US"/>
-        </w:rPr>
-        <w:t>name</w:t>
-      </w:r>
-      <w:r>
-        <w:rPr>
-          <w:lang w:val="en-US"/>
-        </w:rPr>
-        <w:t xml:space="preserve"> and</w:t>
-      </w:r>
-      <w:r>
-        <w:rPr>
-          <w:lang w:val="en-US"/>
-        </w:rPr>
-        <w:t xml:space="preserve"> include a timestamp of creation.</w:t>
-      </w:r>
-      <w:r>
-        <w:rPr>
-          <w:lang w:val="en-US"/>
-        </w:rPr>
-        <w:t xml:space="preserve"> V</w:t>
-      </w:r>
-      <w:r>
-        <w:rPr>
-          <w:lang w:val="en-US"/>
-        </w:rPr>
-        <w:t>ersion control is automated</w:t>
-      </w:r>
-      <w:r>
-        <w:rPr>
-          <w:lang w:val="en-US"/>
-        </w:rPr>
-        <w:t>.</w:t>
+          <w:lang w:val="en-GB" w:eastAsia="x-none"/>
+        </w:rPr>
+        <w:t>[metadata]</w:t>
       </w:r>
     </w:p>
     <w:p>
@@ -5806,10 +5737,9 @@
       </w:pPr>
       <w:r>
         <w:rPr>
-          <w:color w:val="92D050"/>
           <w:lang w:val="en-GB" w:eastAsia="x-none"/>
         </w:rPr>
-        <w:t>[metadata]</w:t>
+        <w:t>Additionally, we will provide common metadata such as title, description or keywords when publishing data in open access repositories. In such a case, we will follow the default template provided by the repository, such as Data Cite Metadata or Dublin Core.</w:t>
       </w:r>
     </w:p>
     <w:p>
@@ -5823,97 +5753,145 @@
         <w:rPr>
           <w:lang w:val="en-GB" w:eastAsia="x-none"/>
         </w:rPr>
-        <w:t>Additionally, we will provide common metadata such as title, description or keywords when publishing data in open access repositories. In such a case, we will follow the default template provided by the repository, such as Data Cite Metadata or Dublin Core.</w:t>
+        <w:t>A far as possible, we will use controlled vocabularies for our data to allow inter-disciplinary interoperability and machine-actionability</w:t>
+      </w:r>
+      <w:r>
+        <w:rPr>
+          <w:lang w:val="en-GB" w:eastAsia="x-none"/>
+        </w:rPr>
+        <w:t>.</w:t>
       </w:r>
     </w:p>
     <w:p>
       <w:pPr>
-        <w:jc w:val="left"/>
-        <w:rPr>
-          <w:lang w:val="en-GB" w:eastAsia="x-none"/>
-        </w:rPr>
-      </w:pPr>
-      <w:r>
-        <w:rPr>
-          <w:lang w:val="en-GB" w:eastAsia="x-none"/>
-        </w:rPr>
-        <w:t>A far as possible, we will use controlled vocabularies for our data to allow inter-disciplinary interoperability and machine-actionability</w:t>
-      </w:r>
-      <w:r>
-        <w:rPr>
-          <w:lang w:val="en-GB" w:eastAsia="x-none"/>
-        </w:rPr>
-        <w:t>.</w:t>
-      </w:r>
+        <w:pStyle w:val="Heading3"/>
+      </w:pPr>
+      <w:r>
+        <w:t>2</w:t>
+      </w:r>
+      <w:r>
+        <w:t>b</w:t>
+      </w:r>
+      <w:r>
+        <w:tab/>
+      </w:r>
+      <w:r>
+        <w:t xml:space="preserve">Data </w:t>
+      </w:r>
+      <w:r>
+        <w:t>quality control</w:t>
+      </w:r>
+      <w:bookmarkEnd w:id="15"/>
     </w:p>
     <w:p>
       <w:pPr>
-        <w:pStyle w:val="Heading3"/>
-      </w:pPr>
-      <w:r>
-        <w:t>2</w:t>
-      </w:r>
-      <w:r>
-        <w:t>b</w:t>
-      </w:r>
-      <w:r>
-        <w:tab/>
-      </w:r>
-      <w:r>
-        <w:t xml:space="preserve">Data </w:t>
-      </w:r>
-      <w:r>
-        <w:t>quality control</w:t>
+        <w:ind w:right="243"/>
+        <w:jc w:val="left"/>
+        <w:rPr>
+          <w:lang w:val="en-GB"/>
+        </w:rPr>
+      </w:pPr>
+      <w:r>
+        <w:rPr>
+          <w:lang w:val="en-GB"/>
+        </w:rPr>
+        <w:t xml:space="preserve">Data quality checks will be done, e.g. checks of consistency of labels, logical errors in the data, data curation, and version control. </w:t>
+      </w:r>
+    </w:p>
+    <w:p>
+      <w:pPr>
+        <w:pStyle w:val="Heading1"/>
+      </w:pPr>
+      <w:bookmarkStart w:id="16" w:name="_Toc66691669"/>
+      <w:r>
+        <w:t>Storage and backup during research process</w:t>
       </w:r>
       <w:bookmarkEnd w:id="16"/>
     </w:p>
     <w:p>
       <w:pPr>
-        <w:ind w:right="243"/>
-        <w:jc w:val="left"/>
-        <w:rPr>
-          <w:lang w:val="en-GB"/>
-        </w:rPr>
-      </w:pPr>
-      <w:r>
-        <w:rPr>
-          <w:lang w:val="en-GB"/>
-        </w:rPr>
-        <w:t xml:space="preserve">Data quality checks will be done, e.g. checks of consistency of labels, logical errors in the data, data curation, and version control. </w:t>
-      </w:r>
-    </w:p>
-    <w:p>
-      <w:pPr>
-        <w:pStyle w:val="Heading1"/>
-      </w:pPr>
-      <w:bookmarkStart w:id="17" w:name="_Toc66691669"/>
-      <w:r>
-        <w:t>Storage and backup during research process</w:t>
+        <w:pStyle w:val="Heading3"/>
+      </w:pPr>
+      <w:bookmarkStart w:id="17" w:name="_Toc66691670"/>
+      <w:bookmarkStart w:id="18" w:name="_Hlk40268397"/>
+      <w:r>
+        <w:t>3a</w:t>
+      </w:r>
+      <w:r>
+        <w:tab/>
+      </w:r>
+      <w:r>
+        <w:t>Storage and backup</w:t>
+      </w:r>
+      <w:r>
+        <w:t xml:space="preserve"> </w:t>
+      </w:r>
+      <w:r>
+        <w:t>facilities</w:t>
       </w:r>
       <w:bookmarkEnd w:id="17"/>
     </w:p>
     <w:p>
       <w:pPr>
-        <w:pStyle w:val="Heading3"/>
-      </w:pPr>
-      <w:bookmarkStart w:id="18" w:name="_Toc66691670"/>
-      <w:bookmarkStart w:id="19" w:name="_Hlk40268397"/>
-      <w:r>
-        <w:t>3a</w:t>
-      </w:r>
-      <w:r>
-        <w:tab/>
-      </w:r>
-      <w:r>
-        <w:t>Storage and backup</w:t>
-      </w:r>
-      <w:r>
+        <w:jc w:val="left"/>
+        <w:rPr>
+          <w:lang w:val="en-GB"/>
+        </w:rPr>
+      </w:pPr>
+      <w:r>
+        <w:rPr>
+          <w:lang w:val="en-GB"/>
+        </w:rPr>
+        <w:t>F</w:t>
+      </w:r>
+      <w:r>
+        <w:rPr>
+          <w:lang w:val="en-GB"/>
+        </w:rPr>
+        <w:t>or the duration of the project</w:t>
+      </w:r>
+      <w:r>
+        <w:rPr>
+          <w:lang w:val="en-GB"/>
+        </w:rPr>
+        <w:t>,</w:t>
+      </w:r>
+      <w:r>
+        <w:rPr>
+          <w:lang w:val="en-GB"/>
+        </w:rPr>
         <w:t xml:space="preserve"> </w:t>
       </w:r>
       <w:r>
-        <w:t>facilities</w:t>
-      </w:r>
-      <w:bookmarkEnd w:id="18"/>
+        <w:rPr>
+          <w:lang w:val="en-GB"/>
+        </w:rPr>
+        <w:t>s</w:t>
+      </w:r>
+      <w:r>
+        <w:rPr>
+          <w:lang w:val="en-GB"/>
+        </w:rPr>
+        <w:t>torage and backup</w:t>
+      </w:r>
+      <w:r>
+        <w:rPr>
+          <w:lang w:val="en-GB"/>
+        </w:rPr>
+        <w:t xml:space="preserve"> of data </w:t>
+      </w:r>
+      <w:r>
+        <w:rPr>
+          <w:lang w:val="en-GB"/>
+        </w:rPr>
+        <w:t>will be ensured by the project manager in cooperation with the responsible representative of TU.it.</w:t>
+      </w:r>
+      <w:r>
+        <w:rPr>
+          <w:lang w:val="en-GB"/>
+        </w:rPr>
+        <w:t xml:space="preserve"> The infrastructure of TU Wien will be used for this purpose.</w:t>
+      </w:r>
     </w:p>
     <w:p>
       <w:pPr>
@@ -5922,87 +5900,25 @@
           <w:lang w:val="en-GB"/>
         </w:rPr>
       </w:pPr>
-      <w:r>
-        <w:rPr>
-          <w:lang w:val="en-GB"/>
-        </w:rPr>
-        <w:t>F</w:t>
-      </w:r>
-      <w:r>
-        <w:rPr>
-          <w:lang w:val="en-GB"/>
-        </w:rPr>
-        <w:t>or the duration of the project</w:t>
-      </w:r>
-      <w:r>
-        <w:rPr>
-          <w:lang w:val="en-GB"/>
-        </w:rPr>
-        <w:t>,</w:t>
-      </w:r>
-      <w:r>
-        <w:rPr>
-          <w:lang w:val="en-GB"/>
-        </w:rPr>
-        <w:t xml:space="preserve"> </w:t>
-      </w:r>
-      <w:r>
-        <w:rPr>
-          <w:lang w:val="en-GB"/>
-        </w:rPr>
-        <w:t>s</w:t>
-      </w:r>
-      <w:r>
-        <w:rPr>
-          <w:lang w:val="en-GB"/>
-        </w:rPr>
-        <w:t>torage and backup</w:t>
-      </w:r>
-      <w:r>
-        <w:rPr>
-          <w:lang w:val="en-GB"/>
-        </w:rPr>
-        <w:t xml:space="preserve"> of data </w:t>
-      </w:r>
-      <w:r>
-        <w:rPr>
-          <w:lang w:val="en-GB"/>
-        </w:rPr>
-        <w:t>will be ensured by the project manager in cooperation with the responsible representative of TU.it.</w:t>
-      </w:r>
-      <w:r>
-        <w:rPr>
-          <w:lang w:val="en-GB"/>
-        </w:rPr>
-        <w:t xml:space="preserve"> The infrastructure of TU Wien will be used for this purpose.</w:t>
-      </w:r>
     </w:p>
     <w:p>
       <w:pPr>
-        <w:jc w:val="left"/>
-        <w:rPr>
-          <w:lang w:val="en-GB"/>
-        </w:rPr>
-      </w:pPr>
+        <w:rPr>
+          <w:color w:val="92D050"/>
+          <w:lang w:val="en-GB"/>
+        </w:rPr>
+      </w:pPr>
+      <w:bookmarkStart w:id="19" w:name="_Toc66691671"/>
+      <w:r>
+        <w:rPr>
+          <w:color w:val="92D050"/>
+          <w:lang w:val="en-GB"/>
+        </w:rPr>
+        <w:t>[storage]</w:t>
+      </w:r>
     </w:p>
     <w:p>
       <w:pPr>
-        <w:rPr>
-          <w:color w:val="92D050"/>
-          <w:lang w:val="en-GB"/>
-        </w:rPr>
-      </w:pPr>
-      <w:bookmarkStart w:id="20" w:name="_Toc66691671"/>
-      <w:r>
-        <w:rPr>
-          <w:color w:val="92D050"/>
-          <w:lang w:val="en-GB"/>
-        </w:rPr>
-        <w:t>[storage]</w:t>
-      </w:r>
-    </w:p>
-    <w:p>
-      <w:pPr>
         <w:pStyle w:val="Heading3"/>
       </w:pPr>
       <w:r>
@@ -6021,7 +5937,7 @@
       <w:r>
         <w:t>ata security and protection of sensitive data</w:t>
       </w:r>
-      <w:bookmarkEnd w:id="20"/>
+      <w:bookmarkEnd w:id="19"/>
     </w:p>
     <w:p>
       <w:pPr>
@@ -6954,36 +6870,119 @@
       <w:pPr>
         <w:pStyle w:val="Heading1"/>
       </w:pPr>
-      <w:bookmarkStart w:id="21" w:name="_Toc66691672"/>
-      <w:bookmarkEnd w:id="19"/>
+      <w:bookmarkStart w:id="20" w:name="_Toc66691672"/>
+      <w:bookmarkEnd w:id="18"/>
       <w:r>
         <w:t xml:space="preserve">Legal </w:t>
       </w:r>
       <w:r>
         <w:t>and ethical requirements</w:t>
+      </w:r>
+      <w:bookmarkEnd w:id="20"/>
+    </w:p>
+    <w:p>
+      <w:pPr>
+        <w:pStyle w:val="Heading3"/>
+      </w:pPr>
+      <w:bookmarkStart w:id="21" w:name="_Toc66691673"/>
+      <w:r>
+        <w:t>4a</w:t>
+      </w:r>
+      <w:r>
+        <w:tab/>
+      </w:r>
+      <w:r>
+        <w:t>Personal data</w:t>
       </w:r>
       <w:bookmarkEnd w:id="21"/>
     </w:p>
     <w:p>
       <w:pPr>
+        <w:rPr>
+          <w:color w:val="92D050"/>
+          <w:lang w:val="en-GB"/>
+        </w:rPr>
+      </w:pPr>
+      <w:proofErr w:type="spellStart"/>
+      <w:r>
+        <w:rPr>
+          <w:color w:val="92D050"/>
+          <w:lang w:val="en-GB"/>
+        </w:rPr>
+        <w:t>[personaldata]</w:t>
+      </w:r>
+      <w:proofErr w:type="spellEnd"/>
+    </w:p>
+    <w:p>
+      <w:pPr>
+        <w:rPr>
+          <w:color w:val="92D050"/>
+          <w:lang w:val="en-GB"/>
+        </w:rPr>
+      </w:pPr>
+      <w:proofErr w:type="spellStart"/>
+      <w:r>
+        <w:rPr>
+          <w:color w:val="92D050"/>
+          <w:lang w:val="en-GB"/>
+        </w:rPr>
+        <w:t>[sensitivedata]</w:t>
+      </w:r>
+      <w:proofErr w:type="spellEnd"/>
+    </w:p>
+    <w:p>
+      <w:pPr>
         <w:pStyle w:val="Heading3"/>
       </w:pPr>
-      <w:bookmarkStart w:id="22" w:name="_Toc66691673"/>
-      <w:bookmarkStart w:id="23" w:name="_Hlk40269153"/>
-      <w:r>
-        <w:t>4a</w:t>
+      <w:bookmarkStart w:id="22" w:name="_Toc66691674"/>
+      <w:r>
+        <w:t>4b</w:t>
       </w:r>
       <w:r>
         <w:tab/>
-      </w:r>
-      <w:r>
-        <w:t>Personal data</w:t>
+        <w:t>I</w:t>
+      </w:r>
+      <w:r>
+        <w:t>ntellectual property rights and ownership</w:t>
       </w:r>
       <w:bookmarkEnd w:id="22"/>
     </w:p>
     <w:p>
       <w:pPr>
         <w:rPr>
+          <w:lang w:val="en-GB"/>
+        </w:rPr>
+      </w:pPr>
+      <w:r>
+        <w:rPr>
+          <w:lang w:val="en-GB"/>
+        </w:rPr>
+        <w:t>TU Wien will be the owner of the data generated and have the rights to control access. Further details will be covered in the consortium agreement.</w:t>
+      </w:r>
+    </w:p>
+    <w:p>
+      <w:pPr>
+        <w:rPr>
+          <w:lang w:val="en-GB"/>
+        </w:rPr>
+      </w:pPr>
+      <w:r>
+        <w:rPr>
+          <w:highlight w:val="yellow"/>
+          <w:lang w:val="en-GB"/>
+        </w:rPr>
+        <w:t>The digital research data obtained will be published Open Access under a Creative Commons CC-BY license, provided that there are no data protection concerns. Further data will be made available with restrictive access.</w:t>
+      </w:r>
+      <w:r>
+        <w:rPr>
+          <w:lang w:val="en-GB"/>
+        </w:rPr>
+        <w:t xml:space="preserve"> </w:t>
+      </w:r>
+    </w:p>
+    <w:p>
+      <w:pPr>
+        <w:rPr>
           <w:color w:val="92D050"/>
           <w:lang w:val="en-GB"/>
         </w:rPr>
@@ -6994,12 +6993,26 @@
           <w:color w:val="92D050"/>
           <w:lang w:val="en-GB"/>
         </w:rPr>
-        <w:t>[personaldata]</w:t>
+        <w:t>[legalrestriction]</w:t>
       </w:r>
       <w:proofErr w:type="spellEnd"/>
     </w:p>
     <w:p>
       <w:pPr>
+        <w:pStyle w:val="Heading3"/>
+      </w:pPr>
+      <w:bookmarkStart w:id="23" w:name="_Toc66691675"/>
+      <w:r>
+        <w:t>4c</w:t>
+      </w:r>
+      <w:r>
+        <w:tab/>
+        <w:t>Ethical issues</w:t>
+      </w:r>
+      <w:bookmarkEnd w:id="23"/>
+    </w:p>
+    <w:p>
+      <w:pPr>
         <w:rPr>
           <w:color w:val="92D050"/>
           <w:lang w:val="en-GB"/>
@@ -7011,138 +7024,40 @@
           <w:color w:val="92D050"/>
           <w:lang w:val="en-GB"/>
         </w:rPr>
-        <w:t>[sensitivedata]</w:t>
+        <w:t>[ethicalissues]</w:t>
       </w:r>
       <w:proofErr w:type="spellEnd"/>
     </w:p>
     <w:p>
       <w:pPr>
-        <w:pStyle w:val="Heading3"/>
-      </w:pPr>
-      <w:bookmarkStart w:id="24" w:name="_Toc66691674"/>
-      <w:r>
-        <w:t>4b</w:t>
-      </w:r>
-      <w:r>
-        <w:tab/>
-        <w:t>I</w:t>
-      </w:r>
-      <w:r>
-        <w:t>ntellectual property rights and ownership</w:t>
+        <w:rPr>
+          <w:lang w:val="en-GB"/>
+        </w:rPr>
+      </w:pPr>
+    </w:p>
+    <w:p>
+      <w:pPr>
+        <w:pStyle w:val="Heading1"/>
+      </w:pPr>
+      <w:bookmarkStart w:id="24" w:name="_Toc66691676"/>
+      <w:r>
+        <w:lastRenderedPageBreak/>
+        <w:t>Data sharing and long-term preservation</w:t>
       </w:r>
       <w:bookmarkEnd w:id="24"/>
     </w:p>
     <w:p>
       <w:pPr>
-        <w:rPr>
-          <w:lang w:val="en-GB"/>
-        </w:rPr>
-      </w:pPr>
-      <w:r>
-        <w:rPr>
-          <w:lang w:val="en-GB"/>
-        </w:rPr>
-        <w:t>TU Wien will be the owner of the data generated and have the rights to control access. Further details will be covered in the consortium agreement.</w:t>
-      </w:r>
-    </w:p>
-    <w:p>
-      <w:pPr>
-        <w:rPr>
-          <w:lang w:val="en-GB"/>
-        </w:rPr>
-      </w:pPr>
-      <w:r>
-        <w:rPr>
-          <w:highlight w:val="yellow"/>
-          <w:lang w:val="en-GB"/>
-        </w:rPr>
-        <w:t>The digital research data obtained will be published Open Access under a Creative Commons CC-BY license, provided that there are no data protection concerns. Further data will be made available with restrictive access.</w:t>
-      </w:r>
-      <w:r>
-        <w:rPr>
-          <w:lang w:val="en-GB"/>
-        </w:rPr>
-        <w:t xml:space="preserve"> </w:t>
-      </w:r>
-    </w:p>
-    <w:p>
-      <w:pPr>
-        <w:rPr>
-          <w:color w:val="92D050"/>
-          <w:lang w:val="en-GB"/>
-        </w:rPr>
-      </w:pPr>
-      <w:proofErr w:type="spellStart"/>
-      <w:r>
-        <w:rPr>
-          <w:color w:val="92D050"/>
-          <w:lang w:val="en-GB"/>
-        </w:rPr>
-        <w:t>[legalrestriction]</w:t>
-      </w:r>
-      <w:proofErr w:type="spellEnd"/>
-    </w:p>
-    <w:p>
-      <w:pPr>
         <w:pStyle w:val="Heading3"/>
       </w:pPr>
-      <w:bookmarkStart w:id="25" w:name="_Toc66691675"/>
-      <w:r>
-        <w:lastRenderedPageBreak/>
-        <w:t>4c</w:t>
+      <w:bookmarkStart w:id="25" w:name="_Toc66691677"/>
+      <w:r>
+        <w:t>5a</w:t>
       </w:r>
       <w:r>
         <w:tab/>
-        <w:t>Ethical issues</w:t>
       </w:r>
       <w:bookmarkEnd w:id="25"/>
-    </w:p>
-    <w:p>
-      <w:pPr>
-        <w:rPr>
-          <w:color w:val="92D050"/>
-          <w:lang w:val="en-GB"/>
-        </w:rPr>
-      </w:pPr>
-      <w:proofErr w:type="spellStart"/>
-      <w:r>
-        <w:rPr>
-          <w:color w:val="92D050"/>
-          <w:lang w:val="en-GB"/>
-        </w:rPr>
-        <w:t>[ethicalissues]</w:t>
-      </w:r>
-      <w:proofErr w:type="spellEnd"/>
-    </w:p>
-    <w:p>
-      <w:pPr>
-        <w:rPr>
-          <w:lang w:val="en-GB"/>
-        </w:rPr>
-      </w:pPr>
-    </w:p>
-    <w:p>
-      <w:pPr>
-        <w:pStyle w:val="Heading1"/>
-      </w:pPr>
-      <w:bookmarkStart w:id="26" w:name="_Toc66691676"/>
-      <w:r>
-        <w:t>Data sharing and long-term preservation</w:t>
-      </w:r>
-      <w:bookmarkEnd w:id="26"/>
-    </w:p>
-    <w:p>
-      <w:pPr>
-        <w:pStyle w:val="Heading3"/>
-      </w:pPr>
-      <w:bookmarkStart w:id="27" w:name="_Toc66691677"/>
-      <w:r>
-        <w:t>5a</w:t>
-      </w:r>
-      <w:r>
-        <w:tab/>
-      </w:r>
-      <w:bookmarkEnd w:id="27"/>
       <w:r>
         <w:t>Data publication and access conditions</w:t>
       </w:r>
@@ -7176,7 +7091,7 @@
     <w:tbl>
       <w:tblPr>
         <w:tblStyle w:val="TableGridLight"/>
-        <w:tblW w:w="9353" w:type="dxa"/>
+        <w:tblW w:w="9057" w:type="dxa"/>
         <w:tblBorders>
           <w:top w:val="single" w:sz="12" w:space="0" w:color="BFBFBF" w:themeColor="background1" w:themeShade="BF"/>
           <w:left w:val="single" w:sz="12" w:space="0" w:color="BFBFBF" w:themeColor="background1" w:themeShade="BF"/>
@@ -7185,16 +7100,17 @@
           <w:insideH w:val="single" w:sz="12" w:space="0" w:color="BFBFBF" w:themeColor="background1" w:themeShade="BF"/>
           <w:insideV w:val="single" w:sz="12" w:space="0" w:color="BFBFBF" w:themeColor="background1" w:themeShade="BF"/>
         </w:tblBorders>
+        <w:tblLayout w:type="fixed"/>
         <w:tblLook w:val="04A0" w:firstRow="1" w:lastRow="0" w:firstColumn="1" w:lastColumn="0" w:noHBand="0" w:noVBand="1"/>
       </w:tblPr>
       <w:tblGrid>
         <w:gridCol w:w="873"/>
         <w:gridCol w:w="1717"/>
-        <w:gridCol w:w="1183"/>
+        <w:gridCol w:w="1962"/>
         <w:gridCol w:w="1818"/>
-        <w:gridCol w:w="1495"/>
+        <w:gridCol w:w="1270"/>
         <w:gridCol w:w="550"/>
-        <w:gridCol w:w="1717"/>
+        <w:gridCol w:w="867"/>
       </w:tblGrid>
       <w:tr>
         <w:tc>
@@ -7270,7 +7186,7 @@
         </w:tc>
         <w:tc>
           <w:tcPr>
-            <w:tcW w:w="1183" w:type="dxa"/>
+            <w:tcW w:w="1962" w:type="dxa"/>
             <w:tcBorders>
               <w:bottom w:val="single" w:sz="12" w:space="0" w:color="006AAB"/>
             </w:tcBorders>
@@ -7332,7 +7248,7 @@
         </w:tc>
         <w:tc>
           <w:tcPr>
-            <w:tcW w:w="1495" w:type="dxa"/>
+            <w:tcW w:w="1270" w:type="dxa"/>
             <w:tcBorders>
               <w:bottom w:val="single" w:sz="12" w:space="0" w:color="006AAB"/>
             </w:tcBorders>
@@ -7394,7 +7310,7 @@
         </w:tc>
         <w:tc>
           <w:tcPr>
-            <w:tcW w:w="1717" w:type="dxa"/>
+            <w:tcW w:w="867" w:type="dxa"/>
             <w:tcBorders>
               <w:bottom w:val="single" w:sz="12" w:space="0" w:color="006AAB"/>
             </w:tcBorders>
@@ -7451,7 +7367,7 @@
                 <w:szCs w:val="20"/>
                 <w:lang w:val="en-GB"/>
               </w:rPr>
-              <w:t>1</w:t>
+              <w:t>P1</w:t>
             </w:r>
           </w:p>
         </w:tc>
@@ -7485,7 +7401,7 @@
         </w:tc>
         <w:tc>
           <w:tcPr>
-            <w:tcW w:w="1183" w:type="dxa"/>
+            <w:tcW w:w="1962" w:type="dxa"/>
             <w:tcBorders>
               <w:top w:val="single" w:sz="12" w:space="0" w:color="006AAB"/>
             </w:tcBorders>
@@ -7500,6 +7416,15 @@
                 <w:lang w:val="en-GB"/>
               </w:rPr>
             </w:pPr>
+            <w:r>
+              <w:rPr>
+                <w:color w:val="92D050"/>
+                <w:sz w:val="20"/>
+                <w:szCs w:val="20"/>
+                <w:lang w:val="en-GB"/>
+              </w:rPr>
+              <w:t>[dataset1restriction]</w:t>
+            </w:r>
           </w:p>
         </w:tc>
         <w:tc>
@@ -7532,7 +7457,7 @@
         </w:tc>
         <w:tc>
           <w:tcPr>
-            <w:tcW w:w="1495" w:type="dxa"/>
+            <w:tcW w:w="1270" w:type="dxa"/>
             <w:tcBorders>
               <w:top w:val="single" w:sz="12" w:space="0" w:color="006AAB"/>
             </w:tcBorders>
@@ -7579,7 +7504,7 @@
         </w:tc>
         <w:tc>
           <w:tcPr>
-            <w:tcW w:w="1717" w:type="dxa"/>
+            <w:tcW w:w="867" w:type="dxa"/>
             <w:tcBorders>
               <w:top w:val="single" w:sz="12" w:space="0" w:color="006AAB"/>
             </w:tcBorders>
@@ -7660,7 +7585,7 @@
         </w:tc>
         <w:tc>
           <w:tcPr>
-            <w:tcW w:w="1183" w:type="dxa"/>
+            <w:tcW w:w="1962" w:type="dxa"/>
           </w:tcPr>
           <w:p>
             <w:pPr>
@@ -7710,7 +7635,7 @@
         </w:tc>
         <w:tc>
           <w:tcPr>
-            <w:tcW w:w="1495" w:type="dxa"/>
+            <w:tcW w:w="1270" w:type="dxa"/>
           </w:tcPr>
           <w:p>
             <w:pPr>
@@ -7760,7 +7685,7 @@
         </w:tc>
         <w:tc>
           <w:tcPr>
-            <w:tcW w:w="1717" w:type="dxa"/>
+            <w:tcW w:w="867" w:type="dxa"/>
           </w:tcPr>
           <w:p>
             <w:pPr>
@@ -7839,7 +7764,7 @@
       <w:pPr>
         <w:pStyle w:val="Heading3"/>
       </w:pPr>
-      <w:bookmarkStart w:id="28" w:name="_Toc66691678"/>
+      <w:bookmarkStart w:id="26" w:name="_Toc66691678"/>
       <w:r>
         <w:t>5b</w:t>
       </w:r>
@@ -7855,7 +7780,7 @@
       <w:r>
         <w:t>eusability</w:t>
       </w:r>
-      <w:bookmarkEnd w:id="28"/>
+      <w:bookmarkEnd w:id="26"/>
     </w:p>
     <w:tbl>
       <w:tblPr>
@@ -7873,14 +7798,14 @@
       </w:tblPr>
       <w:tblGrid>
         <w:gridCol w:w="873"/>
-        <w:gridCol w:w="1539"/>
-        <w:gridCol w:w="1681"/>
-        <w:gridCol w:w="5106"/>
+        <w:gridCol w:w="1762"/>
+        <w:gridCol w:w="1696"/>
+        <w:gridCol w:w="4868"/>
       </w:tblGrid>
       <w:tr>
         <w:tc>
           <w:tcPr>
-            <w:tcW w:w="709" w:type="dxa"/>
+            <w:tcW w:w="873" w:type="dxa"/>
             <w:tcBorders>
               <w:bottom w:val="single" w:sz="12" w:space="0" w:color="006AAB"/>
             </w:tcBorders>
@@ -7920,7 +7845,7 @@
         </w:tc>
         <w:tc>
           <w:tcPr>
-            <w:tcW w:w="1559" w:type="dxa"/>
+            <w:tcW w:w="1762" w:type="dxa"/>
             <w:tcBorders>
               <w:bottom w:val="single" w:sz="12" w:space="0" w:color="006AAB"/>
             </w:tcBorders>
@@ -7961,7 +7886,7 @@
         </w:tc>
         <w:tc>
           <w:tcPr>
-            <w:tcW w:w="1701" w:type="dxa"/>
+            <w:tcW w:w="1696" w:type="dxa"/>
             <w:tcBorders>
               <w:bottom w:val="single" w:sz="12" w:space="0" w:color="006AAB"/>
             </w:tcBorders>
@@ -7971,8 +7896,6 @@
             <w:pPr>
               <w:jc w:val="center"/>
               <w:rPr>
-                <w:b/>
-                <w:bCs/>
                 <w:color w:val="006AAB"/>
                 <w:sz w:val="20"/>
                 <w:szCs w:val="20"/>
@@ -7986,7 +7909,7 @@
                 <w:szCs w:val="20"/>
                 <w:lang w:val="en-GB"/>
               </w:rPr>
-              <w:t xml:space="preserve">discipline specific metadata standard used </w:t>
+              <w:t>minimum retention period</w:t>
             </w:r>
             <w:r>
               <w:rPr>
@@ -7996,13 +7919,13 @@
                 <w:lang w:val="en-GB"/>
               </w:rPr>
               <w:br/>
-              <w:t>(if available)</w:t>
-            </w:r>
-          </w:p>
-        </w:tc>
-        <w:tc>
-          <w:tcPr>
-            <w:tcW w:w="5230" w:type="dxa"/>
+              <w:t>(≥ 10 years)</w:t>
+            </w:r>
+          </w:p>
+        </w:tc>
+        <w:tc>
+          <w:tcPr>
+            <w:tcW w:w="4868" w:type="dxa"/>
             <w:tcBorders>
               <w:bottom w:val="single" w:sz="12" w:space="0" w:color="006AAB"/>
             </w:tcBorders>
@@ -8035,7 +7958,7 @@
       <w:tr>
         <w:tc>
           <w:tcPr>
-            <w:tcW w:w="709" w:type="dxa"/>
+            <w:tcW w:w="873" w:type="dxa"/>
             <w:tcBorders>
               <w:top w:val="single" w:sz="12" w:space="0" w:color="006AAB"/>
             </w:tcBorders>
@@ -8044,15 +7967,24 @@
             <w:pPr>
               <w:jc w:val="center"/>
               <w:rPr>
-                <w:b/>
-                <w:bCs/>
-                <w:sz w:val="20"/>
-                <w:szCs w:val="20"/>
-                <w:lang w:val="en-GB"/>
-              </w:rPr>
-            </w:pPr>
-            <w:r>
-              <w:rPr>
+                <w:color w:val="92D050"/>
+                <w:sz w:val="20"/>
+                <w:szCs w:val="20"/>
+                <w:lang w:val="en-GB"/>
+              </w:rPr>
+            </w:pPr>
+            <w:r>
+              <w:rPr>
+                <w:color w:val="92D050"/>
+                <w:sz w:val="20"/>
+                <w:szCs w:val="20"/>
+                <w:lang w:val="en-GB"/>
+              </w:rPr>
+              <w:t>P</w:t>
+            </w:r>
+            <w:r>
+              <w:rPr>
+                <w:color w:val="92D050"/>
                 <w:sz w:val="20"/>
                 <w:szCs w:val="20"/>
                 <w:lang w:val="en-GB"/>
@@ -8063,7 +7995,7 @@
         </w:tc>
         <w:tc>
           <w:tcPr>
-            <w:tcW w:w="1559" w:type="dxa"/>
+            <w:tcW w:w="1762" w:type="dxa"/>
             <w:tcBorders>
               <w:top w:val="single" w:sz="12" w:space="0" w:color="006AAB"/>
             </w:tcBorders>
@@ -8072,24 +8004,26 @@
             <w:pPr>
               <w:jc w:val="left"/>
               <w:rPr>
-                <w:sz w:val="20"/>
-                <w:szCs w:val="20"/>
-                <w:lang w:val="en-GB"/>
-              </w:rPr>
-            </w:pPr>
-            <w:r>
-              <w:rPr>
-                <w:sz w:val="20"/>
-                <w:szCs w:val="20"/>
-                <w:lang w:val="en-GB"/>
-              </w:rPr>
-              <w:t>TU data</w:t>
-            </w:r>
-          </w:p>
-        </w:tc>
-        <w:tc>
-          <w:tcPr>
-            <w:tcW w:w="1701" w:type="dxa"/>
+                <w:color w:val="92D050"/>
+                <w:sz w:val="20"/>
+                <w:szCs w:val="20"/>
+                <w:lang w:val="en-GB"/>
+              </w:rPr>
+            </w:pPr>
+            <w:r>
+              <w:rPr>
+                <w:color w:val="92D050"/>
+                <w:sz w:val="20"/>
+                <w:szCs w:val="20"/>
+                <w:lang w:val="en-GB"/>
+              </w:rPr>
+              <w:t>[dataset1storage]</w:t>
+            </w:r>
+          </w:p>
+        </w:tc>
+        <w:tc>
+          <w:tcPr>
+            <w:tcW w:w="1696" w:type="dxa"/>
             <w:tcBorders>
               <w:top w:val="single" w:sz="12" w:space="0" w:color="006AAB"/>
             </w:tcBorders>
@@ -8098,16 +8032,26 @@
             <w:pPr>
               <w:jc w:val="left"/>
               <w:rPr>
-                <w:sz w:val="20"/>
-                <w:szCs w:val="20"/>
-                <w:lang w:val="en-GB"/>
-              </w:rPr>
-            </w:pPr>
-          </w:p>
-        </w:tc>
-        <w:tc>
-          <w:tcPr>
-            <w:tcW w:w="5230" w:type="dxa"/>
+                <w:color w:val="92D050"/>
+                <w:sz w:val="20"/>
+                <w:szCs w:val="20"/>
+                <w:lang w:val="en-GB"/>
+              </w:rPr>
+            </w:pPr>
+            <w:r>
+              <w:rPr>
+                <w:color w:val="92D050"/>
+                <w:sz w:val="20"/>
+                <w:szCs w:val="20"/>
+                <w:lang w:val="en-GB"/>
+              </w:rPr>
+              <w:t>[dataset1period]</w:t>
+            </w:r>
+          </w:p>
+        </w:tc>
+        <w:tc>
+          <w:tcPr>
+            <w:tcW w:w="4868" w:type="dxa"/>
             <w:tcBorders>
               <w:top w:val="single" w:sz="12" w:space="0" w:color="006AAB"/>
             </w:tcBorders>
@@ -8116,18 +8060,30 @@
             <w:pPr>
               <w:jc w:val="left"/>
               <w:rPr>
-                <w:sz w:val="20"/>
-                <w:szCs w:val="20"/>
-                <w:lang w:val="en-GB"/>
-              </w:rPr>
-            </w:pPr>
+                <w:color w:val="92D050"/>
+                <w:sz w:val="20"/>
+                <w:szCs w:val="20"/>
+                <w:lang w:val="en-GB"/>
+              </w:rPr>
+            </w:pPr>
+            <w:proofErr w:type="spellStart"/>
+            <w:r>
+              <w:rPr>
+                <w:color w:val="92D050"/>
+                <w:sz w:val="20"/>
+                <w:szCs w:val="20"/>
+                <w:lang w:val="en-GB"/>
+              </w:rPr>
+              <w:t>[targetaudience]</w:t>
+            </w:r>
+            <w:proofErr w:type="spellEnd"/>
           </w:p>
         </w:tc>
       </w:tr>
       <w:tr>
         <w:tc>
           <w:tcPr>
-            <w:tcW w:w="709" w:type="dxa"/>
+            <w:tcW w:w="873" w:type="dxa"/>
           </w:tcPr>
           <w:p>
             <w:pPr>
@@ -8142,17 +8098,18 @@
             </w:pPr>
             <w:r>
               <w:rPr>
-                <w:sz w:val="20"/>
-                <w:szCs w:val="20"/>
-                <w:lang w:val="en-GB"/>
-              </w:rPr>
-              <w:t>2</w:t>
-            </w:r>
-          </w:p>
-        </w:tc>
-        <w:tc>
-          <w:tcPr>
-            <w:tcW w:w="1559" w:type="dxa"/>
+                <w:color w:val="92D050"/>
+                <w:sz w:val="20"/>
+                <w:szCs w:val="20"/>
+                <w:lang w:val="en-GB"/>
+              </w:rPr>
+              <w:t>x</w:t>
+            </w:r>
+          </w:p>
+        </w:tc>
+        <w:tc>
+          <w:tcPr>
+            <w:tcW w:w="1762" w:type="dxa"/>
           </w:tcPr>
           <w:p>
             <w:pPr>
@@ -8163,11 +8120,20 @@
                 <w:lang w:val="en-GB"/>
               </w:rPr>
             </w:pPr>
-          </w:p>
-        </w:tc>
-        <w:tc>
-          <w:tcPr>
-            <w:tcW w:w="1701" w:type="dxa"/>
+            <w:r>
+              <w:rPr>
+                <w:color w:val="92D050"/>
+                <w:sz w:val="20"/>
+                <w:szCs w:val="20"/>
+                <w:lang w:val="en-GB"/>
+              </w:rPr>
+              <w:t>x</w:t>
+            </w:r>
+          </w:p>
+        </w:tc>
+        <w:tc>
+          <w:tcPr>
+            <w:tcW w:w="1696" w:type="dxa"/>
           </w:tcPr>
           <w:p>
             <w:pPr>
@@ -8178,11 +8144,20 @@
                 <w:lang w:val="en-GB"/>
               </w:rPr>
             </w:pPr>
-          </w:p>
-        </w:tc>
-        <w:tc>
-          <w:tcPr>
-            <w:tcW w:w="5230" w:type="dxa"/>
+            <w:r>
+              <w:rPr>
+                <w:color w:val="92D050"/>
+                <w:sz w:val="20"/>
+                <w:szCs w:val="20"/>
+                <w:lang w:val="en-GB"/>
+              </w:rPr>
+              <w:t>x</w:t>
+            </w:r>
+          </w:p>
+        </w:tc>
+        <w:tc>
+          <w:tcPr>
+            <w:tcW w:w="4868" w:type="dxa"/>
           </w:tcPr>
           <w:p>
             <w:pPr>
@@ -8193,222 +8168,15 @@
                 <w:lang w:val="en-GB"/>
               </w:rPr>
             </w:pPr>
-          </w:p>
-        </w:tc>
-      </w:tr>
-      <w:tr>
-        <w:tc>
-          <w:tcPr>
-            <w:tcW w:w="709" w:type="dxa"/>
-          </w:tcPr>
-          <w:p>
-            <w:pPr>
-              <w:jc w:val="center"/>
-              <w:rPr>
-                <w:b/>
-                <w:bCs/>
-                <w:sz w:val="20"/>
-                <w:szCs w:val="20"/>
-                <w:lang w:val="en-GB"/>
-              </w:rPr>
-            </w:pPr>
-            <w:r>
-              <w:rPr>
-                <w:sz w:val="20"/>
-                <w:szCs w:val="20"/>
-                <w:lang w:val="en-GB"/>
-              </w:rPr>
-              <w:t>3</w:t>
-            </w:r>
-          </w:p>
-        </w:tc>
-        <w:tc>
-          <w:tcPr>
-            <w:tcW w:w="1559" w:type="dxa"/>
-          </w:tcPr>
-          <w:p>
-            <w:pPr>
-              <w:jc w:val="left"/>
-              <w:rPr>
-                <w:sz w:val="20"/>
-                <w:szCs w:val="20"/>
-                <w:lang w:val="en-GB"/>
-              </w:rPr>
-            </w:pPr>
-          </w:p>
-        </w:tc>
-        <w:tc>
-          <w:tcPr>
-            <w:tcW w:w="1701" w:type="dxa"/>
-          </w:tcPr>
-          <w:p>
-            <w:pPr>
-              <w:jc w:val="left"/>
-              <w:rPr>
-                <w:sz w:val="20"/>
-                <w:szCs w:val="20"/>
-                <w:lang w:val="en-GB"/>
-              </w:rPr>
-            </w:pPr>
-          </w:p>
-        </w:tc>
-        <w:tc>
-          <w:tcPr>
-            <w:tcW w:w="5230" w:type="dxa"/>
-          </w:tcPr>
-          <w:p>
-            <w:pPr>
-              <w:jc w:val="left"/>
-              <w:rPr>
-                <w:sz w:val="20"/>
-                <w:szCs w:val="20"/>
-                <w:lang w:val="en-GB"/>
-              </w:rPr>
-            </w:pPr>
-          </w:p>
-        </w:tc>
-      </w:tr>
-      <w:tr>
-        <w:tc>
-          <w:tcPr>
-            <w:tcW w:w="709" w:type="dxa"/>
-          </w:tcPr>
-          <w:p>
-            <w:pPr>
-              <w:jc w:val="center"/>
-              <w:rPr>
-                <w:b/>
-                <w:bCs/>
-                <w:sz w:val="20"/>
-                <w:szCs w:val="20"/>
-                <w:lang w:val="en-GB"/>
-              </w:rPr>
-            </w:pPr>
-            <w:r>
-              <w:rPr>
-                <w:sz w:val="20"/>
-                <w:szCs w:val="20"/>
-                <w:lang w:val="en-GB"/>
-              </w:rPr>
-              <w:t>4</w:t>
-            </w:r>
-          </w:p>
-        </w:tc>
-        <w:tc>
-          <w:tcPr>
-            <w:tcW w:w="1559" w:type="dxa"/>
-          </w:tcPr>
-          <w:p>
-            <w:pPr>
-              <w:jc w:val="left"/>
-              <w:rPr>
-                <w:sz w:val="20"/>
-                <w:szCs w:val="20"/>
-                <w:lang w:val="en-GB"/>
-              </w:rPr>
-            </w:pPr>
-          </w:p>
-        </w:tc>
-        <w:tc>
-          <w:tcPr>
-            <w:tcW w:w="1701" w:type="dxa"/>
-          </w:tcPr>
-          <w:p>
-            <w:pPr>
-              <w:jc w:val="left"/>
-              <w:rPr>
-                <w:sz w:val="20"/>
-                <w:szCs w:val="20"/>
-                <w:lang w:val="en-GB"/>
-              </w:rPr>
-            </w:pPr>
-          </w:p>
-        </w:tc>
-        <w:tc>
-          <w:tcPr>
-            <w:tcW w:w="5230" w:type="dxa"/>
-          </w:tcPr>
-          <w:p>
-            <w:pPr>
-              <w:jc w:val="left"/>
-              <w:rPr>
-                <w:sz w:val="20"/>
-                <w:szCs w:val="20"/>
-                <w:lang w:val="en-GB"/>
-              </w:rPr>
-            </w:pPr>
-          </w:p>
-        </w:tc>
-      </w:tr>
-      <w:tr>
-        <w:tc>
-          <w:tcPr>
-            <w:tcW w:w="709" w:type="dxa"/>
-          </w:tcPr>
-          <w:p>
-            <w:pPr>
-              <w:jc w:val="center"/>
-              <w:rPr>
-                <w:b/>
-                <w:bCs/>
-                <w:sz w:val="20"/>
-                <w:szCs w:val="20"/>
-                <w:lang w:val="en-GB"/>
-              </w:rPr>
-            </w:pPr>
-            <w:r>
-              <w:rPr>
-                <w:sz w:val="20"/>
-                <w:szCs w:val="20"/>
-                <w:lang w:val="en-GB"/>
-              </w:rPr>
-              <w:t>5</w:t>
-            </w:r>
-          </w:p>
-        </w:tc>
-        <w:tc>
-          <w:tcPr>
-            <w:tcW w:w="1559" w:type="dxa"/>
-          </w:tcPr>
-          <w:p>
-            <w:pPr>
-              <w:jc w:val="left"/>
-              <w:rPr>
-                <w:sz w:val="20"/>
-                <w:szCs w:val="20"/>
-                <w:lang w:val="en-GB"/>
-              </w:rPr>
-            </w:pPr>
-          </w:p>
-        </w:tc>
-        <w:tc>
-          <w:tcPr>
-            <w:tcW w:w="1701" w:type="dxa"/>
-          </w:tcPr>
-          <w:p>
-            <w:pPr>
-              <w:jc w:val="left"/>
-              <w:rPr>
-                <w:sz w:val="20"/>
-                <w:szCs w:val="20"/>
-                <w:lang w:val="en-GB"/>
-              </w:rPr>
-            </w:pPr>
-          </w:p>
-        </w:tc>
-        <w:tc>
-          <w:tcPr>
-            <w:tcW w:w="5230" w:type="dxa"/>
-          </w:tcPr>
-          <w:p>
-            <w:pPr>
-              <w:jc w:val="left"/>
-              <w:rPr>
-                <w:sz w:val="20"/>
-                <w:szCs w:val="20"/>
-                <w:lang w:val="en-GB"/>
-              </w:rPr>
-            </w:pPr>
+            <w:r>
+              <w:rPr>
+                <w:color w:val="92D050"/>
+                <w:sz w:val="20"/>
+                <w:szCs w:val="20"/>
+                <w:lang w:val="en-GB"/>
+              </w:rPr>
+              <w:t>x</w:t>
+            </w:r>
           </w:p>
         </w:tc>
       </w:tr>
@@ -8419,6 +8187,8 @@
           <w:lang w:val="en-GB"/>
         </w:rPr>
       </w:pPr>
+      <w:bookmarkStart w:id="27" w:name="_GoBack"/>
+      <w:bookmarkEnd w:id="27"/>
     </w:p>
     <w:p>
       <w:pPr>
@@ -8610,7 +8380,6 @@
                 <w:szCs w:val="20"/>
                 <w:lang w:val="en-GB"/>
               </w:rPr>
-              <w:lastRenderedPageBreak/>
               <w:t>…</w:t>
             </w:r>
           </w:p>
@@ -8894,83 +8663,84 @@
       <w:pPr>
         <w:pStyle w:val="Heading1"/>
       </w:pPr>
-      <w:bookmarkStart w:id="29" w:name="_Toc66691679"/>
-      <w:r>
+      <w:bookmarkStart w:id="28" w:name="_Toc66691679"/>
+      <w:r>
+        <w:lastRenderedPageBreak/>
         <w:t>RDM</w:t>
       </w:r>
       <w:r>
         <w:t xml:space="preserve"> responsibilities and resources</w:t>
+      </w:r>
+      <w:bookmarkEnd w:id="28"/>
+    </w:p>
+    <w:p>
+      <w:pPr>
+        <w:pStyle w:val="Heading3"/>
+      </w:pPr>
+      <w:bookmarkStart w:id="29" w:name="_Toc66691680"/>
+      <w:r>
+        <w:t>6a</w:t>
+      </w:r>
+      <w:r>
+        <w:tab/>
+        <w:t>RDM-roles and responsibilities</w:t>
       </w:r>
       <w:bookmarkEnd w:id="29"/>
     </w:p>
     <w:p>
       <w:pPr>
-        <w:pStyle w:val="Heading3"/>
-      </w:pPr>
-      <w:bookmarkStart w:id="30" w:name="_Toc66691680"/>
-      <w:r>
-        <w:t>6a</w:t>
-      </w:r>
-      <w:r>
-        <w:tab/>
-        <w:t>RDM-roles and responsibilities</w:t>
-      </w:r>
-      <w:bookmarkEnd w:id="30"/>
+        <w:rPr>
+          <w:lang w:val="en-GB"/>
+        </w:rPr>
+      </w:pPr>
+      <w:r>
+        <w:rPr>
+          <w:lang w:val="en-GB"/>
+        </w:rPr>
+        <w:t xml:space="preserve">The [PI] </w:t>
+      </w:r>
+      <w:r>
+        <w:rPr>
+          <w:lang w:val="en-GB"/>
+        </w:rPr>
+        <w:t xml:space="preserve">/ </w:t>
+      </w:r>
+      <w:r>
+        <w:rPr>
+          <w:lang w:val="en-GB"/>
+        </w:rPr>
+        <w:t xml:space="preserve">[data </w:t>
+      </w:r>
+      <w:r>
+        <w:rPr>
+          <w:lang w:val="en-GB"/>
+        </w:rPr>
+        <w:t>officer</w:t>
+      </w:r>
+      <w:r>
+        <w:rPr>
+          <w:lang w:val="en-GB"/>
+        </w:rPr>
+        <w:t xml:space="preserve"> XY] will direct the data management process overall, with the research assistant</w:t>
+      </w:r>
+      <w:r>
+        <w:rPr>
+          <w:lang w:val="en-GB"/>
+        </w:rPr>
+        <w:t>s</w:t>
+      </w:r>
+      <w:r>
+        <w:rPr>
+          <w:lang w:val="en-GB"/>
+        </w:rPr>
+        <w:t xml:space="preserve"> responsible for ensuring metadata production, day-to-day cross-checks, back-up and other quality control activities are maintained. The lead country researchers will be responsible for routine supervision of the dataset development. </w:t>
+      </w:r>
     </w:p>
     <w:p>
       <w:pPr>
-        <w:rPr>
-          <w:lang w:val="en-GB"/>
-        </w:rPr>
-      </w:pPr>
-      <w:r>
-        <w:rPr>
-          <w:lang w:val="en-GB"/>
-        </w:rPr>
-        <w:t xml:space="preserve">The [PI] </w:t>
-      </w:r>
-      <w:r>
-        <w:rPr>
-          <w:lang w:val="en-GB"/>
-        </w:rPr>
-        <w:t xml:space="preserve">/ </w:t>
-      </w:r>
-      <w:r>
-        <w:rPr>
-          <w:lang w:val="en-GB"/>
-        </w:rPr>
-        <w:t xml:space="preserve">[data </w:t>
-      </w:r>
-      <w:r>
-        <w:rPr>
-          <w:lang w:val="en-GB"/>
-        </w:rPr>
-        <w:t>officer</w:t>
-      </w:r>
-      <w:r>
-        <w:rPr>
-          <w:lang w:val="en-GB"/>
-        </w:rPr>
-        <w:t xml:space="preserve"> XY] will direct the data management process overall, with the research assistant</w:t>
-      </w:r>
-      <w:r>
-        <w:rPr>
-          <w:lang w:val="en-GB"/>
-        </w:rPr>
-        <w:t>s</w:t>
-      </w:r>
-      <w:r>
-        <w:rPr>
-          <w:lang w:val="en-GB"/>
-        </w:rPr>
-        <w:t xml:space="preserve"> responsible for ensuring metadata production, day-to-day cross-checks, back-up and other quality control activities are maintained. The lead country researchers will be responsible for routine supervision of the dataset development. </w:t>
-      </w:r>
-    </w:p>
-    <w:p>
-      <w:pPr>
         <w:pStyle w:val="Heading3"/>
       </w:pPr>
-      <w:bookmarkStart w:id="31" w:name="_Toc66691681"/>
+      <w:bookmarkStart w:id="30" w:name="_Toc66691681"/>
       <w:r>
         <w:t>6b</w:t>
       </w:r>
@@ -8984,7 +8754,7 @@
       <w:r>
         <w:t>sources</w:t>
       </w:r>
-      <w:bookmarkEnd w:id="31"/>
+      <w:bookmarkEnd w:id="30"/>
     </w:p>
     <w:p>
       <w:pPr>
@@ -9627,9 +9397,9 @@
       </w:pPr>
     </w:p>
     <w:sectPr>
-      <w:footerReference w:type="even" r:id="rId17"/>
-      <w:footerReference w:type="default" r:id="rId18"/>
-      <w:headerReference w:type="first" r:id="rId19"/>
+      <w:footerReference w:type="even" r:id="rId16"/>
+      <w:footerReference w:type="default" r:id="rId17"/>
+      <w:headerReference w:type="first" r:id="rId18"/>
       <w:pgSz w:w="11906" w:h="16838"/>
       <w:pgMar w:top="1701" w:right="1418" w:bottom="1418" w:left="1418" w:header="709" w:footer="709" w:gutter="0"/>
       <w:pgNumType w:start="1"/>
@@ -9756,7 +9526,7 @@
       </w:rPr>
       <w:tab/>
     </w:r>
-    <w:bookmarkStart w:id="32" w:name="_Hlk64962226"/>
+    <w:bookmarkStart w:id="31" w:name="_Hlk64962226"/>
     <w:r>
       <w:rPr>
         <w:color w:val="999999"/>
@@ -9766,7 +9536,7 @@
       </w:rPr>
       <w:t>DMP [project acronym] [version]</w:t>
     </w:r>
-    <w:bookmarkEnd w:id="32"/>
+    <w:bookmarkEnd w:id="31"/>
   </w:p>
 </w:ftr>
 </file>
@@ -15944,7 +15714,7 @@
 </file>
 
 <file path=customXml/itemProps2.xml><?xml version="1.0" encoding="utf-8"?>
-<ds:datastoreItem xmlns:ds="http://schemas.openxmlformats.org/officeDocument/2006/customXml" ds:itemID="{4F8BD01C-5095-40BF-B479-544D68167C2C}">
+<ds:datastoreItem xmlns:ds="http://schemas.openxmlformats.org/officeDocument/2006/customXml" ds:itemID="{91B54DC5-5EF2-4502-AC01-9D0F0FE5F292}">
   <ds:schemaRefs>
     <ds:schemaRef ds:uri="http://schemas.openxmlformats.org/officeDocument/2006/bibliography"/>
   </ds:schemaRefs>

</xml_diff>

<commit_message>
Update export document with pdb data
</commit_message>
<xml_diff>
--- a/src/main/resources/template/template.docx
+++ b/src/main/resources/template/template.docx
@@ -96,7 +96,7 @@
           <w:sz w:val="52"/>
           <w:szCs w:val="52"/>
         </w:rPr>
-        <w:t>acronym</w:t>
+        <w:t>[acronym]</w:t>
       </w:r>
       <w:bookmarkEnd w:id="2"/>
     </w:p>
@@ -1468,7 +1468,7 @@
                 <w:szCs w:val="20"/>
                 <w:lang w:val="en-GB"/>
               </w:rPr>
-              <w:t>[…]</w:t>
+              <w:t>[projectid]</w:t>
             </w:r>
           </w:p>
         </w:tc>

</xml_diff>

<commit_message>
Update export document following Christiane review #73056
</commit_message>
<xml_diff>
--- a/src/main/resources/template/template.docx
+++ b/src/main/resources/template/template.docx
@@ -899,96 +899,7 @@
                 <w:szCs w:val="20"/>
                 <w:lang w:val="en-GB"/>
               </w:rPr>
-              <w:t>[coordinatorname]</w:t>
-            </w:r>
-            <w:proofErr w:type="spellEnd"/>
-            <w:r>
-              <w:rPr>
-                <w:color w:val="92D050"/>
-                <w:sz w:val="20"/>
-                <w:szCs w:val="20"/>
-                <w:lang w:val="en-GB"/>
-              </w:rPr>
-              <w:t xml:space="preserve">, </w:t>
-            </w:r>
-            <w:proofErr w:type="spellStart"/>
-            <w:r>
-              <w:rPr>
-                <w:color w:val="92D050"/>
-                <w:sz w:val="20"/>
-                <w:szCs w:val="20"/>
-                <w:lang w:val="en-GB"/>
-              </w:rPr>
-              <w:t>[coordinatormail]</w:t>
-            </w:r>
-            <w:proofErr w:type="spellEnd"/>
-            <w:r>
-              <w:rPr>
-                <w:color w:val="92D050"/>
-                <w:sz w:val="20"/>
-                <w:szCs w:val="20"/>
-                <w:lang w:val="en-GB"/>
-              </w:rPr>
-              <w:t xml:space="preserve">, </w:t>
-            </w:r>
-            <w:proofErr w:type="spellStart"/>
-            <w:r>
-              <w:rPr>
-                <w:color w:val="92D050"/>
-                <w:sz w:val="20"/>
-                <w:szCs w:val="20"/>
-                <w:lang w:val="en-GB"/>
-              </w:rPr>
-              <w:t>[coordinatorid]</w:t>
-            </w:r>
-            <w:proofErr w:type="spellEnd"/>
-            <w:r>
-              <w:rPr>
-                <w:color w:val="92D050"/>
-                <w:sz w:val="20"/>
-                <w:szCs w:val="20"/>
-                <w:lang w:val="en-GB"/>
-              </w:rPr>
-              <w:t xml:space="preserve">, </w:t>
-            </w:r>
-            <w:r>
-              <w:rPr>
-                <w:color w:val="92D050"/>
-                <w:sz w:val="20"/>
-                <w:szCs w:val="20"/>
-                <w:lang w:val="en-GB"/>
-              </w:rPr>
-              <w:br/>
-            </w:r>
-            <w:proofErr w:type="spellStart"/>
-            <w:r>
-              <w:rPr>
-                <w:color w:val="92D050"/>
-                <w:sz w:val="20"/>
-                <w:szCs w:val="20"/>
-                <w:lang w:val="en-GB"/>
-              </w:rPr>
-              <w:t>[coordinatoraffiliation]</w:t>
-            </w:r>
-            <w:proofErr w:type="spellEnd"/>
-            <w:r>
-              <w:rPr>
-                <w:color w:val="92D050"/>
-                <w:sz w:val="20"/>
-                <w:szCs w:val="20"/>
-                <w:lang w:val="en-GB"/>
-              </w:rPr>
-              <w:t xml:space="preserve">, </w:t>
-            </w:r>
-            <w:proofErr w:type="spellStart"/>
-            <w:r>
-              <w:rPr>
-                <w:color w:val="92D050"/>
-                <w:sz w:val="20"/>
-                <w:szCs w:val="20"/>
-                <w:lang w:val="en-GB"/>
-              </w:rPr>
-              <w:t>[coordinatorror]</w:t>
+              <w:t>[coordinator]</w:t>
             </w:r>
             <w:proofErr w:type="spellEnd"/>
           </w:p>
@@ -1088,7 +999,7 @@
                 <w:szCs w:val="20"/>
                 <w:lang w:val="en-GB"/>
               </w:rPr>
-              <w:t>[contactname], [contactmail], [contactid], [contactaffiliation], [contactror]</w:t>
+              <w:t>[contact]</w:t>
             </w:r>
           </w:p>
         </w:tc>

</xml_diff>

<commit_message>
Update export document text correction and datasets information formatting
</commit_message>
<xml_diff>
--- a/src/main/resources/template/template.docx
+++ b/src/main/resources/template/template.docx
@@ -891,7 +891,6 @@
                 <w:lang w:val="en-GB"/>
               </w:rPr>
             </w:pPr>
-            <w:proofErr w:type="spellStart"/>
             <w:r>
               <w:rPr>
                 <w:color w:val="92D050"/>
@@ -901,7 +900,6 @@
               </w:rPr>
               <w:t>[coordinator]</w:t>
             </w:r>
-            <w:proofErr w:type="spellEnd"/>
           </w:p>
         </w:tc>
       </w:tr>
@@ -4071,6 +4069,9 @@
         </w:numPr>
         <w:jc w:val="left"/>
         <w:rPr>
+          <w:rStyle w:val="Hyperlink"/>
+          <w:color w:val="auto"/>
+          <w:u w:val="none"/>
           <w:lang w:val="en-GB"/>
         </w:rPr>
       </w:pPr>
@@ -4092,6 +4093,57 @@
     </w:p>
     <w:p>
       <w:pPr>
+        <w:pStyle w:val="ListParagraph"/>
+        <w:numPr>
+          <w:ilvl w:val="0"/>
+          <w:numId w:val="31"/>
+        </w:numPr>
+        <w:spacing w:before="0" w:after="0" w:line="240" w:lineRule="auto"/>
+        <w:jc w:val="left"/>
+        <w:rPr>
+          <w:rFonts w:ascii="Times New Roman" w:hAnsi="Times New Roman" w:cs="Times New Roman"/>
+          <w:sz w:val="24"/>
+          <w:szCs w:val="24"/>
+          <w:lang w:val="en-AT" w:eastAsia="en-AT"/>
+        </w:rPr>
+      </w:pPr>
+      <w:bookmarkStart w:id="7" w:name="_GoBack"/>
+      <w:r>
+        <w:rPr>
+          <w:u w:val="single"/>
+          <w:lang w:val="en-GB"/>
+        </w:rPr>
+        <w:t>TU Wien Code of Conduct – Rules to Ensure Good Scientific Practice:</w:t>
+      </w:r>
+      <w:r>
+        <w:rPr>
+          <w:u w:val="single"/>
+          <w:lang w:val="en-GB"/>
+        </w:rPr>
+        <w:br/>
+      </w:r>
+      <w:hyperlink r:id="rId13" w:history="1">
+        <w:r>
+          <w:rPr>
+            <w:rStyle w:val="Hyperlink"/>
+            <w:lang w:val="en-GB"/>
+          </w:rPr>
+          <w:t>https://www.tuwien.at/index.php?eID=dms&amp;s=4&amp;path=Directives%20and%20Regulations%20of%20the%20Rectorate/Code%20of%20Conduct%20%E2%80%93%20Rules%20to%20Ensure%20Good%20Scientific%20Practice.pd</w:t>
+        </w:r>
+      </w:hyperlink>
+      <w:bookmarkEnd w:id="7"/>
+      <w:r>
+        <w:rPr>
+          <w:rFonts w:ascii="Times New Roman" w:hAnsi="Times New Roman" w:cs="Times New Roman"/>
+          <w:sz w:val="24"/>
+          <w:szCs w:val="24"/>
+          <w:lang w:val="en-AT" w:eastAsia="en-AT"/>
+        </w:rPr>
+        <w:t xml:space="preserve"> </w:t>
+      </w:r>
+    </w:p>
+    <w:p>
+      <w:pPr>
         <w:numPr>
           <w:ilvl w:val="0"/>
           <w:numId w:val="31"/>
@@ -4108,7 +4160,7 @@
         </w:rPr>
         <w:t xml:space="preserve">Directives and Regulations of the TU Wien Rectorate: </w:t>
       </w:r>
-      <w:hyperlink r:id="rId13" w:history="1">
+      <w:hyperlink r:id="rId14" w:history="1">
         <w:r>
           <w:rPr>
             <w:rStyle w:val="Hyperlink"/>
@@ -4137,7 +4189,7 @@
         </w:rPr>
         <w:t xml:space="preserve">TU Wien Data Protection: </w:t>
       </w:r>
-      <w:hyperlink r:id="rId14" w:history="1">
+      <w:hyperlink r:id="rId15" w:history="1">
         <w:r>
           <w:rPr>
             <w:rStyle w:val="Hyperlink"/>
@@ -4165,7 +4217,7 @@
         </w:rPr>
         <w:t xml:space="preserve">European Commission’s document on Ethics and Data Protection: </w:t>
       </w:r>
-      <w:hyperlink r:id="rId15" w:history="1">
+      <w:hyperlink r:id="rId16" w:history="1">
         <w:r>
           <w:rPr>
             <w:rStyle w:val="Hyperlink"/>
@@ -4218,50 +4270,56 @@
           <w:numId w:val="33"/>
         </w:numPr>
       </w:pPr>
-      <w:bookmarkStart w:id="7" w:name="_Toc66691663"/>
+      <w:bookmarkStart w:id="8" w:name="_Toc66691663"/>
       <w:r>
         <w:t>Data description</w:t>
-      </w:r>
-      <w:bookmarkEnd w:id="7"/>
-    </w:p>
-    <w:p>
-      <w:pPr>
-        <w:pStyle w:val="Heading3"/>
-      </w:pPr>
-      <w:bookmarkStart w:id="8" w:name="_Toc66691664"/>
-      <w:r>
-        <w:t>1a</w:t>
-      </w:r>
-      <w:r>
-        <w:tab/>
-      </w:r>
-      <w:r>
-        <w:t xml:space="preserve">List of </w:t>
-      </w:r>
-      <w:r>
-        <w:t>d</w:t>
-      </w:r>
-      <w:r>
-        <w:t>ata</w:t>
-      </w:r>
-      <w:r>
-        <w:t xml:space="preserve"> sets that will be </w:t>
-      </w:r>
-      <w:r>
-        <w:t>reused</w:t>
-      </w:r>
-      <w:r>
-        <w:t xml:space="preserve"> or produced</w:t>
       </w:r>
       <w:bookmarkEnd w:id="8"/>
     </w:p>
     <w:p>
       <w:pPr>
-        <w:rPr>
-          <w:lang w:val="en-GB"/>
-        </w:rPr>
-      </w:pPr>
-      <w:bookmarkStart w:id="9" w:name="_Hlk65667802"/>
+        <w:pStyle w:val="Heading3"/>
+      </w:pPr>
+      <w:bookmarkStart w:id="9" w:name="_Toc66691664"/>
+      <w:r>
+        <w:t>1a</w:t>
+      </w:r>
+      <w:r>
+        <w:tab/>
+      </w:r>
+      <w:r>
+        <w:t>List</w:t>
+      </w:r>
+      <w:r>
+        <w:t>s</w:t>
+      </w:r>
+      <w:r>
+        <w:t xml:space="preserve"> of </w:t>
+      </w:r>
+      <w:r>
+        <w:t>d</w:t>
+      </w:r>
+      <w:r>
+        <w:t>ata</w:t>
+      </w:r>
+      <w:r>
+        <w:t xml:space="preserve"> sets that will be </w:t>
+      </w:r>
+      <w:r>
+        <w:t>reused</w:t>
+      </w:r>
+      <w:r>
+        <w:t xml:space="preserve"> or produced</w:t>
+      </w:r>
+      <w:bookmarkEnd w:id="9"/>
+    </w:p>
+    <w:p>
+      <w:pPr>
+        <w:rPr>
+          <w:lang w:val="en-GB"/>
+        </w:rPr>
+      </w:pPr>
+      <w:bookmarkStart w:id="10" w:name="_Hlk65667802"/>
       <w:r>
         <w:rPr>
           <w:lang w:val="en-GB"/>
@@ -4318,7 +4376,7 @@
                 <w:lang w:val="en-GB"/>
               </w:rPr>
             </w:pPr>
-            <w:bookmarkStart w:id="10" w:name="_Hlk66278334"/>
+            <w:bookmarkStart w:id="11" w:name="_Hlk66278334"/>
             <w:r>
               <w:rPr>
                 <w:color w:val="006AAB"/>
@@ -4522,6 +4580,7 @@
                 <w:szCs w:val="20"/>
                 <w:lang w:val="en-GB"/>
               </w:rPr>
+              <w:lastRenderedPageBreak/>
               <w:t>P1</w:t>
             </w:r>
           </w:p>
@@ -4808,8 +4867,8 @@
         </w:tc>
       </w:tr>
     </w:tbl>
-    <w:bookmarkEnd w:id="9"/>
     <w:bookmarkEnd w:id="10"/>
+    <w:bookmarkEnd w:id="11"/>
     <w:p>
       <w:pPr>
         <w:rPr>
@@ -4820,7 +4879,6 @@
         <w:rPr>
           <w:lang w:val="en-GB"/>
         </w:rPr>
-        <w:lastRenderedPageBreak/>
         <w:t>Reused d</w:t>
       </w:r>
       <w:r>
@@ -5013,7 +5071,7 @@
                 <w:szCs w:val="20"/>
                 <w:lang w:val="en-GB"/>
               </w:rPr>
-              <w:t>estimated volume</w:t>
+              <w:t>DOI and license / source</w:t>
             </w:r>
           </w:p>
         </w:tc>
@@ -5427,7 +5485,7 @@
       <w:pPr>
         <w:pStyle w:val="Heading3"/>
       </w:pPr>
-      <w:bookmarkStart w:id="11" w:name="_Toc66691665"/>
+      <w:bookmarkStart w:id="12" w:name="_Toc66691665"/>
       <w:r>
         <w:t>1</w:t>
       </w:r>
@@ -5440,7 +5498,7 @@
       <w:r>
         <w:t>Data generation and reuse</w:t>
       </w:r>
-      <w:bookmarkEnd w:id="11"/>
+      <w:bookmarkEnd w:id="12"/>
     </w:p>
     <w:p>
       <w:pPr>
@@ -5533,40 +5591,40 @@
       <w:pPr>
         <w:pStyle w:val="Heading1"/>
       </w:pPr>
-      <w:bookmarkStart w:id="12" w:name="_Toc66691666"/>
+      <w:bookmarkStart w:id="13" w:name="_Toc66691666"/>
       <w:r>
         <w:t>Documentation and data quality</w:t>
-      </w:r>
-      <w:bookmarkEnd w:id="12"/>
-    </w:p>
-    <w:p>
-      <w:pPr>
-        <w:pStyle w:val="Heading3"/>
-      </w:pPr>
-      <w:bookmarkStart w:id="13" w:name="_Toc66691667"/>
-      <w:bookmarkStart w:id="14" w:name="_Hlk39737467"/>
-      <w:r>
-        <w:t>2a</w:t>
-      </w:r>
-      <w:r>
-        <w:tab/>
-      </w:r>
-      <w:r>
-        <w:t>Data organisation, m</w:t>
-      </w:r>
-      <w:r>
-        <w:t>etadata and documentation</w:t>
       </w:r>
       <w:bookmarkEnd w:id="13"/>
     </w:p>
     <w:p>
       <w:pPr>
+        <w:pStyle w:val="Heading3"/>
+      </w:pPr>
+      <w:bookmarkStart w:id="14" w:name="_Toc66691667"/>
+      <w:bookmarkStart w:id="15" w:name="_Hlk39737467"/>
+      <w:r>
+        <w:t>2a</w:t>
+      </w:r>
+      <w:r>
+        <w:tab/>
+      </w:r>
+      <w:r>
+        <w:t>Data organisation, m</w:t>
+      </w:r>
+      <w:r>
+        <w:t>etadata and documentation</w:t>
+      </w:r>
+      <w:bookmarkEnd w:id="14"/>
+    </w:p>
+    <w:p>
+      <w:pPr>
         <w:rPr>
           <w:lang w:val="en-US"/>
         </w:rPr>
       </w:pPr>
-      <w:bookmarkStart w:id="15" w:name="_Toc66691668"/>
-      <w:bookmarkEnd w:id="14"/>
+      <w:bookmarkStart w:id="16" w:name="_Toc66691668"/>
+      <w:bookmarkEnd w:id="15"/>
       <w:r>
         <w:rPr>
           <w:lang w:val="en-US"/>
@@ -5691,118 +5749,56 @@
       </w:r>
       <w:r>
         <w:t>quality control</w:t>
-      </w:r>
-      <w:bookmarkEnd w:id="15"/>
-    </w:p>
-    <w:p>
-      <w:pPr>
-        <w:ind w:right="243"/>
-        <w:jc w:val="left"/>
-        <w:rPr>
-          <w:lang w:val="en-GB"/>
-        </w:rPr>
-      </w:pPr>
-      <w:r>
-        <w:rPr>
-          <w:lang w:val="en-GB"/>
-        </w:rPr>
-        <w:t xml:space="preserve">Data quality checks will be done, e.g. checks of consistency of labels, logical errors in the data, data curation, and version control. </w:t>
-      </w:r>
-    </w:p>
-    <w:p>
-      <w:pPr>
-        <w:pStyle w:val="Heading1"/>
-      </w:pPr>
-      <w:bookmarkStart w:id="16" w:name="_Toc66691669"/>
-      <w:r>
-        <w:t>Storage and backup during research process</w:t>
       </w:r>
       <w:bookmarkEnd w:id="16"/>
     </w:p>
     <w:p>
       <w:pPr>
-        <w:pStyle w:val="Heading3"/>
-      </w:pPr>
-      <w:bookmarkStart w:id="17" w:name="_Toc66691670"/>
-      <w:bookmarkStart w:id="18" w:name="_Hlk40268397"/>
-      <w:r>
-        <w:t>3a</w:t>
-      </w:r>
-      <w:r>
-        <w:tab/>
-      </w:r>
-      <w:r>
-        <w:t>Storage and backup</w:t>
-      </w:r>
-      <w:r>
-        <w:t xml:space="preserve"> </w:t>
-      </w:r>
-      <w:r>
-        <w:t>facilities</w:t>
+        <w:ind w:right="243"/>
+        <w:jc w:val="left"/>
+        <w:rPr>
+          <w:lang w:val="en-GB"/>
+        </w:rPr>
+      </w:pPr>
+      <w:r>
+        <w:rPr>
+          <w:lang w:val="en-GB"/>
+        </w:rPr>
+        <w:t xml:space="preserve">Data quality checks will be done, e.g. checks of consistency of labels, logical errors in the data, data curation, and version control. </w:t>
+      </w:r>
+    </w:p>
+    <w:p>
+      <w:pPr>
+        <w:pStyle w:val="Heading1"/>
+      </w:pPr>
+      <w:bookmarkStart w:id="17" w:name="_Toc66691669"/>
+      <w:r>
+        <w:t>Storage and backup during research process</w:t>
       </w:r>
       <w:bookmarkEnd w:id="17"/>
     </w:p>
     <w:p>
       <w:pPr>
-        <w:jc w:val="left"/>
-        <w:rPr>
-          <w:lang w:val="en-GB"/>
-        </w:rPr>
-      </w:pPr>
-      <w:r>
-        <w:rPr>
-          <w:lang w:val="en-GB"/>
-        </w:rPr>
-        <w:t>F</w:t>
-      </w:r>
-      <w:r>
-        <w:rPr>
-          <w:lang w:val="en-GB"/>
-        </w:rPr>
-        <w:t>or the duration of the project</w:t>
-      </w:r>
-      <w:r>
-        <w:rPr>
-          <w:lang w:val="en-GB"/>
-        </w:rPr>
-        <w:t>,</w:t>
-      </w:r>
-      <w:r>
-        <w:rPr>
-          <w:lang w:val="en-GB"/>
-        </w:rPr>
+        <w:pStyle w:val="Heading3"/>
+      </w:pPr>
+      <w:bookmarkStart w:id="18" w:name="_Toc66691670"/>
+      <w:bookmarkStart w:id="19" w:name="_Hlk40268397"/>
+      <w:r>
+        <w:t>3a</w:t>
+      </w:r>
+      <w:r>
+        <w:tab/>
+      </w:r>
+      <w:r>
+        <w:t>Storage and backup</w:t>
+      </w:r>
+      <w:r>
         <w:t xml:space="preserve"> </w:t>
       </w:r>
       <w:r>
-        <w:rPr>
-          <w:lang w:val="en-GB"/>
-        </w:rPr>
-        <w:t>s</w:t>
-      </w:r>
-      <w:r>
-        <w:rPr>
-          <w:lang w:val="en-GB"/>
-        </w:rPr>
-        <w:t>torage and backup</w:t>
-      </w:r>
-      <w:r>
-        <w:rPr>
-          <w:lang w:val="en-GB"/>
-        </w:rPr>
-        <w:t xml:space="preserve"> of data </w:t>
-      </w:r>
-      <w:r>
-        <w:rPr>
-          <w:lang w:val="en-GB"/>
-        </w:rPr>
-        <w:t>will be ensured by the project manager in cooperation with the responsible representative of TU.it.</w:t>
-      </w:r>
-      <w:r>
-        <w:rPr>
-          <w:lang w:val="en-GB"/>
-        </w:rPr>
-        <w:t xml:space="preserve"> The infrastructure of TU Wien will be used for this purpose.</w:t>
-      </w:r>
+        <w:t>facilities</w:t>
+      </w:r>
+      <w:bookmarkEnd w:id="18"/>
     </w:p>
     <w:p>
       <w:pPr>
@@ -5811,29 +5807,91 @@
           <w:lang w:val="en-GB"/>
         </w:rPr>
       </w:pPr>
+      <w:r>
+        <w:rPr>
+          <w:lang w:val="en-GB"/>
+        </w:rPr>
+        <w:t>F</w:t>
+      </w:r>
+      <w:r>
+        <w:rPr>
+          <w:lang w:val="en-GB"/>
+        </w:rPr>
+        <w:t>or the duration of the project</w:t>
+      </w:r>
+      <w:r>
+        <w:rPr>
+          <w:lang w:val="en-GB"/>
+        </w:rPr>
+        <w:t>,</w:t>
+      </w:r>
+      <w:r>
+        <w:rPr>
+          <w:lang w:val="en-GB"/>
+        </w:rPr>
+        <w:t xml:space="preserve"> </w:t>
+      </w:r>
+      <w:r>
+        <w:rPr>
+          <w:lang w:val="en-GB"/>
+        </w:rPr>
+        <w:t>s</w:t>
+      </w:r>
+      <w:r>
+        <w:rPr>
+          <w:lang w:val="en-GB"/>
+        </w:rPr>
+        <w:t>torage and backup</w:t>
+      </w:r>
+      <w:r>
+        <w:rPr>
+          <w:lang w:val="en-GB"/>
+        </w:rPr>
+        <w:t xml:space="preserve"> of data </w:t>
+      </w:r>
+      <w:r>
+        <w:rPr>
+          <w:lang w:val="en-GB"/>
+        </w:rPr>
+        <w:t>will be ensured by the project manager in cooperation with the responsible representative of TU.it.</w:t>
+      </w:r>
+      <w:r>
+        <w:rPr>
+          <w:lang w:val="en-GB"/>
+        </w:rPr>
+        <w:t xml:space="preserve"> The infrastructure of TU Wien will be used for this purpose.</w:t>
+      </w:r>
     </w:p>
     <w:p>
       <w:pPr>
-        <w:rPr>
-          <w:color w:val="92D050"/>
-          <w:lang w:val="en-GB"/>
-        </w:rPr>
-      </w:pPr>
-      <w:bookmarkStart w:id="19" w:name="_Toc66691671"/>
-      <w:r>
-        <w:rPr>
-          <w:color w:val="92D050"/>
-          <w:lang w:val="en-GB"/>
-        </w:rPr>
-        <w:t>[storage]</w:t>
-      </w:r>
+        <w:jc w:val="left"/>
+        <w:rPr>
+          <w:lang w:val="en-GB"/>
+        </w:rPr>
+      </w:pPr>
     </w:p>
     <w:p>
       <w:pPr>
+        <w:rPr>
+          <w:color w:val="92D050"/>
+          <w:lang w:val="en-GB"/>
+        </w:rPr>
+      </w:pPr>
+      <w:bookmarkStart w:id="20" w:name="_Toc66691671"/>
+      <w:r>
+        <w:rPr>
+          <w:color w:val="92D050"/>
+          <w:lang w:val="en-GB"/>
+        </w:rPr>
+        <w:lastRenderedPageBreak/>
+        <w:t>[storage]</w:t>
+      </w:r>
+    </w:p>
+    <w:p>
+      <w:pPr>
         <w:pStyle w:val="Heading3"/>
       </w:pPr>
       <w:r>
-        <w:lastRenderedPageBreak/>
         <w:t>3</w:t>
       </w:r>
       <w:r>
@@ -5848,7 +5906,7 @@
       <w:r>
         <w:t>ata security and protection of sensitive data</w:t>
       </w:r>
-      <w:bookmarkEnd w:id="19"/>
+      <w:bookmarkEnd w:id="20"/>
     </w:p>
     <w:p>
       <w:pPr>
@@ -6781,34 +6839,34 @@
       <w:pPr>
         <w:pStyle w:val="Heading1"/>
       </w:pPr>
-      <w:bookmarkStart w:id="20" w:name="_Toc66691672"/>
-      <w:bookmarkEnd w:id="18"/>
+      <w:bookmarkStart w:id="21" w:name="_Toc66691672"/>
+      <w:bookmarkEnd w:id="19"/>
       <w:r>
         <w:t xml:space="preserve">Legal </w:t>
       </w:r>
       <w:r>
         <w:t>and ethical requirements</w:t>
-      </w:r>
-      <w:bookmarkEnd w:id="20"/>
-    </w:p>
-    <w:p>
-      <w:pPr>
-        <w:pStyle w:val="Heading3"/>
-      </w:pPr>
-      <w:bookmarkStart w:id="21" w:name="_Toc66691673"/>
-      <w:r>
-        <w:t>4a</w:t>
-      </w:r>
-      <w:r>
-        <w:tab/>
-      </w:r>
-      <w:r>
-        <w:t>Personal data</w:t>
       </w:r>
       <w:bookmarkEnd w:id="21"/>
     </w:p>
     <w:p>
       <w:pPr>
+        <w:pStyle w:val="Heading3"/>
+      </w:pPr>
+      <w:bookmarkStart w:id="22" w:name="_Toc66691673"/>
+      <w:r>
+        <w:t>4a</w:t>
+      </w:r>
+      <w:r>
+        <w:tab/>
+      </w:r>
+      <w:r>
+        <w:t>Personal data</w:t>
+      </w:r>
+      <w:bookmarkEnd w:id="22"/>
+    </w:p>
+    <w:p>
+      <w:pPr>
         <w:rPr>
           <w:color w:val="92D050"/>
           <w:lang w:val="en-GB"/>
@@ -6845,7 +6903,7 @@
       <w:pPr>
         <w:pStyle w:val="Heading3"/>
       </w:pPr>
-      <w:bookmarkStart w:id="22" w:name="_Toc66691674"/>
+      <w:bookmarkStart w:id="23" w:name="_Toc66691674"/>
       <w:r>
         <w:t>4b</w:t>
       </w:r>
@@ -6856,7 +6914,7 @@
       <w:r>
         <w:t>ntellectual property rights and ownership</w:t>
       </w:r>
-      <w:bookmarkEnd w:id="22"/>
+      <w:bookmarkEnd w:id="23"/>
     </w:p>
     <w:p>
       <w:pPr>
@@ -6912,7 +6970,7 @@
       <w:pPr>
         <w:pStyle w:val="Heading3"/>
       </w:pPr>
-      <w:bookmarkStart w:id="23" w:name="_Toc66691675"/>
+      <w:bookmarkStart w:id="24" w:name="_Toc66691675"/>
       <w:r>
         <w:t>4c</w:t>
       </w:r>
@@ -6920,7 +6978,7 @@
         <w:tab/>
         <w:t>Ethical issues</w:t>
       </w:r>
-      <w:bookmarkEnd w:id="23"/>
+      <w:bookmarkEnd w:id="24"/>
     </w:p>
     <w:p>
       <w:pPr>
@@ -6950,25 +7008,25 @@
       <w:pPr>
         <w:pStyle w:val="Heading1"/>
       </w:pPr>
-      <w:bookmarkStart w:id="24" w:name="_Toc66691676"/>
+      <w:bookmarkStart w:id="25" w:name="_Toc66691676"/>
       <w:r>
         <w:lastRenderedPageBreak/>
         <w:t>Data sharing and long-term preservation</w:t>
       </w:r>
-      <w:bookmarkEnd w:id="24"/>
+      <w:bookmarkEnd w:id="25"/>
     </w:p>
     <w:p>
       <w:pPr>
         <w:pStyle w:val="Heading3"/>
       </w:pPr>
-      <w:bookmarkStart w:id="25" w:name="_Toc66691677"/>
+      <w:bookmarkStart w:id="26" w:name="_Toc66691677"/>
       <w:r>
         <w:t>5a</w:t>
       </w:r>
       <w:r>
         <w:tab/>
       </w:r>
-      <w:bookmarkEnd w:id="25"/>
+      <w:bookmarkEnd w:id="26"/>
       <w:r>
         <w:t>Data publication and access conditions</w:t>
       </w:r>
@@ -7675,7 +7733,7 @@
       <w:pPr>
         <w:pStyle w:val="Heading3"/>
       </w:pPr>
-      <w:bookmarkStart w:id="26" w:name="_Toc66691678"/>
+      <w:bookmarkStart w:id="27" w:name="_Toc66691678"/>
       <w:r>
         <w:t>5b</w:t>
       </w:r>
@@ -7691,7 +7749,7 @@
       <w:r>
         <w:t>eusability</w:t>
       </w:r>
-      <w:bookmarkEnd w:id="26"/>
+      <w:bookmarkEnd w:id="27"/>
     </w:p>
     <w:tbl>
       <w:tblPr>
@@ -8098,8 +8156,6 @@
           <w:lang w:val="en-GB"/>
         </w:rPr>
       </w:pPr>
-      <w:bookmarkStart w:id="27" w:name="_GoBack"/>
-      <w:bookmarkEnd w:id="27"/>
     </w:p>
     <w:p>
       <w:pPr>
@@ -9308,9 +9364,9 @@
       </w:pPr>
     </w:p>
     <w:sectPr>
-      <w:footerReference w:type="even" r:id="rId16"/>
-      <w:footerReference w:type="default" r:id="rId17"/>
-      <w:headerReference w:type="first" r:id="rId18"/>
+      <w:footerReference w:type="even" r:id="rId17"/>
+      <w:footerReference w:type="default" r:id="rId18"/>
+      <w:headerReference w:type="first" r:id="rId19"/>
       <w:pgSz w:w="11906" w:h="16838"/>
       <w:pgMar w:top="1701" w:right="1418" w:bottom="1418" w:left="1418" w:header="709" w:footer="709" w:gutter="0"/>
       <w:pgNumType w:start="1"/>
@@ -15625,7 +15681,7 @@
 </file>
 
 <file path=customXml/itemProps2.xml><?xml version="1.0" encoding="utf-8"?>
-<ds:datastoreItem xmlns:ds="http://schemas.openxmlformats.org/officeDocument/2006/customXml" ds:itemID="{91B54DC5-5EF2-4502-AC01-9D0F0FE5F292}">
+<ds:datastoreItem xmlns:ds="http://schemas.openxmlformats.org/officeDocument/2006/customXml" ds:itemID="{B381B42C-0AD1-4D12-A88F-84ADD690B14F}">
   <ds:schemaRefs>
     <ds:schemaRef ds:uri="http://schemas.openxmlformats.org/officeDocument/2006/bibliography"/>
   </ds:schemaRefs>

</xml_diff>

<commit_message>
Update export document with API data and review from Christiane #72836 #73056
</commit_message>
<xml_diff>
--- a/src/main/resources/template/template.docx
+++ b/src/main/resources/template/template.docx
@@ -4107,7 +4107,6 @@
           <w:lang w:val="en-AT" w:eastAsia="en-AT"/>
         </w:rPr>
       </w:pPr>
-      <w:bookmarkStart w:id="7" w:name="_GoBack"/>
       <w:r>
         <w:rPr>
           <w:u w:val="single"/>
@@ -4131,7 +4130,6 @@
           <w:t>https://www.tuwien.at/index.php?eID=dms&amp;s=4&amp;path=Directives%20and%20Regulations%20of%20the%20Rectorate/Code%20of%20Conduct%20%E2%80%93%20Rules%20to%20Ensure%20Good%20Scientific%20Practice.pd</w:t>
         </w:r>
       </w:hyperlink>
-      <w:bookmarkEnd w:id="7"/>
       <w:r>
         <w:rPr>
           <w:rFonts w:ascii="Times New Roman" w:hAnsi="Times New Roman" w:cs="Times New Roman"/>
@@ -4270,56 +4268,56 @@
           <w:numId w:val="33"/>
         </w:numPr>
       </w:pPr>
-      <w:bookmarkStart w:id="8" w:name="_Toc66691663"/>
+      <w:bookmarkStart w:id="7" w:name="_Toc66691663"/>
       <w:r>
         <w:t>Data description</w:t>
+      </w:r>
+      <w:bookmarkEnd w:id="7"/>
+    </w:p>
+    <w:p>
+      <w:pPr>
+        <w:pStyle w:val="Heading3"/>
+      </w:pPr>
+      <w:bookmarkStart w:id="8" w:name="_Toc66691664"/>
+      <w:r>
+        <w:t>1a</w:t>
+      </w:r>
+      <w:r>
+        <w:tab/>
+      </w:r>
+      <w:r>
+        <w:t>List</w:t>
+      </w:r>
+      <w:r>
+        <w:t>s</w:t>
+      </w:r>
+      <w:r>
+        <w:t xml:space="preserve"> of </w:t>
+      </w:r>
+      <w:r>
+        <w:t>d</w:t>
+      </w:r>
+      <w:r>
+        <w:t>ata</w:t>
+      </w:r>
+      <w:r>
+        <w:t xml:space="preserve"> sets that will be </w:t>
+      </w:r>
+      <w:r>
+        <w:t>reused</w:t>
+      </w:r>
+      <w:r>
+        <w:t xml:space="preserve"> or produced</w:t>
       </w:r>
       <w:bookmarkEnd w:id="8"/>
     </w:p>
     <w:p>
       <w:pPr>
-        <w:pStyle w:val="Heading3"/>
-      </w:pPr>
-      <w:bookmarkStart w:id="9" w:name="_Toc66691664"/>
-      <w:r>
-        <w:t>1a</w:t>
-      </w:r>
-      <w:r>
-        <w:tab/>
-      </w:r>
-      <w:r>
-        <w:t>List</w:t>
-      </w:r>
-      <w:r>
-        <w:t>s</w:t>
-      </w:r>
-      <w:r>
-        <w:t xml:space="preserve"> of </w:t>
-      </w:r>
-      <w:r>
-        <w:t>d</w:t>
-      </w:r>
-      <w:r>
-        <w:t>ata</w:t>
-      </w:r>
-      <w:r>
-        <w:t xml:space="preserve"> sets that will be </w:t>
-      </w:r>
-      <w:r>
-        <w:t>reused</w:t>
-      </w:r>
-      <w:r>
-        <w:t xml:space="preserve"> or produced</w:t>
-      </w:r>
-      <w:bookmarkEnd w:id="9"/>
-    </w:p>
-    <w:p>
-      <w:pPr>
-        <w:rPr>
-          <w:lang w:val="en-GB"/>
-        </w:rPr>
-      </w:pPr>
-      <w:bookmarkStart w:id="10" w:name="_Hlk65667802"/>
+        <w:rPr>
+          <w:lang w:val="en-GB"/>
+        </w:rPr>
+      </w:pPr>
+      <w:bookmarkStart w:id="9" w:name="_Hlk65667802"/>
       <w:r>
         <w:rPr>
           <w:lang w:val="en-GB"/>
@@ -4376,7 +4374,7 @@
                 <w:lang w:val="en-GB"/>
               </w:rPr>
             </w:pPr>
-            <w:bookmarkStart w:id="11" w:name="_Hlk66278334"/>
+            <w:bookmarkStart w:id="10" w:name="_Hlk66278334"/>
             <w:r>
               <w:rPr>
                 <w:color w:val="006AAB"/>
@@ -4867,8 +4865,8 @@
         </w:tc>
       </w:tr>
     </w:tbl>
+    <w:bookmarkEnd w:id="9"/>
     <w:bookmarkEnd w:id="10"/>
-    <w:bookmarkEnd w:id="11"/>
     <w:p>
       <w:pPr>
         <w:rPr>
@@ -4904,11 +4902,11 @@
       </w:tblPr>
       <w:tblGrid>
         <w:gridCol w:w="873"/>
-        <w:gridCol w:w="2808"/>
-        <w:gridCol w:w="1229"/>
-        <w:gridCol w:w="1110"/>
-        <w:gridCol w:w="1659"/>
-        <w:gridCol w:w="1520"/>
+        <w:gridCol w:w="2816"/>
+        <w:gridCol w:w="1232"/>
+        <w:gridCol w:w="1111"/>
+        <w:gridCol w:w="1645"/>
+        <w:gridCol w:w="1522"/>
       </w:tblGrid>
       <w:tr>
         <w:tc>
@@ -5485,7 +5483,7 @@
       <w:pPr>
         <w:pStyle w:val="Heading3"/>
       </w:pPr>
-      <w:bookmarkStart w:id="12" w:name="_Toc66691665"/>
+      <w:bookmarkStart w:id="11" w:name="_Toc66691665"/>
       <w:r>
         <w:t>1</w:t>
       </w:r>
@@ -5497,189 +5495,204 @@
       </w:r>
       <w:r>
         <w:t>Data generation and reuse</w:t>
+      </w:r>
+      <w:bookmarkEnd w:id="11"/>
+    </w:p>
+    <w:p>
+      <w:pPr>
+        <w:rPr>
+          <w:b/>
+          <w:lang w:val="en-GB"/>
+        </w:rPr>
+      </w:pPr>
+      <w:r>
+        <w:rPr>
+          <w:b/>
+          <w:lang w:val="en-GB"/>
+        </w:rPr>
+        <w:t>Data</w:t>
+      </w:r>
+      <w:r>
+        <w:rPr>
+          <w:b/>
+          <w:lang w:val="en-GB"/>
+        </w:rPr>
+        <w:t xml:space="preserve"> </w:t>
+      </w:r>
+      <w:r>
+        <w:rPr>
+          <w:b/>
+          <w:lang w:val="en-GB"/>
+        </w:rPr>
+        <w:t>generation</w:t>
+      </w:r>
+    </w:p>
+    <w:p>
+      <w:pPr>
+        <w:rPr>
+          <w:color w:val="92D050"/>
+          <w:lang w:val="en-GB"/>
+        </w:rPr>
+      </w:pPr>
+      <w:proofErr w:type="spellStart"/>
+      <w:r>
+        <w:rPr>
+          <w:color w:val="92D050"/>
+          <w:lang w:val="en-GB"/>
+        </w:rPr>
+        <w:t>[datageneration]</w:t>
+      </w:r>
+      <w:proofErr w:type="spellEnd"/>
+    </w:p>
+    <w:p>
+      <w:pPr>
+        <w:rPr>
+          <w:b/>
+          <w:lang w:val="en-GB"/>
+        </w:rPr>
+      </w:pPr>
+      <w:r>
+        <w:rPr>
+          <w:b/>
+          <w:lang w:val="en-GB"/>
+        </w:rPr>
+        <w:t>Data reuse</w:t>
+      </w:r>
+    </w:p>
+    <w:p>
+      <w:pPr>
+        <w:rPr>
+          <w:lang w:val="en-GB"/>
+        </w:rPr>
+      </w:pPr>
+      <w:r>
+        <w:rPr>
+          <w:lang w:val="en-GB"/>
+        </w:rPr>
+        <w:t>No information yet for data reuse</w:t>
+      </w:r>
+      <w:r>
+        <w:rPr>
+          <w:lang w:val="en-GB"/>
+        </w:rPr>
+        <w:t>.</w:t>
+      </w:r>
+    </w:p>
+    <w:p>
+      <w:pPr>
+        <w:rPr>
+          <w:lang w:val="en-GB" w:eastAsia="x-none"/>
+        </w:rPr>
+      </w:pPr>
+    </w:p>
+    <w:p>
+      <w:pPr>
+        <w:pStyle w:val="Heading1"/>
+      </w:pPr>
+      <w:bookmarkStart w:id="12" w:name="_Toc66691666"/>
+      <w:r>
+        <w:t>Documentation and data quality</w:t>
       </w:r>
       <w:bookmarkEnd w:id="12"/>
     </w:p>
     <w:p>
       <w:pPr>
-        <w:rPr>
-          <w:b/>
-          <w:lang w:val="en-GB"/>
-        </w:rPr>
-      </w:pPr>
-      <w:r>
-        <w:rPr>
-          <w:b/>
-          <w:lang w:val="en-GB"/>
-        </w:rPr>
-        <w:t>Data</w:t>
-      </w:r>
-      <w:r>
-        <w:rPr>
-          <w:b/>
-          <w:lang w:val="en-GB"/>
-        </w:rPr>
-        <w:t xml:space="preserve"> </w:t>
-      </w:r>
-      <w:r>
-        <w:rPr>
-          <w:b/>
-          <w:lang w:val="en-GB"/>
-        </w:rPr>
-        <w:t>generation</w:t>
-      </w:r>
-    </w:p>
-    <w:p>
-      <w:pPr>
-        <w:rPr>
-          <w:color w:val="92D050"/>
-          <w:lang w:val="en-GB"/>
-        </w:rPr>
-      </w:pPr>
-      <w:proofErr w:type="spellStart"/>
-      <w:r>
-        <w:rPr>
-          <w:color w:val="92D050"/>
-          <w:lang w:val="en-GB"/>
-        </w:rPr>
-        <w:t>[datageneration]</w:t>
-      </w:r>
-      <w:proofErr w:type="spellEnd"/>
-    </w:p>
-    <w:p>
-      <w:pPr>
-        <w:rPr>
-          <w:b/>
-          <w:lang w:val="en-GB"/>
-        </w:rPr>
-      </w:pPr>
-      <w:r>
-        <w:rPr>
-          <w:b/>
-          <w:lang w:val="en-GB"/>
-        </w:rPr>
-        <w:t>Data reuse</w:t>
-      </w:r>
-    </w:p>
-    <w:p>
-      <w:pPr>
-        <w:rPr>
-          <w:lang w:val="en-GB"/>
-        </w:rPr>
-      </w:pPr>
-      <w:r>
-        <w:rPr>
-          <w:lang w:val="en-GB"/>
-        </w:rPr>
-        <w:t>No information yet for data reuse</w:t>
-      </w:r>
-      <w:r>
-        <w:rPr>
-          <w:lang w:val="en-GB"/>
-        </w:rPr>
-        <w:t>.</w:t>
-      </w:r>
-    </w:p>
-    <w:p>
-      <w:pPr>
-        <w:rPr>
-          <w:lang w:val="en-GB" w:eastAsia="x-none"/>
-        </w:rPr>
-      </w:pPr>
-    </w:p>
-    <w:p>
-      <w:pPr>
-        <w:pStyle w:val="Heading1"/>
-      </w:pPr>
-      <w:bookmarkStart w:id="13" w:name="_Toc66691666"/>
-      <w:r>
-        <w:t>Documentation and data quality</w:t>
+        <w:pStyle w:val="Heading3"/>
+      </w:pPr>
+      <w:bookmarkStart w:id="13" w:name="_Toc66691667"/>
+      <w:bookmarkStart w:id="14" w:name="_Hlk39737467"/>
+      <w:r>
+        <w:t>2a</w:t>
+      </w:r>
+      <w:r>
+        <w:tab/>
+      </w:r>
+      <w:r>
+        <w:t>Data organisation, m</w:t>
+      </w:r>
+      <w:r>
+        <w:t>etadata and documentation</w:t>
       </w:r>
       <w:bookmarkEnd w:id="13"/>
     </w:p>
     <w:p>
       <w:pPr>
-        <w:pStyle w:val="Heading3"/>
-      </w:pPr>
-      <w:bookmarkStart w:id="14" w:name="_Toc66691667"/>
-      <w:bookmarkStart w:id="15" w:name="_Hlk39737467"/>
-      <w:r>
-        <w:t>2a</w:t>
-      </w:r>
-      <w:r>
-        <w:tab/>
-      </w:r>
-      <w:r>
-        <w:t>Data organisation, m</w:t>
-      </w:r>
-      <w:r>
-        <w:t>etadata and documentation</w:t>
-      </w:r>
+        <w:rPr>
+          <w:lang w:val="en-US"/>
+        </w:rPr>
+      </w:pPr>
+      <w:bookmarkStart w:id="15" w:name="_Toc66691668"/>
       <w:bookmarkEnd w:id="14"/>
+      <w:r>
+        <w:rPr>
+          <w:lang w:val="en-US"/>
+        </w:rPr>
+        <w:t>The f</w:t>
+      </w:r>
+      <w:r>
+        <w:rPr>
+          <w:lang w:val="en-US"/>
+        </w:rPr>
+        <w:t xml:space="preserve">ilenames will follow the projects naming convention as defined in </w:t>
+      </w:r>
+      <w:r>
+        <w:rPr>
+          <w:color w:val="92D050"/>
+          <w:lang w:val="en-US"/>
+        </w:rPr>
+        <w:t xml:space="preserve">document </w:t>
+      </w:r>
+      <w:r>
+        <w:rPr>
+          <w:color w:val="92D050"/>
+          <w:lang w:val="en-US"/>
+        </w:rPr>
+        <w:t>name</w:t>
+      </w:r>
+      <w:r>
+        <w:rPr>
+          <w:lang w:val="en-US"/>
+        </w:rPr>
+        <w:t xml:space="preserve"> and</w:t>
+      </w:r>
+      <w:r>
+        <w:rPr>
+          <w:lang w:val="en-US"/>
+        </w:rPr>
+        <w:t xml:space="preserve"> include a timestamp of creation.</w:t>
+      </w:r>
+      <w:r>
+        <w:rPr>
+          <w:lang w:val="en-US"/>
+        </w:rPr>
+        <w:t xml:space="preserve"> V</w:t>
+      </w:r>
+      <w:r>
+        <w:rPr>
+          <w:lang w:val="en-US"/>
+        </w:rPr>
+        <w:t>ersion control is automated</w:t>
+      </w:r>
+      <w:r>
+        <w:rPr>
+          <w:lang w:val="en-US"/>
+        </w:rPr>
+        <w:t>.</w:t>
+      </w:r>
     </w:p>
     <w:p>
       <w:pPr>
-        <w:rPr>
-          <w:lang w:val="en-US"/>
-        </w:rPr>
-      </w:pPr>
-      <w:bookmarkStart w:id="16" w:name="_Toc66691668"/>
-      <w:bookmarkEnd w:id="15"/>
-      <w:r>
-        <w:rPr>
-          <w:lang w:val="en-US"/>
-        </w:rPr>
-        <w:t>The f</w:t>
-      </w:r>
-      <w:r>
-        <w:rPr>
-          <w:lang w:val="en-US"/>
-        </w:rPr>
-        <w:t xml:space="preserve">ilenames will follow the projects naming convention as defined in </w:t>
-      </w:r>
+        <w:jc w:val="left"/>
+        <w:rPr>
+          <w:lang w:val="en-GB" w:eastAsia="x-none"/>
+        </w:rPr>
+      </w:pPr>
       <w:r>
         <w:rPr>
           <w:color w:val="92D050"/>
-          <w:lang w:val="en-US"/>
-        </w:rPr>
-        <w:t xml:space="preserve">document </w:t>
-      </w:r>
-      <w:r>
-        <w:rPr>
-          <w:color w:val="92D050"/>
-          <w:lang w:val="en-US"/>
-        </w:rPr>
-        <w:t>name</w:t>
-      </w:r>
-      <w:r>
-        <w:rPr>
-          <w:lang w:val="en-US"/>
-        </w:rPr>
-        <w:t xml:space="preserve"> and</w:t>
-      </w:r>
-      <w:r>
-        <w:rPr>
-          <w:lang w:val="en-US"/>
-        </w:rPr>
-        <w:t xml:space="preserve"> include a timestamp of creation.</w:t>
-      </w:r>
-      <w:r>
-        <w:rPr>
-          <w:lang w:val="en-US"/>
-        </w:rPr>
-        <w:t xml:space="preserve"> V</w:t>
-      </w:r>
-      <w:r>
-        <w:rPr>
-          <w:lang w:val="en-US"/>
-        </w:rPr>
-        <w:t>ersion control is automated</w:t>
-      </w:r>
-      <w:r>
-        <w:rPr>
-          <w:lang w:val="en-US"/>
-        </w:rPr>
-        <w:t>.</w:t>
+          <w:lang w:val="en-GB" w:eastAsia="x-none"/>
+        </w:rPr>
+        <w:t>[metadata]</w:t>
       </w:r>
     </w:p>
     <w:p>
@@ -5691,10 +5704,9 @@
       </w:pPr>
       <w:r>
         <w:rPr>
-          <w:color w:val="92D050"/>
           <w:lang w:val="en-GB" w:eastAsia="x-none"/>
         </w:rPr>
-        <w:t>[metadata]</w:t>
+        <w:t>Additionally, we will provide common metadata such as title, description or keywords when publishing data in open access repositories. In such a case, we will follow the default template provided by the repository, such as Data Cite Metadata or Dublin Core.</w:t>
       </w:r>
     </w:p>
     <w:p>
@@ -5708,190 +5720,168 @@
         <w:rPr>
           <w:lang w:val="en-GB" w:eastAsia="x-none"/>
         </w:rPr>
-        <w:t>Additionally, we will provide common metadata such as title, description or keywords when publishing data in open access repositories. In such a case, we will follow the default template provided by the repository, such as Data Cite Metadata or Dublin Core.</w:t>
+        <w:t>A far as possible, we will use controlled vocabularies for our data to allow inter-disciplinary interoperability and machine-actionability</w:t>
+      </w:r>
+      <w:r>
+        <w:rPr>
+          <w:lang w:val="en-GB" w:eastAsia="x-none"/>
+        </w:rPr>
+        <w:t>.</w:t>
       </w:r>
     </w:p>
     <w:p>
       <w:pPr>
-        <w:jc w:val="left"/>
-        <w:rPr>
-          <w:lang w:val="en-GB" w:eastAsia="x-none"/>
-        </w:rPr>
-      </w:pPr>
-      <w:r>
-        <w:rPr>
-          <w:lang w:val="en-GB" w:eastAsia="x-none"/>
-        </w:rPr>
-        <w:t>A far as possible, we will use controlled vocabularies for our data to allow inter-disciplinary interoperability and machine-actionability</w:t>
-      </w:r>
-      <w:r>
-        <w:rPr>
-          <w:lang w:val="en-GB" w:eastAsia="x-none"/>
-        </w:rPr>
-        <w:t>.</w:t>
-      </w:r>
+        <w:pStyle w:val="Heading3"/>
+      </w:pPr>
+      <w:r>
+        <w:t>2</w:t>
+      </w:r>
+      <w:r>
+        <w:t>b</w:t>
+      </w:r>
+      <w:r>
+        <w:tab/>
+      </w:r>
+      <w:r>
+        <w:t xml:space="preserve">Data </w:t>
+      </w:r>
+      <w:r>
+        <w:t>quality control</w:t>
+      </w:r>
+      <w:bookmarkEnd w:id="15"/>
     </w:p>
     <w:p>
       <w:pPr>
-        <w:pStyle w:val="Heading3"/>
-      </w:pPr>
-      <w:r>
-        <w:t>2</w:t>
-      </w:r>
-      <w:r>
-        <w:t>b</w:t>
-      </w:r>
-      <w:r>
-        <w:tab/>
-      </w:r>
-      <w:r>
-        <w:t xml:space="preserve">Data </w:t>
-      </w:r>
-      <w:r>
-        <w:t>quality control</w:t>
+        <w:ind w:right="243"/>
+        <w:jc w:val="left"/>
+        <w:rPr>
+          <w:lang w:val="en-GB"/>
+        </w:rPr>
+      </w:pPr>
+      <w:r>
+        <w:rPr>
+          <w:lang w:val="en-GB"/>
+        </w:rPr>
+        <w:t xml:space="preserve">Data quality checks will be done, e.g. checks of consistency of labels, logical errors in the data, data curation, and version control. </w:t>
+      </w:r>
+    </w:p>
+    <w:p>
+      <w:pPr>
+        <w:pStyle w:val="Heading1"/>
+      </w:pPr>
+      <w:bookmarkStart w:id="16" w:name="_Toc66691669"/>
+      <w:r>
+        <w:t>Storage and backup during research process</w:t>
       </w:r>
       <w:bookmarkEnd w:id="16"/>
     </w:p>
     <w:p>
       <w:pPr>
-        <w:ind w:right="243"/>
-        <w:jc w:val="left"/>
-        <w:rPr>
-          <w:lang w:val="en-GB"/>
-        </w:rPr>
-      </w:pPr>
-      <w:r>
-        <w:rPr>
-          <w:lang w:val="en-GB"/>
-        </w:rPr>
-        <w:t xml:space="preserve">Data quality checks will be done, e.g. checks of consistency of labels, logical errors in the data, data curation, and version control. </w:t>
-      </w:r>
-    </w:p>
-    <w:p>
-      <w:pPr>
-        <w:pStyle w:val="Heading1"/>
-      </w:pPr>
-      <w:bookmarkStart w:id="17" w:name="_Toc66691669"/>
-      <w:r>
-        <w:t>Storage and backup during research process</w:t>
+        <w:pStyle w:val="Heading3"/>
+      </w:pPr>
+      <w:bookmarkStart w:id="17" w:name="_Toc66691670"/>
+      <w:bookmarkStart w:id="18" w:name="_Hlk40268397"/>
+      <w:r>
+        <w:t>3a</w:t>
+      </w:r>
+      <w:r>
+        <w:tab/>
+      </w:r>
+      <w:r>
+        <w:t>Storage and backup</w:t>
+      </w:r>
+      <w:r>
+        <w:t xml:space="preserve"> </w:t>
+      </w:r>
+      <w:r>
+        <w:t>facilities</w:t>
       </w:r>
       <w:bookmarkEnd w:id="17"/>
     </w:p>
     <w:p>
       <w:pPr>
-        <w:pStyle w:val="Heading3"/>
-      </w:pPr>
-      <w:bookmarkStart w:id="18" w:name="_Toc66691670"/>
-      <w:bookmarkStart w:id="19" w:name="_Hlk40268397"/>
-      <w:r>
-        <w:t>3a</w:t>
-      </w:r>
-      <w:r>
-        <w:tab/>
-      </w:r>
-      <w:r>
-        <w:t>Storage and backup</w:t>
-      </w:r>
-      <w:r>
+        <w:jc w:val="left"/>
+        <w:rPr>
+          <w:lang w:val="en-GB"/>
+        </w:rPr>
+      </w:pPr>
+      <w:r>
+        <w:rPr>
+          <w:lang w:val="en-GB"/>
+        </w:rPr>
+        <w:t>F</w:t>
+      </w:r>
+      <w:r>
+        <w:rPr>
+          <w:lang w:val="en-GB"/>
+        </w:rPr>
+        <w:t>or the duration of the project</w:t>
+      </w:r>
+      <w:r>
+        <w:rPr>
+          <w:lang w:val="en-GB"/>
+        </w:rPr>
+        <w:t>,</w:t>
+      </w:r>
+      <w:r>
+        <w:rPr>
+          <w:lang w:val="en-GB"/>
+        </w:rPr>
         <w:t xml:space="preserve"> </w:t>
       </w:r>
       <w:r>
-        <w:t>facilities</w:t>
-      </w:r>
-      <w:bookmarkEnd w:id="18"/>
+        <w:rPr>
+          <w:lang w:val="en-GB"/>
+        </w:rPr>
+        <w:t>s</w:t>
+      </w:r>
+      <w:r>
+        <w:rPr>
+          <w:lang w:val="en-GB"/>
+        </w:rPr>
+        <w:t>torage and backup</w:t>
+      </w:r>
+      <w:r>
+        <w:rPr>
+          <w:lang w:val="en-GB"/>
+        </w:rPr>
+        <w:t xml:space="preserve"> of data </w:t>
+      </w:r>
+      <w:r>
+        <w:rPr>
+          <w:lang w:val="en-GB"/>
+        </w:rPr>
+        <w:t>will be ensured by the project manager in cooperation with the responsible representative of TU.it.</w:t>
+      </w:r>
+      <w:r>
+        <w:rPr>
+          <w:lang w:val="en-GB"/>
+        </w:rPr>
+        <w:t xml:space="preserve"> The infrastructure of TU Wien will be used for this purpose.</w:t>
+      </w:r>
     </w:p>
     <w:p>
       <w:pPr>
-        <w:jc w:val="left"/>
-        <w:rPr>
-          <w:lang w:val="en-GB"/>
-        </w:rPr>
-      </w:pPr>
-      <w:r>
-        <w:rPr>
-          <w:lang w:val="en-GB"/>
-        </w:rPr>
-        <w:t>F</w:t>
-      </w:r>
-      <w:r>
-        <w:rPr>
-          <w:lang w:val="en-GB"/>
-        </w:rPr>
-        <w:t>or the duration of the project</w:t>
-      </w:r>
-      <w:r>
-        <w:rPr>
-          <w:lang w:val="en-GB"/>
-        </w:rPr>
-        <w:t>,</w:t>
-      </w:r>
-      <w:r>
-        <w:rPr>
-          <w:lang w:val="en-GB"/>
-        </w:rPr>
-        <w:t xml:space="preserve"> </w:t>
-      </w:r>
-      <w:r>
-        <w:rPr>
-          <w:lang w:val="en-GB"/>
-        </w:rPr>
-        <w:t>s</w:t>
-      </w:r>
-      <w:r>
-        <w:rPr>
-          <w:lang w:val="en-GB"/>
-        </w:rPr>
-        <w:t>torage and backup</w:t>
-      </w:r>
-      <w:r>
-        <w:rPr>
-          <w:lang w:val="en-GB"/>
-        </w:rPr>
-        <w:t xml:space="preserve"> of data </w:t>
-      </w:r>
-      <w:r>
-        <w:rPr>
-          <w:lang w:val="en-GB"/>
-        </w:rPr>
-        <w:t>will be ensured by the project manager in cooperation with the responsible representative of TU.it.</w:t>
-      </w:r>
-      <w:r>
-        <w:rPr>
-          <w:lang w:val="en-GB"/>
-        </w:rPr>
-        <w:t xml:space="preserve"> The infrastructure of TU Wien will be used for this purpose.</w:t>
+        <w:rPr>
+          <w:color w:val="92D050"/>
+          <w:lang w:val="en-GB"/>
+        </w:rPr>
+      </w:pPr>
+      <w:bookmarkStart w:id="19" w:name="_Toc66691671"/>
+      <w:r>
+        <w:rPr>
+          <w:color w:val="92D050"/>
+          <w:lang w:val="en-GB"/>
+        </w:rPr>
+        <w:t>[storage]</w:t>
       </w:r>
     </w:p>
     <w:p>
       <w:pPr>
-        <w:jc w:val="left"/>
-        <w:rPr>
-          <w:lang w:val="en-GB"/>
-        </w:rPr>
-      </w:pPr>
-    </w:p>
-    <w:p>
-      <w:pPr>
-        <w:rPr>
-          <w:color w:val="92D050"/>
-          <w:lang w:val="en-GB"/>
-        </w:rPr>
-      </w:pPr>
-      <w:bookmarkStart w:id="20" w:name="_Toc66691671"/>
-      <w:r>
-        <w:rPr>
-          <w:color w:val="92D050"/>
-          <w:lang w:val="en-GB"/>
-        </w:rPr>
+        <w:pStyle w:val="Heading3"/>
+      </w:pPr>
+      <w:r>
         <w:lastRenderedPageBreak/>
-        <w:t>[storage]</w:t>
-      </w:r>
-    </w:p>
-    <w:p>
-      <w:pPr>
-        <w:pStyle w:val="Heading3"/>
-      </w:pPr>
-      <w:r>
         <w:t>3</w:t>
       </w:r>
       <w:r>
@@ -5906,7 +5896,7 @@
       <w:r>
         <w:t>ata security and protection of sensitive data</w:t>
       </w:r>
-      <w:bookmarkEnd w:id="20"/>
+      <w:bookmarkEnd w:id="19"/>
     </w:p>
     <w:p>
       <w:pPr>
@@ -5968,14 +5958,14 @@
       </w:tblPr>
       <w:tblGrid>
         <w:gridCol w:w="873"/>
-        <w:gridCol w:w="2732"/>
-        <w:gridCol w:w="2732"/>
-        <w:gridCol w:w="2723"/>
+        <w:gridCol w:w="2772"/>
+        <w:gridCol w:w="2680"/>
+        <w:gridCol w:w="2735"/>
       </w:tblGrid>
       <w:tr>
         <w:tc>
           <w:tcPr>
-            <w:tcW w:w="555" w:type="dxa"/>
+            <w:tcW w:w="873" w:type="dxa"/>
             <w:tcBorders>
               <w:bottom w:val="single" w:sz="12" w:space="0" w:color="006AAB"/>
             </w:tcBorders>
@@ -6015,7 +6005,7 @@
         </w:tc>
         <w:tc>
           <w:tcPr>
-            <w:tcW w:w="2835" w:type="dxa"/>
+            <w:tcW w:w="2772" w:type="dxa"/>
             <w:tcBorders>
               <w:bottom w:val="single" w:sz="12" w:space="0" w:color="006AAB"/>
             </w:tcBorders>
@@ -6046,7 +6036,7 @@
         </w:tc>
         <w:tc>
           <w:tcPr>
-            <w:tcW w:w="2835" w:type="dxa"/>
+            <w:tcW w:w="2680" w:type="dxa"/>
             <w:tcBorders>
               <w:bottom w:val="single" w:sz="12" w:space="0" w:color="006AAB"/>
             </w:tcBorders>
@@ -6095,7 +6085,7 @@
         </w:tc>
         <w:tc>
           <w:tcPr>
-            <w:tcW w:w="2835" w:type="dxa"/>
+            <w:tcW w:w="2735" w:type="dxa"/>
             <w:tcBorders>
               <w:bottom w:val="single" w:sz="12" w:space="0" w:color="006AAB"/>
             </w:tcBorders>
@@ -6128,7 +6118,7 @@
       <w:tr>
         <w:tc>
           <w:tcPr>
-            <w:tcW w:w="555" w:type="dxa"/>
+            <w:tcW w:w="873" w:type="dxa"/>
             <w:tcBorders>
               <w:top w:val="single" w:sz="12" w:space="0" w:color="006AAB"/>
             </w:tcBorders>
@@ -6137,34 +6127,26 @@
             <w:pPr>
               <w:jc w:val="center"/>
               <w:rPr>
-                <w:b/>
-                <w:bCs/>
-                <w:sz w:val="20"/>
-                <w:szCs w:val="20"/>
-                <w:lang w:val="en-GB"/>
-              </w:rPr>
-            </w:pPr>
-            <w:r>
-              <w:rPr>
-                <w:sz w:val="20"/>
-                <w:szCs w:val="20"/>
-                <w:lang w:val="en-GB"/>
-              </w:rPr>
-              <w:t>P</w:t>
-            </w:r>
-            <w:r>
-              <w:rPr>
-                <w:sz w:val="20"/>
-                <w:szCs w:val="20"/>
-                <w:lang w:val="en-GB"/>
-              </w:rPr>
-              <w:t>1</w:t>
-            </w:r>
-          </w:p>
-        </w:tc>
-        <w:tc>
-          <w:tcPr>
-            <w:tcW w:w="2835" w:type="dxa"/>
+                <w:color w:val="92D050"/>
+                <w:sz w:val="20"/>
+                <w:szCs w:val="20"/>
+                <w:lang w:val="en-GB"/>
+              </w:rPr>
+            </w:pPr>
+            <w:r>
+              <w:rPr>
+                <w:color w:val="92D050"/>
+                <w:sz w:val="20"/>
+                <w:szCs w:val="20"/>
+                <w:lang w:val="en-GB"/>
+              </w:rPr>
+              <w:t>P1</w:t>
+            </w:r>
+          </w:p>
+        </w:tc>
+        <w:tc>
+          <w:tcPr>
+            <w:tcW w:w="2772" w:type="dxa"/>
             <w:tcBorders>
               <w:top w:val="single" w:sz="12" w:space="0" w:color="006AAB"/>
             </w:tcBorders>
@@ -6172,24 +6154,26 @@
           <w:p>
             <w:pPr>
               <w:rPr>
-                <w:sz w:val="20"/>
-                <w:szCs w:val="20"/>
-                <w:lang w:val="en-GB"/>
-              </w:rPr>
-            </w:pPr>
-            <w:r>
-              <w:rPr>
-                <w:sz w:val="20"/>
-                <w:szCs w:val="20"/>
-                <w:lang w:val="en-GB"/>
-              </w:rPr>
-              <w:t>writing</w:t>
-            </w:r>
-          </w:p>
-        </w:tc>
-        <w:tc>
-          <w:tcPr>
-            <w:tcW w:w="2835" w:type="dxa"/>
+                <w:color w:val="92D050"/>
+                <w:sz w:val="20"/>
+                <w:szCs w:val="20"/>
+                <w:lang w:val="en-GB"/>
+              </w:rPr>
+            </w:pPr>
+            <w:r>
+              <w:rPr>
+                <w:color w:val="92D050"/>
+                <w:sz w:val="20"/>
+                <w:szCs w:val="20"/>
+                <w:lang w:val="en-GB"/>
+              </w:rPr>
+              <w:t>[dataset1selectedaccess]</w:t>
+            </w:r>
+          </w:p>
+        </w:tc>
+        <w:tc>
+          <w:tcPr>
+            <w:tcW w:w="2680" w:type="dxa"/>
             <w:tcBorders>
               <w:top w:val="single" w:sz="12" w:space="0" w:color="006AAB"/>
             </w:tcBorders>
@@ -6197,32 +6181,26 @@
           <w:p>
             <w:pPr>
               <w:rPr>
-                <w:sz w:val="20"/>
-                <w:szCs w:val="20"/>
-                <w:lang w:val="en-GB"/>
-              </w:rPr>
-            </w:pPr>
-            <w:r>
-              <w:rPr>
-                <w:sz w:val="20"/>
-                <w:szCs w:val="20"/>
-                <w:lang w:val="en-GB"/>
-              </w:rPr>
-              <w:t>reading</w:t>
-            </w:r>
-            <w:r>
-              <w:rPr>
-                <w:sz w:val="20"/>
-                <w:szCs w:val="20"/>
-                <w:lang w:val="en-GB"/>
-              </w:rPr>
-              <w:t xml:space="preserve"> only</w:t>
-            </w:r>
-          </w:p>
-        </w:tc>
-        <w:tc>
-          <w:tcPr>
-            <w:tcW w:w="2835" w:type="dxa"/>
+                <w:color w:val="92D050"/>
+                <w:sz w:val="20"/>
+                <w:szCs w:val="20"/>
+                <w:lang w:val="en-GB"/>
+              </w:rPr>
+            </w:pPr>
+            <w:r>
+              <w:rPr>
+                <w:color w:val="92D050"/>
+                <w:sz w:val="20"/>
+                <w:szCs w:val="20"/>
+                <w:lang w:val="en-GB"/>
+              </w:rPr>
+              <w:t>[dataset1allaccess]</w:t>
+            </w:r>
+          </w:p>
+        </w:tc>
+        <w:tc>
+          <w:tcPr>
+            <w:tcW w:w="2735" w:type="dxa"/>
             <w:tcBorders>
               <w:top w:val="single" w:sz="12" w:space="0" w:color="006AAB"/>
             </w:tcBorders>
@@ -6230,18 +6208,20 @@
           <w:p>
             <w:pPr>
               <w:rPr>
-                <w:sz w:val="20"/>
-                <w:szCs w:val="20"/>
-                <w:lang w:val="en-GB"/>
-              </w:rPr>
-            </w:pPr>
-            <w:r>
-              <w:rPr>
-                <w:sz w:val="20"/>
-                <w:szCs w:val="20"/>
-                <w:lang w:val="en-GB"/>
-              </w:rPr>
-              <w:t>no access</w:t>
+                <w:color w:val="92D050"/>
+                <w:sz w:val="20"/>
+                <w:szCs w:val="20"/>
+                <w:lang w:val="en-GB"/>
+              </w:rPr>
+            </w:pPr>
+            <w:r>
+              <w:rPr>
+                <w:color w:val="92D050"/>
+                <w:sz w:val="20"/>
+                <w:szCs w:val="20"/>
+                <w:lang w:val="en-GB"/>
+              </w:rPr>
+              <w:t>[dataset1publicaccess]</w:t>
             </w:r>
           </w:p>
         </w:tc>
@@ -6249,441 +6229,100 @@
       <w:tr>
         <w:tc>
           <w:tcPr>
-            <w:tcW w:w="555" w:type="dxa"/>
+            <w:tcW w:w="873" w:type="dxa"/>
           </w:tcPr>
           <w:p>
             <w:pPr>
               <w:jc w:val="center"/>
               <w:rPr>
-                <w:b/>
-                <w:bCs/>
-                <w:sz w:val="20"/>
-                <w:szCs w:val="20"/>
-                <w:lang w:val="en-GB"/>
-              </w:rPr>
-            </w:pPr>
-            <w:r>
-              <w:rPr>
-                <w:sz w:val="20"/>
-                <w:szCs w:val="20"/>
-                <w:lang w:val="en-GB"/>
-              </w:rPr>
-              <w:t>P</w:t>
-            </w:r>
-            <w:r>
-              <w:rPr>
-                <w:sz w:val="20"/>
-                <w:szCs w:val="20"/>
-                <w:lang w:val="en-GB"/>
-              </w:rPr>
-              <w:t>2</w:t>
-            </w:r>
-          </w:p>
-        </w:tc>
-        <w:tc>
-          <w:tcPr>
-            <w:tcW w:w="2835" w:type="dxa"/>
-          </w:tcPr>
-          <w:p>
-            <w:pPr>
-              <w:rPr>
-                <w:sz w:val="20"/>
-                <w:szCs w:val="20"/>
-                <w:lang w:val="en-GB"/>
-              </w:rPr>
-            </w:pPr>
-            <w:r>
-              <w:rPr>
-                <w:sz w:val="20"/>
-                <w:szCs w:val="20"/>
-                <w:lang w:val="en-GB"/>
-              </w:rPr>
-              <w:t>writing</w:t>
-            </w:r>
-          </w:p>
-        </w:tc>
-        <w:tc>
-          <w:tcPr>
-            <w:tcW w:w="2835" w:type="dxa"/>
-          </w:tcPr>
-          <w:p>
-            <w:pPr>
-              <w:rPr>
-                <w:sz w:val="20"/>
-                <w:szCs w:val="20"/>
-                <w:lang w:val="en-GB"/>
-              </w:rPr>
-            </w:pPr>
-            <w:r>
-              <w:rPr>
-                <w:sz w:val="20"/>
-                <w:szCs w:val="20"/>
-                <w:lang w:val="en-GB"/>
-              </w:rPr>
-              <w:t>writing</w:t>
-            </w:r>
-          </w:p>
-        </w:tc>
-        <w:tc>
-          <w:tcPr>
-            <w:tcW w:w="2835" w:type="dxa"/>
-          </w:tcPr>
-          <w:p>
-            <w:pPr>
-              <w:rPr>
-                <w:sz w:val="20"/>
-                <w:szCs w:val="20"/>
-                <w:lang w:val="en-GB"/>
-              </w:rPr>
-            </w:pPr>
-            <w:r>
-              <w:rPr>
-                <w:sz w:val="20"/>
-                <w:szCs w:val="20"/>
-                <w:lang w:val="en-GB"/>
-              </w:rPr>
-              <w:t>r</w:t>
-            </w:r>
-            <w:r>
-              <w:rPr>
-                <w:sz w:val="20"/>
-                <w:szCs w:val="20"/>
-                <w:lang w:val="en-GB"/>
-              </w:rPr>
-              <w:t>eading</w:t>
-            </w:r>
-            <w:r>
-              <w:rPr>
-                <w:sz w:val="20"/>
-                <w:szCs w:val="20"/>
-                <w:lang w:val="en-GB"/>
-              </w:rPr>
-              <w:t xml:space="preserve"> only</w:t>
-            </w:r>
-          </w:p>
-        </w:tc>
-      </w:tr>
-      <w:tr>
-        <w:tc>
-          <w:tcPr>
-            <w:tcW w:w="555" w:type="dxa"/>
-          </w:tcPr>
-          <w:p>
-            <w:pPr>
-              <w:jc w:val="center"/>
-              <w:rPr>
-                <w:b/>
-                <w:bCs/>
-                <w:sz w:val="20"/>
-                <w:szCs w:val="20"/>
-                <w:lang w:val="en-GB"/>
-              </w:rPr>
-            </w:pPr>
-            <w:r>
-              <w:rPr>
-                <w:sz w:val="20"/>
-                <w:szCs w:val="20"/>
-                <w:lang w:val="en-GB"/>
-              </w:rPr>
-              <w:t>P</w:t>
-            </w:r>
-            <w:r>
-              <w:rPr>
-                <w:sz w:val="20"/>
-                <w:szCs w:val="20"/>
-                <w:lang w:val="en-GB"/>
-              </w:rPr>
-              <w:t>3</w:t>
-            </w:r>
-          </w:p>
-        </w:tc>
-        <w:tc>
-          <w:tcPr>
-            <w:tcW w:w="2835" w:type="dxa"/>
-          </w:tcPr>
-          <w:p>
-            <w:pPr>
-              <w:rPr>
-                <w:sz w:val="20"/>
-                <w:szCs w:val="20"/>
-                <w:lang w:val="en-GB"/>
-              </w:rPr>
-            </w:pPr>
-            <w:r>
-              <w:rPr>
-                <w:sz w:val="20"/>
-                <w:szCs w:val="20"/>
-                <w:lang w:val="en-GB"/>
-              </w:rPr>
-              <w:t>writing</w:t>
-            </w:r>
-          </w:p>
-        </w:tc>
-        <w:tc>
-          <w:tcPr>
-            <w:tcW w:w="2835" w:type="dxa"/>
-          </w:tcPr>
-          <w:p>
-            <w:pPr>
-              <w:rPr>
-                <w:sz w:val="20"/>
-                <w:szCs w:val="20"/>
-                <w:lang w:val="en-GB"/>
-              </w:rPr>
-            </w:pPr>
-            <w:r>
-              <w:rPr>
-                <w:sz w:val="20"/>
-                <w:szCs w:val="20"/>
-                <w:lang w:val="en-GB"/>
-              </w:rPr>
-              <w:t>r</w:t>
-            </w:r>
-            <w:r>
-              <w:rPr>
-                <w:sz w:val="20"/>
-                <w:szCs w:val="20"/>
-                <w:lang w:val="en-GB"/>
-              </w:rPr>
-              <w:t>eading</w:t>
-            </w:r>
-            <w:r>
-              <w:rPr>
-                <w:sz w:val="20"/>
-                <w:szCs w:val="20"/>
-                <w:lang w:val="en-GB"/>
-              </w:rPr>
-              <w:t xml:space="preserve"> only</w:t>
-            </w:r>
-          </w:p>
-        </w:tc>
-        <w:tc>
-          <w:tcPr>
-            <w:tcW w:w="2835" w:type="dxa"/>
-          </w:tcPr>
-          <w:p>
-            <w:pPr>
-              <w:rPr>
-                <w:sz w:val="20"/>
-                <w:szCs w:val="20"/>
-                <w:lang w:val="en-GB"/>
-              </w:rPr>
-            </w:pPr>
-            <w:r>
-              <w:rPr>
-                <w:sz w:val="20"/>
-                <w:szCs w:val="20"/>
-                <w:lang w:val="en-GB"/>
-              </w:rPr>
-              <w:t>no access</w:t>
-            </w:r>
-          </w:p>
-        </w:tc>
-      </w:tr>
-      <w:tr>
-        <w:tc>
-          <w:tcPr>
-            <w:tcW w:w="555" w:type="dxa"/>
-          </w:tcPr>
-          <w:p>
-            <w:pPr>
-              <w:jc w:val="center"/>
-              <w:rPr>
-                <w:b/>
-                <w:bCs/>
-                <w:sz w:val="20"/>
-                <w:szCs w:val="20"/>
-                <w:lang w:val="en-GB"/>
-              </w:rPr>
-            </w:pPr>
-            <w:r>
-              <w:rPr>
-                <w:sz w:val="20"/>
-                <w:szCs w:val="20"/>
-                <w:lang w:val="en-GB"/>
-              </w:rPr>
-              <w:t>P</w:t>
-            </w:r>
-            <w:r>
-              <w:rPr>
-                <w:sz w:val="20"/>
-                <w:szCs w:val="20"/>
-                <w:lang w:val="en-GB"/>
-              </w:rPr>
-              <w:t>4</w:t>
-            </w:r>
-          </w:p>
-        </w:tc>
-        <w:tc>
-          <w:tcPr>
-            <w:tcW w:w="2835" w:type="dxa"/>
-          </w:tcPr>
-          <w:p>
-            <w:pPr>
-              <w:rPr>
-                <w:sz w:val="20"/>
-                <w:szCs w:val="20"/>
-                <w:lang w:val="en-GB"/>
-              </w:rPr>
-            </w:pPr>
-            <w:r>
-              <w:rPr>
-                <w:sz w:val="20"/>
-                <w:szCs w:val="20"/>
-                <w:lang w:val="en-GB"/>
-              </w:rPr>
-              <w:t>writing</w:t>
-            </w:r>
-          </w:p>
-        </w:tc>
-        <w:tc>
-          <w:tcPr>
-            <w:tcW w:w="2835" w:type="dxa"/>
-          </w:tcPr>
-          <w:p>
-            <w:pPr>
-              <w:rPr>
-                <w:sz w:val="20"/>
-                <w:szCs w:val="20"/>
-                <w:lang w:val="en-GB"/>
-              </w:rPr>
-            </w:pPr>
-            <w:r>
-              <w:rPr>
-                <w:sz w:val="20"/>
-                <w:szCs w:val="20"/>
-                <w:lang w:val="en-GB"/>
-              </w:rPr>
-              <w:t>no access</w:t>
-            </w:r>
-          </w:p>
-        </w:tc>
-        <w:tc>
-          <w:tcPr>
-            <w:tcW w:w="2835" w:type="dxa"/>
-          </w:tcPr>
-          <w:p>
-            <w:pPr>
-              <w:rPr>
-                <w:sz w:val="20"/>
-                <w:szCs w:val="20"/>
-                <w:lang w:val="en-GB"/>
-              </w:rPr>
-            </w:pPr>
-            <w:r>
-              <w:rPr>
-                <w:sz w:val="20"/>
-                <w:szCs w:val="20"/>
-                <w:lang w:val="en-GB"/>
-              </w:rPr>
-              <w:t>no access</w:t>
-            </w:r>
-          </w:p>
-        </w:tc>
-      </w:tr>
-      <w:tr>
-        <w:tc>
-          <w:tcPr>
-            <w:tcW w:w="555" w:type="dxa"/>
-          </w:tcPr>
-          <w:p>
-            <w:pPr>
-              <w:jc w:val="center"/>
-              <w:rPr>
-                <w:sz w:val="20"/>
-                <w:szCs w:val="20"/>
-                <w:lang w:val="en-GB"/>
-              </w:rPr>
-            </w:pPr>
-            <w:r>
-              <w:rPr>
-                <w:sz w:val="20"/>
-                <w:szCs w:val="20"/>
-                <w:lang w:val="en-GB"/>
-              </w:rPr>
-              <w:t>R1</w:t>
-            </w:r>
-          </w:p>
-        </w:tc>
-        <w:tc>
-          <w:tcPr>
-            <w:tcW w:w="2835" w:type="dxa"/>
-          </w:tcPr>
-          <w:p>
-            <w:pPr>
-              <w:rPr>
-                <w:sz w:val="20"/>
-                <w:szCs w:val="20"/>
-                <w:lang w:val="en-GB"/>
-              </w:rPr>
-            </w:pPr>
-            <w:r>
-              <w:rPr>
-                <w:sz w:val="20"/>
-                <w:szCs w:val="20"/>
-                <w:lang w:val="en-GB"/>
-              </w:rPr>
-              <w:t>r</w:t>
-            </w:r>
-            <w:r>
-              <w:rPr>
-                <w:sz w:val="20"/>
-                <w:szCs w:val="20"/>
-                <w:lang w:val="en-GB"/>
-              </w:rPr>
-              <w:t>eading</w:t>
-            </w:r>
-            <w:r>
-              <w:rPr>
-                <w:sz w:val="20"/>
-                <w:szCs w:val="20"/>
-                <w:lang w:val="en-GB"/>
-              </w:rPr>
-              <w:t xml:space="preserve"> only</w:t>
-            </w:r>
-          </w:p>
-        </w:tc>
-        <w:tc>
-          <w:tcPr>
-            <w:tcW w:w="2835" w:type="dxa"/>
-          </w:tcPr>
-          <w:p>
-            <w:pPr>
-              <w:rPr>
-                <w:sz w:val="20"/>
-                <w:szCs w:val="20"/>
-                <w:lang w:val="en-GB"/>
-              </w:rPr>
-            </w:pPr>
-            <w:r>
-              <w:rPr>
-                <w:sz w:val="20"/>
-                <w:szCs w:val="20"/>
-                <w:lang w:val="en-GB"/>
-              </w:rPr>
-              <w:t>reading only</w:t>
-            </w:r>
-          </w:p>
-        </w:tc>
-        <w:tc>
-          <w:tcPr>
-            <w:tcW w:w="2835" w:type="dxa"/>
-          </w:tcPr>
-          <w:p>
-            <w:pPr>
-              <w:rPr>
-                <w:sz w:val="20"/>
-                <w:szCs w:val="20"/>
-                <w:lang w:val="en-GB"/>
-              </w:rPr>
-            </w:pPr>
-            <w:r>
-              <w:rPr>
-                <w:sz w:val="20"/>
-                <w:szCs w:val="20"/>
-                <w:lang w:val="en-GB"/>
-              </w:rPr>
-              <w:t>reading only</w:t>
+                <w:color w:val="92D050"/>
+                <w:sz w:val="20"/>
+                <w:szCs w:val="20"/>
+                <w:lang w:val="en-GB"/>
+              </w:rPr>
+            </w:pPr>
+            <w:r>
+              <w:rPr>
+                <w:color w:val="92D050"/>
+                <w:sz w:val="20"/>
+                <w:szCs w:val="20"/>
+                <w:lang w:val="en-GB"/>
+              </w:rPr>
+              <w:t>x</w:t>
+            </w:r>
+          </w:p>
+        </w:tc>
+        <w:tc>
+          <w:tcPr>
+            <w:tcW w:w="2772" w:type="dxa"/>
+          </w:tcPr>
+          <w:p>
+            <w:pPr>
+              <w:rPr>
+                <w:color w:val="92D050"/>
+                <w:sz w:val="20"/>
+                <w:szCs w:val="20"/>
+                <w:lang w:val="en-GB"/>
+              </w:rPr>
+            </w:pPr>
+            <w:r>
+              <w:rPr>
+                <w:color w:val="92D050"/>
+                <w:sz w:val="20"/>
+                <w:szCs w:val="20"/>
+                <w:lang w:val="en-GB"/>
+              </w:rPr>
+              <w:t>x</w:t>
+            </w:r>
+          </w:p>
+        </w:tc>
+        <w:tc>
+          <w:tcPr>
+            <w:tcW w:w="2680" w:type="dxa"/>
+          </w:tcPr>
+          <w:p>
+            <w:pPr>
+              <w:rPr>
+                <w:color w:val="92D050"/>
+                <w:sz w:val="20"/>
+                <w:szCs w:val="20"/>
+                <w:lang w:val="en-GB"/>
+              </w:rPr>
+            </w:pPr>
+            <w:r>
+              <w:rPr>
+                <w:color w:val="92D050"/>
+                <w:sz w:val="20"/>
+                <w:szCs w:val="20"/>
+                <w:lang w:val="en-GB"/>
+              </w:rPr>
+              <w:t>x</w:t>
+            </w:r>
+            <w:bookmarkStart w:id="20" w:name="_GoBack"/>
+            <w:bookmarkEnd w:id="20"/>
+          </w:p>
+        </w:tc>
+        <w:tc>
+          <w:tcPr>
+            <w:tcW w:w="2735" w:type="dxa"/>
+          </w:tcPr>
+          <w:p>
+            <w:pPr>
+              <w:rPr>
+                <w:color w:val="92D050"/>
+                <w:sz w:val="20"/>
+                <w:szCs w:val="20"/>
+                <w:lang w:val="en-GB"/>
+              </w:rPr>
+            </w:pPr>
+            <w:r>
+              <w:rPr>
+                <w:color w:val="92D050"/>
+                <w:sz w:val="20"/>
+                <w:szCs w:val="20"/>
+                <w:lang w:val="en-GB"/>
+              </w:rPr>
+              <w:t>x</w:t>
             </w:r>
           </w:p>
         </w:tc>
@@ -6840,7 +6479,7 @@
         <w:pStyle w:val="Heading1"/>
       </w:pPr>
       <w:bookmarkStart w:id="21" w:name="_Toc66691672"/>
-      <w:bookmarkEnd w:id="19"/>
+      <w:bookmarkEnd w:id="18"/>
       <w:r>
         <w:t xml:space="preserve">Legal </w:t>
       </w:r>
@@ -7010,7 +6649,6 @@
       </w:pPr>
       <w:bookmarkStart w:id="25" w:name="_Toc66691676"/>
       <w:r>
-        <w:lastRenderedPageBreak/>
         <w:t>Data sharing and long-term preservation</w:t>
       </w:r>
       <w:bookmarkEnd w:id="25"/>
@@ -7986,7 +7624,7 @@
                 <w:szCs w:val="20"/>
                 <w:lang w:val="en-GB"/>
               </w:rPr>
-              <w:t>[dataset1storage]</w:t>
+              <w:t>[dataset1repo]</w:t>
             </w:r>
           </w:p>
         </w:tc>
@@ -8632,7 +8270,6 @@
       </w:pPr>
       <w:bookmarkStart w:id="28" w:name="_Toc66691679"/>
       <w:r>
-        <w:lastRenderedPageBreak/>
         <w:t>RDM</w:t>
       </w:r>
       <w:r>
@@ -8794,6 +8431,7 @@
                 <w:szCs w:val="20"/>
                 <w:lang w:val="en-GB"/>
               </w:rPr>
+              <w:lastRenderedPageBreak/>
               <w:t>Title</w:t>
             </w:r>
           </w:p>
@@ -15681,7 +15319,7 @@
 </file>
 
 <file path=customXml/itemProps2.xml><?xml version="1.0" encoding="utf-8"?>
-<ds:datastoreItem xmlns:ds="http://schemas.openxmlformats.org/officeDocument/2006/customXml" ds:itemID="{B381B42C-0AD1-4D12-A88F-84ADD690B14F}">
+<ds:datastoreItem xmlns:ds="http://schemas.openxmlformats.org/officeDocument/2006/customXml" ds:itemID="{AFCC69D3-366F-43DB-8A67-1268B573AF1C}">
   <ds:schemaRefs>
     <ds:schemaRef ds:uri="http://schemas.openxmlformats.org/officeDocument/2006/bibliography"/>
   </ds:schemaRefs>

</xml_diff>

<commit_message>
Update export document with the latest review from Christiane #73056
</commit_message>
<xml_diff>
--- a/src/main/resources/template/template.docx
+++ b/src/main/resources/template/template.docx
@@ -1941,7 +1941,6 @@
           <w:docPartUnique/>
         </w:docPartObj>
       </w:sdtPr>
-      <w:sdtEndPr/>
       <w:sdtContent>
         <w:p>
           <w:pPr>
@@ -6298,8 +6297,6 @@
               </w:rPr>
               <w:t>x</w:t>
             </w:r>
-            <w:bookmarkStart w:id="20" w:name="_GoBack"/>
-            <w:bookmarkEnd w:id="20"/>
           </w:p>
         </w:tc>
         <w:tc>
@@ -6345,162 +6342,113 @@
         <w:rPr>
           <w:lang w:val="en-GB"/>
         </w:rPr>
-        <w:t>“</w:t>
-      </w:r>
-      <w:r>
-        <w:rPr>
+        <w:t xml:space="preserve">We pay strict attention to compliance with the relevant institutional and national data protection policies listed in the introduction of this document. To ensure that storage and transfer of sensitive data is safe, additional security measures such as </w:t>
+      </w:r>
+      <w:r>
+        <w:rPr>
+          <w:color w:val="92D050"/>
           <w:lang w:val="en-GB"/>
         </w:rPr>
-        <w:t xml:space="preserve">Project members will not store </w:t>
+        <w:t xml:space="preserve">individual log-in and password / encryption of systems / … </w:t>
       </w:r>
       <w:r>
         <w:rPr>
           <w:lang w:val="en-GB"/>
         </w:rPr>
-        <w:t xml:space="preserve">sensitive </w:t>
-      </w:r>
-      <w:r>
-        <w:rPr>
+        <w:t xml:space="preserve">are taken. Only </w:t>
+      </w:r>
+      <w:r>
+        <w:rPr>
+          <w:color w:val="92D050"/>
           <w:lang w:val="en-GB"/>
         </w:rPr>
-        <w:t xml:space="preserve">data on computers in the lab or external hard drives connected to those computers. They will not carry data with them (e.g. on laptops, USB sticks, or other external media). All data </w:t>
-      </w:r>
-      <w:proofErr w:type="spellStart"/>
+        <w:t>…</w:t>
+      </w:r>
       <w:r>
         <w:rPr>
           <w:lang w:val="en-GB"/>
         </w:rPr>
-        <w:t>centers</w:t>
-      </w:r>
-      <w:proofErr w:type="spellEnd"/>
-      <w:r>
-        <w:rPr>
-          <w:lang w:val="en-GB"/>
-        </w:rPr>
-        <w:t xml:space="preserve"> where project data is stored </w:t>
-      </w:r>
-      <w:proofErr w:type="gramStart"/>
-      <w:r>
-        <w:rPr>
-          <w:lang w:val="en-GB"/>
-        </w:rPr>
-        <w:t>have</w:t>
-      </w:r>
-      <w:proofErr w:type="gramEnd"/>
-      <w:r>
-        <w:rPr>
-          <w:lang w:val="en-GB"/>
-        </w:rPr>
-        <w:t xml:space="preserve"> sufficient certifications. All project web services are addressed via secure http (https://...). Project members have been instructed about both generic and specific risks to the project.</w:t>
-      </w:r>
-      <w:r>
-        <w:rPr>
-          <w:lang w:val="en-GB"/>
-        </w:rPr>
-        <w:t>”</w:t>
+        <w:t xml:space="preserve"> will be authorised to access sensitive data.</w:t>
       </w:r>
     </w:p>
     <w:p>
       <w:pPr>
-        <w:rPr>
-          <w:lang w:val="en-GB"/>
-        </w:rPr>
-      </w:pPr>
-      <w:r>
-        <w:rPr>
-          <w:lang w:val="en-GB"/>
-        </w:rPr>
-        <w:t xml:space="preserve">We pay strict attention to compliance with </w:t>
-      </w:r>
-      <w:r>
-        <w:rPr>
-          <w:lang w:val="en-GB"/>
-        </w:rPr>
-        <w:t>the</w:t>
-      </w:r>
-      <w:r>
-        <w:rPr>
-          <w:lang w:val="en-GB"/>
-        </w:rPr>
-        <w:t xml:space="preserve"> </w:t>
-      </w:r>
-      <w:r>
-        <w:rPr>
-          <w:lang w:val="en-GB"/>
-        </w:rPr>
-        <w:t xml:space="preserve">relevant </w:t>
-      </w:r>
-      <w:r>
-        <w:rPr>
-          <w:lang w:val="en-GB"/>
-        </w:rPr>
-        <w:t>institutional and national data</w:t>
-      </w:r>
-      <w:r>
-        <w:rPr>
-          <w:lang w:val="en-GB"/>
-        </w:rPr>
-        <w:t xml:space="preserve"> </w:t>
-      </w:r>
-      <w:r>
-        <w:rPr>
-          <w:lang w:val="en-GB"/>
-        </w:rPr>
-        <w:t xml:space="preserve">protection policies </w:t>
-      </w:r>
-      <w:r>
-        <w:rPr>
-          <w:lang w:val="en-GB"/>
-        </w:rPr>
-        <w:t xml:space="preserve">listed </w:t>
-      </w:r>
-      <w:r>
-        <w:rPr>
-          <w:lang w:val="en-GB"/>
-        </w:rPr>
-        <w:t>in the introduction</w:t>
-      </w:r>
-      <w:r>
-        <w:rPr>
-          <w:lang w:val="en-GB"/>
-        </w:rPr>
-        <w:t xml:space="preserve"> of this document.</w:t>
-      </w:r>
+        <w:pStyle w:val="Heading1"/>
+      </w:pPr>
+      <w:bookmarkStart w:id="20" w:name="_Toc66691672"/>
+      <w:bookmarkEnd w:id="18"/>
+      <w:r>
+        <w:t xml:space="preserve">Legal </w:t>
+      </w:r>
+      <w:r>
+        <w:t>and ethical requirements</w:t>
+      </w:r>
+      <w:bookmarkEnd w:id="20"/>
     </w:p>
     <w:p>
       <w:pPr>
-        <w:rPr>
-          <w:lang w:val="en-GB"/>
-        </w:rPr>
-      </w:pPr>
-    </w:p>
-    <w:p>
-      <w:pPr>
-        <w:pStyle w:val="Heading1"/>
-      </w:pPr>
-      <w:bookmarkStart w:id="21" w:name="_Toc66691672"/>
-      <w:bookmarkEnd w:id="18"/>
-      <w:r>
-        <w:t xml:space="preserve">Legal </w:t>
-      </w:r>
-      <w:r>
-        <w:t>and ethical requirements</w:t>
+        <w:pStyle w:val="Heading3"/>
+      </w:pPr>
+      <w:bookmarkStart w:id="21" w:name="_Toc66691673"/>
+      <w:r>
+        <w:t>4a</w:t>
+      </w:r>
+      <w:r>
+        <w:tab/>
+      </w:r>
+      <w:r>
+        <w:t>Personal data</w:t>
       </w:r>
       <w:bookmarkEnd w:id="21"/>
     </w:p>
     <w:p>
       <w:pPr>
+        <w:rPr>
+          <w:color w:val="92D050"/>
+          <w:lang w:val="en-GB"/>
+        </w:rPr>
+      </w:pPr>
+      <w:proofErr w:type="spellStart"/>
+      <w:r>
+        <w:rPr>
+          <w:color w:val="92D050"/>
+          <w:lang w:val="en-GB"/>
+        </w:rPr>
+        <w:t>[personaldata]</w:t>
+      </w:r>
+      <w:proofErr w:type="spellEnd"/>
+    </w:p>
+    <w:p>
+      <w:pPr>
+        <w:rPr>
+          <w:color w:val="92D050"/>
+          <w:lang w:val="en-GB"/>
+        </w:rPr>
+      </w:pPr>
+      <w:proofErr w:type="spellStart"/>
+      <w:r>
+        <w:rPr>
+          <w:color w:val="92D050"/>
+          <w:lang w:val="en-GB"/>
+        </w:rPr>
+        <w:t>[sensitivedata]</w:t>
+      </w:r>
+      <w:proofErr w:type="spellEnd"/>
+    </w:p>
+    <w:p>
+      <w:pPr>
         <w:pStyle w:val="Heading3"/>
       </w:pPr>
-      <w:bookmarkStart w:id="22" w:name="_Toc66691673"/>
-      <w:r>
-        <w:t>4a</w:t>
+      <w:bookmarkStart w:id="22" w:name="_Toc66691674"/>
+      <w:r>
+        <w:t>4b</w:t>
       </w:r>
       <w:r>
         <w:tab/>
-      </w:r>
-      <w:r>
-        <w:t>Personal data</w:t>
+        <w:t>I</w:t>
+      </w:r>
+      <w:r>
+        <w:t>ntellectual property rights and ownership</w:t>
       </w:r>
       <w:bookmarkEnd w:id="22"/>
     </w:p>
@@ -6517,12 +6465,26 @@
           <w:color w:val="92D050"/>
           <w:lang w:val="en-GB"/>
         </w:rPr>
-        <w:t>[personaldata]</w:t>
+        <w:t>[legalrestriction]</w:t>
       </w:r>
       <w:proofErr w:type="spellEnd"/>
     </w:p>
     <w:p>
       <w:pPr>
+        <w:pStyle w:val="Heading3"/>
+      </w:pPr>
+      <w:bookmarkStart w:id="23" w:name="_Toc66691675"/>
+      <w:r>
+        <w:t>4c</w:t>
+      </w:r>
+      <w:r>
+        <w:tab/>
+        <w:t>Ethical issues</w:t>
+      </w:r>
+      <w:bookmarkEnd w:id="23"/>
+    </w:p>
+    <w:p>
+      <w:pPr>
         <w:rPr>
           <w:color w:val="92D050"/>
           <w:lang w:val="en-GB"/>
@@ -6534,137 +6496,39 @@
           <w:color w:val="92D050"/>
           <w:lang w:val="en-GB"/>
         </w:rPr>
-        <w:t>[sensitivedata]</w:t>
+        <w:t>[ethicalissues]</w:t>
       </w:r>
       <w:proofErr w:type="spellEnd"/>
     </w:p>
     <w:p>
       <w:pPr>
-        <w:pStyle w:val="Heading3"/>
-      </w:pPr>
-      <w:bookmarkStart w:id="23" w:name="_Toc66691674"/>
-      <w:r>
-        <w:t>4b</w:t>
-      </w:r>
-      <w:r>
-        <w:tab/>
-        <w:t>I</w:t>
-      </w:r>
-      <w:r>
-        <w:t>ntellectual property rights and ownership</w:t>
-      </w:r>
-      <w:bookmarkEnd w:id="23"/>
+        <w:rPr>
+          <w:lang w:val="en-GB"/>
+        </w:rPr>
+      </w:pPr>
     </w:p>
     <w:p>
       <w:pPr>
-        <w:rPr>
-          <w:lang w:val="en-GB"/>
-        </w:rPr>
-      </w:pPr>
-      <w:r>
-        <w:rPr>
-          <w:lang w:val="en-GB"/>
-        </w:rPr>
-        <w:t>TU Wien will be the owner of the data generated and have the rights to control access. Further details will be covered in the consortium agreement.</w:t>
-      </w:r>
-    </w:p>
-    <w:p>
-      <w:pPr>
-        <w:rPr>
-          <w:lang w:val="en-GB"/>
-        </w:rPr>
-      </w:pPr>
-      <w:r>
-        <w:rPr>
-          <w:highlight w:val="yellow"/>
-          <w:lang w:val="en-GB"/>
-        </w:rPr>
-        <w:t>The digital research data obtained will be published Open Access under a Creative Commons CC-BY license, provided that there are no data protection concerns. Further data will be made available with restrictive access.</w:t>
-      </w:r>
-      <w:r>
-        <w:rPr>
-          <w:lang w:val="en-GB"/>
-        </w:rPr>
-        <w:t xml:space="preserve"> </w:t>
-      </w:r>
-    </w:p>
-    <w:p>
-      <w:pPr>
-        <w:rPr>
-          <w:color w:val="92D050"/>
-          <w:lang w:val="en-GB"/>
-        </w:rPr>
-      </w:pPr>
-      <w:proofErr w:type="spellStart"/>
-      <w:r>
-        <w:rPr>
-          <w:color w:val="92D050"/>
-          <w:lang w:val="en-GB"/>
-        </w:rPr>
-        <w:t>[legalrestriction]</w:t>
-      </w:r>
-      <w:proofErr w:type="spellEnd"/>
-    </w:p>
-    <w:p>
-      <w:pPr>
-        <w:pStyle w:val="Heading3"/>
-      </w:pPr>
-      <w:bookmarkStart w:id="24" w:name="_Toc66691675"/>
-      <w:r>
-        <w:t>4c</w:t>
-      </w:r>
-      <w:r>
-        <w:tab/>
-        <w:t>Ethical issues</w:t>
+        <w:pStyle w:val="Heading1"/>
+      </w:pPr>
+      <w:bookmarkStart w:id="24" w:name="_Toc66691676"/>
+      <w:r>
+        <w:t>Data sharing and long-term preservation</w:t>
       </w:r>
       <w:bookmarkEnd w:id="24"/>
     </w:p>
     <w:p>
       <w:pPr>
-        <w:rPr>
-          <w:color w:val="92D050"/>
-          <w:lang w:val="en-GB"/>
-        </w:rPr>
-      </w:pPr>
-      <w:proofErr w:type="spellStart"/>
-      <w:r>
-        <w:rPr>
-          <w:color w:val="92D050"/>
-          <w:lang w:val="en-GB"/>
-        </w:rPr>
-        <w:t>[ethicalissues]</w:t>
-      </w:r>
-      <w:proofErr w:type="spellEnd"/>
-    </w:p>
-    <w:p>
-      <w:pPr>
-        <w:rPr>
-          <w:lang w:val="en-GB"/>
-        </w:rPr>
-      </w:pPr>
-    </w:p>
-    <w:p>
-      <w:pPr>
-        <w:pStyle w:val="Heading1"/>
-      </w:pPr>
-      <w:bookmarkStart w:id="25" w:name="_Toc66691676"/>
-      <w:r>
-        <w:t>Data sharing and long-term preservation</w:t>
+        <w:pStyle w:val="Heading3"/>
+      </w:pPr>
+      <w:bookmarkStart w:id="25" w:name="_Toc66691677"/>
+      <w:r>
+        <w:t>5a</w:t>
+      </w:r>
+      <w:r>
+        <w:tab/>
       </w:r>
       <w:bookmarkEnd w:id="25"/>
-    </w:p>
-    <w:p>
-      <w:pPr>
-        <w:pStyle w:val="Heading3"/>
-      </w:pPr>
-      <w:bookmarkStart w:id="26" w:name="_Toc66691677"/>
-      <w:r>
-        <w:t>5a</w:t>
-      </w:r>
-      <w:r>
-        <w:tab/>
-      </w:r>
-      <w:bookmarkEnd w:id="26"/>
       <w:r>
         <w:t>Data publication and access conditions</w:t>
       </w:r>
@@ -7161,6 +7025,7 @@
                 <w:szCs w:val="20"/>
                 <w:lang w:val="en-GB"/>
               </w:rPr>
+              <w:lastRenderedPageBreak/>
               <w:t>x</w:t>
             </w:r>
           </w:p>
@@ -7371,7 +7236,7 @@
       <w:pPr>
         <w:pStyle w:val="Heading3"/>
       </w:pPr>
-      <w:bookmarkStart w:id="27" w:name="_Toc66691678"/>
+      <w:bookmarkStart w:id="26" w:name="_Toc66691678"/>
       <w:r>
         <w:t>5b</w:t>
       </w:r>
@@ -7387,7 +7252,7 @@
       <w:r>
         <w:t>eusability</w:t>
       </w:r>
-      <w:bookmarkEnd w:id="27"/>
+      <w:bookmarkEnd w:id="26"/>
     </w:p>
     <w:tbl>
       <w:tblPr>
@@ -8268,83 +8133,83 @@
       <w:pPr>
         <w:pStyle w:val="Heading1"/>
       </w:pPr>
-      <w:bookmarkStart w:id="28" w:name="_Toc66691679"/>
+      <w:bookmarkStart w:id="27" w:name="_Toc66691679"/>
       <w:r>
         <w:t>RDM</w:t>
       </w:r>
       <w:r>
         <w:t xml:space="preserve"> responsibilities and resources</w:t>
+      </w:r>
+      <w:bookmarkEnd w:id="27"/>
+    </w:p>
+    <w:p>
+      <w:pPr>
+        <w:pStyle w:val="Heading3"/>
+      </w:pPr>
+      <w:bookmarkStart w:id="28" w:name="_Toc66691680"/>
+      <w:r>
+        <w:t>6a</w:t>
+      </w:r>
+      <w:r>
+        <w:tab/>
+        <w:t>RDM-roles and responsibilities</w:t>
       </w:r>
       <w:bookmarkEnd w:id="28"/>
     </w:p>
     <w:p>
       <w:pPr>
-        <w:pStyle w:val="Heading3"/>
-      </w:pPr>
-      <w:bookmarkStart w:id="29" w:name="_Toc66691680"/>
-      <w:r>
-        <w:t>6a</w:t>
-      </w:r>
-      <w:r>
-        <w:tab/>
-        <w:t>RDM-roles and responsibilities</w:t>
-      </w:r>
-      <w:bookmarkEnd w:id="29"/>
+        <w:rPr>
+          <w:lang w:val="en-GB"/>
+        </w:rPr>
+      </w:pPr>
+      <w:r>
+        <w:rPr>
+          <w:lang w:val="en-GB"/>
+        </w:rPr>
+        <w:t xml:space="preserve">The [PI] </w:t>
+      </w:r>
+      <w:r>
+        <w:rPr>
+          <w:lang w:val="en-GB"/>
+        </w:rPr>
+        <w:t xml:space="preserve">/ </w:t>
+      </w:r>
+      <w:r>
+        <w:rPr>
+          <w:lang w:val="en-GB"/>
+        </w:rPr>
+        <w:t xml:space="preserve">[data </w:t>
+      </w:r>
+      <w:r>
+        <w:rPr>
+          <w:lang w:val="en-GB"/>
+        </w:rPr>
+        <w:t>officer</w:t>
+      </w:r>
+      <w:r>
+        <w:rPr>
+          <w:lang w:val="en-GB"/>
+        </w:rPr>
+        <w:t xml:space="preserve"> XY] will direct the data management process overall, with the research assistant</w:t>
+      </w:r>
+      <w:r>
+        <w:rPr>
+          <w:lang w:val="en-GB"/>
+        </w:rPr>
+        <w:t>s</w:t>
+      </w:r>
+      <w:r>
+        <w:rPr>
+          <w:lang w:val="en-GB"/>
+        </w:rPr>
+        <w:t xml:space="preserve"> responsible for ensuring metadata production, day-to-day cross-checks, back-up and other quality control activities are maintained. The lead country researchers will be responsible for routine supervision of the dataset development. </w:t>
+      </w:r>
     </w:p>
     <w:p>
       <w:pPr>
-        <w:rPr>
-          <w:lang w:val="en-GB"/>
-        </w:rPr>
-      </w:pPr>
-      <w:r>
-        <w:rPr>
-          <w:lang w:val="en-GB"/>
-        </w:rPr>
-        <w:t xml:space="preserve">The [PI] </w:t>
-      </w:r>
-      <w:r>
-        <w:rPr>
-          <w:lang w:val="en-GB"/>
-        </w:rPr>
-        <w:t xml:space="preserve">/ </w:t>
-      </w:r>
-      <w:r>
-        <w:rPr>
-          <w:lang w:val="en-GB"/>
-        </w:rPr>
-        <w:t xml:space="preserve">[data </w:t>
-      </w:r>
-      <w:r>
-        <w:rPr>
-          <w:lang w:val="en-GB"/>
-        </w:rPr>
-        <w:t>officer</w:t>
-      </w:r>
-      <w:r>
-        <w:rPr>
-          <w:lang w:val="en-GB"/>
-        </w:rPr>
-        <w:t xml:space="preserve"> XY] will direct the data management process overall, with the research assistant</w:t>
-      </w:r>
-      <w:r>
-        <w:rPr>
-          <w:lang w:val="en-GB"/>
-        </w:rPr>
-        <w:t>s</w:t>
-      </w:r>
-      <w:r>
-        <w:rPr>
-          <w:lang w:val="en-GB"/>
-        </w:rPr>
-        <w:t xml:space="preserve"> responsible for ensuring metadata production, day-to-day cross-checks, back-up and other quality control activities are maintained. The lead country researchers will be responsible for routine supervision of the dataset development. </w:t>
-      </w:r>
-    </w:p>
-    <w:p>
-      <w:pPr>
         <w:pStyle w:val="Heading3"/>
       </w:pPr>
-      <w:bookmarkStart w:id="30" w:name="_Toc66691681"/>
+      <w:bookmarkStart w:id="29" w:name="_Toc66691681"/>
       <w:r>
         <w:t>6b</w:t>
       </w:r>
@@ -8358,7 +8223,7 @@
       <w:r>
         <w:t>sources</w:t>
       </w:r>
-      <w:bookmarkEnd w:id="30"/>
+      <w:bookmarkEnd w:id="29"/>
     </w:p>
     <w:p>
       <w:pPr>
@@ -8431,7 +8296,6 @@
                 <w:szCs w:val="20"/>
                 <w:lang w:val="en-GB"/>
               </w:rPr>
-              <w:lastRenderedPageBreak/>
               <w:t>Title</w:t>
             </w:r>
           </w:p>
@@ -8961,7 +8825,7 @@
           </w:tcPr>
           <w:p>
             <w:pPr>
-              <w:jc w:val="center"/>
+              <w:jc w:val="right"/>
               <w:rPr>
                 <w:b/>
                 <w:color w:val="92D050"/>
@@ -8984,6 +8848,8 @@
             <w:proofErr w:type="spellEnd"/>
           </w:p>
         </w:tc>
+        <w:bookmarkStart w:id="30" w:name="_GoBack"/>
+        <w:bookmarkEnd w:id="30"/>
       </w:tr>
     </w:tbl>
     <w:p>
@@ -15319,7 +15185,7 @@
 </file>
 
 <file path=customXml/itemProps2.xml><?xml version="1.0" encoding="utf-8"?>
-<ds:datastoreItem xmlns:ds="http://schemas.openxmlformats.org/officeDocument/2006/customXml" ds:itemID="{AFCC69D3-366F-43DB-8A67-1268B573AF1C}">
+<ds:datastoreItem xmlns:ds="http://schemas.openxmlformats.org/officeDocument/2006/customXml" ds:itemID="{E2FA2910-CF98-4F23-9246-302E96763DED}">
   <ds:schemaRefs>
     <ds:schemaRef ds:uri="http://schemas.openxmlformats.org/officeDocument/2006/bibliography"/>
   </ds:schemaRefs>

</xml_diff>

<commit_message>
Update export document #73710 and bug fixes #73715
</commit_message>
<xml_diff>
--- a/src/main/resources/template/template.docx
+++ b/src/main/resources/template/template.docx
@@ -85,16 +85,16 @@
         <w:jc w:val="center"/>
         <w:rPr>
           <w:color w:val="999999"/>
-          <w:sz w:val="52"/>
-          <w:szCs w:val="52"/>
+          <w:sz w:val="36"/>
+          <w:szCs w:val="36"/>
         </w:rPr>
       </w:pPr>
       <w:bookmarkStart w:id="2" w:name="_Toc64363684"/>
       <w:r>
         <w:rPr>
           <w:color w:val="92D050"/>
-          <w:sz w:val="52"/>
-          <w:szCs w:val="52"/>
+          <w:sz w:val="36"/>
+          <w:szCs w:val="36"/>
         </w:rPr>
         <w:t>[acronym]</w:t>
       </w:r>
@@ -1941,6 +1941,7 @@
           <w:docPartUnique/>
         </w:docPartObj>
       </w:sdtPr>
+      <w:sdtEndPr/>
       <w:sdtContent>
         <w:p>
           <w:pPr>
@@ -5499,30 +5500,15 @@
     </w:p>
     <w:p>
       <w:pPr>
-        <w:rPr>
-          <w:b/>
-          <w:lang w:val="en-GB"/>
-        </w:rPr>
-      </w:pPr>
-      <w:r>
-        <w:rPr>
-          <w:b/>
-          <w:lang w:val="en-GB"/>
-        </w:rPr>
+        <w:pStyle w:val="Heading4"/>
+      </w:pPr>
+      <w:r>
         <w:t>Data</w:t>
       </w:r>
       <w:r>
-        <w:rPr>
-          <w:b/>
-          <w:lang w:val="en-GB"/>
-        </w:rPr>
         <w:t xml:space="preserve"> </w:t>
       </w:r>
       <w:r>
-        <w:rPr>
-          <w:b/>
-          <w:lang w:val="en-GB"/>
-        </w:rPr>
         <w:t>generation</w:t>
       </w:r>
     </w:p>
@@ -5545,16 +5531,9 @@
     </w:p>
     <w:p>
       <w:pPr>
-        <w:rPr>
-          <w:b/>
-          <w:lang w:val="en-GB"/>
-        </w:rPr>
-      </w:pPr>
-      <w:r>
-        <w:rPr>
-          <w:b/>
-          <w:lang w:val="en-GB"/>
-        </w:rPr>
+        <w:pStyle w:val="Heading4"/>
+      </w:pPr>
+      <w:r>
         <w:t>Data reuse</w:t>
       </w:r>
     </w:p>
@@ -5872,6 +5851,7 @@
           <w:color w:val="92D050"/>
           <w:lang w:val="en-GB"/>
         </w:rPr>
+        <w:lastRenderedPageBreak/>
         <w:t>[storage]</w:t>
       </w:r>
     </w:p>
@@ -5880,7 +5860,6 @@
         <w:pStyle w:val="Heading3"/>
       </w:pPr>
       <w:r>
-        <w:lastRenderedPageBreak/>
         <w:t>3</w:t>
       </w:r>
       <w:r>
@@ -6551,6 +6530,8 @@
         </w:rPr>
         <w:t xml:space="preserve"> </w:t>
       </w:r>
+      <w:bookmarkStart w:id="26" w:name="_GoBack"/>
+      <w:bookmarkEnd w:id="26"/>
     </w:p>
     <w:p>
       <w:pPr>
@@ -6838,6 +6819,7 @@
                 <w:szCs w:val="20"/>
                 <w:lang w:val="en-GB"/>
               </w:rPr>
+              <w:lastRenderedPageBreak/>
               <w:t>P1</w:t>
             </w:r>
           </w:p>
@@ -7025,7 +7007,6 @@
                 <w:szCs w:val="20"/>
                 <w:lang w:val="en-GB"/>
               </w:rPr>
-              <w:lastRenderedPageBreak/>
               <w:t>x</w:t>
             </w:r>
           </w:p>
@@ -7236,7 +7217,7 @@
       <w:pPr>
         <w:pStyle w:val="Heading3"/>
       </w:pPr>
-      <w:bookmarkStart w:id="26" w:name="_Toc66691678"/>
+      <w:bookmarkStart w:id="27" w:name="_Toc66691678"/>
       <w:r>
         <w:t>5b</w:t>
       </w:r>
@@ -7252,7 +7233,7 @@
       <w:r>
         <w:t>eusability</w:t>
       </w:r>
-      <w:bookmarkEnd w:id="26"/>
+      <w:bookmarkEnd w:id="27"/>
     </w:p>
     <w:tbl>
       <w:tblPr>
@@ -8133,83 +8114,83 @@
       <w:pPr>
         <w:pStyle w:val="Heading1"/>
       </w:pPr>
-      <w:bookmarkStart w:id="27" w:name="_Toc66691679"/>
+      <w:bookmarkStart w:id="28" w:name="_Toc66691679"/>
       <w:r>
         <w:t>RDM</w:t>
       </w:r>
       <w:r>
         <w:t xml:space="preserve"> responsibilities and resources</w:t>
-      </w:r>
-      <w:bookmarkEnd w:id="27"/>
-    </w:p>
-    <w:p>
-      <w:pPr>
-        <w:pStyle w:val="Heading3"/>
-      </w:pPr>
-      <w:bookmarkStart w:id="28" w:name="_Toc66691680"/>
-      <w:r>
-        <w:t>6a</w:t>
-      </w:r>
-      <w:r>
-        <w:tab/>
-        <w:t>RDM-roles and responsibilities</w:t>
       </w:r>
       <w:bookmarkEnd w:id="28"/>
     </w:p>
     <w:p>
       <w:pPr>
-        <w:rPr>
-          <w:lang w:val="en-GB"/>
-        </w:rPr>
-      </w:pPr>
-      <w:r>
-        <w:rPr>
-          <w:lang w:val="en-GB"/>
-        </w:rPr>
-        <w:t xml:space="preserve">The [PI] </w:t>
-      </w:r>
-      <w:r>
-        <w:rPr>
-          <w:lang w:val="en-GB"/>
-        </w:rPr>
-        <w:t xml:space="preserve">/ </w:t>
-      </w:r>
-      <w:r>
-        <w:rPr>
-          <w:lang w:val="en-GB"/>
-        </w:rPr>
-        <w:t xml:space="preserve">[data </w:t>
-      </w:r>
-      <w:r>
-        <w:rPr>
-          <w:lang w:val="en-GB"/>
-        </w:rPr>
-        <w:t>officer</w:t>
-      </w:r>
-      <w:r>
-        <w:rPr>
-          <w:lang w:val="en-GB"/>
-        </w:rPr>
-        <w:t xml:space="preserve"> XY] will direct the data management process overall, with the research assistant</w:t>
-      </w:r>
-      <w:r>
-        <w:rPr>
-          <w:lang w:val="en-GB"/>
-        </w:rPr>
-        <w:t>s</w:t>
-      </w:r>
-      <w:r>
-        <w:rPr>
-          <w:lang w:val="en-GB"/>
-        </w:rPr>
-        <w:t xml:space="preserve"> responsible for ensuring metadata production, day-to-day cross-checks, back-up and other quality control activities are maintained. The lead country researchers will be responsible for routine supervision of the dataset development. </w:t>
-      </w:r>
+        <w:pStyle w:val="Heading3"/>
+      </w:pPr>
+      <w:bookmarkStart w:id="29" w:name="_Toc66691680"/>
+      <w:r>
+        <w:t>6a</w:t>
+      </w:r>
+      <w:r>
+        <w:tab/>
+        <w:t>RDM-roles and responsibilities</w:t>
+      </w:r>
+      <w:bookmarkEnd w:id="29"/>
     </w:p>
     <w:p>
       <w:pPr>
+        <w:rPr>
+          <w:lang w:val="en-GB"/>
+        </w:rPr>
+      </w:pPr>
+      <w:r>
+        <w:rPr>
+          <w:lang w:val="en-GB"/>
+        </w:rPr>
+        <w:t xml:space="preserve">The [PI] </w:t>
+      </w:r>
+      <w:r>
+        <w:rPr>
+          <w:lang w:val="en-GB"/>
+        </w:rPr>
+        <w:t xml:space="preserve">/ </w:t>
+      </w:r>
+      <w:r>
+        <w:rPr>
+          <w:lang w:val="en-GB"/>
+        </w:rPr>
+        <w:t xml:space="preserve">[data </w:t>
+      </w:r>
+      <w:r>
+        <w:rPr>
+          <w:lang w:val="en-GB"/>
+        </w:rPr>
+        <w:t>officer</w:t>
+      </w:r>
+      <w:r>
+        <w:rPr>
+          <w:lang w:val="en-GB"/>
+        </w:rPr>
+        <w:t xml:space="preserve"> XY] will direct the data management process overall, with the research assistant</w:t>
+      </w:r>
+      <w:r>
+        <w:rPr>
+          <w:lang w:val="en-GB"/>
+        </w:rPr>
+        <w:t>s</w:t>
+      </w:r>
+      <w:r>
+        <w:rPr>
+          <w:lang w:val="en-GB"/>
+        </w:rPr>
+        <w:t xml:space="preserve"> responsible for ensuring metadata production, day-to-day cross-checks, back-up and other quality control activities are maintained. The lead country researchers will be responsible for routine supervision of the dataset development. </w:t>
+      </w:r>
+    </w:p>
+    <w:p>
+      <w:pPr>
         <w:pStyle w:val="Heading3"/>
       </w:pPr>
-      <w:bookmarkStart w:id="29" w:name="_Toc66691681"/>
+      <w:bookmarkStart w:id="30" w:name="_Toc66691681"/>
       <w:r>
         <w:t>6b</w:t>
       </w:r>
@@ -8223,7 +8204,7 @@
       <w:r>
         <w:t>sources</w:t>
       </w:r>
-      <w:bookmarkEnd w:id="29"/>
+      <w:bookmarkEnd w:id="30"/>
     </w:p>
     <w:p>
       <w:pPr>
@@ -8711,10 +8692,10 @@
       <w:tr>
         <w:tc>
           <w:tcPr>
-            <w:tcW w:w="2128" w:type="dxa"/>
+            <w:tcW w:w="5939" w:type="dxa"/>
+            <w:gridSpan w:val="3"/>
             <w:tcBorders>
               <w:top w:val="single" w:sz="12" w:space="0" w:color="006AAB"/>
-              <w:right w:val="nil"/>
             </w:tcBorders>
             <w:shd w:val="clear" w:color="auto" w:fill="auto"/>
           </w:tcPr>
@@ -8735,51 +8716,9 @@
                 <w:szCs w:val="20"/>
                 <w:lang w:val="en-GB"/>
               </w:rPr>
+              <w:lastRenderedPageBreak/>
               <w:t>Estimated total costs</w:t>
             </w:r>
-          </w:p>
-        </w:tc>
-        <w:tc>
-          <w:tcPr>
-            <w:tcW w:w="2259" w:type="dxa"/>
-            <w:tcBorders>
-              <w:top w:val="single" w:sz="12" w:space="0" w:color="006AAB"/>
-              <w:left w:val="nil"/>
-              <w:right w:val="nil"/>
-            </w:tcBorders>
-            <w:shd w:val="clear" w:color="auto" w:fill="auto"/>
-          </w:tcPr>
-          <w:p>
-            <w:pPr>
-              <w:jc w:val="left"/>
-              <w:rPr>
-                <w:b/>
-                <w:sz w:val="20"/>
-                <w:szCs w:val="20"/>
-                <w:lang w:val="en-GB"/>
-              </w:rPr>
-            </w:pPr>
-          </w:p>
-        </w:tc>
-        <w:tc>
-          <w:tcPr>
-            <w:tcW w:w="1552" w:type="dxa"/>
-            <w:tcBorders>
-              <w:top w:val="single" w:sz="12" w:space="0" w:color="006AAB"/>
-              <w:left w:val="nil"/>
-            </w:tcBorders>
-            <w:shd w:val="clear" w:color="auto" w:fill="auto"/>
-          </w:tcPr>
-          <w:p>
-            <w:pPr>
-              <w:jc w:val="left"/>
-              <w:rPr>
-                <w:b/>
-                <w:sz w:val="20"/>
-                <w:szCs w:val="20"/>
-                <w:lang w:val="en-GB"/>
-              </w:rPr>
-            </w:pPr>
           </w:p>
         </w:tc>
         <w:tc>
@@ -8848,8 +8787,6 @@
             <w:proofErr w:type="spellEnd"/>
           </w:p>
         </w:tc>
-        <w:bookmarkStart w:id="30" w:name="_GoBack"/>
-        <w:bookmarkEnd w:id="30"/>
       </w:tr>
     </w:tbl>
     <w:p>
@@ -9040,7 +8977,34 @@
         <w:szCs w:val="18"/>
         <w:lang w:val="en-GB"/>
       </w:rPr>
-      <w:t xml:space="preserve">project acronym </w:t>
+      <w:t>[</w:t>
+    </w:r>
+    <w:r>
+      <w:rPr>
+        <w:color w:val="92D050"/>
+        <w:sz w:val="18"/>
+        <w:szCs w:val="18"/>
+        <w:lang w:val="en-GB"/>
+      </w:rPr>
+      <w:t>acronym</w:t>
+    </w:r>
+    <w:r>
+      <w:rPr>
+        <w:color w:val="92D050"/>
+        <w:sz w:val="18"/>
+        <w:szCs w:val="18"/>
+        <w:lang w:val="en-GB"/>
+      </w:rPr>
+      <w:t>]</w:t>
+    </w:r>
+    <w:r>
+      <w:rPr>
+        <w:color w:val="92D050"/>
+        <w:sz w:val="18"/>
+        <w:szCs w:val="18"/>
+        <w:lang w:val="en-GB"/>
+      </w:rPr>
+      <w:t xml:space="preserve"> </w:t>
     </w:r>
     <w:r>
       <w:rPr>
@@ -15185,7 +15149,7 @@
 </file>
 
 <file path=customXml/itemProps2.xml><?xml version="1.0" encoding="utf-8"?>
-<ds:datastoreItem xmlns:ds="http://schemas.openxmlformats.org/officeDocument/2006/customXml" ds:itemID="{E2FA2910-CF98-4F23-9246-302E96763DED}">
+<ds:datastoreItem xmlns:ds="http://schemas.openxmlformats.org/officeDocument/2006/customXml" ds:itemID="{D839813C-E01F-4C5D-8AE2-057E9C6871DB}">
   <ds:schemaRefs>
     <ds:schemaRef ds:uri="http://schemas.openxmlformats.org/officeDocument/2006/bibliography"/>
   </ds:schemaRefs>

</xml_diff>

<commit_message>
Update template and multi datasets handling in sentence
</commit_message>
<xml_diff>
--- a/src/main/resources/template/template.docx
+++ b/src/main/resources/template/template.docx
@@ -7188,7 +7188,7 @@
           <w:color w:val="92D050"/>
           <w:lang w:val="en-GB"/>
         </w:rPr>
-        <w:t>[targetaudience]</w:t>
+        <w:t>[tools]</w:t>
       </w:r>
       <w:proofErr w:type="spellEnd"/>
     </w:p>
@@ -7204,13 +7204,6 @@
           <w:lang w:val="en-GB"/>
         </w:rPr>
         <w:t>:</w:t>
-      </w:r>
-      <w:r>
-        <w:rPr>
-          <w:color w:val="92D050"/>
-          <w:lang w:val="en-GB"/>
-        </w:rPr>
-        <w:t xml:space="preserve"> [tools]</w:t>
       </w:r>
     </w:p>
     <w:p>

</xml_diff>

<commit_message>
Update export and template based on review document for section 2
</commit_message>
<xml_diff>
--- a/src/main/resources/template/template.docx
+++ b/src/main/resources/template/template.docx
@@ -5595,68 +5595,22 @@
     </w:p>
     <w:p>
       <w:pPr>
-        <w:rPr>
-          <w:lang w:val="en-US"/>
+        <w:jc w:val="left"/>
+        <w:rPr>
+          <w:lang w:val="en-GB" w:eastAsia="x-none"/>
         </w:rPr>
       </w:pPr>
       <w:bookmarkStart w:id="15" w:name="_Toc66691668"/>
       <w:bookmarkEnd w:id="14"/>
       <w:r>
         <w:rPr>
-          <w:lang w:val="en-US"/>
-        </w:rPr>
-        <w:t>The f</w:t>
-      </w:r>
-      <w:r>
-        <w:rPr>
-          <w:lang w:val="en-US"/>
-        </w:rPr>
-        <w:t xml:space="preserve">ilenames will follow the projects naming convention as defined in </w:t>
-      </w:r>
-      <w:r>
-        <w:rPr>
           <w:color w:val="92D050"/>
-          <w:lang w:val="en-US"/>
-        </w:rPr>
-        <w:t xml:space="preserve">document </w:t>
-      </w:r>
-      <w:r>
-        <w:rPr>
-          <w:color w:val="92D050"/>
-          <w:lang w:val="en-US"/>
-        </w:rPr>
-        <w:t>name</w:t>
-      </w:r>
-      <w:r>
-        <w:rPr>
-          <w:lang w:val="en-US"/>
-        </w:rPr>
-        <w:t xml:space="preserve"> and</w:t>
-      </w:r>
-      <w:r>
-        <w:rPr>
-          <w:lang w:val="en-US"/>
-        </w:rPr>
-        <w:t xml:space="preserve"> include a timestamp of creation.</w:t>
-      </w:r>
-      <w:r>
-        <w:rPr>
-          <w:lang w:val="en-US"/>
-        </w:rPr>
-        <w:t xml:space="preserve"> V</w:t>
-      </w:r>
-      <w:r>
-        <w:rPr>
-          <w:lang w:val="en-US"/>
-        </w:rPr>
-        <w:t>ersion control is automated</w:t>
-      </w:r>
-      <w:r>
-        <w:rPr>
-          <w:lang w:val="en-US"/>
-        </w:rPr>
-        <w:t>.</w:t>
-      </w:r>
+          <w:lang w:val="en-GB" w:eastAsia="x-none"/>
+        </w:rPr>
+        <w:t>[dataorganisation]</w:t>
+      </w:r>
+      <w:bookmarkStart w:id="16" w:name="_GoBack"/>
+      <w:bookmarkEnd w:id="16"/>
     </w:p>
     <w:p>
       <w:pPr>
@@ -5747,111 +5701,110 @@
       <w:pPr>
         <w:pStyle w:val="Heading1"/>
       </w:pPr>
-      <w:bookmarkStart w:id="16" w:name="_Toc66691669"/>
+      <w:bookmarkStart w:id="17" w:name="_Toc66691669"/>
       <w:r>
         <w:t>Storage and backup during research process</w:t>
-      </w:r>
-      <w:bookmarkEnd w:id="16"/>
-    </w:p>
-    <w:p>
-      <w:pPr>
-        <w:pStyle w:val="Heading3"/>
-      </w:pPr>
-      <w:bookmarkStart w:id="17" w:name="_Toc66691670"/>
-      <w:bookmarkStart w:id="18" w:name="_Hlk40268397"/>
-      <w:r>
-        <w:t>3a</w:t>
-      </w:r>
-      <w:r>
-        <w:tab/>
-      </w:r>
-      <w:r>
-        <w:t>Storage and backup</w:t>
-      </w:r>
-      <w:r>
-        <w:t xml:space="preserve"> </w:t>
-      </w:r>
-      <w:r>
-        <w:t>facilities</w:t>
       </w:r>
       <w:bookmarkEnd w:id="17"/>
     </w:p>
     <w:p>
       <w:pPr>
-        <w:jc w:val="left"/>
-        <w:rPr>
-          <w:lang w:val="en-GB"/>
-        </w:rPr>
-      </w:pPr>
-      <w:r>
-        <w:rPr>
-          <w:lang w:val="en-GB"/>
-        </w:rPr>
-        <w:t>F</w:t>
-      </w:r>
-      <w:r>
-        <w:rPr>
-          <w:lang w:val="en-GB"/>
-        </w:rPr>
-        <w:t>or the duration of the project</w:t>
-      </w:r>
-      <w:r>
-        <w:rPr>
-          <w:lang w:val="en-GB"/>
-        </w:rPr>
-        <w:t>,</w:t>
-      </w:r>
-      <w:r>
-        <w:rPr>
-          <w:lang w:val="en-GB"/>
-        </w:rPr>
+        <w:pStyle w:val="Heading3"/>
+      </w:pPr>
+      <w:bookmarkStart w:id="18" w:name="_Toc66691670"/>
+      <w:bookmarkStart w:id="19" w:name="_Hlk40268397"/>
+      <w:r>
+        <w:t>3a</w:t>
+      </w:r>
+      <w:r>
+        <w:tab/>
+      </w:r>
+      <w:r>
+        <w:t>Storage and backup</w:t>
+      </w:r>
+      <w:r>
         <w:t xml:space="preserve"> </w:t>
       </w:r>
       <w:r>
-        <w:rPr>
-          <w:lang w:val="en-GB"/>
-        </w:rPr>
-        <w:t>s</w:t>
-      </w:r>
-      <w:r>
-        <w:rPr>
-          <w:lang w:val="en-GB"/>
-        </w:rPr>
-        <w:t>torage and backup</w:t>
-      </w:r>
-      <w:r>
-        <w:rPr>
-          <w:lang w:val="en-GB"/>
-        </w:rPr>
-        <w:t xml:space="preserve"> of data </w:t>
-      </w:r>
-      <w:r>
-        <w:rPr>
-          <w:lang w:val="en-GB"/>
-        </w:rPr>
-        <w:t>will be ensured by the project manager in cooperation with the responsible representative of TU.it.</w:t>
-      </w:r>
-      <w:r>
-        <w:rPr>
-          <w:lang w:val="en-GB"/>
-        </w:rPr>
-        <w:t xml:space="preserve"> The infrastructure of TU Wien will be used for this purpose.</w:t>
-      </w:r>
+        <w:t>facilities</w:t>
+      </w:r>
+      <w:bookmarkEnd w:id="18"/>
     </w:p>
     <w:p>
       <w:pPr>
+        <w:jc w:val="left"/>
+        <w:rPr>
+          <w:lang w:val="en-GB"/>
+        </w:rPr>
+      </w:pPr>
+      <w:r>
+        <w:rPr>
+          <w:lang w:val="en-GB"/>
+        </w:rPr>
+        <w:t>F</w:t>
+      </w:r>
+      <w:r>
+        <w:rPr>
+          <w:lang w:val="en-GB"/>
+        </w:rPr>
+        <w:t>or the duration of the project</w:t>
+      </w:r>
+      <w:r>
+        <w:rPr>
+          <w:lang w:val="en-GB"/>
+        </w:rPr>
+        <w:t>,</w:t>
+      </w:r>
+      <w:r>
+        <w:rPr>
+          <w:lang w:val="en-GB"/>
+        </w:rPr>
+        <w:t xml:space="preserve"> </w:t>
+      </w:r>
+      <w:r>
+        <w:rPr>
+          <w:lang w:val="en-GB"/>
+        </w:rPr>
+        <w:t>s</w:t>
+      </w:r>
+      <w:r>
+        <w:rPr>
+          <w:lang w:val="en-GB"/>
+        </w:rPr>
+        <w:t>torage and backup</w:t>
+      </w:r>
+      <w:r>
+        <w:rPr>
+          <w:lang w:val="en-GB"/>
+        </w:rPr>
+        <w:t xml:space="preserve"> of data </w:t>
+      </w:r>
+      <w:r>
+        <w:rPr>
+          <w:lang w:val="en-GB"/>
+        </w:rPr>
+        <w:t>will be ensured by the project manager in cooperation with the responsible representative of TU.it.</w:t>
+      </w:r>
+      <w:r>
+        <w:rPr>
+          <w:lang w:val="en-GB"/>
+        </w:rPr>
+        <w:t xml:space="preserve"> The infrastructure of TU Wien will be used for this purpose.</w:t>
+      </w:r>
+    </w:p>
+    <w:p>
+      <w:pPr>
         <w:rPr>
           <w:color w:val="92D050"/>
           <w:lang w:val="en-GB"/>
         </w:rPr>
       </w:pPr>
-      <w:bookmarkStart w:id="19" w:name="_Toc66691671"/>
+      <w:bookmarkStart w:id="20" w:name="_Toc66691671"/>
       <w:r>
         <w:rPr>
           <w:color w:val="92D050"/>
           <w:lang w:val="en-GB"/>
         </w:rPr>
-        <w:lastRenderedPageBreak/>
         <w:t>[storage]</w:t>
       </w:r>
     </w:p>
@@ -5860,6 +5813,7 @@
         <w:pStyle w:val="Heading3"/>
       </w:pPr>
       <w:r>
+        <w:lastRenderedPageBreak/>
         <w:t>3</w:t>
       </w:r>
       <w:r>
@@ -5874,7 +5828,7 @@
       <w:r>
         <w:t>ata security and protection of sensitive data</w:t>
       </w:r>
-      <w:bookmarkEnd w:id="19"/>
+      <w:bookmarkEnd w:id="20"/>
     </w:p>
     <w:p>
       <w:pPr>
@@ -6354,34 +6308,34 @@
       <w:pPr>
         <w:pStyle w:val="Heading1"/>
       </w:pPr>
-      <w:bookmarkStart w:id="20" w:name="_Toc66691672"/>
-      <w:bookmarkEnd w:id="18"/>
+      <w:bookmarkStart w:id="21" w:name="_Toc66691672"/>
+      <w:bookmarkEnd w:id="19"/>
       <w:r>
         <w:t xml:space="preserve">Legal </w:t>
       </w:r>
       <w:r>
         <w:t>and ethical requirements</w:t>
-      </w:r>
-      <w:bookmarkEnd w:id="20"/>
-    </w:p>
-    <w:p>
-      <w:pPr>
-        <w:pStyle w:val="Heading3"/>
-      </w:pPr>
-      <w:bookmarkStart w:id="21" w:name="_Toc66691673"/>
-      <w:r>
-        <w:t>4a</w:t>
-      </w:r>
-      <w:r>
-        <w:tab/>
-      </w:r>
-      <w:r>
-        <w:t>Personal data</w:t>
       </w:r>
       <w:bookmarkEnd w:id="21"/>
     </w:p>
     <w:p>
       <w:pPr>
+        <w:pStyle w:val="Heading3"/>
+      </w:pPr>
+      <w:bookmarkStart w:id="22" w:name="_Toc66691673"/>
+      <w:r>
+        <w:t>4a</w:t>
+      </w:r>
+      <w:r>
+        <w:tab/>
+      </w:r>
+      <w:r>
+        <w:t>Personal data</w:t>
+      </w:r>
+      <w:bookmarkEnd w:id="22"/>
+    </w:p>
+    <w:p>
+      <w:pPr>
         <w:rPr>
           <w:color w:val="92D050"/>
           <w:lang w:val="en-GB"/>
@@ -6418,7 +6372,7 @@
       <w:pPr>
         <w:pStyle w:val="Heading3"/>
       </w:pPr>
-      <w:bookmarkStart w:id="22" w:name="_Toc66691674"/>
+      <w:bookmarkStart w:id="23" w:name="_Toc66691674"/>
       <w:r>
         <w:t>4b</w:t>
       </w:r>
@@ -6429,7 +6383,7 @@
       <w:r>
         <w:t>ntellectual property rights and ownership</w:t>
       </w:r>
-      <w:bookmarkEnd w:id="22"/>
+      <w:bookmarkEnd w:id="23"/>
     </w:p>
     <w:p>
       <w:pPr>
@@ -6452,7 +6406,7 @@
       <w:pPr>
         <w:pStyle w:val="Heading3"/>
       </w:pPr>
-      <w:bookmarkStart w:id="23" w:name="_Toc66691675"/>
+      <w:bookmarkStart w:id="24" w:name="_Toc66691675"/>
       <w:r>
         <w:t>4c</w:t>
       </w:r>
@@ -6460,7 +6414,7 @@
         <w:tab/>
         <w:t>Ethical issues</w:t>
       </w:r>
-      <w:bookmarkEnd w:id="23"/>
+      <w:bookmarkEnd w:id="24"/>
     </w:p>
     <w:p>
       <w:pPr>
@@ -6490,24 +6444,24 @@
       <w:pPr>
         <w:pStyle w:val="Heading1"/>
       </w:pPr>
-      <w:bookmarkStart w:id="24" w:name="_Toc66691676"/>
+      <w:bookmarkStart w:id="25" w:name="_Toc66691676"/>
       <w:r>
         <w:t>Data sharing and long-term preservation</w:t>
       </w:r>
-      <w:bookmarkEnd w:id="24"/>
+      <w:bookmarkEnd w:id="25"/>
     </w:p>
     <w:p>
       <w:pPr>
         <w:pStyle w:val="Heading3"/>
       </w:pPr>
-      <w:bookmarkStart w:id="25" w:name="_Toc66691677"/>
+      <w:bookmarkStart w:id="26" w:name="_Toc66691677"/>
       <w:r>
         <w:t>5a</w:t>
       </w:r>
       <w:r>
         <w:tab/>
       </w:r>
-      <w:bookmarkEnd w:id="25"/>
+      <w:bookmarkEnd w:id="26"/>
       <w:r>
         <w:t>Data publication and access conditions</w:t>
       </w:r>
@@ -6530,8 +6484,6 @@
         </w:rPr>
         <w:t xml:space="preserve"> </w:t>
       </w:r>
-      <w:bookmarkStart w:id="26" w:name="_GoBack"/>
-      <w:bookmarkEnd w:id="26"/>
     </w:p>
     <w:p>
       <w:pPr>
@@ -6819,7 +6771,6 @@
                 <w:szCs w:val="20"/>
                 <w:lang w:val="en-GB"/>
               </w:rPr>
-              <w:lastRenderedPageBreak/>
               <w:t>P1</w:t>
             </w:r>
           </w:p>
@@ -7007,6 +6958,7 @@
                 <w:szCs w:val="20"/>
                 <w:lang w:val="en-GB"/>
               </w:rPr>
+              <w:lastRenderedPageBreak/>
               <w:t>x</w:t>
             </w:r>
           </w:p>
@@ -7182,7 +7134,6 @@
         </w:rPr>
         <w:t xml:space="preserve"> </w:t>
       </w:r>
-      <w:proofErr w:type="spellStart"/>
       <w:r>
         <w:rPr>
           <w:color w:val="92D050"/>
@@ -7190,7 +7141,6 @@
         </w:rPr>
         <w:t>[tools]</w:t>
       </w:r>
-      <w:proofErr w:type="spellEnd"/>
     </w:p>
     <w:p>
       <w:r>
@@ -8709,7 +8659,6 @@
                 <w:szCs w:val="20"/>
                 <w:lang w:val="en-GB"/>
               </w:rPr>
-              <w:lastRenderedPageBreak/>
               <w:t>Estimated total costs</w:t>
             </w:r>
           </w:p>
@@ -15142,7 +15091,7 @@
 </file>
 
 <file path=customXml/itemProps2.xml><?xml version="1.0" encoding="utf-8"?>
-<ds:datastoreItem xmlns:ds="http://schemas.openxmlformats.org/officeDocument/2006/customXml" ds:itemID="{D839813C-E01F-4C5D-8AE2-057E9C6871DB}">
+<ds:datastoreItem xmlns:ds="http://schemas.openxmlformats.org/officeDocument/2006/customXml" ds:itemID="{7D340006-693B-4C2B-9426-0009AA66DB45}">
   <ds:schemaRefs>
     <ds:schemaRef ds:uri="http://schemas.openxmlformats.org/officeDocument/2006/bibliography"/>
   </ds:schemaRefs>

</xml_diff>

<commit_message>
Update export and template based on review document for cover space and table placement
</commit_message>
<xml_diff>
--- a/src/main/resources/template/template.docx
+++ b/src/main/resources/template/template.docx
@@ -103,51 +103,19 @@
     <w:p>
       <w:pPr>
         <w:rPr>
+          <w:color w:val="92D050"/>
           <w:lang w:val="en-GB"/>
         </w:rPr>
       </w:pPr>
-    </w:p>
-    <w:p>
-      <w:pPr>
-        <w:rPr>
+      <w:proofErr w:type="spellStart"/>
+      <w:r>
+        <w:rPr>
+          <w:color w:val="92D050"/>
           <w:lang w:val="en-GB"/>
         </w:rPr>
-      </w:pPr>
-    </w:p>
-    <w:p>
-      <w:pPr>
-        <w:rPr>
-          <w:lang w:val="en-GB"/>
-        </w:rPr>
-      </w:pPr>
-    </w:p>
-    <w:p>
-      <w:pPr>
-        <w:rPr>
-          <w:lang w:val="en-GB"/>
-        </w:rPr>
-      </w:pPr>
-    </w:p>
-    <w:p>
-      <w:pPr>
-        <w:rPr>
-          <w:lang w:val="en-GB"/>
-        </w:rPr>
-      </w:pPr>
-    </w:p>
-    <w:p>
-      <w:pPr>
-        <w:rPr>
-          <w:lang w:val="en-GB"/>
-        </w:rPr>
-      </w:pPr>
-    </w:p>
-    <w:p>
-      <w:pPr>
-        <w:rPr>
-          <w:lang w:val="en-GB"/>
-        </w:rPr>
-      </w:pPr>
+        <w:t>[coverspace]</w:t>
+      </w:r>
+      <w:proofErr w:type="spellEnd"/>
     </w:p>
     <w:tbl>
       <w:tblPr>
@@ -771,13 +739,21 @@
     </w:tbl>
     <w:p>
       <w:pPr>
-        <w:jc w:val="left"/>
-        <w:rPr>
+        <w:spacing w:line="240" w:lineRule="auto"/>
+        <w:rPr>
+          <w:b/>
+          <w:bCs/>
+          <w:color w:val="006AAB"/>
+          <w:szCs w:val="20"/>
           <w:lang w:val="en-GB"/>
         </w:rPr>
       </w:pPr>
       <w:r>
         <w:rPr>
+          <w:b/>
+          <w:bCs/>
+          <w:color w:val="006AAB"/>
+          <w:szCs w:val="20"/>
           <w:lang w:val="en-GB"/>
         </w:rPr>
         <w:br w:type="page"/>
@@ -4254,11 +4230,17 @@
     </w:p>
     <w:p>
       <w:pPr>
-        <w:jc w:val="left"/>
+        <w:spacing w:line="240" w:lineRule="auto"/>
         <w:rPr>
           <w:lang w:val="en-US"/>
         </w:rPr>
       </w:pPr>
+      <w:r>
+        <w:rPr>
+          <w:lang w:val="en-US"/>
+        </w:rPr>
+        <w:br w:type="page"/>
+      </w:r>
     </w:p>
     <w:p>
       <w:pPr>
@@ -4270,6 +4252,7 @@
       </w:pPr>
       <w:bookmarkStart w:id="7" w:name="_Toc66691663"/>
       <w:r>
+        <w:lastRenderedPageBreak/>
         <w:t>Data description</w:t>
       </w:r>
       <w:bookmarkEnd w:id="7"/>
@@ -4354,6 +4337,10 @@
         <w:gridCol w:w="1873"/>
       </w:tblGrid>
       <w:tr>
+        <w:trPr>
+          <w:cantSplit/>
+          <w:tblHeader/>
+        </w:trPr>
         <w:tc>
           <w:tcPr>
             <w:tcW w:w="873" w:type="dxa"/>
@@ -4552,6 +4539,10 @@
         </w:tc>
       </w:tr>
       <w:tr>
+        <w:trPr>
+          <w:cantSplit/>
+          <w:tblHeader/>
+        </w:trPr>
         <w:tc>
           <w:tcPr>
             <w:tcW w:w="873" w:type="dxa"/>
@@ -4578,7 +4569,6 @@
                 <w:szCs w:val="20"/>
                 <w:lang w:val="en-GB"/>
               </w:rPr>
-              <w:lastRenderedPageBreak/>
               <w:t>P1</w:t>
             </w:r>
           </w:p>
@@ -4716,6 +4706,10 @@
         </w:tc>
       </w:tr>
       <w:tr>
+        <w:trPr>
+          <w:cantSplit/>
+          <w:tblHeader/>
+        </w:trPr>
         <w:tc>
           <w:tcPr>
             <w:tcW w:w="873" w:type="dxa"/>
@@ -4909,6 +4903,10 @@
         <w:gridCol w:w="1522"/>
       </w:tblGrid>
       <w:tr>
+        <w:trPr>
+          <w:cantSplit/>
+          <w:tblHeader/>
+        </w:trPr>
         <w:tc>
           <w:tcPr>
             <w:tcW w:w="567" w:type="dxa"/>
@@ -5106,6 +5104,10 @@
         </w:tc>
       </w:tr>
       <w:tr>
+        <w:trPr>
+          <w:cantSplit/>
+          <w:tblHeader/>
+        </w:trPr>
         <w:tc>
           <w:tcPr>
             <w:tcW w:w="567" w:type="dxa"/>
@@ -5269,6 +5271,10 @@
         </w:tc>
       </w:tr>
       <w:tr>
+        <w:trPr>
+          <w:cantSplit/>
+          <w:tblHeader/>
+        </w:trPr>
         <w:tc>
           <w:tcPr>
             <w:tcW w:w="567" w:type="dxa"/>
@@ -5374,6 +5380,10 @@
         </w:tc>
       </w:tr>
       <w:tr>
+        <w:trPr>
+          <w:cantSplit/>
+          <w:tblHeader/>
+        </w:trPr>
         <w:tc>
           <w:tcPr>
             <w:tcW w:w="567" w:type="dxa"/>
@@ -5609,211 +5619,209 @@
         </w:rPr>
         <w:t>[dataorganisation]</w:t>
       </w:r>
-      <w:bookmarkStart w:id="16" w:name="_GoBack"/>
+    </w:p>
+    <w:p>
+      <w:pPr>
+        <w:jc w:val="left"/>
+        <w:rPr>
+          <w:lang w:val="en-GB" w:eastAsia="x-none"/>
+        </w:rPr>
+      </w:pPr>
+      <w:r>
+        <w:rPr>
+          <w:color w:val="92D050"/>
+          <w:lang w:val="en-GB" w:eastAsia="x-none"/>
+        </w:rPr>
+        <w:t>[metadata]</w:t>
+      </w:r>
+    </w:p>
+    <w:p>
+      <w:pPr>
+        <w:jc w:val="left"/>
+        <w:rPr>
+          <w:lang w:val="en-GB" w:eastAsia="x-none"/>
+        </w:rPr>
+      </w:pPr>
+      <w:r>
+        <w:rPr>
+          <w:lang w:val="en-GB" w:eastAsia="x-none"/>
+        </w:rPr>
+        <w:t>Additionally, we will provide common metadata such as title, description or keywords when publishing data in open access repositories. In such a case, we will follow the default template provided by the repository, such as Data Cite Metadata or Dublin Core.</w:t>
+      </w:r>
+    </w:p>
+    <w:p>
+      <w:pPr>
+        <w:jc w:val="left"/>
+        <w:rPr>
+          <w:lang w:val="en-GB" w:eastAsia="x-none"/>
+        </w:rPr>
+      </w:pPr>
+      <w:r>
+        <w:rPr>
+          <w:lang w:val="en-GB" w:eastAsia="x-none"/>
+        </w:rPr>
+        <w:t>A far as possible, we will use controlled vocabularies for our data to allow inter-disciplinary interoperability and machine-actionability</w:t>
+      </w:r>
+      <w:r>
+        <w:rPr>
+          <w:lang w:val="en-GB" w:eastAsia="x-none"/>
+        </w:rPr>
+        <w:t>.</w:t>
+      </w:r>
+    </w:p>
+    <w:p>
+      <w:pPr>
+        <w:pStyle w:val="Heading3"/>
+      </w:pPr>
+      <w:r>
+        <w:t>2</w:t>
+      </w:r>
+      <w:r>
+        <w:t>b</w:t>
+      </w:r>
+      <w:r>
+        <w:tab/>
+      </w:r>
+      <w:r>
+        <w:t xml:space="preserve">Data </w:t>
+      </w:r>
+      <w:r>
+        <w:t>quality control</w:t>
+      </w:r>
+      <w:bookmarkEnd w:id="15"/>
+    </w:p>
+    <w:p>
+      <w:pPr>
+        <w:ind w:right="243"/>
+        <w:jc w:val="left"/>
+        <w:rPr>
+          <w:lang w:val="en-GB"/>
+        </w:rPr>
+      </w:pPr>
+      <w:r>
+        <w:rPr>
+          <w:lang w:val="en-GB"/>
+        </w:rPr>
+        <w:t xml:space="preserve">Data quality checks will be done, e.g. checks of consistency of labels, logical errors in the data, data curation, and version control. </w:t>
+      </w:r>
+    </w:p>
+    <w:p>
+      <w:pPr>
+        <w:pStyle w:val="Heading1"/>
+      </w:pPr>
+      <w:bookmarkStart w:id="16" w:name="_Toc66691669"/>
+      <w:r>
+        <w:lastRenderedPageBreak/>
+        <w:t>Storage and backup during research process</w:t>
+      </w:r>
       <w:bookmarkEnd w:id="16"/>
     </w:p>
     <w:p>
       <w:pPr>
-        <w:jc w:val="left"/>
-        <w:rPr>
-          <w:lang w:val="en-GB" w:eastAsia="x-none"/>
-        </w:rPr>
-      </w:pPr>
-      <w:r>
-        <w:rPr>
-          <w:color w:val="92D050"/>
-          <w:lang w:val="en-GB" w:eastAsia="x-none"/>
-        </w:rPr>
-        <w:t>[metadata]</w:t>
-      </w:r>
-    </w:p>
-    <w:p>
-      <w:pPr>
-        <w:jc w:val="left"/>
-        <w:rPr>
-          <w:lang w:val="en-GB" w:eastAsia="x-none"/>
-        </w:rPr>
-      </w:pPr>
-      <w:r>
-        <w:rPr>
-          <w:lang w:val="en-GB" w:eastAsia="x-none"/>
-        </w:rPr>
-        <w:t>Additionally, we will provide common metadata such as title, description or keywords when publishing data in open access repositories. In such a case, we will follow the default template provided by the repository, such as Data Cite Metadata or Dublin Core.</w:t>
-      </w:r>
-    </w:p>
-    <w:p>
-      <w:pPr>
-        <w:jc w:val="left"/>
-        <w:rPr>
-          <w:lang w:val="en-GB" w:eastAsia="x-none"/>
-        </w:rPr>
-      </w:pPr>
-      <w:r>
-        <w:rPr>
-          <w:lang w:val="en-GB" w:eastAsia="x-none"/>
-        </w:rPr>
-        <w:t>A far as possible, we will use controlled vocabularies for our data to allow inter-disciplinary interoperability and machine-actionability</w:t>
-      </w:r>
-      <w:r>
-        <w:rPr>
-          <w:lang w:val="en-GB" w:eastAsia="x-none"/>
-        </w:rPr>
-        <w:t>.</w:t>
-      </w:r>
-    </w:p>
-    <w:p>
-      <w:pPr>
         <w:pStyle w:val="Heading3"/>
       </w:pPr>
-      <w:r>
-        <w:t>2</w:t>
-      </w:r>
-      <w:r>
-        <w:t>b</w:t>
+      <w:bookmarkStart w:id="17" w:name="_Toc66691670"/>
+      <w:bookmarkStart w:id="18" w:name="_Hlk40268397"/>
+      <w:r>
+        <w:t>3a</w:t>
       </w:r>
       <w:r>
         <w:tab/>
       </w:r>
       <w:r>
-        <w:t xml:space="preserve">Data </w:t>
-      </w:r>
-      <w:r>
-        <w:t>quality control</w:t>
-      </w:r>
-      <w:bookmarkEnd w:id="15"/>
-    </w:p>
-    <w:p>
-      <w:pPr>
-        <w:ind w:right="243"/>
-        <w:jc w:val="left"/>
-        <w:rPr>
-          <w:lang w:val="en-GB"/>
-        </w:rPr>
-      </w:pPr>
-      <w:r>
-        <w:rPr>
-          <w:lang w:val="en-GB"/>
-        </w:rPr>
-        <w:t xml:space="preserve">Data quality checks will be done, e.g. checks of consistency of labels, logical errors in the data, data curation, and version control. </w:t>
-      </w:r>
-    </w:p>
-    <w:p>
-      <w:pPr>
-        <w:pStyle w:val="Heading1"/>
-      </w:pPr>
-      <w:bookmarkStart w:id="17" w:name="_Toc66691669"/>
-      <w:r>
-        <w:t>Storage and backup during research process</w:t>
+        <w:t>Storage and backup</w:t>
+      </w:r>
+      <w:r>
+        <w:t xml:space="preserve"> </w:t>
+      </w:r>
+      <w:r>
+        <w:t>facilities</w:t>
       </w:r>
       <w:bookmarkEnd w:id="17"/>
     </w:p>
     <w:p>
       <w:pPr>
-        <w:pStyle w:val="Heading3"/>
-      </w:pPr>
-      <w:bookmarkStart w:id="18" w:name="_Toc66691670"/>
-      <w:bookmarkStart w:id="19" w:name="_Hlk40268397"/>
-      <w:r>
-        <w:t>3a</w:t>
-      </w:r>
-      <w:r>
-        <w:tab/>
-      </w:r>
-      <w:r>
-        <w:t>Storage and backup</w:t>
-      </w:r>
-      <w:r>
+        <w:jc w:val="left"/>
+        <w:rPr>
+          <w:lang w:val="en-GB"/>
+        </w:rPr>
+      </w:pPr>
+      <w:r>
+        <w:rPr>
+          <w:lang w:val="en-GB"/>
+        </w:rPr>
+        <w:t>F</w:t>
+      </w:r>
+      <w:r>
+        <w:rPr>
+          <w:lang w:val="en-GB"/>
+        </w:rPr>
+        <w:t>or the duration of the project</w:t>
+      </w:r>
+      <w:r>
+        <w:rPr>
+          <w:lang w:val="en-GB"/>
+        </w:rPr>
+        <w:t>,</w:t>
+      </w:r>
+      <w:r>
+        <w:rPr>
+          <w:lang w:val="en-GB"/>
+        </w:rPr>
         <w:t xml:space="preserve"> </w:t>
       </w:r>
       <w:r>
-        <w:t>facilities</w:t>
-      </w:r>
-      <w:bookmarkEnd w:id="18"/>
+        <w:rPr>
+          <w:lang w:val="en-GB"/>
+        </w:rPr>
+        <w:t>s</w:t>
+      </w:r>
+      <w:r>
+        <w:rPr>
+          <w:lang w:val="en-GB"/>
+        </w:rPr>
+        <w:t>torage and backup</w:t>
+      </w:r>
+      <w:r>
+        <w:rPr>
+          <w:lang w:val="en-GB"/>
+        </w:rPr>
+        <w:t xml:space="preserve"> of data </w:t>
+      </w:r>
+      <w:r>
+        <w:rPr>
+          <w:lang w:val="en-GB"/>
+        </w:rPr>
+        <w:t>will be ensured by the project manager in cooperation with the responsible representative of TU.it.</w:t>
+      </w:r>
+      <w:r>
+        <w:rPr>
+          <w:lang w:val="en-GB"/>
+        </w:rPr>
+        <w:t xml:space="preserve"> The infrastructure of TU Wien will be used for this purpose.</w:t>
+      </w:r>
     </w:p>
     <w:p>
       <w:pPr>
-        <w:jc w:val="left"/>
-        <w:rPr>
+        <w:rPr>
+          <w:color w:val="92D050"/>
           <w:lang w:val="en-GB"/>
         </w:rPr>
       </w:pPr>
-      <w:r>
-        <w:rPr>
+      <w:bookmarkStart w:id="19" w:name="_Toc66691671"/>
+      <w:r>
+        <w:rPr>
+          <w:color w:val="92D050"/>
           <w:lang w:val="en-GB"/>
         </w:rPr>
-        <w:t>F</w:t>
-      </w:r>
-      <w:r>
-        <w:rPr>
-          <w:lang w:val="en-GB"/>
-        </w:rPr>
-        <w:t>or the duration of the project</w:t>
-      </w:r>
-      <w:r>
-        <w:rPr>
-          <w:lang w:val="en-GB"/>
-        </w:rPr>
-        <w:t>,</w:t>
-      </w:r>
-      <w:r>
-        <w:rPr>
-          <w:lang w:val="en-GB"/>
-        </w:rPr>
-        <w:t xml:space="preserve"> </w:t>
-      </w:r>
-      <w:r>
-        <w:rPr>
-          <w:lang w:val="en-GB"/>
-        </w:rPr>
-        <w:t>s</w:t>
-      </w:r>
-      <w:r>
-        <w:rPr>
-          <w:lang w:val="en-GB"/>
-        </w:rPr>
-        <w:t>torage and backup</w:t>
-      </w:r>
-      <w:r>
-        <w:rPr>
-          <w:lang w:val="en-GB"/>
-        </w:rPr>
-        <w:t xml:space="preserve"> of data </w:t>
-      </w:r>
-      <w:r>
-        <w:rPr>
-          <w:lang w:val="en-GB"/>
-        </w:rPr>
-        <w:t>will be ensured by the project manager in cooperation with the responsible representative of TU.it.</w:t>
-      </w:r>
-      <w:r>
-        <w:rPr>
-          <w:lang w:val="en-GB"/>
-        </w:rPr>
-        <w:t xml:space="preserve"> The infrastructure of TU Wien will be used for this purpose.</w:t>
+        <w:t>[storage]</w:t>
       </w:r>
     </w:p>
     <w:p>
       <w:pPr>
-        <w:rPr>
-          <w:color w:val="92D050"/>
-          <w:lang w:val="en-GB"/>
-        </w:rPr>
-      </w:pPr>
-      <w:bookmarkStart w:id="20" w:name="_Toc66691671"/>
-      <w:r>
-        <w:rPr>
-          <w:color w:val="92D050"/>
-          <w:lang w:val="en-GB"/>
-        </w:rPr>
-        <w:t>[storage]</w:t>
-      </w:r>
-    </w:p>
-    <w:p>
-      <w:pPr>
         <w:pStyle w:val="Heading3"/>
       </w:pPr>
       <w:r>
-        <w:lastRenderedPageBreak/>
         <w:t>3</w:t>
       </w:r>
       <w:r>
@@ -5828,7 +5836,7 @@
       <w:r>
         <w:t>ata security and protection of sensitive data</w:t>
       </w:r>
-      <w:bookmarkEnd w:id="20"/>
+      <w:bookmarkEnd w:id="19"/>
     </w:p>
     <w:p>
       <w:pPr>
@@ -5895,6 +5903,10 @@
         <w:gridCol w:w="2735"/>
       </w:tblGrid>
       <w:tr>
+        <w:trPr>
+          <w:cantSplit/>
+          <w:tblHeader/>
+        </w:trPr>
         <w:tc>
           <w:tcPr>
             <w:tcW w:w="873" w:type="dxa"/>
@@ -6048,6 +6060,10 @@
         </w:tc>
       </w:tr>
       <w:tr>
+        <w:trPr>
+          <w:cantSplit/>
+          <w:tblHeader/>
+        </w:trPr>
         <w:tc>
           <w:tcPr>
             <w:tcW w:w="873" w:type="dxa"/>
@@ -6159,6 +6175,10 @@
         </w:tc>
       </w:tr>
       <w:tr>
+        <w:trPr>
+          <w:cantSplit/>
+          <w:tblHeader/>
+        </w:trPr>
         <w:tc>
           <w:tcPr>
             <w:tcW w:w="873" w:type="dxa"/>
@@ -6308,29 +6328,80 @@
       <w:pPr>
         <w:pStyle w:val="Heading1"/>
       </w:pPr>
-      <w:bookmarkStart w:id="21" w:name="_Toc66691672"/>
-      <w:bookmarkEnd w:id="19"/>
+      <w:bookmarkStart w:id="20" w:name="_Toc66691672"/>
+      <w:bookmarkEnd w:id="18"/>
       <w:r>
         <w:t xml:space="preserve">Legal </w:t>
       </w:r>
       <w:r>
         <w:t>and ethical requirements</w:t>
+      </w:r>
+      <w:bookmarkEnd w:id="20"/>
+    </w:p>
+    <w:p>
+      <w:pPr>
+        <w:pStyle w:val="Heading3"/>
+      </w:pPr>
+      <w:bookmarkStart w:id="21" w:name="_Toc66691673"/>
+      <w:r>
+        <w:t>4a</w:t>
+      </w:r>
+      <w:r>
+        <w:tab/>
+      </w:r>
+      <w:r>
+        <w:t>Personal data</w:t>
       </w:r>
       <w:bookmarkEnd w:id="21"/>
     </w:p>
     <w:p>
       <w:pPr>
+        <w:rPr>
+          <w:color w:val="92D050"/>
+          <w:lang w:val="en-GB"/>
+        </w:rPr>
+      </w:pPr>
+      <w:proofErr w:type="spellStart"/>
+      <w:r>
+        <w:rPr>
+          <w:color w:val="92D050"/>
+          <w:lang w:val="en-GB"/>
+        </w:rPr>
+        <w:t>[personaldata]</w:t>
+      </w:r>
+      <w:proofErr w:type="spellEnd"/>
+    </w:p>
+    <w:p>
+      <w:pPr>
+        <w:rPr>
+          <w:color w:val="92D050"/>
+          <w:lang w:val="en-GB"/>
+        </w:rPr>
+      </w:pPr>
+      <w:proofErr w:type="spellStart"/>
+      <w:r>
+        <w:rPr>
+          <w:color w:val="92D050"/>
+          <w:lang w:val="en-GB"/>
+        </w:rPr>
+        <w:t>[sensitivedata]</w:t>
+      </w:r>
+      <w:proofErr w:type="spellEnd"/>
+    </w:p>
+    <w:p>
+      <w:pPr>
         <w:pStyle w:val="Heading3"/>
       </w:pPr>
-      <w:bookmarkStart w:id="22" w:name="_Toc66691673"/>
-      <w:r>
-        <w:t>4a</w:t>
+      <w:bookmarkStart w:id="22" w:name="_Toc66691674"/>
+      <w:r>
+        <w:t>4b</w:t>
       </w:r>
       <w:r>
         <w:tab/>
-      </w:r>
-      <w:r>
-        <w:t>Personal data</w:t>
+        <w:t>I</w:t>
+      </w:r>
+      <w:r>
+        <w:t>ntellectual property rights and ownership</w:t>
       </w:r>
       <w:bookmarkEnd w:id="22"/>
     </w:p>
@@ -6347,12 +6418,26 @@
           <w:color w:val="92D050"/>
           <w:lang w:val="en-GB"/>
         </w:rPr>
-        <w:t>[personaldata]</w:t>
+        <w:t>[legalrestriction]</w:t>
       </w:r>
       <w:proofErr w:type="spellEnd"/>
     </w:p>
     <w:p>
       <w:pPr>
+        <w:pStyle w:val="Heading3"/>
+      </w:pPr>
+      <w:bookmarkStart w:id="23" w:name="_Toc66691675"/>
+      <w:r>
+        <w:t>4c</w:t>
+      </w:r>
+      <w:r>
+        <w:tab/>
+        <w:t>Ethical issues</w:t>
+      </w:r>
+      <w:bookmarkEnd w:id="23"/>
+    </w:p>
+    <w:p>
+      <w:pPr>
         <w:rPr>
           <w:color w:val="92D050"/>
           <w:lang w:val="en-GB"/>
@@ -6364,104 +6449,39 @@
           <w:color w:val="92D050"/>
           <w:lang w:val="en-GB"/>
         </w:rPr>
-        <w:t>[sensitivedata]</w:t>
+        <w:t>[ethicalissues]</w:t>
       </w:r>
       <w:proofErr w:type="spellEnd"/>
     </w:p>
     <w:p>
       <w:pPr>
-        <w:pStyle w:val="Heading3"/>
-      </w:pPr>
-      <w:bookmarkStart w:id="23" w:name="_Toc66691674"/>
-      <w:r>
-        <w:t>4b</w:t>
-      </w:r>
-      <w:r>
-        <w:tab/>
-        <w:t>I</w:t>
-      </w:r>
-      <w:r>
-        <w:t>ntellectual property rights and ownership</w:t>
-      </w:r>
-      <w:bookmarkEnd w:id="23"/>
+        <w:rPr>
+          <w:lang w:val="en-GB"/>
+        </w:rPr>
+      </w:pPr>
     </w:p>
     <w:p>
       <w:pPr>
-        <w:rPr>
-          <w:color w:val="92D050"/>
-          <w:lang w:val="en-GB"/>
-        </w:rPr>
-      </w:pPr>
-      <w:proofErr w:type="spellStart"/>
-      <w:r>
-        <w:rPr>
-          <w:color w:val="92D050"/>
-          <w:lang w:val="en-GB"/>
-        </w:rPr>
-        <w:t>[legalrestriction]</w:t>
-      </w:r>
-      <w:proofErr w:type="spellEnd"/>
-    </w:p>
-    <w:p>
-      <w:pPr>
-        <w:pStyle w:val="Heading3"/>
-      </w:pPr>
-      <w:bookmarkStart w:id="24" w:name="_Toc66691675"/>
-      <w:r>
-        <w:t>4c</w:t>
-      </w:r>
-      <w:r>
-        <w:tab/>
-        <w:t>Ethical issues</w:t>
+        <w:pStyle w:val="Heading1"/>
+      </w:pPr>
+      <w:bookmarkStart w:id="24" w:name="_Toc66691676"/>
+      <w:r>
+        <w:t>Data sharing and long-term preservation</w:t>
       </w:r>
       <w:bookmarkEnd w:id="24"/>
     </w:p>
     <w:p>
       <w:pPr>
-        <w:rPr>
-          <w:color w:val="92D050"/>
-          <w:lang w:val="en-GB"/>
-        </w:rPr>
-      </w:pPr>
-      <w:proofErr w:type="spellStart"/>
-      <w:r>
-        <w:rPr>
-          <w:color w:val="92D050"/>
-          <w:lang w:val="en-GB"/>
-        </w:rPr>
-        <w:t>[ethicalissues]</w:t>
-      </w:r>
-      <w:proofErr w:type="spellEnd"/>
-    </w:p>
-    <w:p>
-      <w:pPr>
-        <w:rPr>
-          <w:lang w:val="en-GB"/>
-        </w:rPr>
-      </w:pPr>
-    </w:p>
-    <w:p>
-      <w:pPr>
-        <w:pStyle w:val="Heading1"/>
-      </w:pPr>
-      <w:bookmarkStart w:id="25" w:name="_Toc66691676"/>
-      <w:r>
-        <w:t>Data sharing and long-term preservation</w:t>
+        <w:pStyle w:val="Heading3"/>
+      </w:pPr>
+      <w:bookmarkStart w:id="25" w:name="_Toc66691677"/>
+      <w:r>
+        <w:t>5a</w:t>
+      </w:r>
+      <w:r>
+        <w:tab/>
       </w:r>
       <w:bookmarkEnd w:id="25"/>
-    </w:p>
-    <w:p>
-      <w:pPr>
-        <w:pStyle w:val="Heading3"/>
-      </w:pPr>
-      <w:bookmarkStart w:id="26" w:name="_Toc66691677"/>
-      <w:r>
-        <w:t>5a</w:t>
-      </w:r>
-      <w:r>
-        <w:tab/>
-      </w:r>
-      <w:bookmarkEnd w:id="26"/>
       <w:r>
         <w:t>Data publication and access conditions</w:t>
       </w:r>
@@ -6517,6 +6537,10 @@
         <w:gridCol w:w="867"/>
       </w:tblGrid>
       <w:tr>
+        <w:trPr>
+          <w:cantSplit/>
+          <w:tblHeader/>
+        </w:trPr>
         <w:tc>
           <w:tcPr>
             <w:tcW w:w="873" w:type="dxa"/>
@@ -6745,6 +6769,10 @@
         </w:tc>
       </w:tr>
       <w:tr>
+        <w:trPr>
+          <w:cantSplit/>
+          <w:tblHeader/>
+        </w:trPr>
         <w:tc>
           <w:tcPr>
             <w:tcW w:w="873" w:type="dxa"/>
@@ -6935,6 +6963,10 @@
         </w:tc>
       </w:tr>
       <w:tr>
+        <w:trPr>
+          <w:cantSplit/>
+          <w:tblHeader/>
+        </w:trPr>
         <w:tc>
           <w:tcPr>
             <w:tcW w:w="873" w:type="dxa"/>
@@ -6958,7 +6990,6 @@
                 <w:szCs w:val="20"/>
                 <w:lang w:val="en-GB"/>
               </w:rPr>
-              <w:lastRenderedPageBreak/>
               <w:t>x</w:t>
             </w:r>
           </w:p>
@@ -7160,7 +7191,7 @@
       <w:pPr>
         <w:pStyle w:val="Heading3"/>
       </w:pPr>
-      <w:bookmarkStart w:id="27" w:name="_Toc66691678"/>
+      <w:bookmarkStart w:id="26" w:name="_Toc66691678"/>
       <w:r>
         <w:t>5b</w:t>
       </w:r>
@@ -7176,7 +7207,7 @@
       <w:r>
         <w:t>eusability</w:t>
       </w:r>
-      <w:bookmarkEnd w:id="27"/>
+      <w:bookmarkEnd w:id="26"/>
     </w:p>
     <w:tbl>
       <w:tblPr>
@@ -7199,6 +7230,10 @@
         <w:gridCol w:w="4868"/>
       </w:tblGrid>
       <w:tr>
+        <w:trPr>
+          <w:cantSplit/>
+          <w:tblHeader/>
+        </w:trPr>
         <w:tc>
           <w:tcPr>
             <w:tcW w:w="873" w:type="dxa"/>
@@ -7352,6 +7387,10 @@
         </w:tc>
       </w:tr>
       <w:tr>
+        <w:trPr>
+          <w:cantSplit/>
+          <w:tblHeader/>
+        </w:trPr>
         <w:tc>
           <w:tcPr>
             <w:tcW w:w="873" w:type="dxa"/>
@@ -7477,6 +7516,10 @@
         </w:tc>
       </w:tr>
       <w:tr>
+        <w:trPr>
+          <w:cantSplit/>
+          <w:tblHeader/>
+        </w:trPr>
         <w:tc>
           <w:tcPr>
             <w:tcW w:w="873" w:type="dxa"/>
@@ -7642,6 +7685,10 @@
         <w:gridCol w:w="2551"/>
       </w:tblGrid>
       <w:tr>
+        <w:trPr>
+          <w:cantSplit/>
+          <w:tblHeader/>
+        </w:trPr>
         <w:tc>
           <w:tcPr>
             <w:tcW w:w="2679" w:type="dxa"/>
@@ -7752,6 +7799,10 @@
         </w:tc>
       </w:tr>
       <w:tr>
+        <w:trPr>
+          <w:cantSplit/>
+          <w:tblHeader/>
+        </w:trPr>
         <w:tc>
           <w:tcPr>
             <w:tcW w:w="2679" w:type="dxa"/>
@@ -7858,6 +7909,10 @@
         </w:tc>
       </w:tr>
       <w:tr>
+        <w:trPr>
+          <w:cantSplit/>
+          <w:tblHeader/>
+        </w:trPr>
         <w:tc>
           <w:tcPr>
             <w:tcW w:w="2679" w:type="dxa"/>
@@ -7952,6 +8007,10 @@
         </w:tc>
       </w:tr>
       <w:tr>
+        <w:trPr>
+          <w:cantSplit/>
+          <w:tblHeader/>
+        </w:trPr>
         <w:tc>
           <w:tcPr>
             <w:tcW w:w="2679" w:type="dxa"/>
@@ -8057,83 +8116,83 @@
       <w:pPr>
         <w:pStyle w:val="Heading1"/>
       </w:pPr>
-      <w:bookmarkStart w:id="28" w:name="_Toc66691679"/>
+      <w:bookmarkStart w:id="27" w:name="_Toc66691679"/>
       <w:r>
         <w:t>RDM</w:t>
       </w:r>
       <w:r>
         <w:t xml:space="preserve"> responsibilities and resources</w:t>
+      </w:r>
+      <w:bookmarkEnd w:id="27"/>
+    </w:p>
+    <w:p>
+      <w:pPr>
+        <w:pStyle w:val="Heading3"/>
+      </w:pPr>
+      <w:bookmarkStart w:id="28" w:name="_Toc66691680"/>
+      <w:r>
+        <w:t>6a</w:t>
+      </w:r>
+      <w:r>
+        <w:tab/>
+        <w:t>RDM-roles and responsibilities</w:t>
       </w:r>
       <w:bookmarkEnd w:id="28"/>
     </w:p>
     <w:p>
       <w:pPr>
-        <w:pStyle w:val="Heading3"/>
-      </w:pPr>
-      <w:bookmarkStart w:id="29" w:name="_Toc66691680"/>
-      <w:r>
-        <w:t>6a</w:t>
-      </w:r>
-      <w:r>
-        <w:tab/>
-        <w:t>RDM-roles and responsibilities</w:t>
-      </w:r>
-      <w:bookmarkEnd w:id="29"/>
+        <w:rPr>
+          <w:lang w:val="en-GB"/>
+        </w:rPr>
+      </w:pPr>
+      <w:r>
+        <w:rPr>
+          <w:lang w:val="en-GB"/>
+        </w:rPr>
+        <w:t xml:space="preserve">The [PI] </w:t>
+      </w:r>
+      <w:r>
+        <w:rPr>
+          <w:lang w:val="en-GB"/>
+        </w:rPr>
+        <w:t xml:space="preserve">/ </w:t>
+      </w:r>
+      <w:r>
+        <w:rPr>
+          <w:lang w:val="en-GB"/>
+        </w:rPr>
+        <w:t xml:space="preserve">[data </w:t>
+      </w:r>
+      <w:r>
+        <w:rPr>
+          <w:lang w:val="en-GB"/>
+        </w:rPr>
+        <w:t>officer</w:t>
+      </w:r>
+      <w:r>
+        <w:rPr>
+          <w:lang w:val="en-GB"/>
+        </w:rPr>
+        <w:t xml:space="preserve"> XY] will direct the data management process overall, with the research assistant</w:t>
+      </w:r>
+      <w:r>
+        <w:rPr>
+          <w:lang w:val="en-GB"/>
+        </w:rPr>
+        <w:t>s</w:t>
+      </w:r>
+      <w:r>
+        <w:rPr>
+          <w:lang w:val="en-GB"/>
+        </w:rPr>
+        <w:t xml:space="preserve"> responsible for ensuring metadata production, day-to-day cross-checks, back-up and other quality control activities are maintained. The lead country researchers will be responsible for routine supervision of the dataset development. </w:t>
+      </w:r>
     </w:p>
     <w:p>
       <w:pPr>
-        <w:rPr>
-          <w:lang w:val="en-GB"/>
-        </w:rPr>
-      </w:pPr>
-      <w:r>
-        <w:rPr>
-          <w:lang w:val="en-GB"/>
-        </w:rPr>
-        <w:t xml:space="preserve">The [PI] </w:t>
-      </w:r>
-      <w:r>
-        <w:rPr>
-          <w:lang w:val="en-GB"/>
-        </w:rPr>
-        <w:t xml:space="preserve">/ </w:t>
-      </w:r>
-      <w:r>
-        <w:rPr>
-          <w:lang w:val="en-GB"/>
-        </w:rPr>
-        <w:t xml:space="preserve">[data </w:t>
-      </w:r>
-      <w:r>
-        <w:rPr>
-          <w:lang w:val="en-GB"/>
-        </w:rPr>
-        <w:t>officer</w:t>
-      </w:r>
-      <w:r>
-        <w:rPr>
-          <w:lang w:val="en-GB"/>
-        </w:rPr>
-        <w:t xml:space="preserve"> XY] will direct the data management process overall, with the research assistant</w:t>
-      </w:r>
-      <w:r>
-        <w:rPr>
-          <w:lang w:val="en-GB"/>
-        </w:rPr>
-        <w:t>s</w:t>
-      </w:r>
-      <w:r>
-        <w:rPr>
-          <w:lang w:val="en-GB"/>
-        </w:rPr>
-        <w:t xml:space="preserve"> responsible for ensuring metadata production, day-to-day cross-checks, back-up and other quality control activities are maintained. The lead country researchers will be responsible for routine supervision of the dataset development. </w:t>
-      </w:r>
-    </w:p>
-    <w:p>
-      <w:pPr>
         <w:pStyle w:val="Heading3"/>
       </w:pPr>
-      <w:bookmarkStart w:id="30" w:name="_Toc66691681"/>
+      <w:bookmarkStart w:id="29" w:name="_Toc66691681"/>
       <w:r>
         <w:t>6b</w:t>
       </w:r>
@@ -8147,6 +8206,8 @@
       <w:r>
         <w:t>sources</w:t>
       </w:r>
+      <w:bookmarkStart w:id="30" w:name="_GoBack"/>
+      <w:bookmarkEnd w:id="29"/>
       <w:bookmarkEnd w:id="30"/>
     </w:p>
     <w:p>
@@ -8193,6 +8254,10 @@
         <w:gridCol w:w="1284"/>
       </w:tblGrid>
       <w:tr>
+        <w:trPr>
+          <w:cantSplit/>
+          <w:tblHeader/>
+        </w:trPr>
         <w:tc>
           <w:tcPr>
             <w:tcW w:w="2128" w:type="dxa"/>
@@ -8220,6 +8285,7 @@
                 <w:szCs w:val="20"/>
                 <w:lang w:val="en-GB"/>
               </w:rPr>
+              <w:lastRenderedPageBreak/>
               <w:t>Title</w:t>
             </w:r>
           </w:p>
@@ -8346,6 +8412,10 @@
         </w:tc>
       </w:tr>
       <w:tr>
+        <w:trPr>
+          <w:cantSplit/>
+          <w:tblHeader/>
+        </w:trPr>
         <w:tc>
           <w:tcPr>
             <w:tcW w:w="2128" w:type="dxa"/>
@@ -8490,6 +8560,10 @@
         </w:tc>
       </w:tr>
       <w:tr>
+        <w:trPr>
+          <w:cantSplit/>
+          <w:tblHeader/>
+        </w:trPr>
         <w:tc>
           <w:tcPr>
             <w:tcW w:w="2128" w:type="dxa"/>
@@ -8633,6 +8707,10 @@
         </w:tc>
       </w:tr>
       <w:tr>
+        <w:trPr>
+          <w:cantSplit/>
+          <w:tblHeader/>
+        </w:trPr>
         <w:tc>
           <w:tcPr>
             <w:tcW w:w="5939" w:type="dxa"/>
@@ -15091,7 +15169,7 @@
 </file>
 
 <file path=customXml/itemProps2.xml><?xml version="1.0" encoding="utf-8"?>
-<ds:datastoreItem xmlns:ds="http://schemas.openxmlformats.org/officeDocument/2006/customXml" ds:itemID="{7D340006-693B-4C2B-9426-0009AA66DB45}">
+<ds:datastoreItem xmlns:ds="http://schemas.openxmlformats.org/officeDocument/2006/customXml" ds:itemID="{7823756E-E0B4-4D2F-A9F1-D5096F5B4259}">
   <ds:schemaRefs>
     <ds:schemaRef ds:uri="http://schemas.openxmlformats.org/officeDocument/2006/bibliography"/>
   </ds:schemaRefs>

</xml_diff>

<commit_message>
Update export and template based on review document for footer
</commit_message>
<xml_diff>
--- a/src/main/resources/template/template.docx
+++ b/src/main/resources/template/template.docx
@@ -8962,7 +8962,7 @@
         <w:szCs w:val="18"/>
         <w:lang w:val="en-GB"/>
       </w:rPr>
-      <w:t>DMP [project acronym] [version]</w:t>
+      <w:t>[acronym] DMP version [version]</w:t>
     </w:r>
     <w:bookmarkEnd w:id="31"/>
   </w:p>
@@ -8997,7 +8997,7 @@
         <w:szCs w:val="18"/>
         <w:lang w:val="en-GB"/>
       </w:rPr>
-      <w:t>[</w:t>
+      <w:t>[acronym]</w:t>
     </w:r>
     <w:r>
       <w:rPr>
@@ -9006,24 +9006,6 @@
         <w:szCs w:val="18"/>
         <w:lang w:val="en-GB"/>
       </w:rPr>
-      <w:t>acronym</w:t>
-    </w:r>
-    <w:r>
-      <w:rPr>
-        <w:color w:val="92D050"/>
-        <w:sz w:val="18"/>
-        <w:szCs w:val="18"/>
-        <w:lang w:val="en-GB"/>
-      </w:rPr>
-      <w:t>]</w:t>
-    </w:r>
-    <w:r>
-      <w:rPr>
-        <w:color w:val="92D050"/>
-        <w:sz w:val="18"/>
-        <w:szCs w:val="18"/>
-        <w:lang w:val="en-GB"/>
-      </w:rPr>
       <w:t xml:space="preserve"> </w:t>
     </w:r>
     <w:r>
@@ -9042,7 +9024,7 @@
         <w:szCs w:val="18"/>
         <w:lang w:val="en-GB"/>
       </w:rPr>
-      <w:t xml:space="preserve"> version</w:t>
+      <w:t xml:space="preserve"> version [version]</w:t>
     </w:r>
     <w:r>
       <w:rPr>

</xml_diff>

<commit_message>
Update export document for latest review
</commit_message>
<xml_diff>
--- a/src/main/resources/template/template.docx
+++ b/src/main/resources/template/template.docx
@@ -388,7 +388,7 @@
                 <w:sz w:val="20"/>
                 <w:szCs w:val="20"/>
               </w:rPr>
-              <w:t>XY/XY/XYXY</w:t>
+              <w:t>YYYY-MM-DD</w:t>
             </w:r>
           </w:p>
         </w:tc>
@@ -5841,6 +5841,7 @@
     <w:p>
       <w:pPr>
         <w:rPr>
+          <w:color w:val="92D050"/>
           <w:lang w:val="en-GB"/>
         </w:rPr>
       </w:pPr>
@@ -5848,8 +5849,17 @@
         <w:rPr>
           <w:lang w:val="en-GB"/>
         </w:rPr>
-        <w:t>All incidents will be handled individually by an incident response team that is maintaining the affected service.</w:t>
-      </w:r>
+        <w:t xml:space="preserve">We pay strict attention to compliance with the relevant institutional and national data protection policies listed in the introduction of this document. </w:t>
+      </w:r>
+      <w:proofErr w:type="spellStart"/>
+      <w:r>
+        <w:rPr>
+          <w:color w:val="92D050"/>
+          <w:lang w:val="en-GB"/>
+        </w:rPr>
+        <w:t>[sensitivedata]</w:t>
+      </w:r>
+      <w:proofErr w:type="spellEnd"/>
     </w:p>
     <w:p>
       <w:pPr>
@@ -6295,67 +6305,41 @@
         <w:rPr>
           <w:lang w:val="en-GB"/>
         </w:rPr>
-        <w:t xml:space="preserve">We pay strict attention to compliance with the relevant institutional and national data protection policies listed in the introduction of this document. To ensure that storage and transfer of sensitive data is safe, additional security measures such as </w:t>
-      </w:r>
-      <w:r>
-        <w:rPr>
-          <w:color w:val="92D050"/>
-          <w:lang w:val="en-GB"/>
-        </w:rPr>
-        <w:t xml:space="preserve">individual log-in and password / encryption of systems / … </w:t>
-      </w:r>
-      <w:r>
-        <w:rPr>
-          <w:lang w:val="en-GB"/>
-        </w:rPr>
-        <w:t xml:space="preserve">are taken. Only </w:t>
-      </w:r>
-      <w:r>
-        <w:rPr>
-          <w:color w:val="92D050"/>
-          <w:lang w:val="en-GB"/>
-        </w:rPr>
-        <w:t>…</w:t>
-      </w:r>
-      <w:r>
-        <w:rPr>
-          <w:lang w:val="en-GB"/>
-        </w:rPr>
-        <w:t xml:space="preserve"> will be authorised to access sensitive data.</w:t>
+        <w:t>All incidents will be handled individually by an incident response team that is maintaining the affected service.</w:t>
       </w:r>
     </w:p>
     <w:p>
       <w:pPr>
         <w:pStyle w:val="Heading1"/>
       </w:pPr>
-      <w:bookmarkStart w:id="20" w:name="_Toc66691672"/>
+      <w:bookmarkStart w:id="21" w:name="_Toc66691672"/>
       <w:bookmarkEnd w:id="18"/>
       <w:r>
         <w:t xml:space="preserve">Legal </w:t>
       </w:r>
       <w:r>
         <w:t>and ethical requirements</w:t>
-      </w:r>
-      <w:bookmarkEnd w:id="20"/>
-    </w:p>
-    <w:p>
-      <w:pPr>
-        <w:pStyle w:val="Heading3"/>
-      </w:pPr>
-      <w:bookmarkStart w:id="21" w:name="_Toc66691673"/>
-      <w:r>
-        <w:t>4a</w:t>
-      </w:r>
-      <w:r>
-        <w:tab/>
-      </w:r>
-      <w:r>
-        <w:t>Personal data</w:t>
       </w:r>
       <w:bookmarkEnd w:id="21"/>
     </w:p>
     <w:p>
       <w:pPr>
+        <w:pStyle w:val="Heading3"/>
+      </w:pPr>
+      <w:bookmarkStart w:id="22" w:name="_Toc66691673"/>
+      <w:r>
+        <w:t>4a</w:t>
+      </w:r>
+      <w:r>
+        <w:tab/>
+      </w:r>
+      <w:r>
+        <w:t>Personal data</w:t>
+      </w:r>
+      <w:bookmarkEnd w:id="22"/>
+    </w:p>
+    <w:p>
+      <w:pPr>
         <w:rPr>
           <w:color w:val="92D050"/>
           <w:lang w:val="en-GB"/>
@@ -6373,6 +6357,23 @@
     </w:p>
     <w:p>
       <w:pPr>
+        <w:pStyle w:val="Heading3"/>
+      </w:pPr>
+      <w:bookmarkStart w:id="23" w:name="_Toc66691674"/>
+      <w:r>
+        <w:t>4b</w:t>
+      </w:r>
+      <w:r>
+        <w:tab/>
+        <w:t>I</w:t>
+      </w:r>
+      <w:r>
+        <w:t>ntellectual property rights and ownership</w:t>
+      </w:r>
+      <w:bookmarkEnd w:id="23"/>
+    </w:p>
+    <w:p>
+      <w:pPr>
         <w:rPr>
           <w:color w:val="92D050"/>
           <w:lang w:val="en-GB"/>
@@ -6384,7 +6385,7 @@
           <w:color w:val="92D050"/>
           <w:lang w:val="en-GB"/>
         </w:rPr>
-        <w:t>[sensitivedata]</w:t>
+        <w:t>[legalrestriction]</w:t>
       </w:r>
       <w:proofErr w:type="spellEnd"/>
     </w:p>
@@ -6392,18 +6393,15 @@
       <w:pPr>
         <w:pStyle w:val="Heading3"/>
       </w:pPr>
-      <w:bookmarkStart w:id="22" w:name="_Toc66691674"/>
-      <w:r>
-        <w:t>4b</w:t>
+      <w:bookmarkStart w:id="24" w:name="_Toc66691675"/>
+      <w:r>
+        <w:t>4c</w:t>
       </w:r>
       <w:r>
         <w:tab/>
-        <w:t>I</w:t>
-      </w:r>
-      <w:r>
-        <w:t>ntellectual property rights and ownership</w:t>
-      </w:r>
-      <w:bookmarkEnd w:id="22"/>
+        <w:t>Ethical issues</w:t>
+      </w:r>
+      <w:bookmarkEnd w:id="24"/>
     </w:p>
     <w:p>
       <w:pPr>
@@ -6418,70 +6416,39 @@
           <w:color w:val="92D050"/>
           <w:lang w:val="en-GB"/>
         </w:rPr>
-        <w:t>[legalrestriction]</w:t>
+        <w:t>[ethicalissues]</w:t>
       </w:r>
       <w:proofErr w:type="spellEnd"/>
     </w:p>
     <w:p>
       <w:pPr>
-        <w:pStyle w:val="Heading3"/>
-      </w:pPr>
-      <w:bookmarkStart w:id="23" w:name="_Toc66691675"/>
-      <w:r>
-        <w:t>4c</w:t>
-      </w:r>
-      <w:r>
-        <w:tab/>
-        <w:t>Ethical issues</w:t>
-      </w:r>
-      <w:bookmarkEnd w:id="23"/>
+        <w:rPr>
+          <w:lang w:val="en-GB"/>
+        </w:rPr>
+      </w:pPr>
     </w:p>
     <w:p>
       <w:pPr>
-        <w:rPr>
-          <w:color w:val="92D050"/>
-          <w:lang w:val="en-GB"/>
-        </w:rPr>
-      </w:pPr>
-      <w:proofErr w:type="spellStart"/>
-      <w:r>
-        <w:rPr>
-          <w:color w:val="92D050"/>
-          <w:lang w:val="en-GB"/>
-        </w:rPr>
-        <w:t>[ethicalissues]</w:t>
-      </w:r>
-      <w:proofErr w:type="spellEnd"/>
+        <w:pStyle w:val="Heading1"/>
+      </w:pPr>
+      <w:bookmarkStart w:id="25" w:name="_Toc66691676"/>
+      <w:r>
+        <w:t>Data sharing and long-term preservation</w:t>
+      </w:r>
+      <w:bookmarkEnd w:id="25"/>
     </w:p>
     <w:p>
       <w:pPr>
-        <w:rPr>
-          <w:lang w:val="en-GB"/>
-        </w:rPr>
-      </w:pPr>
-    </w:p>
-    <w:p>
-      <w:pPr>
-        <w:pStyle w:val="Heading1"/>
-      </w:pPr>
-      <w:bookmarkStart w:id="24" w:name="_Toc66691676"/>
-      <w:r>
-        <w:t>Data sharing and long-term preservation</w:t>
-      </w:r>
-      <w:bookmarkEnd w:id="24"/>
-    </w:p>
-    <w:p>
-      <w:pPr>
         <w:pStyle w:val="Heading3"/>
       </w:pPr>
-      <w:bookmarkStart w:id="25" w:name="_Toc66691677"/>
+      <w:bookmarkStart w:id="26" w:name="_Toc66691677"/>
       <w:r>
         <w:t>5a</w:t>
       </w:r>
       <w:r>
         <w:tab/>
       </w:r>
-      <w:bookmarkEnd w:id="25"/>
+      <w:bookmarkEnd w:id="26"/>
       <w:r>
         <w:t>Data publication and access conditions</w:t>
       </w:r>
@@ -6568,6 +6535,7 @@
                 <w:szCs w:val="20"/>
                 <w:lang w:val="en-GB"/>
               </w:rPr>
+              <w:lastRenderedPageBreak/>
               <w:t xml:space="preserve">dataset </w:t>
             </w:r>
             <w:r>
@@ -7155,18 +7123,6 @@
       </w:pPr>
       <w:r>
         <w:rPr>
-          <w:lang w:val="en-GB"/>
-        </w:rPr>
-        <w:t>Methods or software needed to access and use data:</w:t>
-      </w:r>
-      <w:r>
-        <w:rPr>
-          <w:lang w:val="en-GB"/>
-        </w:rPr>
-        <w:t xml:space="preserve"> </w:t>
-      </w:r>
-      <w:r>
-        <w:rPr>
           <w:color w:val="92D050"/>
           <w:lang w:val="en-GB"/>
         </w:rPr>
@@ -7191,7 +7147,7 @@
       <w:pPr>
         <w:pStyle w:val="Heading3"/>
       </w:pPr>
-      <w:bookmarkStart w:id="26" w:name="_Toc66691678"/>
+      <w:bookmarkStart w:id="27" w:name="_Toc66691678"/>
       <w:r>
         <w:t>5b</w:t>
       </w:r>
@@ -7207,7 +7163,7 @@
       <w:r>
         <w:t>eusability</w:t>
       </w:r>
-      <w:bookmarkEnd w:id="26"/>
+      <w:bookmarkEnd w:id="27"/>
     </w:p>
     <w:tbl>
       <w:tblPr>
@@ -8116,83 +8072,83 @@
       <w:pPr>
         <w:pStyle w:val="Heading1"/>
       </w:pPr>
-      <w:bookmarkStart w:id="27" w:name="_Toc66691679"/>
+      <w:bookmarkStart w:id="28" w:name="_Toc66691679"/>
       <w:r>
         <w:t>RDM</w:t>
       </w:r>
       <w:r>
         <w:t xml:space="preserve"> responsibilities and resources</w:t>
-      </w:r>
-      <w:bookmarkEnd w:id="27"/>
-    </w:p>
-    <w:p>
-      <w:pPr>
-        <w:pStyle w:val="Heading3"/>
-      </w:pPr>
-      <w:bookmarkStart w:id="28" w:name="_Toc66691680"/>
-      <w:r>
-        <w:t>6a</w:t>
-      </w:r>
-      <w:r>
-        <w:tab/>
-        <w:t>RDM-roles and responsibilities</w:t>
       </w:r>
       <w:bookmarkEnd w:id="28"/>
     </w:p>
     <w:p>
       <w:pPr>
-        <w:rPr>
-          <w:lang w:val="en-GB"/>
-        </w:rPr>
-      </w:pPr>
-      <w:r>
-        <w:rPr>
-          <w:lang w:val="en-GB"/>
-        </w:rPr>
-        <w:t xml:space="preserve">The [PI] </w:t>
-      </w:r>
-      <w:r>
-        <w:rPr>
-          <w:lang w:val="en-GB"/>
-        </w:rPr>
-        <w:t xml:space="preserve">/ </w:t>
-      </w:r>
-      <w:r>
-        <w:rPr>
-          <w:lang w:val="en-GB"/>
-        </w:rPr>
-        <w:t xml:space="preserve">[data </w:t>
-      </w:r>
-      <w:r>
-        <w:rPr>
-          <w:lang w:val="en-GB"/>
-        </w:rPr>
-        <w:t>officer</w:t>
-      </w:r>
-      <w:r>
-        <w:rPr>
-          <w:lang w:val="en-GB"/>
-        </w:rPr>
-        <w:t xml:space="preserve"> XY] will direct the data management process overall, with the research assistant</w:t>
-      </w:r>
-      <w:r>
-        <w:rPr>
-          <w:lang w:val="en-GB"/>
-        </w:rPr>
-        <w:t>s</w:t>
-      </w:r>
-      <w:r>
-        <w:rPr>
-          <w:lang w:val="en-GB"/>
-        </w:rPr>
-        <w:t xml:space="preserve"> responsible for ensuring metadata production, day-to-day cross-checks, back-up and other quality control activities are maintained. The lead country researchers will be responsible for routine supervision of the dataset development. </w:t>
-      </w:r>
+        <w:pStyle w:val="Heading3"/>
+      </w:pPr>
+      <w:bookmarkStart w:id="29" w:name="_Toc66691680"/>
+      <w:r>
+        <w:t>6a</w:t>
+      </w:r>
+      <w:r>
+        <w:tab/>
+        <w:t>RDM-roles and responsibilities</w:t>
+      </w:r>
+      <w:bookmarkEnd w:id="29"/>
     </w:p>
     <w:p>
       <w:pPr>
+        <w:rPr>
+          <w:lang w:val="en-GB"/>
+        </w:rPr>
+      </w:pPr>
+      <w:r>
+        <w:rPr>
+          <w:lang w:val="en-GB"/>
+        </w:rPr>
+        <w:t xml:space="preserve">The [PI] </w:t>
+      </w:r>
+      <w:r>
+        <w:rPr>
+          <w:lang w:val="en-GB"/>
+        </w:rPr>
+        <w:t xml:space="preserve">/ </w:t>
+      </w:r>
+      <w:r>
+        <w:rPr>
+          <w:lang w:val="en-GB"/>
+        </w:rPr>
+        <w:t xml:space="preserve">[data </w:t>
+      </w:r>
+      <w:r>
+        <w:rPr>
+          <w:lang w:val="en-GB"/>
+        </w:rPr>
+        <w:t>officer</w:t>
+      </w:r>
+      <w:r>
+        <w:rPr>
+          <w:lang w:val="en-GB"/>
+        </w:rPr>
+        <w:t xml:space="preserve"> XY] will direct the data management process overall, with the research assistant</w:t>
+      </w:r>
+      <w:r>
+        <w:rPr>
+          <w:lang w:val="en-GB"/>
+        </w:rPr>
+        <w:t>s</w:t>
+      </w:r>
+      <w:r>
+        <w:rPr>
+          <w:lang w:val="en-GB"/>
+        </w:rPr>
+        <w:t xml:space="preserve"> responsible for ensuring metadata production, day-to-day cross-checks, back-up and other quality control activities are maintained. The lead country researchers will be responsible for routine supervision of the dataset development. </w:t>
+      </w:r>
+    </w:p>
+    <w:p>
+      <w:pPr>
         <w:pStyle w:val="Heading3"/>
       </w:pPr>
-      <w:bookmarkStart w:id="29" w:name="_Toc66691681"/>
+      <w:bookmarkStart w:id="30" w:name="_Toc66691681"/>
       <w:r>
         <w:t>6b</w:t>
       </w:r>
@@ -8206,8 +8162,6 @@
       <w:r>
         <w:t>sources</w:t>
       </w:r>
-      <w:bookmarkStart w:id="30" w:name="_GoBack"/>
-      <w:bookmarkEnd w:id="29"/>
       <w:bookmarkEnd w:id="30"/>
     </w:p>
     <w:p>
@@ -8962,7 +8916,7 @@
         <w:szCs w:val="18"/>
         <w:lang w:val="en-GB"/>
       </w:rPr>
-      <w:t>[acronym] DMP version [version]</w:t>
+      <w:t>[acronym] DMP version 1.0</w:t>
     </w:r>
     <w:bookmarkEnd w:id="31"/>
   </w:p>
@@ -8997,16 +8951,7 @@
         <w:szCs w:val="18"/>
         <w:lang w:val="en-GB"/>
       </w:rPr>
-      <w:t>[acronym]</w:t>
-    </w:r>
-    <w:r>
-      <w:rPr>
-        <w:color w:val="92D050"/>
-        <w:sz w:val="18"/>
-        <w:szCs w:val="18"/>
-        <w:lang w:val="en-GB"/>
-      </w:rPr>
-      <w:t xml:space="preserve"> </w:t>
+      <w:t xml:space="preserve">[acronym] </w:t>
     </w:r>
     <w:r>
       <w:rPr>
@@ -9024,25 +8969,7 @@
         <w:szCs w:val="18"/>
         <w:lang w:val="en-GB"/>
       </w:rPr>
-      <w:t xml:space="preserve"> version [version]</w:t>
-    </w:r>
-    <w:r>
-      <w:rPr>
-        <w:color w:val="92D050"/>
-        <w:sz w:val="18"/>
-        <w:szCs w:val="18"/>
-        <w:lang w:val="en-GB"/>
-      </w:rPr>
-      <w:t xml:space="preserve"> </w:t>
-    </w:r>
-    <w:r>
-      <w:rPr>
-        <w:color w:val="92D050"/>
-        <w:sz w:val="18"/>
-        <w:szCs w:val="18"/>
-        <w:lang w:val="en-GB"/>
-      </w:rPr>
-      <w:t>…</w:t>
+      <w:t xml:space="preserve"> version 1.0</w:t>
     </w:r>
     <w:r>
       <w:rPr>
@@ -15151,7 +15078,7 @@
 </file>
 
 <file path=customXml/itemProps2.xml><?xml version="1.0" encoding="utf-8"?>
-<ds:datastoreItem xmlns:ds="http://schemas.openxmlformats.org/officeDocument/2006/customXml" ds:itemID="{7823756E-E0B4-4D2F-A9F1-D5096F5B4259}">
+<ds:datastoreItem xmlns:ds="http://schemas.openxmlformats.org/officeDocument/2006/customXml" ds:itemID="{F4AF3FB0-4E6A-49D7-A112-F8FE1F2CC665}">
   <ds:schemaRefs>
     <ds:schemaRef ds:uri="http://schemas.openxmlformats.org/officeDocument/2006/bibliography"/>
   </ds:schemaRefs>

</xml_diff>

<commit_message>
[DMP] Update template document and put repository information (if any) in section 5. refs #74476
</commit_message>
<xml_diff>
--- a/src/main/resources/template/template.docx
+++ b/src/main/resources/template/template.docx
@@ -4,9 +4,11 @@
   <w:body>
     <w:p>
       <w:pPr>
+        <w:ind w:left="720" w:hanging="720"/>
         <w:jc w:val="left"/>
         <w:rPr>
           <w:b/>
+          <w:lang w:val="en-US"/>
         </w:rPr>
       </w:pPr>
     </w:p>
@@ -7149,27 +7151,43 @@
     <w:p>
       <w:pPr>
         <w:rPr>
+          <w:lang w:val="en-GB"/>
+        </w:rPr>
+      </w:pPr>
+      <w:r>
+        <w:rPr>
           <w:color w:val="92D050"/>
           <w:lang w:val="en-GB"/>
         </w:rPr>
-      </w:pPr>
-      <w:r>
-        <w:rPr>
-          <w:lang w:val="en-GB"/>
-        </w:rPr>
-        <w:t>Methods or software needed to access and use data:</w:t>
-      </w:r>
-      <w:r>
-        <w:rPr>
-          <w:lang w:val="en-GB"/>
-        </w:rPr>
-        <w:t xml:space="preserve"> </w:t>
-      </w:r>
-      <w:r>
+        <w:t>[repoinformation]</w:t>
+      </w:r>
+      <w:bookmarkStart w:id="26" w:name="_GoBack"/>
+      <w:bookmarkEnd w:id="26"/>
+    </w:p>
+    <w:p>
+      <w:pPr>
         <w:rPr>
           <w:color w:val="92D050"/>
           <w:lang w:val="en-GB"/>
         </w:rPr>
+      </w:pPr>
+      <w:r>
+        <w:rPr>
+          <w:lang w:val="en-GB"/>
+        </w:rPr>
+        <w:t>Methods or software needed to access and use data:</w:t>
+      </w:r>
+      <w:r>
+        <w:rPr>
+          <w:lang w:val="en-GB"/>
+        </w:rPr>
+        <w:t xml:space="preserve"> </w:t>
+      </w:r>
+      <w:r>
+        <w:rPr>
+          <w:color w:val="92D050"/>
+          <w:lang w:val="en-GB"/>
+        </w:rPr>
         <w:t>[tools]</w:t>
       </w:r>
     </w:p>
@@ -7191,7 +7209,7 @@
       <w:pPr>
         <w:pStyle w:val="Heading3"/>
       </w:pPr>
-      <w:bookmarkStart w:id="26" w:name="_Toc66691678"/>
+      <w:bookmarkStart w:id="27" w:name="_Toc66691678"/>
       <w:r>
         <w:t>5b</w:t>
       </w:r>
@@ -7207,7 +7225,7 @@
       <w:r>
         <w:t>eusability</w:t>
       </w:r>
-      <w:bookmarkEnd w:id="26"/>
+      <w:bookmarkEnd w:id="27"/>
     </w:p>
     <w:tbl>
       <w:tblPr>
@@ -8116,83 +8134,83 @@
       <w:pPr>
         <w:pStyle w:val="Heading1"/>
       </w:pPr>
-      <w:bookmarkStart w:id="27" w:name="_Toc66691679"/>
+      <w:bookmarkStart w:id="28" w:name="_Toc66691679"/>
       <w:r>
         <w:t>RDM</w:t>
       </w:r>
       <w:r>
         <w:t xml:space="preserve"> responsibilities and resources</w:t>
-      </w:r>
-      <w:bookmarkEnd w:id="27"/>
-    </w:p>
-    <w:p>
-      <w:pPr>
-        <w:pStyle w:val="Heading3"/>
-      </w:pPr>
-      <w:bookmarkStart w:id="28" w:name="_Toc66691680"/>
-      <w:r>
-        <w:t>6a</w:t>
-      </w:r>
-      <w:r>
-        <w:tab/>
-        <w:t>RDM-roles and responsibilities</w:t>
       </w:r>
       <w:bookmarkEnd w:id="28"/>
     </w:p>
     <w:p>
       <w:pPr>
-        <w:rPr>
-          <w:lang w:val="en-GB"/>
-        </w:rPr>
-      </w:pPr>
-      <w:r>
-        <w:rPr>
-          <w:lang w:val="en-GB"/>
-        </w:rPr>
-        <w:t xml:space="preserve">The [PI] </w:t>
-      </w:r>
-      <w:r>
-        <w:rPr>
-          <w:lang w:val="en-GB"/>
-        </w:rPr>
-        <w:t xml:space="preserve">/ </w:t>
-      </w:r>
-      <w:r>
-        <w:rPr>
-          <w:lang w:val="en-GB"/>
-        </w:rPr>
-        <w:t xml:space="preserve">[data </w:t>
-      </w:r>
-      <w:r>
-        <w:rPr>
-          <w:lang w:val="en-GB"/>
-        </w:rPr>
-        <w:t>officer</w:t>
-      </w:r>
-      <w:r>
-        <w:rPr>
-          <w:lang w:val="en-GB"/>
-        </w:rPr>
-        <w:t xml:space="preserve"> XY] will direct the data management process overall, with the research assistant</w:t>
-      </w:r>
-      <w:r>
-        <w:rPr>
-          <w:lang w:val="en-GB"/>
-        </w:rPr>
-        <w:t>s</w:t>
-      </w:r>
-      <w:r>
-        <w:rPr>
-          <w:lang w:val="en-GB"/>
-        </w:rPr>
-        <w:t xml:space="preserve"> responsible for ensuring metadata production, day-to-day cross-checks, back-up and other quality control activities are maintained. The lead country researchers will be responsible for routine supervision of the dataset development. </w:t>
-      </w:r>
+        <w:pStyle w:val="Heading3"/>
+      </w:pPr>
+      <w:bookmarkStart w:id="29" w:name="_Toc66691680"/>
+      <w:r>
+        <w:t>6a</w:t>
+      </w:r>
+      <w:r>
+        <w:tab/>
+        <w:t>RDM-roles and responsibilities</w:t>
+      </w:r>
+      <w:bookmarkEnd w:id="29"/>
     </w:p>
     <w:p>
       <w:pPr>
+        <w:rPr>
+          <w:lang w:val="en-GB"/>
+        </w:rPr>
+      </w:pPr>
+      <w:r>
+        <w:rPr>
+          <w:lang w:val="en-GB"/>
+        </w:rPr>
+        <w:t xml:space="preserve">The [PI] </w:t>
+      </w:r>
+      <w:r>
+        <w:rPr>
+          <w:lang w:val="en-GB"/>
+        </w:rPr>
+        <w:t xml:space="preserve">/ </w:t>
+      </w:r>
+      <w:r>
+        <w:rPr>
+          <w:lang w:val="en-GB"/>
+        </w:rPr>
+        <w:t xml:space="preserve">[data </w:t>
+      </w:r>
+      <w:r>
+        <w:rPr>
+          <w:lang w:val="en-GB"/>
+        </w:rPr>
+        <w:t>officer</w:t>
+      </w:r>
+      <w:r>
+        <w:rPr>
+          <w:lang w:val="en-GB"/>
+        </w:rPr>
+        <w:t xml:space="preserve"> XY] will direct the data management process overall, with the research assistant</w:t>
+      </w:r>
+      <w:r>
+        <w:rPr>
+          <w:lang w:val="en-GB"/>
+        </w:rPr>
+        <w:t>s</w:t>
+      </w:r>
+      <w:r>
+        <w:rPr>
+          <w:lang w:val="en-GB"/>
+        </w:rPr>
+        <w:t xml:space="preserve"> responsible for ensuring metadata production, day-to-day cross-checks, back-up and other quality control activities are maintained. The lead country researchers will be responsible for routine supervision of the dataset development. </w:t>
+      </w:r>
+    </w:p>
+    <w:p>
+      <w:pPr>
         <w:pStyle w:val="Heading3"/>
       </w:pPr>
-      <w:bookmarkStart w:id="29" w:name="_Toc66691681"/>
+      <w:bookmarkStart w:id="30" w:name="_Toc66691681"/>
       <w:r>
         <w:t>6b</w:t>
       </w:r>
@@ -8206,8 +8224,6 @@
       <w:r>
         <w:t>sources</w:t>
       </w:r>
-      <w:bookmarkStart w:id="30" w:name="_GoBack"/>
-      <w:bookmarkEnd w:id="29"/>
       <w:bookmarkEnd w:id="30"/>
     </w:p>
     <w:p>
@@ -8997,16 +9013,7 @@
         <w:szCs w:val="18"/>
         <w:lang w:val="en-GB"/>
       </w:rPr>
-      <w:t>[acronym]</w:t>
-    </w:r>
-    <w:r>
-      <w:rPr>
-        <w:color w:val="92D050"/>
-        <w:sz w:val="18"/>
-        <w:szCs w:val="18"/>
-        <w:lang w:val="en-GB"/>
-      </w:rPr>
-      <w:t xml:space="preserve"> </w:t>
+      <w:t xml:space="preserve">[acronym] </w:t>
     </w:r>
     <w:r>
       <w:rPr>
@@ -15151,7 +15158,7 @@
 </file>
 
 <file path=customXml/itemProps2.xml><?xml version="1.0" encoding="utf-8"?>
-<ds:datastoreItem xmlns:ds="http://schemas.openxmlformats.org/officeDocument/2006/customXml" ds:itemID="{7823756E-E0B4-4D2F-A9F1-D5096F5B4259}">
+<ds:datastoreItem xmlns:ds="http://schemas.openxmlformats.org/officeDocument/2006/customXml" ds:itemID="{2F7A3F68-E8CC-4620-8C76-11CEE45EEA7D}">
   <ds:schemaRefs>
     <ds:schemaRef ds:uri="http://schemas.openxmlformats.org/officeDocument/2006/bibliography"/>
   </ds:schemaRefs>

</xml_diff>

<commit_message>
Update template document to show re3data information refs #74476
</commit_message>
<xml_diff>
--- a/src/main/resources/template/template.docx
+++ b/src/main/resources/template/template.docx
@@ -6312,29 +6312,63 @@
       <w:pPr>
         <w:pStyle w:val="Heading1"/>
       </w:pPr>
-      <w:bookmarkStart w:id="21" w:name="_Toc66691672"/>
+      <w:bookmarkStart w:id="20" w:name="_Toc66691672"/>
       <w:bookmarkEnd w:id="18"/>
       <w:r>
         <w:t xml:space="preserve">Legal </w:t>
       </w:r>
       <w:r>
         <w:t>and ethical requirements</w:t>
+      </w:r>
+      <w:bookmarkEnd w:id="20"/>
+    </w:p>
+    <w:p>
+      <w:pPr>
+        <w:pStyle w:val="Heading3"/>
+      </w:pPr>
+      <w:bookmarkStart w:id="21" w:name="_Toc66691673"/>
+      <w:r>
+        <w:t>4a</w:t>
+      </w:r>
+      <w:r>
+        <w:tab/>
+      </w:r>
+      <w:r>
+        <w:t>Personal data</w:t>
       </w:r>
       <w:bookmarkEnd w:id="21"/>
     </w:p>
     <w:p>
       <w:pPr>
+        <w:rPr>
+          <w:color w:val="92D050"/>
+          <w:lang w:val="en-GB"/>
+        </w:rPr>
+      </w:pPr>
+      <w:proofErr w:type="spellStart"/>
+      <w:r>
+        <w:rPr>
+          <w:color w:val="92D050"/>
+          <w:lang w:val="en-GB"/>
+        </w:rPr>
+        <w:t>[personaldata]</w:t>
+      </w:r>
+      <w:proofErr w:type="spellEnd"/>
+    </w:p>
+    <w:p>
+      <w:pPr>
         <w:pStyle w:val="Heading3"/>
       </w:pPr>
-      <w:bookmarkStart w:id="22" w:name="_Toc66691673"/>
-      <w:r>
-        <w:t>4a</w:t>
+      <w:bookmarkStart w:id="22" w:name="_Toc66691674"/>
+      <w:r>
+        <w:t>4b</w:t>
       </w:r>
       <w:r>
         <w:tab/>
-      </w:r>
-      <w:r>
-        <w:t>Personal data</w:t>
+        <w:t>I</w:t>
+      </w:r>
+      <w:r>
+        <w:t>ntellectual property rights and ownership</w:t>
       </w:r>
       <w:bookmarkEnd w:id="22"/>
     </w:p>
@@ -6351,7 +6385,7 @@
           <w:color w:val="92D050"/>
           <w:lang w:val="en-GB"/>
         </w:rPr>
-        <w:t>[personaldata]</w:t>
+        <w:t>[legalrestriction]</w:t>
       </w:r>
       <w:proofErr w:type="spellEnd"/>
     </w:p>
@@ -6359,16 +6393,13 @@
       <w:pPr>
         <w:pStyle w:val="Heading3"/>
       </w:pPr>
-      <w:bookmarkStart w:id="23" w:name="_Toc66691674"/>
-      <w:r>
-        <w:t>4b</w:t>
+      <w:bookmarkStart w:id="23" w:name="_Toc66691675"/>
+      <w:r>
+        <w:t>4c</w:t>
       </w:r>
       <w:r>
         <w:tab/>
-        <w:t>I</w:t>
-      </w:r>
-      <w:r>
-        <w:t>ntellectual property rights and ownership</w:t>
+        <w:t>Ethical issues</w:t>
       </w:r>
       <w:bookmarkEnd w:id="23"/>
     </w:p>
@@ -6385,70 +6416,39 @@
           <w:color w:val="92D050"/>
           <w:lang w:val="en-GB"/>
         </w:rPr>
-        <w:t>[legalrestriction]</w:t>
+        <w:t>[ethicalissues]</w:t>
       </w:r>
       <w:proofErr w:type="spellEnd"/>
     </w:p>
     <w:p>
       <w:pPr>
-        <w:pStyle w:val="Heading3"/>
-      </w:pPr>
-      <w:bookmarkStart w:id="24" w:name="_Toc66691675"/>
-      <w:r>
-        <w:t>4c</w:t>
-      </w:r>
-      <w:r>
-        <w:tab/>
-        <w:t>Ethical issues</w:t>
+        <w:rPr>
+          <w:lang w:val="en-GB"/>
+        </w:rPr>
+      </w:pPr>
+    </w:p>
+    <w:p>
+      <w:pPr>
+        <w:pStyle w:val="Heading1"/>
+      </w:pPr>
+      <w:bookmarkStart w:id="24" w:name="_Toc66691676"/>
+      <w:r>
+        <w:t>Data sharing and long-term preservation</w:t>
       </w:r>
       <w:bookmarkEnd w:id="24"/>
     </w:p>
     <w:p>
       <w:pPr>
-        <w:rPr>
-          <w:color w:val="92D050"/>
-          <w:lang w:val="en-GB"/>
-        </w:rPr>
-      </w:pPr>
-      <w:proofErr w:type="spellStart"/>
-      <w:r>
-        <w:rPr>
-          <w:color w:val="92D050"/>
-          <w:lang w:val="en-GB"/>
-        </w:rPr>
-        <w:t>[ethicalissues]</w:t>
-      </w:r>
-      <w:proofErr w:type="spellEnd"/>
-    </w:p>
-    <w:p>
-      <w:pPr>
-        <w:rPr>
-          <w:lang w:val="en-GB"/>
-        </w:rPr>
-      </w:pPr>
-    </w:p>
-    <w:p>
-      <w:pPr>
-        <w:pStyle w:val="Heading1"/>
-      </w:pPr>
-      <w:bookmarkStart w:id="25" w:name="_Toc66691676"/>
-      <w:r>
-        <w:t>Data sharing and long-term preservation</w:t>
+        <w:pStyle w:val="Heading3"/>
+      </w:pPr>
+      <w:bookmarkStart w:id="25" w:name="_Toc66691677"/>
+      <w:r>
+        <w:t>5a</w:t>
+      </w:r>
+      <w:r>
+        <w:tab/>
       </w:r>
       <w:bookmarkEnd w:id="25"/>
-    </w:p>
-    <w:p>
-      <w:pPr>
-        <w:pStyle w:val="Heading3"/>
-      </w:pPr>
-      <w:bookmarkStart w:id="26" w:name="_Toc66691677"/>
-      <w:r>
-        <w:t>5a</w:t>
-      </w:r>
-      <w:r>
-        <w:tab/>
-      </w:r>
-      <w:bookmarkEnd w:id="26"/>
       <w:r>
         <w:t>Data publication and access conditions</w:t>
       </w:r>
@@ -7114,6 +7114,23 @@
         </w:tc>
       </w:tr>
     </w:tbl>
+    <w:p>
+      <w:pPr>
+        <w:rPr>
+          <w:color w:val="92D050"/>
+          <w:lang w:val="en-GB"/>
+        </w:rPr>
+      </w:pPr>
+      <w:r>
+        <w:rPr>
+          <w:color w:val="92D050"/>
+          <w:lang w:val="en-GB"/>
+        </w:rPr>
+        <w:t>[repoinformation]</w:t>
+      </w:r>
+      <w:bookmarkStart w:id="26" w:name="_GoBack"/>
+      <w:bookmarkEnd w:id="26"/>
+    </w:p>
     <w:p>
       <w:pPr>
         <w:rPr>
@@ -15078,7 +15095,7 @@
 </file>
 
 <file path=customXml/itemProps2.xml><?xml version="1.0" encoding="utf-8"?>
-<ds:datastoreItem xmlns:ds="http://schemas.openxmlformats.org/officeDocument/2006/customXml" ds:itemID="{F4AF3FB0-4E6A-49D7-A112-F8FE1F2CC665}">
+<ds:datastoreItem xmlns:ds="http://schemas.openxmlformats.org/officeDocument/2006/customXml" ds:itemID="{7F160C7F-DF07-43A2-9F07-18FC7EB54B27}">
   <ds:schemaRefs>
     <ds:schemaRef ds:uri="http://schemas.openxmlformats.org/officeDocument/2006/bibliography"/>
   </ds:schemaRefs>

</xml_diff>

<commit_message>
[DMP] Add dataset for deletion in export document #74201
</commit_message>
<xml_diff>
--- a/src/main/resources/template/template.docx
+++ b/src/main/resources/template/template.docx
@@ -7128,8 +7128,6 @@
         </w:rPr>
         <w:t>[repoinformation]</w:t>
       </w:r>
-      <w:bookmarkStart w:id="26" w:name="_GoBack"/>
-      <w:bookmarkEnd w:id="26"/>
     </w:p>
     <w:p>
       <w:pPr>
@@ -7164,7 +7162,7 @@
       <w:pPr>
         <w:pStyle w:val="Heading3"/>
       </w:pPr>
-      <w:bookmarkStart w:id="27" w:name="_Toc66691678"/>
+      <w:bookmarkStart w:id="26" w:name="_Toc66691678"/>
       <w:r>
         <w:t>5b</w:t>
       </w:r>
@@ -7180,7 +7178,7 @@
       <w:r>
         <w:t>eusability</w:t>
       </w:r>
-      <w:bookmarkEnd w:id="27"/>
+      <w:bookmarkEnd w:id="26"/>
     </w:p>
     <w:tbl>
       <w:tblPr>
@@ -7675,6 +7673,7 @@
               <w:jc w:val="center"/>
               <w:rPr>
                 <w:color w:val="006AAB"/>
+                <w:sz w:val="20"/>
                 <w:szCs w:val="20"/>
                 <w:lang w:val="en-GB"/>
               </w:rPr>
@@ -7682,6 +7681,7 @@
             <w:r>
               <w:rPr>
                 <w:color w:val="006AAB"/>
+                <w:sz w:val="20"/>
                 <w:szCs w:val="20"/>
                 <w:lang w:val="en-GB"/>
               </w:rPr>
@@ -7702,6 +7702,7 @@
               <w:jc w:val="center"/>
               <w:rPr>
                 <w:color w:val="006AAB"/>
+                <w:sz w:val="20"/>
                 <w:szCs w:val="20"/>
                 <w:lang w:val="en-GB"/>
               </w:rPr>
@@ -7709,6 +7710,7 @@
             <w:r>
               <w:rPr>
                 <w:color w:val="006AAB"/>
+                <w:sz w:val="20"/>
                 <w:szCs w:val="20"/>
                 <w:lang w:val="en-GB"/>
               </w:rPr>
@@ -7729,6 +7731,7 @@
               <w:jc w:val="center"/>
               <w:rPr>
                 <w:color w:val="006AAB"/>
+                <w:sz w:val="20"/>
                 <w:szCs w:val="20"/>
                 <w:lang w:val="en-GB"/>
               </w:rPr>
@@ -7736,6 +7739,7 @@
             <w:r>
               <w:rPr>
                 <w:color w:val="006AAB"/>
+                <w:sz w:val="20"/>
                 <w:szCs w:val="20"/>
                 <w:lang w:val="en-GB"/>
               </w:rPr>
@@ -7756,6 +7760,7 @@
               <w:jc w:val="center"/>
               <w:rPr>
                 <w:color w:val="006AAB"/>
+                <w:sz w:val="20"/>
                 <w:szCs w:val="20"/>
                 <w:lang w:val="en-GB"/>
               </w:rPr>
@@ -7763,6 +7768,7 @@
             <w:r>
               <w:rPr>
                 <w:color w:val="006AAB"/>
+                <w:sz w:val="20"/>
                 <w:szCs w:val="20"/>
                 <w:lang w:val="en-GB"/>
               </w:rPr>
@@ -7788,17 +7794,19 @@
               <w:jc w:val="left"/>
               <w:rPr>
                 <w:color w:val="92D050"/>
-                <w:szCs w:val="20"/>
-                <w:lang w:val="en-GB"/>
+                <w:sz w:val="20"/>
+                <w:szCs w:val="20"/>
+                <w:lang w:val="en-US"/>
               </w:rPr>
             </w:pPr>
             <w:r>
               <w:rPr>
                 <w:color w:val="92D050"/>
-                <w:szCs w:val="20"/>
-                <w:lang w:val="en-GB"/>
-              </w:rPr>
-              <w:t>…</w:t>
+                <w:sz w:val="20"/>
+                <w:szCs w:val="20"/>
+                <w:lang w:val="en-GB"/>
+              </w:rPr>
+              <w:t>[dataset1delete]</w:t>
             </w:r>
           </w:p>
         </w:tc>
@@ -7814,6 +7822,7 @@
               <w:jc w:val="left"/>
               <w:rPr>
                 <w:color w:val="92D050"/>
+                <w:sz w:val="20"/>
                 <w:szCs w:val="20"/>
                 <w:lang w:val="en-GB"/>
               </w:rPr>
@@ -7821,10 +7830,11 @@
             <w:r>
               <w:rPr>
                 <w:color w:val="92D050"/>
-                <w:szCs w:val="20"/>
-                <w:lang w:val="en-GB"/>
-              </w:rPr>
-              <w:t>…</w:t>
+                <w:sz w:val="20"/>
+                <w:szCs w:val="20"/>
+                <w:lang w:val="en-GB"/>
+              </w:rPr>
+              <w:t>[delete1date]</w:t>
             </w:r>
           </w:p>
         </w:tc>
@@ -7840,6 +7850,7 @@
               <w:jc w:val="left"/>
               <w:rPr>
                 <w:color w:val="92D050"/>
+                <w:sz w:val="20"/>
                 <w:szCs w:val="20"/>
                 <w:lang w:val="en-GB"/>
               </w:rPr>
@@ -7847,10 +7858,11 @@
             <w:r>
               <w:rPr>
                 <w:color w:val="92D050"/>
-                <w:szCs w:val="20"/>
-                <w:lang w:val="en-GB"/>
-              </w:rPr>
-              <w:t>…</w:t>
+                <w:sz w:val="20"/>
+                <w:szCs w:val="20"/>
+                <w:lang w:val="en-GB"/>
+              </w:rPr>
+              <w:t>[delete1reason]</w:t>
             </w:r>
           </w:p>
         </w:tc>
@@ -7866,18 +7878,13 @@
               <w:jc w:val="left"/>
               <w:rPr>
                 <w:color w:val="92D050"/>
-                <w:szCs w:val="20"/>
-                <w:lang w:val="en-GB"/>
-              </w:rPr>
-            </w:pPr>
-            <w:r>
-              <w:rPr>
-                <w:color w:val="92D050"/>
-                <w:szCs w:val="20"/>
-                <w:lang w:val="en-GB"/>
-              </w:rPr>
-              <w:t>…</w:t>
-            </w:r>
+                <w:sz w:val="20"/>
+                <w:szCs w:val="20"/>
+                <w:lang w:val="en-GB"/>
+              </w:rPr>
+            </w:pPr>
+            <w:bookmarkStart w:id="27" w:name="_GoBack"/>
+            <w:bookmarkEnd w:id="27"/>
           </w:p>
         </w:tc>
       </w:tr>
@@ -7895,6 +7902,7 @@
               <w:jc w:val="left"/>
               <w:rPr>
                 <w:color w:val="92D050"/>
+                <w:sz w:val="20"/>
                 <w:szCs w:val="20"/>
                 <w:lang w:val="en-GB"/>
               </w:rPr>
@@ -7902,10 +7910,11 @@
             <w:r>
               <w:rPr>
                 <w:color w:val="92D050"/>
-                <w:szCs w:val="20"/>
-                <w:lang w:val="en-GB"/>
-              </w:rPr>
-              <w:t>…</w:t>
+                <w:sz w:val="20"/>
+                <w:szCs w:val="20"/>
+                <w:lang w:val="en-GB"/>
+              </w:rPr>
+              <w:t>x</w:t>
             </w:r>
           </w:p>
         </w:tc>
@@ -7918,6 +7927,7 @@
               <w:jc w:val="left"/>
               <w:rPr>
                 <w:color w:val="92D050"/>
+                <w:sz w:val="20"/>
                 <w:szCs w:val="20"/>
                 <w:lang w:val="en-GB"/>
               </w:rPr>
@@ -7925,10 +7935,11 @@
             <w:r>
               <w:rPr>
                 <w:color w:val="92D050"/>
-                <w:szCs w:val="20"/>
-                <w:lang w:val="en-GB"/>
-              </w:rPr>
-              <w:t>…</w:t>
+                <w:sz w:val="20"/>
+                <w:szCs w:val="20"/>
+                <w:lang w:val="en-GB"/>
+              </w:rPr>
+              <w:t>x</w:t>
             </w:r>
           </w:p>
         </w:tc>
@@ -7941,6 +7952,7 @@
               <w:jc w:val="left"/>
               <w:rPr>
                 <w:color w:val="92D050"/>
+                <w:sz w:val="20"/>
                 <w:szCs w:val="20"/>
                 <w:lang w:val="en-GB"/>
               </w:rPr>
@@ -7948,10 +7960,11 @@
             <w:r>
               <w:rPr>
                 <w:color w:val="92D050"/>
-                <w:szCs w:val="20"/>
-                <w:lang w:val="en-GB"/>
-              </w:rPr>
-              <w:t>…</w:t>
+                <w:sz w:val="20"/>
+                <w:szCs w:val="20"/>
+                <w:lang w:val="en-GB"/>
+              </w:rPr>
+              <w:t>x</w:t>
             </w:r>
           </w:p>
         </w:tc>
@@ -7964,6 +7977,7 @@
               <w:jc w:val="left"/>
               <w:rPr>
                 <w:color w:val="92D050"/>
+                <w:sz w:val="20"/>
                 <w:szCs w:val="20"/>
                 <w:lang w:val="en-GB"/>
               </w:rPr>
@@ -7971,108 +7985,11 @@
             <w:r>
               <w:rPr>
                 <w:color w:val="92D050"/>
-                <w:szCs w:val="20"/>
-                <w:lang w:val="en-GB"/>
-              </w:rPr>
-              <w:t>…</w:t>
-            </w:r>
-          </w:p>
-        </w:tc>
-      </w:tr>
-      <w:tr>
-        <w:trPr>
-          <w:cantSplit/>
-          <w:tblHeader/>
-        </w:trPr>
-        <w:tc>
-          <w:tcPr>
-            <w:tcW w:w="2679" w:type="dxa"/>
-          </w:tcPr>
-          <w:p>
-            <w:pPr>
-              <w:jc w:val="left"/>
-              <w:rPr>
-                <w:color w:val="92D050"/>
-                <w:szCs w:val="20"/>
-                <w:lang w:val="en-GB"/>
-              </w:rPr>
-            </w:pPr>
-            <w:r>
-              <w:rPr>
-                <w:color w:val="92D050"/>
-                <w:szCs w:val="20"/>
-                <w:lang w:val="en-GB"/>
-              </w:rPr>
-              <w:t>…</w:t>
-            </w:r>
-          </w:p>
-        </w:tc>
-        <w:tc>
-          <w:tcPr>
-            <w:tcW w:w="1559" w:type="dxa"/>
-          </w:tcPr>
-          <w:p>
-            <w:pPr>
-              <w:jc w:val="left"/>
-              <w:rPr>
-                <w:color w:val="92D050"/>
-                <w:szCs w:val="20"/>
-                <w:lang w:val="en-GB"/>
-              </w:rPr>
-            </w:pPr>
-            <w:r>
-              <w:rPr>
-                <w:color w:val="92D050"/>
-                <w:szCs w:val="20"/>
-                <w:lang w:val="en-GB"/>
-              </w:rPr>
-              <w:t>…</w:t>
-            </w:r>
-          </w:p>
-        </w:tc>
-        <w:tc>
-          <w:tcPr>
-            <w:tcW w:w="2410" w:type="dxa"/>
-          </w:tcPr>
-          <w:p>
-            <w:pPr>
-              <w:jc w:val="left"/>
-              <w:rPr>
-                <w:color w:val="92D050"/>
-                <w:szCs w:val="20"/>
-                <w:lang w:val="en-GB"/>
-              </w:rPr>
-            </w:pPr>
-            <w:r>
-              <w:rPr>
-                <w:color w:val="92D050"/>
-                <w:szCs w:val="20"/>
-                <w:lang w:val="en-GB"/>
-              </w:rPr>
-              <w:t>…</w:t>
-            </w:r>
-          </w:p>
-        </w:tc>
-        <w:tc>
-          <w:tcPr>
-            <w:tcW w:w="2551" w:type="dxa"/>
-          </w:tcPr>
-          <w:p>
-            <w:pPr>
-              <w:jc w:val="left"/>
-              <w:rPr>
-                <w:color w:val="92D050"/>
-                <w:szCs w:val="20"/>
-                <w:lang w:val="en-GB"/>
-              </w:rPr>
-            </w:pPr>
-            <w:r>
-              <w:rPr>
-                <w:color w:val="92D050"/>
-                <w:szCs w:val="20"/>
-                <w:lang w:val="en-GB"/>
-              </w:rPr>
-              <w:t>…</w:t>
+                <w:sz w:val="20"/>
+                <w:szCs w:val="20"/>
+                <w:lang w:val="en-GB"/>
+              </w:rPr>
+              <w:t>x</w:t>
             </w:r>
           </w:p>
         </w:tc>
@@ -15095,7 +15012,7 @@
 </file>
 
 <file path=customXml/itemProps2.xml><?xml version="1.0" encoding="utf-8"?>
-<ds:datastoreItem xmlns:ds="http://schemas.openxmlformats.org/officeDocument/2006/customXml" ds:itemID="{7F160C7F-DF07-43A2-9F07-18FC7EB54B27}">
+<ds:datastoreItem xmlns:ds="http://schemas.openxmlformats.org/officeDocument/2006/customXml" ds:itemID="{0DC28137-2BAA-4DC0-90BA-833F52D11647}">
   <ds:schemaRefs>
     <ds:schemaRef ds:uri="http://schemas.openxmlformats.org/officeDocument/2006/bibliography"/>
   </ds:schemaRefs>

</xml_diff>

<commit_message>
[DMP] Update template document #75214
</commit_message>
<xml_diff>
--- a/src/main/resources/template/template.docx
+++ b/src/main/resources/template/template.docx
@@ -32,6 +32,8 @@
         <w:spacing w:after="840"/>
         <w:jc w:val="center"/>
         <w:rPr>
+          <w:sz w:val="64"/>
+          <w:szCs w:val="64"/>
           <w:lang w:val="en-GB"/>
         </w:rPr>
       </w:pPr>
@@ -39,18 +41,24 @@
       <w:bookmarkEnd w:id="0"/>
       <w:r>
         <w:rPr>
+          <w:sz w:val="64"/>
+          <w:szCs w:val="64"/>
           <w:lang w:val="en-GB"/>
         </w:rPr>
         <w:t>D</w:t>
       </w:r>
       <w:r>
         <w:rPr>
+          <w:sz w:val="64"/>
+          <w:szCs w:val="64"/>
           <w:lang w:val="en-GB"/>
         </w:rPr>
         <w:t>ata management plan</w:t>
       </w:r>
       <w:r>
         <w:rPr>
+          <w:sz w:val="64"/>
+          <w:szCs w:val="64"/>
           <w:lang w:val="en-GB"/>
         </w:rPr>
         <w:t xml:space="preserve"> (DMP)</w:t>
@@ -61,18 +69,20 @@
         <w:spacing w:line="360" w:lineRule="auto"/>
         <w:jc w:val="center"/>
         <w:rPr>
-          <w:color w:val="999999"/>
-          <w:sz w:val="52"/>
-          <w:szCs w:val="52"/>
+          <w:b/>
+          <w:color w:val="006699"/>
+          <w:sz w:val="64"/>
+          <w:szCs w:val="64"/>
           <w:lang w:val="en-GB"/>
         </w:rPr>
       </w:pPr>
       <w:bookmarkStart w:id="1" w:name="_Toc64363683"/>
       <w:r>
         <w:rPr>
-          <w:color w:val="92D050"/>
-          <w:sz w:val="52"/>
-          <w:szCs w:val="52"/>
+          <w:b/>
+          <w:color w:val="006699"/>
+          <w:sz w:val="64"/>
+          <w:szCs w:val="64"/>
           <w:lang w:val="en-GB"/>
         </w:rPr>
         <w:t>[projectname]</w:t>
@@ -84,7 +94,7 @@
         <w:spacing w:line="240" w:lineRule="auto"/>
         <w:jc w:val="center"/>
         <w:rPr>
-          <w:color w:val="999999"/>
+          <w:color w:val="006699"/>
           <w:sz w:val="36"/>
           <w:szCs w:val="36"/>
         </w:rPr>
@@ -92,7 +102,7 @@
       <w:bookmarkStart w:id="2" w:name="_Toc64363684"/>
       <w:r>
         <w:rPr>
-          <w:color w:val="92D050"/>
+          <w:color w:val="006699"/>
           <w:sz w:val="36"/>
           <w:szCs w:val="36"/>
         </w:rPr>
@@ -103,19 +113,29 @@
     <w:p>
       <w:pPr>
         <w:rPr>
-          <w:color w:val="92D050"/>
           <w:lang w:val="en-GB"/>
         </w:rPr>
       </w:pPr>
+      <w:r>
+        <w:rPr>
+          <w:lang w:val="en-GB"/>
+        </w:rPr>
+        <w:t>[</w:t>
+      </w:r>
       <w:proofErr w:type="spellStart"/>
       <w:r>
         <w:rPr>
-          <w:color w:val="92D050"/>
           <w:lang w:val="en-GB"/>
         </w:rPr>
-        <w:t>[coverspace]</w:t>
+        <w:t>coverspace</w:t>
       </w:r>
       <w:proofErr w:type="spellEnd"/>
+      <w:r>
+        <w:rPr>
+          <w:lang w:val="en-GB"/>
+        </w:rPr>
+        <w:t>]</w:t>
+      </w:r>
     </w:p>
     <w:tbl>
       <w:tblPr>
@@ -250,14 +270,12 @@
             <w:pPr>
               <w:jc w:val="center"/>
               <w:rPr>
-                <w:color w:val="000000"/>
-                <w:sz w:val="20"/>
-                <w:szCs w:val="20"/>
-              </w:rPr>
-            </w:pPr>
-            <w:r>
-              <w:rPr>
-                <w:color w:val="000000"/>
+                <w:sz w:val="20"/>
+                <w:szCs w:val="20"/>
+              </w:rPr>
+            </w:pPr>
+            <w:r>
+              <w:rPr>
                 <w:sz w:val="20"/>
                 <w:szCs w:val="20"/>
               </w:rPr>
@@ -277,14 +295,12 @@
             <w:pPr>
               <w:jc w:val="left"/>
               <w:rPr>
-                <w:color w:val="92D050"/>
-                <w:sz w:val="20"/>
-                <w:szCs w:val="20"/>
-              </w:rPr>
-            </w:pPr>
-            <w:r>
-              <w:rPr>
-                <w:color w:val="92D050"/>
+                <w:sz w:val="20"/>
+                <w:szCs w:val="20"/>
+              </w:rPr>
+            </w:pPr>
+            <w:r>
+              <w:rPr>
                 <w:sz w:val="20"/>
                 <w:szCs w:val="20"/>
               </w:rPr>
@@ -305,15 +321,13 @@
               <w:ind w:right="-106"/>
               <w:jc w:val="left"/>
               <w:rPr>
-                <w:color w:val="92D050"/>
-                <w:sz w:val="20"/>
-                <w:szCs w:val="20"/>
-                <w:lang w:val="en-GB"/>
-              </w:rPr>
-            </w:pPr>
-            <w:r>
-              <w:rPr>
-                <w:color w:val="92D050"/>
+                <w:sz w:val="20"/>
+                <w:szCs w:val="20"/>
+                <w:lang w:val="en-GB"/>
+              </w:rPr>
+            </w:pPr>
+            <w:r>
+              <w:rPr>
                 <w:sz w:val="20"/>
                 <w:szCs w:val="20"/>
                 <w:lang w:val="en-GB"/>
@@ -323,7 +337,6 @@
             <w:proofErr w:type="spellStart"/>
             <w:r>
               <w:rPr>
-                <w:color w:val="92D050"/>
                 <w:sz w:val="20"/>
                 <w:szCs w:val="20"/>
                 <w:lang w:val="en-GB"/>
@@ -333,7 +346,6 @@
             <w:proofErr w:type="spellEnd"/>
             <w:r>
               <w:rPr>
-                <w:color w:val="92D050"/>
                 <w:sz w:val="20"/>
                 <w:szCs w:val="20"/>
                 <w:lang w:val="en-GB"/>
@@ -353,14 +365,12 @@
             <w:pPr>
               <w:jc w:val="center"/>
               <w:rPr>
-                <w:color w:val="000000"/>
-                <w:sz w:val="20"/>
-                <w:szCs w:val="20"/>
-              </w:rPr>
-            </w:pPr>
-            <w:r>
-              <w:rPr>
-                <w:color w:val="000000"/>
+                <w:sz w:val="20"/>
+                <w:szCs w:val="20"/>
+              </w:rPr>
+            </w:pPr>
+            <w:r>
+              <w:rPr>
                 <w:sz w:val="20"/>
                 <w:szCs w:val="20"/>
               </w:rPr>
@@ -377,14 +387,12 @@
             <w:pPr>
               <w:jc w:val="left"/>
               <w:rPr>
-                <w:color w:val="92D050"/>
-                <w:sz w:val="20"/>
-                <w:szCs w:val="20"/>
-              </w:rPr>
-            </w:pPr>
-            <w:r>
-              <w:rPr>
-                <w:color w:val="92D050"/>
+                <w:sz w:val="20"/>
+                <w:szCs w:val="20"/>
+              </w:rPr>
+            </w:pPr>
+            <w:r>
+              <w:rPr>
                 <w:sz w:val="20"/>
                 <w:szCs w:val="20"/>
               </w:rPr>
@@ -401,15 +409,13 @@
             <w:pPr>
               <w:jc w:val="left"/>
               <w:rPr>
-                <w:color w:val="92D050"/>
-                <w:sz w:val="20"/>
-                <w:szCs w:val="20"/>
-                <w:lang w:val="en-GB"/>
-              </w:rPr>
-            </w:pPr>
-            <w:r>
-              <w:rPr>
-                <w:color w:val="92D050"/>
+                <w:sz w:val="20"/>
+                <w:szCs w:val="20"/>
+                <w:lang w:val="en-GB"/>
+              </w:rPr>
+            </w:pPr>
+            <w:r>
+              <w:rPr>
                 <w:sz w:val="20"/>
                 <w:szCs w:val="20"/>
                 <w:lang w:val="en-GB"/>
@@ -419,7 +425,6 @@
             <w:proofErr w:type="spellStart"/>
             <w:r>
               <w:rPr>
-                <w:color w:val="92D050"/>
                 <w:sz w:val="20"/>
                 <w:szCs w:val="20"/>
                 <w:lang w:val="en-GB"/>
@@ -429,7 +434,6 @@
             <w:proofErr w:type="spellEnd"/>
             <w:r>
               <w:rPr>
-                <w:color w:val="92D050"/>
                 <w:sz w:val="20"/>
                 <w:szCs w:val="20"/>
                 <w:lang w:val="en-GB"/>
@@ -726,7 +730,6 @@
             </w:pPr>
             <w:r>
               <w:rPr>
-                <w:color w:val="92D050"/>
                 <w:sz w:val="20"/>
                 <w:szCs w:val="20"/>
                 <w:lang w:val="en-GB"/>
@@ -861,15 +864,13 @@
             <w:pPr>
               <w:jc w:val="left"/>
               <w:rPr>
-                <w:color w:val="000000"/>
-                <w:sz w:val="20"/>
-                <w:szCs w:val="20"/>
-                <w:lang w:val="en-GB"/>
-              </w:rPr>
-            </w:pPr>
-            <w:r>
-              <w:rPr>
-                <w:color w:val="92D050"/>
+                <w:sz w:val="20"/>
+                <w:szCs w:val="20"/>
+                <w:lang w:val="en-GB"/>
+              </w:rPr>
+            </w:pPr>
+            <w:r>
+              <w:rPr>
                 <w:sz w:val="20"/>
                 <w:szCs w:val="20"/>
                 <w:lang w:val="en-GB"/>
@@ -960,15 +961,13 @@
             <w:pPr>
               <w:jc w:val="left"/>
               <w:rPr>
-                <w:color w:val="92D050"/>
-                <w:sz w:val="20"/>
-                <w:szCs w:val="20"/>
-                <w:lang w:val="en-GB"/>
-              </w:rPr>
-            </w:pPr>
-            <w:r>
-              <w:rPr>
-                <w:color w:val="92D050"/>
+                <w:sz w:val="20"/>
+                <w:szCs w:val="20"/>
+                <w:lang w:val="en-GB"/>
+              </w:rPr>
+            </w:pPr>
+            <w:r>
+              <w:rPr>
                 <w:sz w:val="20"/>
                 <w:szCs w:val="20"/>
                 <w:lang w:val="en-GB"/>
@@ -1016,15 +1015,13 @@
             <w:pPr>
               <w:jc w:val="left"/>
               <w:rPr>
-                <w:color w:val="92D050"/>
-                <w:sz w:val="20"/>
-                <w:szCs w:val="20"/>
-                <w:lang w:val="en-GB"/>
-              </w:rPr>
-            </w:pPr>
-            <w:r>
-              <w:rPr>
-                <w:color w:val="92D050"/>
+                <w:sz w:val="20"/>
+                <w:szCs w:val="20"/>
+                <w:lang w:val="en-GB"/>
+              </w:rPr>
+            </w:pPr>
+            <w:r>
+              <w:rPr>
                 <w:sz w:val="20"/>
                 <w:szCs w:val="20"/>
                 <w:lang w:val="en-GB"/>
@@ -1075,23 +1072,37 @@
             <w:pPr>
               <w:jc w:val="left"/>
               <w:rPr>
-                <w:color w:val="000000"/>
-                <w:sz w:val="20"/>
-                <w:szCs w:val="20"/>
-                <w:lang w:val="en-GB"/>
-              </w:rPr>
-            </w:pPr>
+                <w:sz w:val="20"/>
+                <w:szCs w:val="20"/>
+                <w:lang w:val="en-GB"/>
+              </w:rPr>
+            </w:pPr>
+            <w:r>
+              <w:rPr>
+                <w:sz w:val="20"/>
+                <w:szCs w:val="20"/>
+                <w:lang w:val="en-GB"/>
+              </w:rPr>
+              <w:t>[</w:t>
+            </w:r>
             <w:proofErr w:type="spellStart"/>
             <w:r>
               <w:rPr>
-                <w:color w:val="92D050"/>
-                <w:sz w:val="20"/>
-                <w:szCs w:val="20"/>
-                <w:lang w:val="en-GB"/>
-              </w:rPr>
-              <w:t>[startdate]</w:t>
+                <w:sz w:val="20"/>
+                <w:szCs w:val="20"/>
+                <w:lang w:val="en-GB"/>
+              </w:rPr>
+              <w:t>startdate</w:t>
             </w:r>
             <w:proofErr w:type="spellEnd"/>
+            <w:r>
+              <w:rPr>
+                <w:sz w:val="20"/>
+                <w:szCs w:val="20"/>
+                <w:lang w:val="en-GB"/>
+              </w:rPr>
+              <w:t>]</w:t>
+            </w:r>
           </w:p>
         </w:tc>
       </w:tr>
@@ -1133,22 +1144,36 @@
             <w:pPr>
               <w:jc w:val="left"/>
               <w:rPr>
-                <w:color w:val="92D050"/>
-                <w:szCs w:val="20"/>
-                <w:lang w:val="en-GB"/>
-              </w:rPr>
-            </w:pPr>
+                <w:szCs w:val="20"/>
+                <w:lang w:val="en-GB"/>
+              </w:rPr>
+            </w:pPr>
+            <w:r>
+              <w:rPr>
+                <w:sz w:val="20"/>
+                <w:szCs w:val="20"/>
+                <w:lang w:val="en-GB"/>
+              </w:rPr>
+              <w:t>[</w:t>
+            </w:r>
             <w:proofErr w:type="spellStart"/>
             <w:r>
               <w:rPr>
-                <w:color w:val="92D050"/>
-                <w:sz w:val="20"/>
-                <w:szCs w:val="20"/>
-                <w:lang w:val="en-GB"/>
-              </w:rPr>
-              <w:t>[enddate]</w:t>
+                <w:sz w:val="20"/>
+                <w:szCs w:val="20"/>
+                <w:lang w:val="en-GB"/>
+              </w:rPr>
+              <w:t>enddate</w:t>
             </w:r>
             <w:proofErr w:type="spellEnd"/>
+            <w:r>
+              <w:rPr>
+                <w:sz w:val="20"/>
+                <w:szCs w:val="20"/>
+                <w:lang w:val="en-GB"/>
+              </w:rPr>
+              <w:t>]</w:t>
+            </w:r>
           </w:p>
         </w:tc>
       </w:tr>
@@ -1253,23 +1278,37 @@
             <w:pPr>
               <w:jc w:val="left"/>
               <w:rPr>
-                <w:color w:val="000000"/>
-                <w:sz w:val="20"/>
-                <w:szCs w:val="20"/>
-                <w:lang w:val="en-GB"/>
-              </w:rPr>
-            </w:pPr>
+                <w:sz w:val="20"/>
+                <w:szCs w:val="20"/>
+                <w:lang w:val="en-GB"/>
+              </w:rPr>
+            </w:pPr>
+            <w:r>
+              <w:rPr>
+                <w:sz w:val="20"/>
+                <w:szCs w:val="20"/>
+                <w:lang w:val="en-GB"/>
+              </w:rPr>
+              <w:t>[</w:t>
+            </w:r>
             <w:proofErr w:type="spellStart"/>
             <w:r>
               <w:rPr>
-                <w:color w:val="92D050"/>
-                <w:sz w:val="20"/>
-                <w:szCs w:val="20"/>
-                <w:lang w:val="en-GB"/>
-              </w:rPr>
-              <w:t>[grantid]</w:t>
+                <w:sz w:val="20"/>
+                <w:szCs w:val="20"/>
+                <w:lang w:val="en-GB"/>
+              </w:rPr>
+              <w:t>grantid</w:t>
             </w:r>
             <w:proofErr w:type="spellEnd"/>
+            <w:r>
+              <w:rPr>
+                <w:sz w:val="20"/>
+                <w:szCs w:val="20"/>
+                <w:lang w:val="en-GB"/>
+              </w:rPr>
+              <w:t>]</w:t>
+            </w:r>
           </w:p>
         </w:tc>
       </w:tr>
@@ -1339,7 +1378,6 @@
               <w:jc w:val="left"/>
               <w:rPr>
                 <w:bCs/>
-                <w:color w:val="006AAB"/>
                 <w:sz w:val="20"/>
                 <w:szCs w:val="20"/>
                 <w:lang w:val="en-GB"/>
@@ -1348,7 +1386,6 @@
             <w:r>
               <w:rPr>
                 <w:bCs/>
-                <w:color w:val="92D050"/>
                 <w:sz w:val="20"/>
                 <w:szCs w:val="20"/>
                 <w:lang w:val="en-GB"/>
@@ -4209,23 +4246,17 @@
         </w:numPr>
         <w:jc w:val="left"/>
         <w:rPr>
+          <w:color w:val="BFBFBF" w:themeColor="background1" w:themeShade="BF"/>
           <w:u w:val="single"/>
           <w:lang w:val="en-GB"/>
         </w:rPr>
       </w:pPr>
       <w:r>
         <w:rPr>
-          <w:color w:val="92D050"/>
+          <w:color w:val="BFBFBF" w:themeColor="background1" w:themeShade="BF"/>
           <w:lang w:val="en-GB"/>
         </w:rPr>
-        <w:t>Other (e.g. from a project partner</w:t>
-      </w:r>
-      <w:r>
-        <w:rPr>
-          <w:color w:val="92D050"/>
-          <w:lang w:val="en-GB"/>
-        </w:rPr>
-        <w:t>)</w:t>
+        <w:t>Other (e.g. from a project partner)</w:t>
       </w:r>
     </w:p>
     <w:p>
@@ -4556,15 +4587,13 @@
               <w:rPr>
                 <w:b/>
                 <w:bCs/>
-                <w:color w:val="92D050"/>
-                <w:sz w:val="20"/>
-                <w:szCs w:val="20"/>
-                <w:lang w:val="en-GB"/>
-              </w:rPr>
-            </w:pPr>
-            <w:r>
-              <w:rPr>
-                <w:color w:val="92D050"/>
+                <w:sz w:val="20"/>
+                <w:szCs w:val="20"/>
+                <w:lang w:val="en-GB"/>
+              </w:rPr>
+            </w:pPr>
+            <w:r>
+              <w:rPr>
                 <w:sz w:val="20"/>
                 <w:szCs w:val="20"/>
                 <w:lang w:val="en-GB"/>
@@ -4583,15 +4612,13 @@
           <w:p>
             <w:pPr>
               <w:rPr>
-                <w:color w:val="92D050"/>
-                <w:sz w:val="20"/>
-                <w:szCs w:val="20"/>
-                <w:lang w:val="en-GB"/>
-              </w:rPr>
-            </w:pPr>
-            <w:r>
-              <w:rPr>
-                <w:color w:val="92D050"/>
+                <w:sz w:val="20"/>
+                <w:szCs w:val="20"/>
+                <w:lang w:val="en-GB"/>
+              </w:rPr>
+            </w:pPr>
+            <w:r>
+              <w:rPr>
                 <w:sz w:val="20"/>
                 <w:szCs w:val="20"/>
               </w:rPr>
@@ -4609,15 +4636,13 @@
           <w:p>
             <w:pPr>
               <w:rPr>
-                <w:color w:val="92D050"/>
-                <w:sz w:val="20"/>
-                <w:szCs w:val="20"/>
-                <w:lang w:val="en-GB"/>
-              </w:rPr>
-            </w:pPr>
-            <w:r>
-              <w:rPr>
-                <w:color w:val="92D050"/>
+                <w:sz w:val="20"/>
+                <w:szCs w:val="20"/>
+                <w:lang w:val="en-GB"/>
+              </w:rPr>
+            </w:pPr>
+            <w:r>
+              <w:rPr>
                 <w:sz w:val="20"/>
                 <w:szCs w:val="20"/>
               </w:rPr>
@@ -4635,15 +4660,13 @@
           <w:p>
             <w:pPr>
               <w:rPr>
-                <w:color w:val="92D050"/>
-                <w:sz w:val="20"/>
-                <w:szCs w:val="20"/>
-                <w:lang w:val="en-GB"/>
-              </w:rPr>
-            </w:pPr>
-            <w:r>
-              <w:rPr>
-                <w:color w:val="92D050"/>
+                <w:sz w:val="20"/>
+                <w:szCs w:val="20"/>
+                <w:lang w:val="en-GB"/>
+              </w:rPr>
+            </w:pPr>
+            <w:r>
+              <w:rPr>
                 <w:sz w:val="20"/>
                 <w:szCs w:val="20"/>
               </w:rPr>
@@ -4661,15 +4684,13 @@
           <w:p>
             <w:pPr>
               <w:rPr>
-                <w:color w:val="92D050"/>
-                <w:sz w:val="20"/>
-                <w:szCs w:val="20"/>
-                <w:lang w:val="en-GB"/>
-              </w:rPr>
-            </w:pPr>
-            <w:r>
-              <w:rPr>
-                <w:color w:val="92D050"/>
+                <w:sz w:val="20"/>
+                <w:szCs w:val="20"/>
+                <w:lang w:val="en-GB"/>
+              </w:rPr>
+            </w:pPr>
+            <w:r>
+              <w:rPr>
                 <w:sz w:val="20"/>
                 <w:szCs w:val="20"/>
               </w:rPr>
@@ -4687,15 +4708,13 @@
           <w:p>
             <w:pPr>
               <w:rPr>
-                <w:color w:val="92D050"/>
-                <w:sz w:val="20"/>
-                <w:szCs w:val="20"/>
-                <w:lang w:val="en-GB"/>
-              </w:rPr>
-            </w:pPr>
-            <w:r>
-              <w:rPr>
-                <w:color w:val="92D050"/>
+                <w:sz w:val="20"/>
+                <w:szCs w:val="20"/>
+                <w:lang w:val="en-GB"/>
+              </w:rPr>
+            </w:pPr>
+            <w:r>
+              <w:rPr>
                 <w:sz w:val="20"/>
                 <w:szCs w:val="20"/>
                 <w:lang w:val="en-GB"/>
@@ -4719,7 +4738,6 @@
               <w:jc w:val="center"/>
               <w:rPr>
                 <w:bCs/>
-                <w:color w:val="92D050"/>
                 <w:sz w:val="20"/>
                 <w:szCs w:val="20"/>
                 <w:lang w:val="en-GB"/>
@@ -4728,7 +4746,6 @@
             <w:r>
               <w:rPr>
                 <w:bCs/>
-                <w:color w:val="92D050"/>
                 <w:sz w:val="20"/>
                 <w:szCs w:val="20"/>
                 <w:lang w:val="en-GB"/>
@@ -4744,15 +4761,13 @@
           <w:p>
             <w:pPr>
               <w:rPr>
-                <w:color w:val="92D050"/>
-                <w:sz w:val="20"/>
-                <w:szCs w:val="20"/>
-                <w:lang w:val="en-GB"/>
-              </w:rPr>
-            </w:pPr>
-            <w:r>
-              <w:rPr>
-                <w:color w:val="92D050"/>
+                <w:sz w:val="20"/>
+                <w:szCs w:val="20"/>
+                <w:lang w:val="en-GB"/>
+              </w:rPr>
+            </w:pPr>
+            <w:r>
+              <w:rPr>
                 <w:sz w:val="20"/>
                 <w:szCs w:val="20"/>
                 <w:lang w:val="en-GB"/>
@@ -4768,15 +4783,13 @@
           <w:p>
             <w:pPr>
               <w:rPr>
-                <w:color w:val="92D050"/>
-                <w:sz w:val="20"/>
-                <w:szCs w:val="20"/>
-                <w:lang w:val="en-GB"/>
-              </w:rPr>
-            </w:pPr>
-            <w:r>
-              <w:rPr>
-                <w:color w:val="92D050"/>
+                <w:sz w:val="20"/>
+                <w:szCs w:val="20"/>
+                <w:lang w:val="en-GB"/>
+              </w:rPr>
+            </w:pPr>
+            <w:r>
+              <w:rPr>
                 <w:sz w:val="20"/>
                 <w:szCs w:val="20"/>
                 <w:lang w:val="en-GB"/>
@@ -4792,15 +4805,13 @@
           <w:p>
             <w:pPr>
               <w:rPr>
-                <w:color w:val="92D050"/>
-                <w:sz w:val="20"/>
-                <w:szCs w:val="20"/>
-                <w:lang w:val="en-GB"/>
-              </w:rPr>
-            </w:pPr>
-            <w:r>
-              <w:rPr>
-                <w:color w:val="92D050"/>
+                <w:sz w:val="20"/>
+                <w:szCs w:val="20"/>
+                <w:lang w:val="en-GB"/>
+              </w:rPr>
+            </w:pPr>
+            <w:r>
+              <w:rPr>
                 <w:sz w:val="20"/>
                 <w:szCs w:val="20"/>
                 <w:lang w:val="en-GB"/>
@@ -4816,15 +4827,13 @@
           <w:p>
             <w:pPr>
               <w:rPr>
-                <w:color w:val="92D050"/>
-                <w:sz w:val="20"/>
-                <w:szCs w:val="20"/>
-                <w:lang w:val="en-GB"/>
-              </w:rPr>
-            </w:pPr>
-            <w:r>
-              <w:rPr>
-                <w:color w:val="92D050"/>
+                <w:sz w:val="20"/>
+                <w:szCs w:val="20"/>
+                <w:lang w:val="en-GB"/>
+              </w:rPr>
+            </w:pPr>
+            <w:r>
+              <w:rPr>
                 <w:sz w:val="20"/>
                 <w:szCs w:val="20"/>
                 <w:lang w:val="en-GB"/>
@@ -4840,15 +4849,13 @@
           <w:p>
             <w:pPr>
               <w:rPr>
-                <w:color w:val="92D050"/>
-                <w:sz w:val="20"/>
-                <w:szCs w:val="20"/>
-                <w:lang w:val="en-GB"/>
-              </w:rPr>
-            </w:pPr>
-            <w:r>
-              <w:rPr>
-                <w:color w:val="92D050"/>
+                <w:sz w:val="20"/>
+                <w:szCs w:val="20"/>
+                <w:lang w:val="en-GB"/>
+              </w:rPr>
+            </w:pPr>
+            <w:r>
+              <w:rPr>
                 <w:sz w:val="20"/>
                 <w:szCs w:val="20"/>
                 <w:lang w:val="en-GB"/>
@@ -5525,19 +5532,29 @@
     <w:p>
       <w:pPr>
         <w:rPr>
-          <w:color w:val="92D050"/>
           <w:lang w:val="en-GB"/>
         </w:rPr>
       </w:pPr>
+      <w:r>
+        <w:rPr>
+          <w:lang w:val="en-GB"/>
+        </w:rPr>
+        <w:t>[</w:t>
+      </w:r>
       <w:proofErr w:type="spellStart"/>
       <w:r>
         <w:rPr>
-          <w:color w:val="92D050"/>
           <w:lang w:val="en-GB"/>
         </w:rPr>
-        <w:t>[datageneration]</w:t>
+        <w:t>datageneration</w:t>
       </w:r>
       <w:proofErr w:type="spellEnd"/>
+      <w:r>
+        <w:rPr>
+          <w:lang w:val="en-GB"/>
+        </w:rPr>
+        <w:t>]</w:t>
+      </w:r>
     </w:p>
     <w:p>
       <w:pPr>
@@ -5614,7 +5631,6 @@
       <w:bookmarkEnd w:id="14"/>
       <w:r>
         <w:rPr>
-          <w:color w:val="92D050"/>
           <w:lang w:val="en-GB" w:eastAsia="x-none"/>
         </w:rPr>
         <w:t>[dataorganisation]</w:t>
@@ -5629,7 +5645,6 @@
       </w:pPr>
       <w:r>
         <w:rPr>
-          <w:color w:val="92D050"/>
           <w:lang w:val="en-GB" w:eastAsia="x-none"/>
         </w:rPr>
         <w:t>[metadata]</w:t>
@@ -5804,14 +5819,12 @@
     <w:p>
       <w:pPr>
         <w:rPr>
-          <w:color w:val="92D050"/>
           <w:lang w:val="en-GB"/>
         </w:rPr>
       </w:pPr>
       <w:bookmarkStart w:id="19" w:name="_Toc66691671"/>
       <w:r>
         <w:rPr>
-          <w:color w:val="92D050"/>
           <w:lang w:val="en-GB"/>
         </w:rPr>
         <w:t>[storage]</w:t>
@@ -5849,17 +5862,28 @@
         <w:rPr>
           <w:lang w:val="en-GB"/>
         </w:rPr>
-        <w:t xml:space="preserve">We pay strict attention to compliance with the relevant institutional and national data protection policies listed in the introduction of this document. </w:t>
+        <w:t xml:space="preserve">We pay strict attention to compliance with the relevant institutional and national data protection policies listed in the introduction of this </w:t>
+      </w:r>
+      <w:r>
+        <w:rPr>
+          <w:lang w:val="en-GB"/>
+        </w:rPr>
+        <w:t>document. [</w:t>
       </w:r>
       <w:proofErr w:type="spellStart"/>
       <w:r>
         <w:rPr>
-          <w:color w:val="92D050"/>
           <w:lang w:val="en-GB"/>
         </w:rPr>
-        <w:t>[sensitivedata]</w:t>
+        <w:t>sensitivedata</w:t>
       </w:r>
       <w:proofErr w:type="spellEnd"/>
+      <w:r>
+        <w:rPr>
+          <w:lang w:val="en-GB"/>
+        </w:rPr>
+        <w:t>]</w:t>
+      </w:r>
     </w:p>
     <w:p>
       <w:pPr>
@@ -6085,15 +6109,13 @@
             <w:pPr>
               <w:jc w:val="center"/>
               <w:rPr>
-                <w:color w:val="92D050"/>
-                <w:sz w:val="20"/>
-                <w:szCs w:val="20"/>
-                <w:lang w:val="en-GB"/>
-              </w:rPr>
-            </w:pPr>
-            <w:r>
-              <w:rPr>
-                <w:color w:val="92D050"/>
+                <w:sz w:val="20"/>
+                <w:szCs w:val="20"/>
+                <w:lang w:val="en-GB"/>
+              </w:rPr>
+            </w:pPr>
+            <w:r>
+              <w:rPr>
                 <w:sz w:val="20"/>
                 <w:szCs w:val="20"/>
                 <w:lang w:val="en-GB"/>
@@ -6112,15 +6134,13 @@
           <w:p>
             <w:pPr>
               <w:rPr>
-                <w:color w:val="92D050"/>
-                <w:sz w:val="20"/>
-                <w:szCs w:val="20"/>
-                <w:lang w:val="en-GB"/>
-              </w:rPr>
-            </w:pPr>
-            <w:r>
-              <w:rPr>
-                <w:color w:val="92D050"/>
+                <w:sz w:val="20"/>
+                <w:szCs w:val="20"/>
+                <w:lang w:val="en-GB"/>
+              </w:rPr>
+            </w:pPr>
+            <w:r>
+              <w:rPr>
                 <w:sz w:val="20"/>
                 <w:szCs w:val="20"/>
                 <w:lang w:val="en-GB"/>
@@ -6139,15 +6159,13 @@
           <w:p>
             <w:pPr>
               <w:rPr>
-                <w:color w:val="92D050"/>
-                <w:sz w:val="20"/>
-                <w:szCs w:val="20"/>
-                <w:lang w:val="en-GB"/>
-              </w:rPr>
-            </w:pPr>
-            <w:r>
-              <w:rPr>
-                <w:color w:val="92D050"/>
+                <w:sz w:val="20"/>
+                <w:szCs w:val="20"/>
+                <w:lang w:val="en-GB"/>
+              </w:rPr>
+            </w:pPr>
+            <w:r>
+              <w:rPr>
                 <w:sz w:val="20"/>
                 <w:szCs w:val="20"/>
                 <w:lang w:val="en-GB"/>
@@ -6166,15 +6184,13 @@
           <w:p>
             <w:pPr>
               <w:rPr>
-                <w:color w:val="92D050"/>
-                <w:sz w:val="20"/>
-                <w:szCs w:val="20"/>
-                <w:lang w:val="en-GB"/>
-              </w:rPr>
-            </w:pPr>
-            <w:r>
-              <w:rPr>
-                <w:color w:val="92D050"/>
+                <w:sz w:val="20"/>
+                <w:szCs w:val="20"/>
+                <w:lang w:val="en-GB"/>
+              </w:rPr>
+            </w:pPr>
+            <w:r>
+              <w:rPr>
                 <w:sz w:val="20"/>
                 <w:szCs w:val="20"/>
                 <w:lang w:val="en-GB"/>
@@ -6197,15 +6213,13 @@
             <w:pPr>
               <w:jc w:val="center"/>
               <w:rPr>
-                <w:color w:val="92D050"/>
-                <w:sz w:val="20"/>
-                <w:szCs w:val="20"/>
-                <w:lang w:val="en-GB"/>
-              </w:rPr>
-            </w:pPr>
-            <w:r>
-              <w:rPr>
-                <w:color w:val="92D050"/>
+                <w:sz w:val="20"/>
+                <w:szCs w:val="20"/>
+                <w:lang w:val="en-GB"/>
+              </w:rPr>
+            </w:pPr>
+            <w:r>
+              <w:rPr>
                 <w:sz w:val="20"/>
                 <w:szCs w:val="20"/>
                 <w:lang w:val="en-GB"/>
@@ -6221,15 +6235,13 @@
           <w:p>
             <w:pPr>
               <w:rPr>
-                <w:color w:val="92D050"/>
-                <w:sz w:val="20"/>
-                <w:szCs w:val="20"/>
-                <w:lang w:val="en-GB"/>
-              </w:rPr>
-            </w:pPr>
-            <w:r>
-              <w:rPr>
-                <w:color w:val="92D050"/>
+                <w:sz w:val="20"/>
+                <w:szCs w:val="20"/>
+                <w:lang w:val="en-GB"/>
+              </w:rPr>
+            </w:pPr>
+            <w:r>
+              <w:rPr>
                 <w:sz w:val="20"/>
                 <w:szCs w:val="20"/>
                 <w:lang w:val="en-GB"/>
@@ -6245,15 +6257,13 @@
           <w:p>
             <w:pPr>
               <w:rPr>
-                <w:color w:val="92D050"/>
-                <w:sz w:val="20"/>
-                <w:szCs w:val="20"/>
-                <w:lang w:val="en-GB"/>
-              </w:rPr>
-            </w:pPr>
-            <w:r>
-              <w:rPr>
-                <w:color w:val="92D050"/>
+                <w:sz w:val="20"/>
+                <w:szCs w:val="20"/>
+                <w:lang w:val="en-GB"/>
+              </w:rPr>
+            </w:pPr>
+            <w:r>
+              <w:rPr>
                 <w:sz w:val="20"/>
                 <w:szCs w:val="20"/>
                 <w:lang w:val="en-GB"/>
@@ -6269,15 +6279,13 @@
           <w:p>
             <w:pPr>
               <w:rPr>
-                <w:color w:val="92D050"/>
-                <w:sz w:val="20"/>
-                <w:szCs w:val="20"/>
-                <w:lang w:val="en-GB"/>
-              </w:rPr>
-            </w:pPr>
-            <w:r>
-              <w:rPr>
-                <w:color w:val="92D050"/>
+                <w:sz w:val="20"/>
+                <w:szCs w:val="20"/>
+                <w:lang w:val="en-GB"/>
+              </w:rPr>
+            </w:pPr>
+            <w:r>
+              <w:rPr>
                 <w:sz w:val="20"/>
                 <w:szCs w:val="20"/>
                 <w:lang w:val="en-GB"/>
@@ -6341,19 +6349,29 @@
     <w:p>
       <w:pPr>
         <w:rPr>
-          <w:color w:val="92D050"/>
           <w:lang w:val="en-GB"/>
         </w:rPr>
       </w:pPr>
+      <w:r>
+        <w:rPr>
+          <w:lang w:val="en-GB"/>
+        </w:rPr>
+        <w:t>[</w:t>
+      </w:r>
       <w:proofErr w:type="spellStart"/>
       <w:r>
         <w:rPr>
-          <w:color w:val="92D050"/>
           <w:lang w:val="en-GB"/>
         </w:rPr>
-        <w:t>[personaldata]</w:t>
+        <w:t>personaldata</w:t>
       </w:r>
       <w:proofErr w:type="spellEnd"/>
+      <w:r>
+        <w:rPr>
+          <w:lang w:val="en-GB"/>
+        </w:rPr>
+        <w:t>]</w:t>
+      </w:r>
     </w:p>
     <w:p>
       <w:pPr>
@@ -6375,19 +6393,29 @@
     <w:p>
       <w:pPr>
         <w:rPr>
-          <w:color w:val="92D050"/>
           <w:lang w:val="en-GB"/>
         </w:rPr>
       </w:pPr>
+      <w:r>
+        <w:rPr>
+          <w:lang w:val="en-GB"/>
+        </w:rPr>
+        <w:t>[</w:t>
+      </w:r>
       <w:proofErr w:type="spellStart"/>
       <w:r>
         <w:rPr>
-          <w:color w:val="92D050"/>
           <w:lang w:val="en-GB"/>
         </w:rPr>
-        <w:t>[legalrestriction]</w:t>
+        <w:t>legalrestriction</w:t>
       </w:r>
       <w:proofErr w:type="spellEnd"/>
+      <w:r>
+        <w:rPr>
+          <w:lang w:val="en-GB"/>
+        </w:rPr>
+        <w:t>]</w:t>
+      </w:r>
     </w:p>
     <w:p>
       <w:pPr>
@@ -6406,19 +6434,29 @@
     <w:p>
       <w:pPr>
         <w:rPr>
-          <w:color w:val="92D050"/>
           <w:lang w:val="en-GB"/>
         </w:rPr>
       </w:pPr>
+      <w:r>
+        <w:rPr>
+          <w:lang w:val="en-GB"/>
+        </w:rPr>
+        <w:t>[</w:t>
+      </w:r>
       <w:proofErr w:type="spellStart"/>
       <w:r>
         <w:rPr>
-          <w:color w:val="92D050"/>
           <w:lang w:val="en-GB"/>
         </w:rPr>
-        <w:t>[ethicalissues]</w:t>
+        <w:t>ethicalissues</w:t>
       </w:r>
       <w:proofErr w:type="spellEnd"/>
+      <w:r>
+        <w:rPr>
+          <w:lang w:val="en-GB"/>
+        </w:rPr>
+        <w:t>]</w:t>
+      </w:r>
     </w:p>
     <w:p>
       <w:pPr>
@@ -6754,15 +6792,13 @@
               <w:rPr>
                 <w:b/>
                 <w:bCs/>
-                <w:color w:val="92D050"/>
-                <w:sz w:val="20"/>
-                <w:szCs w:val="20"/>
-                <w:lang w:val="en-GB"/>
-              </w:rPr>
-            </w:pPr>
-            <w:r>
-              <w:rPr>
-                <w:color w:val="92D050"/>
+                <w:sz w:val="20"/>
+                <w:szCs w:val="20"/>
+                <w:lang w:val="en-GB"/>
+              </w:rPr>
+            </w:pPr>
+            <w:r>
+              <w:rPr>
                 <w:sz w:val="20"/>
                 <w:szCs w:val="20"/>
                 <w:lang w:val="en-GB"/>
@@ -6782,15 +6818,13 @@
             <w:pPr>
               <w:jc w:val="left"/>
               <w:rPr>
-                <w:color w:val="92D050"/>
-                <w:sz w:val="20"/>
-                <w:szCs w:val="20"/>
-                <w:lang w:val="en-GB"/>
-              </w:rPr>
-            </w:pPr>
-            <w:r>
-              <w:rPr>
-                <w:color w:val="92D050"/>
+                <w:sz w:val="20"/>
+                <w:szCs w:val="20"/>
+                <w:lang w:val="en-GB"/>
+              </w:rPr>
+            </w:pPr>
+            <w:r>
+              <w:rPr>
                 <w:sz w:val="20"/>
                 <w:szCs w:val="20"/>
                 <w:lang w:val="en-GB"/>
@@ -6810,15 +6844,13 @@
             <w:pPr>
               <w:jc w:val="left"/>
               <w:rPr>
-                <w:color w:val="92D050"/>
-                <w:sz w:val="20"/>
-                <w:szCs w:val="20"/>
-                <w:lang w:val="en-GB"/>
-              </w:rPr>
-            </w:pPr>
-            <w:r>
-              <w:rPr>
-                <w:color w:val="92D050"/>
+                <w:sz w:val="20"/>
+                <w:szCs w:val="20"/>
+                <w:lang w:val="en-GB"/>
+              </w:rPr>
+            </w:pPr>
+            <w:r>
+              <w:rPr>
                 <w:sz w:val="20"/>
                 <w:szCs w:val="20"/>
                 <w:lang w:val="en-GB"/>
@@ -6838,15 +6870,13 @@
             <w:pPr>
               <w:jc w:val="left"/>
               <w:rPr>
-                <w:color w:val="92D050"/>
-                <w:sz w:val="20"/>
-                <w:szCs w:val="20"/>
-                <w:lang w:val="en-GB"/>
-              </w:rPr>
-            </w:pPr>
-            <w:r>
-              <w:rPr>
-                <w:color w:val="92D050"/>
+                <w:sz w:val="20"/>
+                <w:szCs w:val="20"/>
+                <w:lang w:val="en-GB"/>
+              </w:rPr>
+            </w:pPr>
+            <w:r>
+              <w:rPr>
                 <w:sz w:val="20"/>
                 <w:szCs w:val="20"/>
                 <w:lang w:val="en-GB"/>
@@ -6866,15 +6896,13 @@
             <w:pPr>
               <w:jc w:val="left"/>
               <w:rPr>
-                <w:color w:val="92D050"/>
-                <w:sz w:val="20"/>
-                <w:szCs w:val="20"/>
-                <w:lang w:val="en-GB"/>
-              </w:rPr>
-            </w:pPr>
-            <w:r>
-              <w:rPr>
-                <w:color w:val="92D050"/>
+                <w:sz w:val="20"/>
+                <w:szCs w:val="20"/>
+                <w:lang w:val="en-GB"/>
+              </w:rPr>
+            </w:pPr>
+            <w:r>
+              <w:rPr>
                 <w:sz w:val="20"/>
                 <w:szCs w:val="20"/>
                 <w:lang w:val="en-GB"/>
@@ -6894,7 +6922,6 @@
             <w:pPr>
               <w:jc w:val="left"/>
               <w:rPr>
-                <w:color w:val="92D050"/>
                 <w:sz w:val="20"/>
                 <w:szCs w:val="20"/>
                 <w:lang w:val="en-GB"/>
@@ -6913,15 +6940,13 @@
             <w:pPr>
               <w:jc w:val="left"/>
               <w:rPr>
-                <w:color w:val="92D050"/>
-                <w:sz w:val="20"/>
-                <w:szCs w:val="20"/>
-                <w:lang w:val="en-GB"/>
-              </w:rPr>
-            </w:pPr>
-            <w:r>
-              <w:rPr>
-                <w:color w:val="92D050"/>
+                <w:sz w:val="20"/>
+                <w:szCs w:val="20"/>
+                <w:lang w:val="en-GB"/>
+              </w:rPr>
+            </w:pPr>
+            <w:r>
+              <w:rPr>
                 <w:sz w:val="20"/>
                 <w:szCs w:val="20"/>
               </w:rPr>
@@ -6945,15 +6970,13 @@
               <w:rPr>
                 <w:b/>
                 <w:bCs/>
-                <w:color w:val="92D050"/>
-                <w:sz w:val="20"/>
-                <w:szCs w:val="20"/>
-                <w:lang w:val="en-GB"/>
-              </w:rPr>
-            </w:pPr>
-            <w:r>
-              <w:rPr>
-                <w:color w:val="92D050"/>
+                <w:sz w:val="20"/>
+                <w:szCs w:val="20"/>
+                <w:lang w:val="en-GB"/>
+              </w:rPr>
+            </w:pPr>
+            <w:r>
+              <w:rPr>
                 <w:sz w:val="20"/>
                 <w:szCs w:val="20"/>
                 <w:lang w:val="en-GB"/>
@@ -6970,15 +6993,13 @@
             <w:pPr>
               <w:jc w:val="left"/>
               <w:rPr>
-                <w:color w:val="92D050"/>
-                <w:sz w:val="20"/>
-                <w:szCs w:val="20"/>
-                <w:lang w:val="en-GB"/>
-              </w:rPr>
-            </w:pPr>
-            <w:r>
-              <w:rPr>
-                <w:color w:val="92D050"/>
+                <w:sz w:val="20"/>
+                <w:szCs w:val="20"/>
+                <w:lang w:val="en-GB"/>
+              </w:rPr>
+            </w:pPr>
+            <w:r>
+              <w:rPr>
                 <w:sz w:val="20"/>
                 <w:szCs w:val="20"/>
                 <w:lang w:val="en-GB"/>
@@ -6995,15 +7016,13 @@
             <w:pPr>
               <w:jc w:val="left"/>
               <w:rPr>
-                <w:color w:val="92D050"/>
-                <w:sz w:val="20"/>
-                <w:szCs w:val="20"/>
-                <w:lang w:val="en-GB"/>
-              </w:rPr>
-            </w:pPr>
-            <w:r>
-              <w:rPr>
-                <w:color w:val="92D050"/>
+                <w:sz w:val="20"/>
+                <w:szCs w:val="20"/>
+                <w:lang w:val="en-GB"/>
+              </w:rPr>
+            </w:pPr>
+            <w:r>
+              <w:rPr>
                 <w:sz w:val="20"/>
                 <w:szCs w:val="20"/>
                 <w:lang w:val="en-GB"/>
@@ -7020,15 +7039,13 @@
             <w:pPr>
               <w:jc w:val="left"/>
               <w:rPr>
-                <w:color w:val="92D050"/>
-                <w:sz w:val="20"/>
-                <w:szCs w:val="20"/>
-                <w:lang w:val="en-GB"/>
-              </w:rPr>
-            </w:pPr>
-            <w:r>
-              <w:rPr>
-                <w:color w:val="92D050"/>
+                <w:sz w:val="20"/>
+                <w:szCs w:val="20"/>
+                <w:lang w:val="en-GB"/>
+              </w:rPr>
+            </w:pPr>
+            <w:r>
+              <w:rPr>
                 <w:sz w:val="20"/>
                 <w:szCs w:val="20"/>
                 <w:lang w:val="en-GB"/>
@@ -7045,15 +7062,13 @@
             <w:pPr>
               <w:jc w:val="left"/>
               <w:rPr>
-                <w:color w:val="92D050"/>
-                <w:sz w:val="20"/>
-                <w:szCs w:val="20"/>
-                <w:lang w:val="en-GB"/>
-              </w:rPr>
-            </w:pPr>
-            <w:r>
-              <w:rPr>
-                <w:color w:val="92D050"/>
+                <w:sz w:val="20"/>
+                <w:szCs w:val="20"/>
+                <w:lang w:val="en-GB"/>
+              </w:rPr>
+            </w:pPr>
+            <w:r>
+              <w:rPr>
                 <w:sz w:val="20"/>
                 <w:szCs w:val="20"/>
                 <w:lang w:val="en-GB"/>
@@ -7070,15 +7085,13 @@
             <w:pPr>
               <w:jc w:val="left"/>
               <w:rPr>
-                <w:color w:val="92D050"/>
-                <w:sz w:val="20"/>
-                <w:szCs w:val="20"/>
-                <w:lang w:val="en-GB"/>
-              </w:rPr>
-            </w:pPr>
-            <w:r>
-              <w:rPr>
-                <w:color w:val="92D050"/>
+                <w:sz w:val="20"/>
+                <w:szCs w:val="20"/>
+                <w:lang w:val="en-GB"/>
+              </w:rPr>
+            </w:pPr>
+            <w:r>
+              <w:rPr>
                 <w:sz w:val="20"/>
                 <w:szCs w:val="20"/>
                 <w:lang w:val="en-GB"/>
@@ -7095,15 +7108,13 @@
             <w:pPr>
               <w:jc w:val="left"/>
               <w:rPr>
-                <w:color w:val="92D050"/>
-                <w:sz w:val="20"/>
-                <w:szCs w:val="20"/>
-                <w:lang w:val="en-GB"/>
-              </w:rPr>
-            </w:pPr>
-            <w:r>
-              <w:rPr>
-                <w:color w:val="92D050"/>
+                <w:sz w:val="20"/>
+                <w:szCs w:val="20"/>
+                <w:lang w:val="en-GB"/>
+              </w:rPr>
+            </w:pPr>
+            <w:r>
+              <w:rPr>
                 <w:sz w:val="20"/>
                 <w:szCs w:val="20"/>
                 <w:lang w:val="en-GB"/>
@@ -7117,13 +7128,11 @@
     <w:p>
       <w:pPr>
         <w:rPr>
-          <w:color w:val="92D050"/>
           <w:lang w:val="en-GB"/>
         </w:rPr>
       </w:pPr>
       <w:r>
         <w:rPr>
-          <w:color w:val="92D050"/>
           <w:lang w:val="en-GB"/>
         </w:rPr>
         <w:t>[repoinformation]</w:t>
@@ -7132,13 +7141,11 @@
     <w:p>
       <w:pPr>
         <w:rPr>
-          <w:color w:val="92D050"/>
           <w:lang w:val="en-GB"/>
         </w:rPr>
       </w:pPr>
       <w:r>
         <w:rPr>
-          <w:color w:val="92D050"/>
           <w:lang w:val="en-GB"/>
         </w:rPr>
         <w:t>[tools]</w:t>
@@ -7373,15 +7380,13 @@
             <w:pPr>
               <w:jc w:val="center"/>
               <w:rPr>
-                <w:color w:val="92D050"/>
-                <w:sz w:val="20"/>
-                <w:szCs w:val="20"/>
-                <w:lang w:val="en-GB"/>
-              </w:rPr>
-            </w:pPr>
-            <w:r>
-              <w:rPr>
-                <w:color w:val="92D050"/>
+                <w:sz w:val="20"/>
+                <w:szCs w:val="20"/>
+                <w:lang w:val="en-GB"/>
+              </w:rPr>
+            </w:pPr>
+            <w:r>
+              <w:rPr>
                 <w:sz w:val="20"/>
                 <w:szCs w:val="20"/>
                 <w:lang w:val="en-GB"/>
@@ -7390,7 +7395,6 @@
             </w:r>
             <w:r>
               <w:rPr>
-                <w:color w:val="92D050"/>
                 <w:sz w:val="20"/>
                 <w:szCs w:val="20"/>
                 <w:lang w:val="en-GB"/>
@@ -7410,15 +7414,13 @@
             <w:pPr>
               <w:jc w:val="left"/>
               <w:rPr>
-                <w:color w:val="92D050"/>
-                <w:sz w:val="20"/>
-                <w:szCs w:val="20"/>
-                <w:lang w:val="en-GB"/>
-              </w:rPr>
-            </w:pPr>
-            <w:r>
-              <w:rPr>
-                <w:color w:val="92D050"/>
+                <w:sz w:val="20"/>
+                <w:szCs w:val="20"/>
+                <w:lang w:val="en-GB"/>
+              </w:rPr>
+            </w:pPr>
+            <w:r>
+              <w:rPr>
                 <w:sz w:val="20"/>
                 <w:szCs w:val="20"/>
                 <w:lang w:val="en-GB"/>
@@ -7438,15 +7440,13 @@
             <w:pPr>
               <w:jc w:val="left"/>
               <w:rPr>
-                <w:color w:val="92D050"/>
-                <w:sz w:val="20"/>
-                <w:szCs w:val="20"/>
-                <w:lang w:val="en-GB"/>
-              </w:rPr>
-            </w:pPr>
-            <w:r>
-              <w:rPr>
-                <w:color w:val="92D050"/>
+                <w:sz w:val="20"/>
+                <w:szCs w:val="20"/>
+                <w:lang w:val="en-GB"/>
+              </w:rPr>
+            </w:pPr>
+            <w:r>
+              <w:rPr>
                 <w:sz w:val="20"/>
                 <w:szCs w:val="20"/>
                 <w:lang w:val="en-GB"/>
@@ -7466,23 +7466,37 @@
             <w:pPr>
               <w:jc w:val="left"/>
               <w:rPr>
-                <w:color w:val="92D050"/>
-                <w:sz w:val="20"/>
-                <w:szCs w:val="20"/>
-                <w:lang w:val="en-GB"/>
-              </w:rPr>
-            </w:pPr>
+                <w:sz w:val="20"/>
+                <w:szCs w:val="20"/>
+                <w:lang w:val="en-GB"/>
+              </w:rPr>
+            </w:pPr>
+            <w:r>
+              <w:rPr>
+                <w:sz w:val="20"/>
+                <w:szCs w:val="20"/>
+                <w:lang w:val="en-GB"/>
+              </w:rPr>
+              <w:t>[</w:t>
+            </w:r>
             <w:proofErr w:type="spellStart"/>
             <w:r>
               <w:rPr>
-                <w:color w:val="92D050"/>
-                <w:sz w:val="20"/>
-                <w:szCs w:val="20"/>
-                <w:lang w:val="en-GB"/>
-              </w:rPr>
-              <w:t>[targetaudience]</w:t>
+                <w:sz w:val="20"/>
+                <w:szCs w:val="20"/>
+                <w:lang w:val="en-GB"/>
+              </w:rPr>
+              <w:t>targetaudience</w:t>
             </w:r>
             <w:proofErr w:type="spellEnd"/>
+            <w:r>
+              <w:rPr>
+                <w:sz w:val="20"/>
+                <w:szCs w:val="20"/>
+                <w:lang w:val="en-GB"/>
+              </w:rPr>
+              <w:t>]</w:t>
+            </w:r>
           </w:p>
         </w:tc>
       </w:tr>
@@ -7508,7 +7522,6 @@
             </w:pPr>
             <w:r>
               <w:rPr>
-                <w:color w:val="92D050"/>
                 <w:sz w:val="20"/>
                 <w:szCs w:val="20"/>
                 <w:lang w:val="en-GB"/>
@@ -7532,7 +7545,6 @@
             </w:pPr>
             <w:r>
               <w:rPr>
-                <w:color w:val="92D050"/>
                 <w:sz w:val="20"/>
                 <w:szCs w:val="20"/>
                 <w:lang w:val="en-GB"/>
@@ -7556,7 +7568,6 @@
             </w:pPr>
             <w:r>
               <w:rPr>
-                <w:color w:val="92D050"/>
                 <w:sz w:val="20"/>
                 <w:szCs w:val="20"/>
                 <w:lang w:val="en-GB"/>
@@ -7580,7 +7591,6 @@
             </w:pPr>
             <w:r>
               <w:rPr>
-                <w:color w:val="92D050"/>
                 <w:sz w:val="20"/>
                 <w:szCs w:val="20"/>
                 <w:lang w:val="en-GB"/>
@@ -7793,7 +7803,6 @@
             <w:pPr>
               <w:jc w:val="left"/>
               <w:rPr>
-                <w:color w:val="92D050"/>
                 <w:sz w:val="20"/>
                 <w:szCs w:val="20"/>
                 <w:lang w:val="en-US"/>
@@ -7801,7 +7810,6 @@
             </w:pPr>
             <w:r>
               <w:rPr>
-                <w:color w:val="92D050"/>
                 <w:sz w:val="20"/>
                 <w:szCs w:val="20"/>
                 <w:lang w:val="en-GB"/>
@@ -7821,15 +7829,13 @@
             <w:pPr>
               <w:jc w:val="left"/>
               <w:rPr>
-                <w:color w:val="92D050"/>
-                <w:sz w:val="20"/>
-                <w:szCs w:val="20"/>
-                <w:lang w:val="en-GB"/>
-              </w:rPr>
-            </w:pPr>
-            <w:r>
-              <w:rPr>
-                <w:color w:val="92D050"/>
+                <w:sz w:val="20"/>
+                <w:szCs w:val="20"/>
+                <w:lang w:val="en-GB"/>
+              </w:rPr>
+            </w:pPr>
+            <w:r>
+              <w:rPr>
                 <w:sz w:val="20"/>
                 <w:szCs w:val="20"/>
                 <w:lang w:val="en-GB"/>
@@ -7849,15 +7855,13 @@
             <w:pPr>
               <w:jc w:val="left"/>
               <w:rPr>
-                <w:color w:val="92D050"/>
-                <w:sz w:val="20"/>
-                <w:szCs w:val="20"/>
-                <w:lang w:val="en-GB"/>
-              </w:rPr>
-            </w:pPr>
-            <w:r>
-              <w:rPr>
-                <w:color w:val="92D050"/>
+                <w:sz w:val="20"/>
+                <w:szCs w:val="20"/>
+                <w:lang w:val="en-GB"/>
+              </w:rPr>
+            </w:pPr>
+            <w:r>
+              <w:rPr>
                 <w:sz w:val="20"/>
                 <w:szCs w:val="20"/>
                 <w:lang w:val="en-GB"/>
@@ -7877,14 +7881,11 @@
             <w:pPr>
               <w:jc w:val="left"/>
               <w:rPr>
-                <w:color w:val="92D050"/>
-                <w:sz w:val="20"/>
-                <w:szCs w:val="20"/>
-                <w:lang w:val="en-GB"/>
-              </w:rPr>
-            </w:pPr>
-            <w:bookmarkStart w:id="27" w:name="_GoBack"/>
-            <w:bookmarkEnd w:id="27"/>
+                <w:sz w:val="20"/>
+                <w:szCs w:val="20"/>
+                <w:lang w:val="en-GB"/>
+              </w:rPr>
+            </w:pPr>
           </w:p>
         </w:tc>
       </w:tr>
@@ -7901,15 +7902,13 @@
             <w:pPr>
               <w:jc w:val="left"/>
               <w:rPr>
-                <w:color w:val="92D050"/>
-                <w:sz w:val="20"/>
-                <w:szCs w:val="20"/>
-                <w:lang w:val="en-GB"/>
-              </w:rPr>
-            </w:pPr>
-            <w:r>
-              <w:rPr>
-                <w:color w:val="92D050"/>
+                <w:sz w:val="20"/>
+                <w:szCs w:val="20"/>
+                <w:lang w:val="en-GB"/>
+              </w:rPr>
+            </w:pPr>
+            <w:r>
+              <w:rPr>
                 <w:sz w:val="20"/>
                 <w:szCs w:val="20"/>
                 <w:lang w:val="en-GB"/>
@@ -7926,15 +7925,13 @@
             <w:pPr>
               <w:jc w:val="left"/>
               <w:rPr>
-                <w:color w:val="92D050"/>
-                <w:sz w:val="20"/>
-                <w:szCs w:val="20"/>
-                <w:lang w:val="en-GB"/>
-              </w:rPr>
-            </w:pPr>
-            <w:r>
-              <w:rPr>
-                <w:color w:val="92D050"/>
+                <w:sz w:val="20"/>
+                <w:szCs w:val="20"/>
+                <w:lang w:val="en-GB"/>
+              </w:rPr>
+            </w:pPr>
+            <w:r>
+              <w:rPr>
                 <w:sz w:val="20"/>
                 <w:szCs w:val="20"/>
                 <w:lang w:val="en-GB"/>
@@ -7951,15 +7948,13 @@
             <w:pPr>
               <w:jc w:val="left"/>
               <w:rPr>
-                <w:color w:val="92D050"/>
-                <w:sz w:val="20"/>
-                <w:szCs w:val="20"/>
-                <w:lang w:val="en-GB"/>
-              </w:rPr>
-            </w:pPr>
-            <w:r>
-              <w:rPr>
-                <w:color w:val="92D050"/>
+                <w:sz w:val="20"/>
+                <w:szCs w:val="20"/>
+                <w:lang w:val="en-GB"/>
+              </w:rPr>
+            </w:pPr>
+            <w:r>
+              <w:rPr>
                 <w:sz w:val="20"/>
                 <w:szCs w:val="20"/>
                 <w:lang w:val="en-GB"/>
@@ -7976,15 +7971,13 @@
             <w:pPr>
               <w:jc w:val="left"/>
               <w:rPr>
-                <w:color w:val="92D050"/>
-                <w:sz w:val="20"/>
-                <w:szCs w:val="20"/>
-                <w:lang w:val="en-GB"/>
-              </w:rPr>
-            </w:pPr>
-            <w:r>
-              <w:rPr>
-                <w:color w:val="92D050"/>
+                <w:sz w:val="20"/>
+                <w:szCs w:val="20"/>
+                <w:lang w:val="en-GB"/>
+              </w:rPr>
+            </w:pPr>
+            <w:r>
+              <w:rPr>
                 <w:sz w:val="20"/>
                 <w:szCs w:val="20"/>
                 <w:lang w:val="en-GB"/>
@@ -8006,26 +7999,95 @@
       <w:pPr>
         <w:pStyle w:val="Heading1"/>
       </w:pPr>
-      <w:bookmarkStart w:id="28" w:name="_Toc66691679"/>
+      <w:bookmarkStart w:id="27" w:name="_Toc66691679"/>
       <w:r>
         <w:t>RDM</w:t>
       </w:r>
       <w:r>
         <w:t xml:space="preserve"> responsibilities and resources</w:t>
+      </w:r>
+      <w:bookmarkEnd w:id="27"/>
+    </w:p>
+    <w:p>
+      <w:pPr>
+        <w:pStyle w:val="Heading3"/>
+      </w:pPr>
+      <w:bookmarkStart w:id="28" w:name="_Toc66691680"/>
+      <w:r>
+        <w:t>6a</w:t>
+      </w:r>
+      <w:r>
+        <w:tab/>
+        <w:t>RDM-roles and responsibilities</w:t>
       </w:r>
       <w:bookmarkEnd w:id="28"/>
     </w:p>
     <w:p>
       <w:pPr>
+        <w:rPr>
+          <w:lang w:val="en-GB"/>
+        </w:rPr>
+      </w:pPr>
+      <w:r>
+        <w:rPr>
+          <w:lang w:val="en-GB"/>
+        </w:rPr>
+        <w:t xml:space="preserve">The [PI] </w:t>
+      </w:r>
+      <w:r>
+        <w:rPr>
+          <w:lang w:val="en-GB"/>
+        </w:rPr>
+        <w:t xml:space="preserve">/ </w:t>
+      </w:r>
+      <w:r>
+        <w:rPr>
+          <w:lang w:val="en-GB"/>
+        </w:rPr>
+        <w:t xml:space="preserve">[data </w:t>
+      </w:r>
+      <w:r>
+        <w:rPr>
+          <w:lang w:val="en-GB"/>
+        </w:rPr>
+        <w:t>officer</w:t>
+      </w:r>
+      <w:r>
+        <w:rPr>
+          <w:lang w:val="en-GB"/>
+        </w:rPr>
+        <w:t xml:space="preserve"> XY] will direct the data management process overall, with the research assistant</w:t>
+      </w:r>
+      <w:r>
+        <w:rPr>
+          <w:lang w:val="en-GB"/>
+        </w:rPr>
+        <w:t>s</w:t>
+      </w:r>
+      <w:r>
+        <w:rPr>
+          <w:lang w:val="en-GB"/>
+        </w:rPr>
+        <w:t xml:space="preserve"> responsible for ensuring metadata production, day-to-day cross-checks, back-up and other quality control activities are maintained. The lead country researchers will be responsible for routine supervision of the dataset development. </w:t>
+      </w:r>
+    </w:p>
+    <w:p>
+      <w:pPr>
         <w:pStyle w:val="Heading3"/>
       </w:pPr>
-      <w:bookmarkStart w:id="29" w:name="_Toc66691680"/>
-      <w:r>
-        <w:t>6a</w:t>
+      <w:bookmarkStart w:id="29" w:name="_Toc66691681"/>
+      <w:r>
+        <w:t>6b</w:t>
       </w:r>
       <w:r>
         <w:tab/>
-        <w:t>RDM-roles and responsibilities</w:t>
+        <w:t>R</w:t>
+      </w:r>
+      <w:r>
+        <w:t>e</w:t>
+      </w:r>
+      <w:r>
+        <w:t>sources</w:t>
       </w:r>
       <w:bookmarkEnd w:id="29"/>
     </w:p>
@@ -8039,82 +8101,10 @@
         <w:rPr>
           <w:lang w:val="en-GB"/>
         </w:rPr>
-        <w:t xml:space="preserve">The [PI] </w:t>
-      </w:r>
-      <w:r>
-        <w:rPr>
-          <w:lang w:val="en-GB"/>
-        </w:rPr>
-        <w:t xml:space="preserve">/ </w:t>
-      </w:r>
-      <w:r>
-        <w:rPr>
-          <w:lang w:val="en-GB"/>
-        </w:rPr>
-        <w:t xml:space="preserve">[data </w:t>
-      </w:r>
-      <w:r>
-        <w:rPr>
-          <w:lang w:val="en-GB"/>
-        </w:rPr>
-        <w:t>officer</w:t>
-      </w:r>
-      <w:r>
-        <w:rPr>
-          <w:lang w:val="en-GB"/>
-        </w:rPr>
-        <w:t xml:space="preserve"> XY] will direct the data management process overall, with the research assistant</w:t>
-      </w:r>
-      <w:r>
-        <w:rPr>
-          <w:lang w:val="en-GB"/>
-        </w:rPr>
-        <w:t>s</w:t>
-      </w:r>
-      <w:r>
-        <w:rPr>
-          <w:lang w:val="en-GB"/>
-        </w:rPr>
-        <w:t xml:space="preserve"> responsible for ensuring metadata production, day-to-day cross-checks, back-up and other quality control activities are maintained. The lead country researchers will be responsible for routine supervision of the dataset development. </w:t>
-      </w:r>
-    </w:p>
-    <w:p>
-      <w:pPr>
-        <w:pStyle w:val="Heading3"/>
-      </w:pPr>
-      <w:bookmarkStart w:id="30" w:name="_Toc66691681"/>
-      <w:r>
-        <w:t>6b</w:t>
-      </w:r>
-      <w:r>
-        <w:tab/>
-        <w:t>R</w:t>
-      </w:r>
-      <w:r>
-        <w:t>e</w:t>
-      </w:r>
-      <w:r>
-        <w:t>sources</w:t>
-      </w:r>
-      <w:bookmarkEnd w:id="30"/>
-    </w:p>
-    <w:p>
-      <w:pPr>
-        <w:rPr>
-          <w:color w:val="92D050"/>
-          <w:lang w:val="en-GB"/>
-        </w:rPr>
-      </w:pPr>
-      <w:r>
-        <w:rPr>
-          <w:color w:val="92D050"/>
-          <w:lang w:val="en-GB"/>
-        </w:rPr>
         <w:t>[costs]</w:t>
       </w:r>
       <w:r>
         <w:rPr>
-          <w:color w:val="92D050"/>
           <w:lang w:val="en-GB"/>
         </w:rPr>
         <w:t xml:space="preserve"> </w:t>
@@ -8316,7 +8306,6 @@
               <w:jc w:val="left"/>
               <w:rPr>
                 <w:bCs/>
-                <w:color w:val="92D050"/>
                 <w:sz w:val="20"/>
                 <w:szCs w:val="20"/>
                 <w:lang w:val="en-GB"/>
@@ -8325,7 +8314,6 @@
             <w:r>
               <w:rPr>
                 <w:bCs/>
-                <w:color w:val="92D050"/>
                 <w:sz w:val="20"/>
                 <w:szCs w:val="20"/>
                 <w:lang w:val="en-GB"/>
@@ -8345,15 +8333,13 @@
             <w:pPr>
               <w:jc w:val="left"/>
               <w:rPr>
-                <w:color w:val="92D050"/>
-                <w:sz w:val="20"/>
-                <w:szCs w:val="20"/>
-                <w:lang w:val="en-GB"/>
-              </w:rPr>
-            </w:pPr>
-            <w:r>
-              <w:rPr>
-                <w:color w:val="92D050"/>
+                <w:sz w:val="20"/>
+                <w:szCs w:val="20"/>
+                <w:lang w:val="en-GB"/>
+              </w:rPr>
+            </w:pPr>
+            <w:r>
+              <w:rPr>
                 <w:sz w:val="20"/>
                 <w:szCs w:val="20"/>
                 <w:lang w:val="en-GB"/>
@@ -8373,15 +8359,13 @@
             <w:pPr>
               <w:jc w:val="left"/>
               <w:rPr>
-                <w:color w:val="92D050"/>
-                <w:sz w:val="20"/>
-                <w:szCs w:val="20"/>
-                <w:lang w:val="en-GB"/>
-              </w:rPr>
-            </w:pPr>
-            <w:r>
-              <w:rPr>
-                <w:color w:val="92D050"/>
+                <w:sz w:val="20"/>
+                <w:szCs w:val="20"/>
+                <w:lang w:val="en-GB"/>
+              </w:rPr>
+            </w:pPr>
+            <w:r>
+              <w:rPr>
                 <w:sz w:val="20"/>
                 <w:szCs w:val="20"/>
                 <w:lang w:val="en-GB"/>
@@ -8401,15 +8385,13 @@
             <w:pPr>
               <w:jc w:val="center"/>
               <w:rPr>
-                <w:color w:val="92D050"/>
-                <w:sz w:val="20"/>
-                <w:szCs w:val="20"/>
-                <w:lang w:val="en-GB"/>
-              </w:rPr>
-            </w:pPr>
-            <w:r>
-              <w:rPr>
-                <w:color w:val="92D050"/>
+                <w:sz w:val="20"/>
+                <w:szCs w:val="20"/>
+                <w:lang w:val="en-GB"/>
+              </w:rPr>
+            </w:pPr>
+            <w:r>
+              <w:rPr>
                 <w:sz w:val="20"/>
                 <w:szCs w:val="20"/>
                 <w:lang w:val="en-GB"/>
@@ -8429,15 +8411,13 @@
             <w:pPr>
               <w:jc w:val="right"/>
               <w:rPr>
-                <w:color w:val="92D050"/>
-                <w:sz w:val="20"/>
-                <w:szCs w:val="20"/>
-                <w:lang w:val="en-GB"/>
-              </w:rPr>
-            </w:pPr>
-            <w:r>
-              <w:rPr>
-                <w:color w:val="92D050"/>
+                <w:sz w:val="20"/>
+                <w:szCs w:val="20"/>
+                <w:lang w:val="en-GB"/>
+              </w:rPr>
+            </w:pPr>
+            <w:r>
+              <w:rPr>
                 <w:sz w:val="20"/>
                 <w:szCs w:val="20"/>
                 <w:lang w:val="en-GB"/>
@@ -8464,15 +8444,13 @@
               <w:jc w:val="left"/>
               <w:rPr>
                 <w:bCs/>
-                <w:color w:val="92D050"/>
-                <w:sz w:val="20"/>
-                <w:szCs w:val="20"/>
-                <w:lang w:val="en-GB"/>
-              </w:rPr>
-            </w:pPr>
-            <w:r>
-              <w:rPr>
-                <w:color w:val="92D050"/>
+                <w:sz w:val="20"/>
+                <w:szCs w:val="20"/>
+                <w:lang w:val="en-GB"/>
+              </w:rPr>
+            </w:pPr>
+            <w:r>
+              <w:rPr>
                 <w:sz w:val="20"/>
                 <w:szCs w:val="20"/>
                 <w:lang w:val="en-GB"/>
@@ -8492,15 +8470,13 @@
             <w:pPr>
               <w:jc w:val="left"/>
               <w:rPr>
-                <w:color w:val="92D050"/>
-                <w:sz w:val="20"/>
-                <w:szCs w:val="20"/>
-                <w:lang w:val="en-GB"/>
-              </w:rPr>
-            </w:pPr>
-            <w:r>
-              <w:rPr>
-                <w:color w:val="92D050"/>
+                <w:sz w:val="20"/>
+                <w:szCs w:val="20"/>
+                <w:lang w:val="en-GB"/>
+              </w:rPr>
+            </w:pPr>
+            <w:r>
+              <w:rPr>
                 <w:sz w:val="20"/>
                 <w:szCs w:val="20"/>
                 <w:lang w:val="en-GB"/>
@@ -8520,15 +8496,13 @@
             <w:pPr>
               <w:jc w:val="left"/>
               <w:rPr>
-                <w:color w:val="92D050"/>
-                <w:sz w:val="20"/>
-                <w:szCs w:val="20"/>
-                <w:lang w:val="en-GB"/>
-              </w:rPr>
-            </w:pPr>
-            <w:r>
-              <w:rPr>
-                <w:color w:val="92D050"/>
+                <w:sz w:val="20"/>
+                <w:szCs w:val="20"/>
+                <w:lang w:val="en-GB"/>
+              </w:rPr>
+            </w:pPr>
+            <w:r>
+              <w:rPr>
                 <w:sz w:val="20"/>
                 <w:szCs w:val="20"/>
                 <w:lang w:val="en-GB"/>
@@ -8548,15 +8522,13 @@
             <w:pPr>
               <w:jc w:val="center"/>
               <w:rPr>
-                <w:color w:val="92D050"/>
-                <w:sz w:val="20"/>
-                <w:szCs w:val="20"/>
-                <w:lang w:val="en-GB"/>
-              </w:rPr>
-            </w:pPr>
-            <w:r>
-              <w:rPr>
-                <w:color w:val="92D050"/>
+                <w:sz w:val="20"/>
+                <w:szCs w:val="20"/>
+                <w:lang w:val="en-GB"/>
+              </w:rPr>
+            </w:pPr>
+            <w:r>
+              <w:rPr>
                 <w:sz w:val="20"/>
                 <w:szCs w:val="20"/>
                 <w:lang w:val="en-GB"/>
@@ -8576,15 +8548,13 @@
             <w:pPr>
               <w:jc w:val="right"/>
               <w:rPr>
-                <w:color w:val="92D050"/>
-                <w:sz w:val="20"/>
-                <w:szCs w:val="20"/>
-                <w:lang w:val="en-GB"/>
-              </w:rPr>
-            </w:pPr>
-            <w:r>
-              <w:rPr>
-                <w:color w:val="92D050"/>
+                <w:sz w:val="20"/>
+                <w:szCs w:val="20"/>
+                <w:lang w:val="en-GB"/>
+              </w:rPr>
+            </w:pPr>
+            <w:r>
+              <w:rPr>
                 <w:sz w:val="20"/>
                 <w:szCs w:val="20"/>
                 <w:lang w:val="en-GB"/>
@@ -8642,24 +8612,40 @@
               <w:jc w:val="center"/>
               <w:rPr>
                 <w:b/>
-                <w:color w:val="92D050"/>
-                <w:sz w:val="20"/>
-                <w:szCs w:val="20"/>
-                <w:lang w:val="en-GB"/>
-              </w:rPr>
-            </w:pPr>
+                <w:sz w:val="20"/>
+                <w:szCs w:val="20"/>
+                <w:lang w:val="en-GB"/>
+              </w:rPr>
+            </w:pPr>
+            <w:r>
+              <w:rPr>
+                <w:b/>
+                <w:sz w:val="20"/>
+                <w:szCs w:val="20"/>
+                <w:lang w:val="en-GB"/>
+              </w:rPr>
+              <w:t>[</w:t>
+            </w:r>
             <w:proofErr w:type="spellStart"/>
             <w:r>
               <w:rPr>
                 <w:b/>
-                <w:color w:val="92D050"/>
-                <w:sz w:val="20"/>
-                <w:szCs w:val="20"/>
-                <w:lang w:val="en-GB"/>
-              </w:rPr>
-              <w:t>[costcurrency]</w:t>
+                <w:sz w:val="20"/>
+                <w:szCs w:val="20"/>
+                <w:lang w:val="en-GB"/>
+              </w:rPr>
+              <w:t>costcurrency</w:t>
             </w:r>
             <w:proofErr w:type="spellEnd"/>
+            <w:r>
+              <w:rPr>
+                <w:b/>
+                <w:sz w:val="20"/>
+                <w:szCs w:val="20"/>
+                <w:lang w:val="en-GB"/>
+              </w:rPr>
+              <w:t>]</w:t>
+            </w:r>
           </w:p>
         </w:tc>
         <w:tc>
@@ -8675,24 +8661,40 @@
               <w:jc w:val="right"/>
               <w:rPr>
                 <w:b/>
-                <w:color w:val="92D050"/>
-                <w:sz w:val="20"/>
-                <w:szCs w:val="20"/>
-                <w:lang w:val="en-GB"/>
-              </w:rPr>
-            </w:pPr>
+                <w:sz w:val="20"/>
+                <w:szCs w:val="20"/>
+                <w:lang w:val="en-GB"/>
+              </w:rPr>
+            </w:pPr>
+            <w:r>
+              <w:rPr>
+                <w:b/>
+                <w:sz w:val="20"/>
+                <w:szCs w:val="20"/>
+                <w:lang w:val="en-GB"/>
+              </w:rPr>
+              <w:t>[</w:t>
+            </w:r>
             <w:proofErr w:type="spellStart"/>
             <w:r>
               <w:rPr>
                 <w:b/>
-                <w:color w:val="92D050"/>
-                <w:sz w:val="20"/>
-                <w:szCs w:val="20"/>
-                <w:lang w:val="en-GB"/>
-              </w:rPr>
-              <w:t>[costtotal]</w:t>
+                <w:sz w:val="20"/>
+                <w:szCs w:val="20"/>
+                <w:lang w:val="en-GB"/>
+              </w:rPr>
+              <w:t>costtotal</w:t>
             </w:r>
             <w:proofErr w:type="spellEnd"/>
+            <w:r>
+              <w:rPr>
+                <w:b/>
+                <w:sz w:val="20"/>
+                <w:szCs w:val="20"/>
+                <w:lang w:val="en-GB"/>
+              </w:rPr>
+              <w:t>]</w:t>
+            </w:r>
           </w:p>
         </w:tc>
       </w:tr>
@@ -8711,6 +8713,8 @@
           <w:lang w:val="en-GB"/>
         </w:rPr>
       </w:pPr>
+      <w:bookmarkStart w:id="30" w:name="_GoBack"/>
+      <w:bookmarkEnd w:id="30"/>
     </w:p>
     <w:sectPr>
       <w:footerReference w:type="even" r:id="rId17"/>
@@ -8880,12 +8884,21 @@
     </w:pPr>
     <w:r>
       <w:rPr>
+        <w:color w:val="999999"/>
+        <w:sz w:val="18"/>
+        <w:szCs w:val="18"/>
+        <w:lang w:val="en-GB"/>
+      </w:rPr>
+      <w:t>[acronym]</w:t>
+    </w:r>
+    <w:r>
+      <w:rPr>
         <w:color w:val="92D050"/>
         <w:sz w:val="18"/>
         <w:szCs w:val="18"/>
         <w:lang w:val="en-GB"/>
       </w:rPr>
-      <w:t xml:space="preserve">[acronym] </w:t>
+      <w:t xml:space="preserve"> </w:t>
     </w:r>
     <w:r>
       <w:rPr>
@@ -15012,7 +15025,7 @@
 </file>
 
 <file path=customXml/itemProps2.xml><?xml version="1.0" encoding="utf-8"?>
-<ds:datastoreItem xmlns:ds="http://schemas.openxmlformats.org/officeDocument/2006/customXml" ds:itemID="{0DC28137-2BAA-4DC0-90BA-833F52D11647}">
+<ds:datastoreItem xmlns:ds="http://schemas.openxmlformats.org/officeDocument/2006/customXml" ds:itemID="{BC394DCA-CC55-4916-92A9-99835E50EFDC}">
   <ds:schemaRefs>
     <ds:schemaRef ds:uri="http://schemas.openxmlformats.org/officeDocument/2006/bibliography"/>
   </ds:schemaRefs>

</xml_diff>

<commit_message>
[DMP] Update review for export document #75214
</commit_message>
<xml_diff>
--- a/src/main/resources/template/template.docx
+++ b/src/main/resources/template/template.docx
@@ -69,7 +69,6 @@
         <w:spacing w:line="360" w:lineRule="auto"/>
         <w:jc w:val="center"/>
         <w:rPr>
-          <w:b/>
           <w:color w:val="006699"/>
           <w:sz w:val="64"/>
           <w:szCs w:val="64"/>
@@ -77,9 +76,9 @@
         </w:rPr>
       </w:pPr>
       <w:bookmarkStart w:id="1" w:name="_Toc64363683"/>
-      <w:r>
-        <w:rPr>
-          <w:b/>
+      <w:bookmarkStart w:id="2" w:name="_GoBack"/>
+      <w:r>
+        <w:rPr>
           <w:color w:val="006699"/>
           <w:sz w:val="64"/>
           <w:szCs w:val="64"/>
@@ -99,7 +98,8 @@
           <w:szCs w:val="36"/>
         </w:rPr>
       </w:pPr>
-      <w:bookmarkStart w:id="2" w:name="_Toc64363684"/>
+      <w:bookmarkStart w:id="3" w:name="_Toc64363684"/>
+      <w:bookmarkEnd w:id="2"/>
       <w:r>
         <w:rPr>
           <w:color w:val="006699"/>
@@ -108,7 +108,7 @@
         </w:rPr>
         <w:t>[acronym]</w:t>
       </w:r>
-      <w:bookmarkEnd w:id="2"/>
+      <w:bookmarkEnd w:id="3"/>
     </w:p>
     <w:p>
       <w:pPr>
@@ -116,26 +116,14 @@
           <w:lang w:val="en-GB"/>
         </w:rPr>
       </w:pPr>
+      <w:proofErr w:type="spellStart"/>
       <w:r>
         <w:rPr>
           <w:lang w:val="en-GB"/>
         </w:rPr>
-        <w:t>[</w:t>
-      </w:r>
-      <w:proofErr w:type="spellStart"/>
-      <w:r>
-        <w:rPr>
-          <w:lang w:val="en-GB"/>
-        </w:rPr>
-        <w:t>coverspace</w:t>
+        <w:t>[coverspace]</w:t>
       </w:r>
       <w:proofErr w:type="spellEnd"/>
-      <w:r>
-        <w:rPr>
-          <w:lang w:val="en-GB"/>
-        </w:rPr>
-        <w:t>]</w:t>
-      </w:r>
     </w:p>
     <w:tbl>
       <w:tblPr>
@@ -1077,14 +1065,6 @@
                 <w:lang w:val="en-GB"/>
               </w:rPr>
             </w:pPr>
-            <w:r>
-              <w:rPr>
-                <w:sz w:val="20"/>
-                <w:szCs w:val="20"/>
-                <w:lang w:val="en-GB"/>
-              </w:rPr>
-              <w:t>[</w:t>
-            </w:r>
             <w:proofErr w:type="spellStart"/>
             <w:r>
               <w:rPr>
@@ -1092,17 +1072,9 @@
                 <w:szCs w:val="20"/>
                 <w:lang w:val="en-GB"/>
               </w:rPr>
-              <w:t>startdate</w:t>
+              <w:t>[startdate]</w:t>
             </w:r>
             <w:proofErr w:type="spellEnd"/>
-            <w:r>
-              <w:rPr>
-                <w:sz w:val="20"/>
-                <w:szCs w:val="20"/>
-                <w:lang w:val="en-GB"/>
-              </w:rPr>
-              <w:t>]</w:t>
-            </w:r>
           </w:p>
         </w:tc>
       </w:tr>
@@ -1148,14 +1120,6 @@
                 <w:lang w:val="en-GB"/>
               </w:rPr>
             </w:pPr>
-            <w:r>
-              <w:rPr>
-                <w:sz w:val="20"/>
-                <w:szCs w:val="20"/>
-                <w:lang w:val="en-GB"/>
-              </w:rPr>
-              <w:t>[</w:t>
-            </w:r>
             <w:proofErr w:type="spellStart"/>
             <w:r>
               <w:rPr>
@@ -1163,17 +1127,9 @@
                 <w:szCs w:val="20"/>
                 <w:lang w:val="en-GB"/>
               </w:rPr>
-              <w:t>enddate</w:t>
+              <w:t>[enddate]</w:t>
             </w:r>
             <w:proofErr w:type="spellEnd"/>
-            <w:r>
-              <w:rPr>
-                <w:sz w:val="20"/>
-                <w:szCs w:val="20"/>
-                <w:lang w:val="en-GB"/>
-              </w:rPr>
-              <w:t>]</w:t>
-            </w:r>
           </w:p>
         </w:tc>
       </w:tr>
@@ -1283,14 +1239,6 @@
                 <w:lang w:val="en-GB"/>
               </w:rPr>
             </w:pPr>
-            <w:r>
-              <w:rPr>
-                <w:sz w:val="20"/>
-                <w:szCs w:val="20"/>
-                <w:lang w:val="en-GB"/>
-              </w:rPr>
-              <w:t>[</w:t>
-            </w:r>
             <w:proofErr w:type="spellStart"/>
             <w:r>
               <w:rPr>
@@ -1298,17 +1246,9 @@
                 <w:szCs w:val="20"/>
                 <w:lang w:val="en-GB"/>
               </w:rPr>
-              <w:t>grantid</w:t>
+              <w:t>[grantid]</w:t>
             </w:r>
             <w:proofErr w:type="spellEnd"/>
-            <w:r>
-              <w:rPr>
-                <w:sz w:val="20"/>
-                <w:szCs w:val="20"/>
-                <w:lang w:val="en-GB"/>
-              </w:rPr>
-              <w:t>]</w:t>
-            </w:r>
           </w:p>
         </w:tc>
       </w:tr>
@@ -1825,7 +1765,7 @@
                 <w:lang w:val="en-GB"/>
               </w:rPr>
             </w:pPr>
-            <w:bookmarkStart w:id="3" w:name="_Hlk66691546"/>
+            <w:bookmarkStart w:id="4" w:name="_Hlk66691546"/>
             <w:r>
               <w:rPr>
                 <w:bCs/>
@@ -1856,7 +1796,7 @@
           </w:p>
         </w:tc>
       </w:tr>
-      <w:bookmarkEnd w:id="3"/>
+      <w:bookmarkEnd w:id="4"/>
     </w:tbl>
     <w:p>
       <w:pPr>
@@ -3746,18 +3686,18 @@
           <w:numId w:val="0"/>
         </w:numPr>
       </w:pPr>
-      <w:bookmarkStart w:id="4" w:name="_Toc66691660"/>
+      <w:bookmarkStart w:id="5" w:name="_Toc66691660"/>
       <w:r>
         <w:lastRenderedPageBreak/>
         <w:t>Introduction</w:t>
       </w:r>
-      <w:bookmarkEnd w:id="4"/>
+      <w:bookmarkEnd w:id="5"/>
     </w:p>
     <w:p>
       <w:pPr>
         <w:pStyle w:val="Heading3"/>
       </w:pPr>
-      <w:bookmarkStart w:id="5" w:name="_Toc66691661"/>
+      <w:bookmarkStart w:id="6" w:name="_Toc66691661"/>
       <w:r>
         <w:t>Science Europe practical guide</w:t>
       </w:r>
@@ -3773,7 +3713,7 @@
       <w:r>
         <w:t>data</w:t>
       </w:r>
-      <w:bookmarkEnd w:id="5"/>
+      <w:bookmarkEnd w:id="6"/>
     </w:p>
     <w:p>
       <w:pPr>
@@ -4068,11 +4008,11 @@
       <w:pPr>
         <w:pStyle w:val="Heading3"/>
       </w:pPr>
-      <w:bookmarkStart w:id="6" w:name="_Toc66691662"/>
+      <w:bookmarkStart w:id="7" w:name="_Toc66691662"/>
       <w:r>
         <w:t>Relevant Policies and Guidelines</w:t>
       </w:r>
-      <w:bookmarkEnd w:id="6"/>
+      <w:bookmarkEnd w:id="7"/>
     </w:p>
     <w:p>
       <w:pPr>
@@ -4281,57 +4221,57 @@
           <w:numId w:val="33"/>
         </w:numPr>
       </w:pPr>
-      <w:bookmarkStart w:id="7" w:name="_Toc66691663"/>
+      <w:bookmarkStart w:id="8" w:name="_Toc66691663"/>
       <w:r>
         <w:lastRenderedPageBreak/>
         <w:t>Data description</w:t>
-      </w:r>
-      <w:bookmarkEnd w:id="7"/>
-    </w:p>
-    <w:p>
-      <w:pPr>
-        <w:pStyle w:val="Heading3"/>
-      </w:pPr>
-      <w:bookmarkStart w:id="8" w:name="_Toc66691664"/>
-      <w:r>
-        <w:t>1a</w:t>
-      </w:r>
-      <w:r>
-        <w:tab/>
-      </w:r>
-      <w:r>
-        <w:t>List</w:t>
-      </w:r>
-      <w:r>
-        <w:t>s</w:t>
-      </w:r>
-      <w:r>
-        <w:t xml:space="preserve"> of </w:t>
-      </w:r>
-      <w:r>
-        <w:t>d</w:t>
-      </w:r>
-      <w:r>
-        <w:t>ata</w:t>
-      </w:r>
-      <w:r>
-        <w:t xml:space="preserve"> sets that will be </w:t>
-      </w:r>
-      <w:r>
-        <w:t>reused</w:t>
-      </w:r>
-      <w:r>
-        <w:t xml:space="preserve"> or produced</w:t>
       </w:r>
       <w:bookmarkEnd w:id="8"/>
     </w:p>
     <w:p>
       <w:pPr>
+        <w:pStyle w:val="Heading3"/>
+      </w:pPr>
+      <w:bookmarkStart w:id="9" w:name="_Toc66691664"/>
+      <w:r>
+        <w:t>1a</w:t>
+      </w:r>
+      <w:r>
+        <w:tab/>
+      </w:r>
+      <w:r>
+        <w:t>List</w:t>
+      </w:r>
+      <w:r>
+        <w:t>s</w:t>
+      </w:r>
+      <w:r>
+        <w:t xml:space="preserve"> of </w:t>
+      </w:r>
+      <w:r>
+        <w:t>d</w:t>
+      </w:r>
+      <w:r>
+        <w:t>ata</w:t>
+      </w:r>
+      <w:r>
+        <w:t xml:space="preserve"> sets that will be </w:t>
+      </w:r>
+      <w:r>
+        <w:t>reused</w:t>
+      </w:r>
+      <w:r>
+        <w:t xml:space="preserve"> or produced</w:t>
+      </w:r>
+      <w:bookmarkEnd w:id="9"/>
+    </w:p>
+    <w:p>
+      <w:pPr>
         <w:rPr>
           <w:lang w:val="en-GB"/>
         </w:rPr>
       </w:pPr>
-      <w:bookmarkStart w:id="9" w:name="_Hlk65667802"/>
+      <w:bookmarkStart w:id="10" w:name="_Hlk65667802"/>
       <w:r>
         <w:rPr>
           <w:lang w:val="en-GB"/>
@@ -4392,7 +4332,7 @@
                 <w:lang w:val="en-GB"/>
               </w:rPr>
             </w:pPr>
-            <w:bookmarkStart w:id="10" w:name="_Hlk66278334"/>
+            <w:bookmarkStart w:id="11" w:name="_Hlk66278334"/>
             <w:r>
               <w:rPr>
                 <w:color w:val="006AAB"/>
@@ -4866,8 +4806,8 @@
         </w:tc>
       </w:tr>
     </w:tbl>
-    <w:bookmarkEnd w:id="9"/>
     <w:bookmarkEnd w:id="10"/>
+    <w:bookmarkEnd w:id="11"/>
     <w:p>
       <w:pPr>
         <w:rPr>
@@ -5500,7 +5440,7 @@
       <w:pPr>
         <w:pStyle w:val="Heading3"/>
       </w:pPr>
-      <w:bookmarkStart w:id="11" w:name="_Toc66691665"/>
+      <w:bookmarkStart w:id="12" w:name="_Toc66691665"/>
       <w:r>
         <w:t>1</w:t>
       </w:r>
@@ -5512,129 +5452,101 @@
       </w:r>
       <w:r>
         <w:t>Data generation and reuse</w:t>
-      </w:r>
-      <w:bookmarkEnd w:id="11"/>
-    </w:p>
-    <w:p>
-      <w:pPr>
-        <w:pStyle w:val="Heading4"/>
-      </w:pPr>
-      <w:r>
-        <w:t>Data</w:t>
-      </w:r>
-      <w:r>
-        <w:t xml:space="preserve"> </w:t>
-      </w:r>
-      <w:r>
-        <w:t>generation</w:t>
-      </w:r>
-    </w:p>
-    <w:p>
-      <w:pPr>
-        <w:rPr>
-          <w:lang w:val="en-GB"/>
-        </w:rPr>
-      </w:pPr>
-      <w:r>
-        <w:rPr>
-          <w:lang w:val="en-GB"/>
-        </w:rPr>
-        <w:t>[</w:t>
-      </w:r>
-      <w:proofErr w:type="spellStart"/>
-      <w:r>
-        <w:rPr>
-          <w:lang w:val="en-GB"/>
-        </w:rPr>
-        <w:t>datageneration</w:t>
-      </w:r>
-      <w:proofErr w:type="spellEnd"/>
-      <w:r>
-        <w:rPr>
-          <w:lang w:val="en-GB"/>
-        </w:rPr>
-        <w:t>]</w:t>
-      </w:r>
-    </w:p>
-    <w:p>
-      <w:pPr>
-        <w:pStyle w:val="Heading4"/>
-      </w:pPr>
-      <w:r>
-        <w:t>Data reuse</w:t>
-      </w:r>
-    </w:p>
-    <w:p>
-      <w:pPr>
-        <w:rPr>
-          <w:lang w:val="en-GB"/>
-        </w:rPr>
-      </w:pPr>
-      <w:r>
-        <w:rPr>
-          <w:lang w:val="en-GB"/>
-        </w:rPr>
-        <w:t>No information yet for data reuse</w:t>
-      </w:r>
-      <w:r>
-        <w:rPr>
-          <w:lang w:val="en-GB"/>
-        </w:rPr>
-        <w:t>.</w:t>
-      </w:r>
-    </w:p>
-    <w:p>
-      <w:pPr>
-        <w:rPr>
-          <w:lang w:val="en-GB" w:eastAsia="x-none"/>
-        </w:rPr>
-      </w:pPr>
-    </w:p>
-    <w:p>
-      <w:pPr>
-        <w:pStyle w:val="Heading1"/>
-      </w:pPr>
-      <w:bookmarkStart w:id="12" w:name="_Toc66691666"/>
-      <w:r>
-        <w:t>Documentation and data quality</w:t>
       </w:r>
       <w:bookmarkEnd w:id="12"/>
     </w:p>
     <w:p>
       <w:pPr>
-        <w:pStyle w:val="Heading3"/>
-      </w:pPr>
-      <w:bookmarkStart w:id="13" w:name="_Toc66691667"/>
-      <w:bookmarkStart w:id="14" w:name="_Hlk39737467"/>
-      <w:r>
-        <w:t>2a</w:t>
-      </w:r>
-      <w:r>
-        <w:tab/>
-      </w:r>
-      <w:r>
-        <w:t>Data organisation, m</w:t>
-      </w:r>
-      <w:r>
-        <w:t>etadata and documentation</w:t>
+        <w:pStyle w:val="Heading4"/>
+      </w:pPr>
+      <w:r>
+        <w:t>Data</w:t>
+      </w:r>
+      <w:r>
+        <w:t xml:space="preserve"> </w:t>
+      </w:r>
+      <w:r>
+        <w:t>generation</w:t>
+      </w:r>
+    </w:p>
+    <w:p>
+      <w:pPr>
+        <w:rPr>
+          <w:lang w:val="en-GB"/>
+        </w:rPr>
+      </w:pPr>
+      <w:proofErr w:type="spellStart"/>
+      <w:r>
+        <w:rPr>
+          <w:lang w:val="en-GB"/>
+        </w:rPr>
+        <w:t>[datageneration]</w:t>
+      </w:r>
+      <w:proofErr w:type="spellEnd"/>
+    </w:p>
+    <w:p>
+      <w:pPr>
+        <w:pStyle w:val="Heading4"/>
+      </w:pPr>
+      <w:r>
+        <w:t>Data reuse</w:t>
+      </w:r>
+    </w:p>
+    <w:p>
+      <w:pPr>
+        <w:rPr>
+          <w:lang w:val="en-GB"/>
+        </w:rPr>
+      </w:pPr>
+      <w:r>
+        <w:rPr>
+          <w:lang w:val="en-GB"/>
+        </w:rPr>
+        <w:t>No information yet for data reuse</w:t>
+      </w:r>
+      <w:r>
+        <w:rPr>
+          <w:lang w:val="en-GB"/>
+        </w:rPr>
+        <w:t>.</w:t>
+      </w:r>
+    </w:p>
+    <w:p>
+      <w:pPr>
+        <w:rPr>
+          <w:lang w:val="en-GB" w:eastAsia="x-none"/>
+        </w:rPr>
+      </w:pPr>
+    </w:p>
+    <w:p>
+      <w:pPr>
+        <w:pStyle w:val="Heading1"/>
+      </w:pPr>
+      <w:bookmarkStart w:id="13" w:name="_Toc66691666"/>
+      <w:r>
+        <w:t>Documentation and data quality</w:t>
       </w:r>
       <w:bookmarkEnd w:id="13"/>
     </w:p>
     <w:p>
       <w:pPr>
-        <w:jc w:val="left"/>
-        <w:rPr>
-          <w:lang w:val="en-GB" w:eastAsia="x-none"/>
-        </w:rPr>
-      </w:pPr>
-      <w:bookmarkStart w:id="15" w:name="_Toc66691668"/>
+        <w:pStyle w:val="Heading3"/>
+      </w:pPr>
+      <w:bookmarkStart w:id="14" w:name="_Toc66691667"/>
+      <w:bookmarkStart w:id="15" w:name="_Hlk39737467"/>
+      <w:r>
+        <w:t>2a</w:t>
+      </w:r>
+      <w:r>
+        <w:tab/>
+      </w:r>
+      <w:r>
+        <w:t>Data organisation, m</w:t>
+      </w:r>
+      <w:r>
+        <w:t>etadata and documentation</w:t>
+      </w:r>
       <w:bookmarkEnd w:id="14"/>
-      <w:r>
-        <w:rPr>
-          <w:lang w:val="en-GB" w:eastAsia="x-none"/>
-        </w:rPr>
-        <w:t>[dataorganisation]</w:t>
-      </w:r>
     </w:p>
     <w:p>
       <w:pPr>
@@ -5643,11 +5555,13 @@
           <w:lang w:val="en-GB" w:eastAsia="x-none"/>
         </w:rPr>
       </w:pPr>
+      <w:bookmarkStart w:id="16" w:name="_Toc66691668"/>
+      <w:bookmarkEnd w:id="15"/>
       <w:r>
         <w:rPr>
           <w:lang w:val="en-GB" w:eastAsia="x-none"/>
         </w:rPr>
-        <w:t>[metadata]</w:t>
+        <w:t>[dataorganisation]</w:t>
       </w:r>
     </w:p>
     <w:p>
@@ -5661,7 +5575,7 @@
         <w:rPr>
           <w:lang w:val="en-GB" w:eastAsia="x-none"/>
         </w:rPr>
-        <w:t>Additionally, we will provide common metadata such as title, description or keywords when publishing data in open access repositories. In such a case, we will follow the default template provided by the repository, such as Data Cite Metadata or Dublin Core.</w:t>
+        <w:t>[metadata]</w:t>
       </w:r>
     </w:p>
     <w:p>
@@ -5675,184 +5589,198 @@
         <w:rPr>
           <w:lang w:val="en-GB" w:eastAsia="x-none"/>
         </w:rPr>
-        <w:t>A far as possible, we will use controlled vocabularies for our data to allow inter-disciplinary interoperability and machine-actionability</w:t>
-      </w:r>
-      <w:r>
-        <w:rPr>
-          <w:lang w:val="en-GB" w:eastAsia="x-none"/>
-        </w:rPr>
-        <w:t>.</w:t>
+        <w:t>Additionally, we will provide common metadata such as title, description or keywords when publishing data in open access repositories. In such a case, we will follow the default template provided by the repository, such as Data Cite Metadata or Dublin Core.</w:t>
       </w:r>
     </w:p>
     <w:p>
       <w:pPr>
-        <w:pStyle w:val="Heading3"/>
-      </w:pPr>
-      <w:r>
-        <w:t>2</w:t>
-      </w:r>
-      <w:r>
-        <w:t>b</w:t>
-      </w:r>
-      <w:r>
-        <w:tab/>
-      </w:r>
-      <w:r>
-        <w:t xml:space="preserve">Data </w:t>
-      </w:r>
-      <w:r>
-        <w:t>quality control</w:t>
-      </w:r>
-      <w:bookmarkEnd w:id="15"/>
+        <w:jc w:val="left"/>
+        <w:rPr>
+          <w:lang w:val="en-GB" w:eastAsia="x-none"/>
+        </w:rPr>
+      </w:pPr>
+      <w:r>
+        <w:rPr>
+          <w:lang w:val="en-GB" w:eastAsia="x-none"/>
+        </w:rPr>
+        <w:t>A far as possible, we will use controlled vocabularies for our data to allow inter-disciplinary interoperability and machine-actionability</w:t>
+      </w:r>
+      <w:r>
+        <w:rPr>
+          <w:lang w:val="en-GB" w:eastAsia="x-none"/>
+        </w:rPr>
+        <w:t>.</w:t>
+      </w:r>
     </w:p>
     <w:p>
       <w:pPr>
-        <w:ind w:right="243"/>
-        <w:jc w:val="left"/>
-        <w:rPr>
-          <w:lang w:val="en-GB"/>
-        </w:rPr>
-      </w:pPr>
-      <w:r>
-        <w:rPr>
-          <w:lang w:val="en-GB"/>
-        </w:rPr>
-        <w:t xml:space="preserve">Data quality checks will be done, e.g. checks of consistency of labels, logical errors in the data, data curation, and version control. </w:t>
-      </w:r>
-    </w:p>
-    <w:p>
-      <w:pPr>
-        <w:pStyle w:val="Heading1"/>
-      </w:pPr>
-      <w:bookmarkStart w:id="16" w:name="_Toc66691669"/>
-      <w:r>
-        <w:lastRenderedPageBreak/>
-        <w:t>Storage and backup during research process</w:t>
+        <w:pStyle w:val="Heading3"/>
+      </w:pPr>
+      <w:r>
+        <w:t>2</w:t>
+      </w:r>
+      <w:r>
+        <w:t>b</w:t>
+      </w:r>
+      <w:r>
+        <w:tab/>
+      </w:r>
+      <w:r>
+        <w:t xml:space="preserve">Data </w:t>
+      </w:r>
+      <w:r>
+        <w:t>quality control</w:t>
       </w:r>
       <w:bookmarkEnd w:id="16"/>
     </w:p>
     <w:p>
       <w:pPr>
-        <w:pStyle w:val="Heading3"/>
-      </w:pPr>
-      <w:bookmarkStart w:id="17" w:name="_Toc66691670"/>
-      <w:bookmarkStart w:id="18" w:name="_Hlk40268397"/>
-      <w:r>
-        <w:t>3a</w:t>
-      </w:r>
-      <w:r>
-        <w:tab/>
-      </w:r>
-      <w:r>
-        <w:t>Storage and backup</w:t>
-      </w:r>
-      <w:r>
-        <w:t xml:space="preserve"> </w:t>
-      </w:r>
-      <w:r>
-        <w:t>facilities</w:t>
+        <w:ind w:right="243"/>
+        <w:jc w:val="left"/>
+        <w:rPr>
+          <w:lang w:val="en-GB"/>
+        </w:rPr>
+      </w:pPr>
+      <w:r>
+        <w:rPr>
+          <w:lang w:val="en-GB"/>
+        </w:rPr>
+        <w:t xml:space="preserve">Data quality checks will be done, e.g. checks of consistency of labels, logical errors in the data, data curation, and version control. </w:t>
+      </w:r>
+    </w:p>
+    <w:p>
+      <w:pPr>
+        <w:pStyle w:val="Heading1"/>
+      </w:pPr>
+      <w:bookmarkStart w:id="17" w:name="_Toc66691669"/>
+      <w:r>
+        <w:lastRenderedPageBreak/>
+        <w:t>Storage and backup during research process</w:t>
       </w:r>
       <w:bookmarkEnd w:id="17"/>
     </w:p>
     <w:p>
       <w:pPr>
-        <w:jc w:val="left"/>
-        <w:rPr>
-          <w:lang w:val="en-GB"/>
-        </w:rPr>
-      </w:pPr>
-      <w:r>
-        <w:rPr>
-          <w:lang w:val="en-GB"/>
-        </w:rPr>
-        <w:t>F</w:t>
-      </w:r>
-      <w:r>
-        <w:rPr>
-          <w:lang w:val="en-GB"/>
-        </w:rPr>
-        <w:t>or the duration of the project</w:t>
-      </w:r>
-      <w:r>
-        <w:rPr>
-          <w:lang w:val="en-GB"/>
-        </w:rPr>
-        <w:t>,</w:t>
-      </w:r>
-      <w:r>
-        <w:rPr>
-          <w:lang w:val="en-GB"/>
-        </w:rPr>
+        <w:pStyle w:val="Heading3"/>
+      </w:pPr>
+      <w:bookmarkStart w:id="18" w:name="_Toc66691670"/>
+      <w:bookmarkStart w:id="19" w:name="_Hlk40268397"/>
+      <w:r>
+        <w:t>3a</w:t>
+      </w:r>
+      <w:r>
+        <w:tab/>
+      </w:r>
+      <w:r>
+        <w:t>Storage and backup</w:t>
+      </w:r>
+      <w:r>
         <w:t xml:space="preserve"> </w:t>
       </w:r>
       <w:r>
-        <w:rPr>
-          <w:lang w:val="en-GB"/>
-        </w:rPr>
-        <w:t>s</w:t>
-      </w:r>
-      <w:r>
-        <w:rPr>
-          <w:lang w:val="en-GB"/>
-        </w:rPr>
-        <w:t>torage and backup</w:t>
-      </w:r>
-      <w:r>
-        <w:rPr>
-          <w:lang w:val="en-GB"/>
-        </w:rPr>
-        <w:t xml:space="preserve"> of data </w:t>
-      </w:r>
-      <w:r>
-        <w:rPr>
-          <w:lang w:val="en-GB"/>
-        </w:rPr>
-        <w:t>will be ensured by the project manager in cooperation with the responsible representative of TU.it.</w:t>
-      </w:r>
-      <w:r>
-        <w:rPr>
-          <w:lang w:val="en-GB"/>
-        </w:rPr>
-        <w:t xml:space="preserve"> The infrastructure of TU Wien will be used for this purpose.</w:t>
-      </w:r>
+        <w:t>facilities</w:t>
+      </w:r>
+      <w:bookmarkEnd w:id="18"/>
     </w:p>
     <w:p>
       <w:pPr>
+        <w:jc w:val="left"/>
         <w:rPr>
           <w:lang w:val="en-GB"/>
         </w:rPr>
       </w:pPr>
-      <w:bookmarkStart w:id="19" w:name="_Toc66691671"/>
       <w:r>
         <w:rPr>
           <w:lang w:val="en-GB"/>
         </w:rPr>
-        <w:t>[storage]</w:t>
+        <w:t>F</w:t>
+      </w:r>
+      <w:r>
+        <w:rPr>
+          <w:lang w:val="en-GB"/>
+        </w:rPr>
+        <w:t>or the duration of the project</w:t>
+      </w:r>
+      <w:r>
+        <w:rPr>
+          <w:lang w:val="en-GB"/>
+        </w:rPr>
+        <w:t>,</w:t>
+      </w:r>
+      <w:r>
+        <w:rPr>
+          <w:lang w:val="en-GB"/>
+        </w:rPr>
+        <w:t xml:space="preserve"> </w:t>
+      </w:r>
+      <w:r>
+        <w:rPr>
+          <w:lang w:val="en-GB"/>
+        </w:rPr>
+        <w:t>s</w:t>
+      </w:r>
+      <w:r>
+        <w:rPr>
+          <w:lang w:val="en-GB"/>
+        </w:rPr>
+        <w:t>torage and backup</w:t>
+      </w:r>
+      <w:r>
+        <w:rPr>
+          <w:lang w:val="en-GB"/>
+        </w:rPr>
+        <w:t xml:space="preserve"> of data </w:t>
+      </w:r>
+      <w:r>
+        <w:rPr>
+          <w:lang w:val="en-GB"/>
+        </w:rPr>
+        <w:t>will be ensured by the project manager in cooperation with the responsible representative of TU.it.</w:t>
+      </w:r>
+      <w:r>
+        <w:rPr>
+          <w:lang w:val="en-GB"/>
+        </w:rPr>
+        <w:t xml:space="preserve"> The infrastructure of TU Wien will be used for this purpose.</w:t>
       </w:r>
     </w:p>
     <w:p>
       <w:pPr>
-        <w:pStyle w:val="Heading3"/>
-      </w:pPr>
-      <w:r>
-        <w:t>3</w:t>
-      </w:r>
-      <w:r>
-        <w:t>b</w:t>
-      </w:r>
-      <w:r>
-        <w:tab/>
-      </w:r>
-      <w:r>
-        <w:t>D</w:t>
-      </w:r>
-      <w:r>
-        <w:t>ata security and protection of sensitive data</w:t>
-      </w:r>
-      <w:bookmarkEnd w:id="19"/>
+        <w:rPr>
+          <w:lang w:val="en-GB"/>
+        </w:rPr>
+      </w:pPr>
+      <w:bookmarkStart w:id="20" w:name="_Toc66691671"/>
+      <w:r>
+        <w:rPr>
+          <w:lang w:val="en-GB"/>
+        </w:rPr>
+        <w:t>[storage]</w:t>
+      </w:r>
     </w:p>
     <w:p>
       <w:pPr>
+        <w:pStyle w:val="Heading3"/>
+      </w:pPr>
+      <w:r>
+        <w:t>3</w:t>
+      </w:r>
+      <w:r>
+        <w:t>b</w:t>
+      </w:r>
+      <w:r>
+        <w:tab/>
+      </w:r>
+      <w:r>
+        <w:t>D</w:t>
+      </w:r>
+      <w:r>
+        <w:t>ata security and protection of sensitive data</w:t>
+      </w:r>
+      <w:bookmarkEnd w:id="20"/>
+    </w:p>
+    <w:p>
+      <w:pPr>
         <w:rPr>
           <w:color w:val="92D050"/>
           <w:lang w:val="en-GB"/>
@@ -5868,22 +5796,16 @@
         <w:rPr>
           <w:lang w:val="en-GB"/>
         </w:rPr>
-        <w:t>document. [</w:t>
+        <w:t>document. </w:t>
       </w:r>
       <w:proofErr w:type="spellStart"/>
       <w:r>
         <w:rPr>
           <w:lang w:val="en-GB"/>
         </w:rPr>
-        <w:t>sensitivedata</w:t>
+        <w:t>[sensitivedata]</w:t>
       </w:r>
       <w:proofErr w:type="spellEnd"/>
-      <w:r>
-        <w:rPr>
-          <w:lang w:val="en-GB"/>
-        </w:rPr>
-        <w:t>]</w:t>
-      </w:r>
     </w:p>
     <w:p>
       <w:pPr>
@@ -6320,73 +6242,29 @@
       <w:pPr>
         <w:pStyle w:val="Heading1"/>
       </w:pPr>
-      <w:bookmarkStart w:id="20" w:name="_Toc66691672"/>
-      <w:bookmarkEnd w:id="18"/>
+      <w:bookmarkStart w:id="21" w:name="_Toc66691672"/>
+      <w:bookmarkEnd w:id="19"/>
       <w:r>
         <w:t xml:space="preserve">Legal </w:t>
       </w:r>
       <w:r>
         <w:t>and ethical requirements</w:t>
-      </w:r>
-      <w:bookmarkEnd w:id="20"/>
-    </w:p>
-    <w:p>
-      <w:pPr>
-        <w:pStyle w:val="Heading3"/>
-      </w:pPr>
-      <w:bookmarkStart w:id="21" w:name="_Toc66691673"/>
-      <w:r>
-        <w:t>4a</w:t>
-      </w:r>
-      <w:r>
-        <w:tab/>
-      </w:r>
-      <w:r>
-        <w:t>Personal data</w:t>
       </w:r>
       <w:bookmarkEnd w:id="21"/>
     </w:p>
     <w:p>
       <w:pPr>
-        <w:rPr>
-          <w:lang w:val="en-GB"/>
-        </w:rPr>
-      </w:pPr>
-      <w:r>
-        <w:rPr>
-          <w:lang w:val="en-GB"/>
-        </w:rPr>
-        <w:t>[</w:t>
-      </w:r>
-      <w:proofErr w:type="spellStart"/>
-      <w:r>
-        <w:rPr>
-          <w:lang w:val="en-GB"/>
-        </w:rPr>
-        <w:t>personaldata</w:t>
-      </w:r>
-      <w:proofErr w:type="spellEnd"/>
-      <w:r>
-        <w:rPr>
-          <w:lang w:val="en-GB"/>
-        </w:rPr>
-        <w:t>]</w:t>
-      </w:r>
-    </w:p>
-    <w:p>
-      <w:pPr>
         <w:pStyle w:val="Heading3"/>
       </w:pPr>
-      <w:bookmarkStart w:id="22" w:name="_Toc66691674"/>
-      <w:r>
-        <w:t>4b</w:t>
+      <w:bookmarkStart w:id="22" w:name="_Toc66691673"/>
+      <w:r>
+        <w:t>4a</w:t>
       </w:r>
       <w:r>
         <w:tab/>
-        <w:t>I</w:t>
-      </w:r>
-      <w:r>
-        <w:t>ntellectual property rights and ownership</w:t>
+      </w:r>
+      <w:r>
+        <w:t>Personal data</w:t>
       </w:r>
       <w:bookmarkEnd w:id="22"/>
     </w:p>
@@ -6396,38 +6274,29 @@
           <w:lang w:val="en-GB"/>
         </w:rPr>
       </w:pPr>
+      <w:proofErr w:type="spellStart"/>
       <w:r>
         <w:rPr>
           <w:lang w:val="en-GB"/>
         </w:rPr>
-        <w:t>[</w:t>
-      </w:r>
-      <w:proofErr w:type="spellStart"/>
-      <w:r>
-        <w:rPr>
-          <w:lang w:val="en-GB"/>
-        </w:rPr>
-        <w:t>legalrestriction</w:t>
+        <w:t>[personaldata]</w:t>
       </w:r>
       <w:proofErr w:type="spellEnd"/>
-      <w:r>
-        <w:rPr>
-          <w:lang w:val="en-GB"/>
-        </w:rPr>
-        <w:t>]</w:t>
-      </w:r>
     </w:p>
     <w:p>
       <w:pPr>
         <w:pStyle w:val="Heading3"/>
       </w:pPr>
-      <w:bookmarkStart w:id="23" w:name="_Toc66691675"/>
-      <w:r>
-        <w:t>4c</w:t>
+      <w:bookmarkStart w:id="23" w:name="_Toc66691674"/>
+      <w:r>
+        <w:t>4b</w:t>
       </w:r>
       <w:r>
         <w:tab/>
-        <w:t>Ethical issues</w:t>
+        <w:t>I</w:t>
+      </w:r>
+      <w:r>
+        <w:t>ntellectual property rights and ownership</w:t>
       </w:r>
       <w:bookmarkEnd w:id="23"/>
     </w:p>
@@ -6437,56 +6306,73 @@
           <w:lang w:val="en-GB"/>
         </w:rPr>
       </w:pPr>
+      <w:proofErr w:type="spellStart"/>
       <w:r>
         <w:rPr>
           <w:lang w:val="en-GB"/>
         </w:rPr>
-        <w:t>[</w:t>
-      </w:r>
-      <w:proofErr w:type="spellStart"/>
-      <w:r>
-        <w:rPr>
-          <w:lang w:val="en-GB"/>
-        </w:rPr>
-        <w:t>ethicalissues</w:t>
+        <w:t>[legalrestriction]</w:t>
       </w:r>
       <w:proofErr w:type="spellEnd"/>
-      <w:r>
-        <w:rPr>
-          <w:lang w:val="en-GB"/>
-        </w:rPr>
-        <w:t>]</w:t>
-      </w:r>
     </w:p>
     <w:p>
       <w:pPr>
-        <w:rPr>
-          <w:lang w:val="en-GB"/>
-        </w:rPr>
-      </w:pPr>
-    </w:p>
-    <w:p>
-      <w:pPr>
-        <w:pStyle w:val="Heading1"/>
-      </w:pPr>
-      <w:bookmarkStart w:id="24" w:name="_Toc66691676"/>
-      <w:r>
-        <w:t>Data sharing and long-term preservation</w:t>
+        <w:pStyle w:val="Heading3"/>
+      </w:pPr>
+      <w:bookmarkStart w:id="24" w:name="_Toc66691675"/>
+      <w:r>
+        <w:t>4c</w:t>
+      </w:r>
+      <w:r>
+        <w:tab/>
+        <w:t>Ethical issues</w:t>
       </w:r>
       <w:bookmarkEnd w:id="24"/>
     </w:p>
     <w:p>
       <w:pPr>
+        <w:rPr>
+          <w:lang w:val="en-GB"/>
+        </w:rPr>
+      </w:pPr>
+      <w:proofErr w:type="spellStart"/>
+      <w:r>
+        <w:rPr>
+          <w:lang w:val="en-GB"/>
+        </w:rPr>
+        <w:t>[ethicalissues]</w:t>
+      </w:r>
+      <w:proofErr w:type="spellEnd"/>
+    </w:p>
+    <w:p>
+      <w:pPr>
+        <w:rPr>
+          <w:lang w:val="en-GB"/>
+        </w:rPr>
+      </w:pPr>
+    </w:p>
+    <w:p>
+      <w:pPr>
+        <w:pStyle w:val="Heading1"/>
+      </w:pPr>
+      <w:bookmarkStart w:id="25" w:name="_Toc66691676"/>
+      <w:r>
+        <w:t>Data sharing and long-term preservation</w:t>
+      </w:r>
+      <w:bookmarkEnd w:id="25"/>
+    </w:p>
+    <w:p>
+      <w:pPr>
         <w:pStyle w:val="Heading3"/>
       </w:pPr>
-      <w:bookmarkStart w:id="25" w:name="_Toc66691677"/>
+      <w:bookmarkStart w:id="26" w:name="_Toc66691677"/>
       <w:r>
         <w:t>5a</w:t>
       </w:r>
       <w:r>
         <w:tab/>
       </w:r>
-      <w:bookmarkEnd w:id="25"/>
+      <w:bookmarkEnd w:id="26"/>
       <w:r>
         <w:t>Data publication and access conditions</w:t>
       </w:r>
@@ -7169,7 +7055,7 @@
       <w:pPr>
         <w:pStyle w:val="Heading3"/>
       </w:pPr>
-      <w:bookmarkStart w:id="26" w:name="_Toc66691678"/>
+      <w:bookmarkStart w:id="27" w:name="_Toc66691678"/>
       <w:r>
         <w:t>5b</w:t>
       </w:r>
@@ -7185,7 +7071,7 @@
       <w:r>
         <w:t>eusability</w:t>
       </w:r>
-      <w:bookmarkEnd w:id="26"/>
+      <w:bookmarkEnd w:id="27"/>
     </w:p>
     <w:tbl>
       <w:tblPr>
@@ -7471,14 +7357,6 @@
                 <w:lang w:val="en-GB"/>
               </w:rPr>
             </w:pPr>
-            <w:r>
-              <w:rPr>
-                <w:sz w:val="20"/>
-                <w:szCs w:val="20"/>
-                <w:lang w:val="en-GB"/>
-              </w:rPr>
-              <w:t>[</w:t>
-            </w:r>
             <w:proofErr w:type="spellStart"/>
             <w:r>
               <w:rPr>
@@ -7486,17 +7364,9 @@
                 <w:szCs w:val="20"/>
                 <w:lang w:val="en-GB"/>
               </w:rPr>
-              <w:t>targetaudience</w:t>
+              <w:t>[targetaudience]</w:t>
             </w:r>
             <w:proofErr w:type="spellEnd"/>
-            <w:r>
-              <w:rPr>
-                <w:sz w:val="20"/>
-                <w:szCs w:val="20"/>
-                <w:lang w:val="en-GB"/>
-              </w:rPr>
-              <w:t>]</w:t>
-            </w:r>
           </w:p>
         </w:tc>
       </w:tr>
@@ -7999,83 +7869,83 @@
       <w:pPr>
         <w:pStyle w:val="Heading1"/>
       </w:pPr>
-      <w:bookmarkStart w:id="27" w:name="_Toc66691679"/>
+      <w:bookmarkStart w:id="28" w:name="_Toc66691679"/>
       <w:r>
         <w:t>RDM</w:t>
       </w:r>
       <w:r>
         <w:t xml:space="preserve"> responsibilities and resources</w:t>
-      </w:r>
-      <w:bookmarkEnd w:id="27"/>
-    </w:p>
-    <w:p>
-      <w:pPr>
-        <w:pStyle w:val="Heading3"/>
-      </w:pPr>
-      <w:bookmarkStart w:id="28" w:name="_Toc66691680"/>
-      <w:r>
-        <w:t>6a</w:t>
-      </w:r>
-      <w:r>
-        <w:tab/>
-        <w:t>RDM-roles and responsibilities</w:t>
       </w:r>
       <w:bookmarkEnd w:id="28"/>
     </w:p>
     <w:p>
       <w:pPr>
-        <w:rPr>
-          <w:lang w:val="en-GB"/>
-        </w:rPr>
-      </w:pPr>
-      <w:r>
-        <w:rPr>
-          <w:lang w:val="en-GB"/>
-        </w:rPr>
-        <w:t xml:space="preserve">The [PI] </w:t>
-      </w:r>
-      <w:r>
-        <w:rPr>
-          <w:lang w:val="en-GB"/>
-        </w:rPr>
-        <w:t xml:space="preserve">/ </w:t>
-      </w:r>
-      <w:r>
-        <w:rPr>
-          <w:lang w:val="en-GB"/>
-        </w:rPr>
-        <w:t xml:space="preserve">[data </w:t>
-      </w:r>
-      <w:r>
-        <w:rPr>
-          <w:lang w:val="en-GB"/>
-        </w:rPr>
-        <w:t>officer</w:t>
-      </w:r>
-      <w:r>
-        <w:rPr>
-          <w:lang w:val="en-GB"/>
-        </w:rPr>
-        <w:t xml:space="preserve"> XY] will direct the data management process overall, with the research assistant</w:t>
-      </w:r>
-      <w:r>
-        <w:rPr>
-          <w:lang w:val="en-GB"/>
-        </w:rPr>
-        <w:t>s</w:t>
-      </w:r>
-      <w:r>
-        <w:rPr>
-          <w:lang w:val="en-GB"/>
-        </w:rPr>
-        <w:t xml:space="preserve"> responsible for ensuring metadata production, day-to-day cross-checks, back-up and other quality control activities are maintained. The lead country researchers will be responsible for routine supervision of the dataset development. </w:t>
-      </w:r>
+        <w:pStyle w:val="Heading3"/>
+      </w:pPr>
+      <w:bookmarkStart w:id="29" w:name="_Toc66691680"/>
+      <w:r>
+        <w:t>6a</w:t>
+      </w:r>
+      <w:r>
+        <w:tab/>
+        <w:t>RDM-roles and responsibilities</w:t>
+      </w:r>
+      <w:bookmarkEnd w:id="29"/>
     </w:p>
     <w:p>
       <w:pPr>
+        <w:rPr>
+          <w:lang w:val="en-GB"/>
+        </w:rPr>
+      </w:pPr>
+      <w:r>
+        <w:rPr>
+          <w:lang w:val="en-GB"/>
+        </w:rPr>
+        <w:t xml:space="preserve">The [PI] </w:t>
+      </w:r>
+      <w:r>
+        <w:rPr>
+          <w:lang w:val="en-GB"/>
+        </w:rPr>
+        <w:t xml:space="preserve">/ </w:t>
+      </w:r>
+      <w:r>
+        <w:rPr>
+          <w:lang w:val="en-GB"/>
+        </w:rPr>
+        <w:t xml:space="preserve">[data </w:t>
+      </w:r>
+      <w:r>
+        <w:rPr>
+          <w:lang w:val="en-GB"/>
+        </w:rPr>
+        <w:t>officer</w:t>
+      </w:r>
+      <w:r>
+        <w:rPr>
+          <w:lang w:val="en-GB"/>
+        </w:rPr>
+        <w:t xml:space="preserve"> XY] will direct the data management process overall, with the research assistant</w:t>
+      </w:r>
+      <w:r>
+        <w:rPr>
+          <w:lang w:val="en-GB"/>
+        </w:rPr>
+        <w:t>s</w:t>
+      </w:r>
+      <w:r>
+        <w:rPr>
+          <w:lang w:val="en-GB"/>
+        </w:rPr>
+        <w:t xml:space="preserve"> responsible for ensuring metadata production, day-to-day cross-checks, back-up and other quality control activities are maintained. The lead country researchers will be responsible for routine supervision of the dataset development. </w:t>
+      </w:r>
+    </w:p>
+    <w:p>
+      <w:pPr>
         <w:pStyle w:val="Heading3"/>
       </w:pPr>
-      <w:bookmarkStart w:id="29" w:name="_Toc66691681"/>
+      <w:bookmarkStart w:id="30" w:name="_Toc66691681"/>
       <w:r>
         <w:t>6b</w:t>
       </w:r>
@@ -8089,7 +7959,7 @@
       <w:r>
         <w:t>sources</w:t>
       </w:r>
-      <w:bookmarkEnd w:id="29"/>
+      <w:bookmarkEnd w:id="30"/>
     </w:p>
     <w:p>
       <w:pPr>
@@ -8617,6 +8487,7 @@
                 <w:lang w:val="en-GB"/>
               </w:rPr>
             </w:pPr>
+            <w:proofErr w:type="spellStart"/>
             <w:r>
               <w:rPr>
                 <w:b/>
@@ -8624,28 +8495,9 @@
                 <w:szCs w:val="20"/>
                 <w:lang w:val="en-GB"/>
               </w:rPr>
-              <w:t>[</w:t>
-            </w:r>
-            <w:proofErr w:type="spellStart"/>
-            <w:r>
-              <w:rPr>
-                <w:b/>
-                <w:sz w:val="20"/>
-                <w:szCs w:val="20"/>
-                <w:lang w:val="en-GB"/>
-              </w:rPr>
-              <w:t>costcurrency</w:t>
+              <w:t>[costcurrency]</w:t>
             </w:r>
             <w:proofErr w:type="spellEnd"/>
-            <w:r>
-              <w:rPr>
-                <w:b/>
-                <w:sz w:val="20"/>
-                <w:szCs w:val="20"/>
-                <w:lang w:val="en-GB"/>
-              </w:rPr>
-              <w:t>]</w:t>
-            </w:r>
           </w:p>
         </w:tc>
         <w:tc>
@@ -8666,6 +8518,7 @@
                 <w:lang w:val="en-GB"/>
               </w:rPr>
             </w:pPr>
+            <w:proofErr w:type="spellStart"/>
             <w:r>
               <w:rPr>
                 <w:b/>
@@ -8673,28 +8526,9 @@
                 <w:szCs w:val="20"/>
                 <w:lang w:val="en-GB"/>
               </w:rPr>
-              <w:t>[</w:t>
-            </w:r>
-            <w:proofErr w:type="spellStart"/>
-            <w:r>
-              <w:rPr>
-                <w:b/>
-                <w:sz w:val="20"/>
-                <w:szCs w:val="20"/>
-                <w:lang w:val="en-GB"/>
-              </w:rPr>
-              <w:t>costtotal</w:t>
+              <w:t>[costtotal]</w:t>
             </w:r>
             <w:proofErr w:type="spellEnd"/>
-            <w:r>
-              <w:rPr>
-                <w:b/>
-                <w:sz w:val="20"/>
-                <w:szCs w:val="20"/>
-                <w:lang w:val="en-GB"/>
-              </w:rPr>
-              <w:t>]</w:t>
-            </w:r>
           </w:p>
         </w:tc>
       </w:tr>
@@ -8713,8 +8547,6 @@
           <w:lang w:val="en-GB"/>
         </w:rPr>
       </w:pPr>
-      <w:bookmarkStart w:id="30" w:name="_GoBack"/>
-      <w:bookmarkEnd w:id="30"/>
     </w:p>
     <w:sectPr>
       <w:footerReference w:type="even" r:id="rId17"/>
@@ -15025,7 +14857,7 @@
 </file>
 
 <file path=customXml/itemProps2.xml><?xml version="1.0" encoding="utf-8"?>
-<ds:datastoreItem xmlns:ds="http://schemas.openxmlformats.org/officeDocument/2006/customXml" ds:itemID="{BC394DCA-CC55-4916-92A9-99835E50EFDC}">
+<ds:datastoreItem xmlns:ds="http://schemas.openxmlformats.org/officeDocument/2006/customXml" ds:itemID="{1DC65EA3-E2A1-4EFF-99C5-FE9BEC13D8AB}">
   <ds:schemaRefs>
     <ds:schemaRef ds:uri="http://schemas.openxmlformats.org/officeDocument/2006/bibliography"/>
   </ds:schemaRefs>

</xml_diff>

<commit_message>
[bugfix] 1. update template to remove green paragraph markers 2. update title size handle to adapt new template issues #75214
</commit_message>
<xml_diff>
--- a/src/main/resources/template/template.docx
+++ b/src/main/resources/template/template.docx
@@ -76,7 +76,6 @@
         </w:rPr>
       </w:pPr>
       <w:bookmarkStart w:id="1" w:name="_Toc64363683"/>
-      <w:bookmarkStart w:id="2" w:name="_GoBack"/>
       <w:r>
         <w:rPr>
           <w:color w:val="006699"/>
@@ -98,8 +97,7 @@
           <w:szCs w:val="36"/>
         </w:rPr>
       </w:pPr>
-      <w:bookmarkStart w:id="3" w:name="_Toc64363684"/>
-      <w:bookmarkEnd w:id="2"/>
+      <w:bookmarkStart w:id="2" w:name="_Toc64363684"/>
       <w:r>
         <w:rPr>
           <w:color w:val="006699"/>
@@ -108,7 +106,7 @@
         </w:rPr>
         <w:t>[acronym]</w:t>
       </w:r>
-      <w:bookmarkEnd w:id="3"/>
+      <w:bookmarkEnd w:id="2"/>
     </w:p>
     <w:p>
       <w:pPr>
@@ -1765,7 +1763,7 @@
                 <w:lang w:val="en-GB"/>
               </w:rPr>
             </w:pPr>
-            <w:bookmarkStart w:id="4" w:name="_Hlk66691546"/>
+            <w:bookmarkStart w:id="3" w:name="_Hlk66691546"/>
             <w:r>
               <w:rPr>
                 <w:bCs/>
@@ -1796,7 +1794,7 @@
           </w:p>
         </w:tc>
       </w:tr>
-      <w:bookmarkEnd w:id="4"/>
+      <w:bookmarkEnd w:id="3"/>
     </w:tbl>
     <w:p>
       <w:pPr>
@@ -3686,18 +3684,18 @@
           <w:numId w:val="0"/>
         </w:numPr>
       </w:pPr>
-      <w:bookmarkStart w:id="5" w:name="_Toc66691660"/>
+      <w:bookmarkStart w:id="4" w:name="_Toc66691660"/>
       <w:r>
         <w:lastRenderedPageBreak/>
         <w:t>Introduction</w:t>
       </w:r>
-      <w:bookmarkEnd w:id="5"/>
+      <w:bookmarkEnd w:id="4"/>
     </w:p>
     <w:p>
       <w:pPr>
         <w:pStyle w:val="Heading3"/>
       </w:pPr>
-      <w:bookmarkStart w:id="6" w:name="_Toc66691661"/>
+      <w:bookmarkStart w:id="5" w:name="_Toc66691661"/>
       <w:r>
         <w:t>Science Europe practical guide</w:t>
       </w:r>
@@ -3713,7 +3711,7 @@
       <w:r>
         <w:t>data</w:t>
       </w:r>
-      <w:bookmarkEnd w:id="6"/>
+      <w:bookmarkEnd w:id="5"/>
     </w:p>
     <w:p>
       <w:pPr>
@@ -4008,11 +4006,11 @@
       <w:pPr>
         <w:pStyle w:val="Heading3"/>
       </w:pPr>
-      <w:bookmarkStart w:id="7" w:name="_Toc66691662"/>
+      <w:bookmarkStart w:id="6" w:name="_Toc66691662"/>
       <w:r>
         <w:t>Relevant Policies and Guidelines</w:t>
       </w:r>
-      <w:bookmarkEnd w:id="7"/>
+      <w:bookmarkEnd w:id="6"/>
     </w:p>
     <w:p>
       <w:pPr>
@@ -4221,57 +4219,57 @@
           <w:numId w:val="33"/>
         </w:numPr>
       </w:pPr>
-      <w:bookmarkStart w:id="8" w:name="_Toc66691663"/>
+      <w:bookmarkStart w:id="7" w:name="_Toc66691663"/>
       <w:r>
         <w:lastRenderedPageBreak/>
         <w:t>Data description</w:t>
+      </w:r>
+      <w:bookmarkEnd w:id="7"/>
+    </w:p>
+    <w:p>
+      <w:pPr>
+        <w:pStyle w:val="Heading3"/>
+      </w:pPr>
+      <w:bookmarkStart w:id="8" w:name="_Toc66691664"/>
+      <w:r>
+        <w:t>1a</w:t>
+      </w:r>
+      <w:r>
+        <w:tab/>
+      </w:r>
+      <w:r>
+        <w:t>List</w:t>
+      </w:r>
+      <w:r>
+        <w:t>s</w:t>
+      </w:r>
+      <w:r>
+        <w:t xml:space="preserve"> of </w:t>
+      </w:r>
+      <w:r>
+        <w:t>d</w:t>
+      </w:r>
+      <w:r>
+        <w:t>ata</w:t>
+      </w:r>
+      <w:r>
+        <w:t xml:space="preserve"> sets that will be </w:t>
+      </w:r>
+      <w:r>
+        <w:t>reused</w:t>
+      </w:r>
+      <w:r>
+        <w:t xml:space="preserve"> or produced</w:t>
       </w:r>
       <w:bookmarkEnd w:id="8"/>
     </w:p>
     <w:p>
       <w:pPr>
-        <w:pStyle w:val="Heading3"/>
-      </w:pPr>
-      <w:bookmarkStart w:id="9" w:name="_Toc66691664"/>
-      <w:r>
-        <w:t>1a</w:t>
-      </w:r>
-      <w:r>
-        <w:tab/>
-      </w:r>
-      <w:r>
-        <w:t>List</w:t>
-      </w:r>
-      <w:r>
-        <w:t>s</w:t>
-      </w:r>
-      <w:r>
-        <w:t xml:space="preserve"> of </w:t>
-      </w:r>
-      <w:r>
-        <w:t>d</w:t>
-      </w:r>
-      <w:r>
-        <w:t>ata</w:t>
-      </w:r>
-      <w:r>
-        <w:t xml:space="preserve"> sets that will be </w:t>
-      </w:r>
-      <w:r>
-        <w:t>reused</w:t>
-      </w:r>
-      <w:r>
-        <w:t xml:space="preserve"> or produced</w:t>
-      </w:r>
-      <w:bookmarkEnd w:id="9"/>
-    </w:p>
-    <w:p>
-      <w:pPr>
         <w:rPr>
           <w:lang w:val="en-GB"/>
         </w:rPr>
       </w:pPr>
-      <w:bookmarkStart w:id="10" w:name="_Hlk65667802"/>
+      <w:bookmarkStart w:id="9" w:name="_Hlk65667802"/>
       <w:r>
         <w:rPr>
           <w:lang w:val="en-GB"/>
@@ -4332,7 +4330,7 @@
                 <w:lang w:val="en-GB"/>
               </w:rPr>
             </w:pPr>
-            <w:bookmarkStart w:id="11" w:name="_Hlk66278334"/>
+            <w:bookmarkStart w:id="10" w:name="_Hlk66278334"/>
             <w:r>
               <w:rPr>
                 <w:color w:val="006AAB"/>
@@ -4806,8 +4804,8 @@
         </w:tc>
       </w:tr>
     </w:tbl>
+    <w:bookmarkEnd w:id="9"/>
     <w:bookmarkEnd w:id="10"/>
-    <w:bookmarkEnd w:id="11"/>
     <w:p>
       <w:pPr>
         <w:rPr>
@@ -5440,7 +5438,7 @@
       <w:pPr>
         <w:pStyle w:val="Heading3"/>
       </w:pPr>
-      <w:bookmarkStart w:id="12" w:name="_Toc66691665"/>
+      <w:bookmarkStart w:id="11" w:name="_Toc66691665"/>
       <w:r>
         <w:t>1</w:t>
       </w:r>
@@ -5452,101 +5450,117 @@
       </w:r>
       <w:r>
         <w:t>Data generation and reuse</w:t>
+      </w:r>
+      <w:bookmarkEnd w:id="11"/>
+    </w:p>
+    <w:p>
+      <w:pPr>
+        <w:pStyle w:val="Heading4"/>
+      </w:pPr>
+      <w:r>
+        <w:t>Data</w:t>
+      </w:r>
+      <w:r>
+        <w:t xml:space="preserve"> </w:t>
+      </w:r>
+      <w:r>
+        <w:t>generation</w:t>
+      </w:r>
+    </w:p>
+    <w:p>
+      <w:pPr>
+        <w:rPr>
+          <w:lang w:val="en-GB"/>
+        </w:rPr>
+      </w:pPr>
+      <w:proofErr w:type="spellStart"/>
+      <w:r>
+        <w:rPr>
+          <w:lang w:val="en-GB"/>
+        </w:rPr>
+        <w:t>[datageneration]</w:t>
+      </w:r>
+      <w:proofErr w:type="spellEnd"/>
+    </w:p>
+    <w:p>
+      <w:pPr>
+        <w:pStyle w:val="Heading4"/>
+      </w:pPr>
+      <w:r>
+        <w:t>Data reuse</w:t>
+      </w:r>
+    </w:p>
+    <w:p>
+      <w:pPr>
+        <w:rPr>
+          <w:lang w:val="en-GB"/>
+        </w:rPr>
+      </w:pPr>
+      <w:r>
+        <w:rPr>
+          <w:lang w:val="en-GB"/>
+        </w:rPr>
+        <w:t>No information yet for data reuse</w:t>
+      </w:r>
+      <w:r>
+        <w:rPr>
+          <w:lang w:val="en-GB"/>
+        </w:rPr>
+        <w:t>.</w:t>
+      </w:r>
+    </w:p>
+    <w:p>
+      <w:pPr>
+        <w:rPr>
+          <w:lang w:val="en-GB" w:eastAsia="x-none"/>
+        </w:rPr>
+      </w:pPr>
+    </w:p>
+    <w:p>
+      <w:pPr>
+        <w:pStyle w:val="Heading1"/>
+      </w:pPr>
+      <w:bookmarkStart w:id="12" w:name="_Toc66691666"/>
+      <w:r>
+        <w:t>Documentation and data quality</w:t>
       </w:r>
       <w:bookmarkEnd w:id="12"/>
     </w:p>
     <w:p>
       <w:pPr>
-        <w:pStyle w:val="Heading4"/>
-      </w:pPr>
-      <w:r>
-        <w:t>Data</w:t>
-      </w:r>
-      <w:r>
-        <w:t xml:space="preserve"> </w:t>
-      </w:r>
-      <w:r>
-        <w:t>generation</w:t>
-      </w:r>
-    </w:p>
-    <w:p>
-      <w:pPr>
-        <w:rPr>
-          <w:lang w:val="en-GB"/>
-        </w:rPr>
-      </w:pPr>
-      <w:proofErr w:type="spellStart"/>
-      <w:r>
-        <w:rPr>
-          <w:lang w:val="en-GB"/>
-        </w:rPr>
-        <w:t>[datageneration]</w:t>
-      </w:r>
-      <w:proofErr w:type="spellEnd"/>
-    </w:p>
-    <w:p>
-      <w:pPr>
-        <w:pStyle w:val="Heading4"/>
-      </w:pPr>
-      <w:r>
-        <w:t>Data reuse</w:t>
-      </w:r>
-    </w:p>
-    <w:p>
-      <w:pPr>
-        <w:rPr>
-          <w:lang w:val="en-GB"/>
-        </w:rPr>
-      </w:pPr>
-      <w:r>
-        <w:rPr>
-          <w:lang w:val="en-GB"/>
-        </w:rPr>
-        <w:t>No information yet for data reuse</w:t>
-      </w:r>
-      <w:r>
-        <w:rPr>
-          <w:lang w:val="en-GB"/>
-        </w:rPr>
-        <w:t>.</w:t>
-      </w:r>
-    </w:p>
-    <w:p>
-      <w:pPr>
-        <w:rPr>
-          <w:lang w:val="en-GB" w:eastAsia="x-none"/>
-        </w:rPr>
-      </w:pPr>
-    </w:p>
-    <w:p>
-      <w:pPr>
-        <w:pStyle w:val="Heading1"/>
-      </w:pPr>
-      <w:bookmarkStart w:id="13" w:name="_Toc66691666"/>
-      <w:r>
-        <w:t>Documentation and data quality</w:t>
+        <w:pStyle w:val="Heading3"/>
+      </w:pPr>
+      <w:bookmarkStart w:id="13" w:name="_Toc66691667"/>
+      <w:bookmarkStart w:id="14" w:name="_Hlk39737467"/>
+      <w:r>
+        <w:t>2a</w:t>
+      </w:r>
+      <w:r>
+        <w:tab/>
+      </w:r>
+      <w:r>
+        <w:t>Data organisation, m</w:t>
+      </w:r>
+      <w:r>
+        <w:t>etadata and documentation</w:t>
       </w:r>
       <w:bookmarkEnd w:id="13"/>
     </w:p>
     <w:p>
       <w:pPr>
-        <w:pStyle w:val="Heading3"/>
-      </w:pPr>
-      <w:bookmarkStart w:id="14" w:name="_Toc66691667"/>
-      <w:bookmarkStart w:id="15" w:name="_Hlk39737467"/>
-      <w:r>
-        <w:t>2a</w:t>
-      </w:r>
-      <w:r>
-        <w:tab/>
-      </w:r>
-      <w:r>
-        <w:t>Data organisation, m</w:t>
-      </w:r>
-      <w:r>
-        <w:t>etadata and documentation</w:t>
-      </w:r>
+        <w:jc w:val="left"/>
+        <w:rPr>
+          <w:lang w:val="en-GB" w:eastAsia="x-none"/>
+        </w:rPr>
+      </w:pPr>
+      <w:bookmarkStart w:id="15" w:name="_Toc66691668"/>
       <w:bookmarkEnd w:id="14"/>
+      <w:r>
+        <w:rPr>
+          <w:lang w:val="en-GB" w:eastAsia="x-none"/>
+        </w:rPr>
+        <w:t>[dataorganisation]</w:t>
+      </w:r>
     </w:p>
     <w:p>
       <w:pPr>
@@ -5555,13 +5569,11 @@
           <w:lang w:val="en-GB" w:eastAsia="x-none"/>
         </w:rPr>
       </w:pPr>
-      <w:bookmarkStart w:id="16" w:name="_Toc66691668"/>
-      <w:bookmarkEnd w:id="15"/>
       <w:r>
         <w:rPr>
           <w:lang w:val="en-GB" w:eastAsia="x-none"/>
         </w:rPr>
-        <w:t>[dataorganisation]</w:t>
+        <w:t>[metadata]</w:t>
       </w:r>
     </w:p>
     <w:p>
@@ -5575,7 +5587,7 @@
         <w:rPr>
           <w:lang w:val="en-GB" w:eastAsia="x-none"/>
         </w:rPr>
-        <w:t>[metadata]</w:t>
+        <w:t>Additionally, we will provide common metadata such as title, description or keywords when publishing data in open access repositories. In such a case, we will follow the default template provided by the repository, such as Data Cite Metadata or Dublin Core.</w:t>
       </w:r>
     </w:p>
     <w:p>
@@ -5589,200 +5601,185 @@
         <w:rPr>
           <w:lang w:val="en-GB" w:eastAsia="x-none"/>
         </w:rPr>
-        <w:t>Additionally, we will provide common metadata such as title, description or keywords when publishing data in open access repositories. In such a case, we will follow the default template provided by the repository, such as Data Cite Metadata or Dublin Core.</w:t>
+        <w:t>A far as possible, we will use controlled vocabularies for our data to allow inter-disciplinary interoperability and machine-actionability</w:t>
+      </w:r>
+      <w:r>
+        <w:rPr>
+          <w:lang w:val="en-GB" w:eastAsia="x-none"/>
+        </w:rPr>
+        <w:t>.</w:t>
       </w:r>
     </w:p>
     <w:p>
       <w:pPr>
-        <w:jc w:val="left"/>
-        <w:rPr>
-          <w:lang w:val="en-GB" w:eastAsia="x-none"/>
-        </w:rPr>
-      </w:pPr>
-      <w:r>
-        <w:rPr>
-          <w:lang w:val="en-GB" w:eastAsia="x-none"/>
-        </w:rPr>
-        <w:t>A far as possible, we will use controlled vocabularies for our data to allow inter-disciplinary interoperability and machine-actionability</w:t>
-      </w:r>
-      <w:r>
-        <w:rPr>
-          <w:lang w:val="en-GB" w:eastAsia="x-none"/>
-        </w:rPr>
-        <w:t>.</w:t>
-      </w:r>
+        <w:pStyle w:val="Heading3"/>
+      </w:pPr>
+      <w:r>
+        <w:t>2</w:t>
+      </w:r>
+      <w:r>
+        <w:t>b</w:t>
+      </w:r>
+      <w:r>
+        <w:tab/>
+      </w:r>
+      <w:r>
+        <w:t xml:space="preserve">Data </w:t>
+      </w:r>
+      <w:r>
+        <w:t>quality control</w:t>
+      </w:r>
+      <w:bookmarkEnd w:id="15"/>
     </w:p>
     <w:p>
       <w:pPr>
-        <w:pStyle w:val="Heading3"/>
-      </w:pPr>
-      <w:r>
-        <w:t>2</w:t>
-      </w:r>
-      <w:r>
-        <w:t>b</w:t>
-      </w:r>
-      <w:r>
-        <w:tab/>
-      </w:r>
-      <w:r>
-        <w:t xml:space="preserve">Data </w:t>
-      </w:r>
-      <w:r>
-        <w:t>quality control</w:t>
+        <w:ind w:right="243"/>
+        <w:jc w:val="left"/>
+        <w:rPr>
+          <w:lang w:val="en-GB"/>
+        </w:rPr>
+      </w:pPr>
+      <w:r>
+        <w:rPr>
+          <w:lang w:val="en-GB"/>
+        </w:rPr>
+        <w:t xml:space="preserve">Data quality checks will be done, e.g. checks of consistency of labels, logical errors in the data, data curation, and version control. </w:t>
+      </w:r>
+    </w:p>
+    <w:p>
+      <w:pPr>
+        <w:pStyle w:val="Heading1"/>
+      </w:pPr>
+      <w:bookmarkStart w:id="16" w:name="_Toc66691669"/>
+      <w:r>
+        <w:lastRenderedPageBreak/>
+        <w:t>Storage and backup during research process</w:t>
       </w:r>
       <w:bookmarkEnd w:id="16"/>
     </w:p>
     <w:p>
       <w:pPr>
-        <w:ind w:right="243"/>
-        <w:jc w:val="left"/>
-        <w:rPr>
-          <w:lang w:val="en-GB"/>
-        </w:rPr>
-      </w:pPr>
-      <w:r>
-        <w:rPr>
-          <w:lang w:val="en-GB"/>
-        </w:rPr>
-        <w:t xml:space="preserve">Data quality checks will be done, e.g. checks of consistency of labels, logical errors in the data, data curation, and version control. </w:t>
-      </w:r>
-    </w:p>
-    <w:p>
-      <w:pPr>
-        <w:pStyle w:val="Heading1"/>
-      </w:pPr>
-      <w:bookmarkStart w:id="17" w:name="_Toc66691669"/>
-      <w:r>
-        <w:lastRenderedPageBreak/>
-        <w:t>Storage and backup during research process</w:t>
+        <w:pStyle w:val="Heading3"/>
+      </w:pPr>
+      <w:bookmarkStart w:id="17" w:name="_Toc66691670"/>
+      <w:bookmarkStart w:id="18" w:name="_Hlk40268397"/>
+      <w:r>
+        <w:t>3a</w:t>
+      </w:r>
+      <w:r>
+        <w:tab/>
+      </w:r>
+      <w:r>
+        <w:t>Storage and backup</w:t>
+      </w:r>
+      <w:r>
+        <w:t xml:space="preserve"> </w:t>
+      </w:r>
+      <w:r>
+        <w:t>facilities</w:t>
       </w:r>
       <w:bookmarkEnd w:id="17"/>
     </w:p>
     <w:p>
       <w:pPr>
-        <w:pStyle w:val="Heading3"/>
-      </w:pPr>
-      <w:bookmarkStart w:id="18" w:name="_Toc66691670"/>
-      <w:bookmarkStart w:id="19" w:name="_Hlk40268397"/>
-      <w:r>
-        <w:t>3a</w:t>
-      </w:r>
-      <w:r>
-        <w:tab/>
-      </w:r>
-      <w:r>
-        <w:t>Storage and backup</w:t>
-      </w:r>
-      <w:r>
+        <w:jc w:val="left"/>
+        <w:rPr>
+          <w:lang w:val="en-GB"/>
+        </w:rPr>
+      </w:pPr>
+      <w:r>
+        <w:rPr>
+          <w:lang w:val="en-GB"/>
+        </w:rPr>
+        <w:t>F</w:t>
+      </w:r>
+      <w:r>
+        <w:rPr>
+          <w:lang w:val="en-GB"/>
+        </w:rPr>
+        <w:t>or the duration of the project</w:t>
+      </w:r>
+      <w:r>
+        <w:rPr>
+          <w:lang w:val="en-GB"/>
+        </w:rPr>
+        <w:t>,</w:t>
+      </w:r>
+      <w:r>
+        <w:rPr>
+          <w:lang w:val="en-GB"/>
+        </w:rPr>
         <w:t xml:space="preserve"> </w:t>
       </w:r>
       <w:r>
-        <w:t>facilities</w:t>
-      </w:r>
-      <w:bookmarkEnd w:id="18"/>
+        <w:rPr>
+          <w:lang w:val="en-GB"/>
+        </w:rPr>
+        <w:t>s</w:t>
+      </w:r>
+      <w:r>
+        <w:rPr>
+          <w:lang w:val="en-GB"/>
+        </w:rPr>
+        <w:t>torage and backup</w:t>
+      </w:r>
+      <w:r>
+        <w:rPr>
+          <w:lang w:val="en-GB"/>
+        </w:rPr>
+        <w:t xml:space="preserve"> of data </w:t>
+      </w:r>
+      <w:r>
+        <w:rPr>
+          <w:lang w:val="en-GB"/>
+        </w:rPr>
+        <w:t>will be ensured by the project manager in cooperation with the responsible representative of TU.it.</w:t>
+      </w:r>
+      <w:r>
+        <w:rPr>
+          <w:lang w:val="en-GB"/>
+        </w:rPr>
+        <w:t xml:space="preserve"> The infrastructure of TU Wien will be used for this purpose.</w:t>
+      </w:r>
     </w:p>
     <w:p>
       <w:pPr>
-        <w:jc w:val="left"/>
         <w:rPr>
           <w:lang w:val="en-GB"/>
         </w:rPr>
       </w:pPr>
+      <w:bookmarkStart w:id="19" w:name="_Toc66691671"/>
       <w:r>
         <w:rPr>
           <w:lang w:val="en-GB"/>
         </w:rPr>
-        <w:t>F</w:t>
-      </w:r>
-      <w:r>
-        <w:rPr>
-          <w:lang w:val="en-GB"/>
-        </w:rPr>
-        <w:t>or the duration of the project</w:t>
-      </w:r>
-      <w:r>
-        <w:rPr>
-          <w:lang w:val="en-GB"/>
-        </w:rPr>
-        <w:t>,</w:t>
-      </w:r>
-      <w:r>
-        <w:rPr>
-          <w:lang w:val="en-GB"/>
-        </w:rPr>
-        <w:t xml:space="preserve"> </w:t>
-      </w:r>
-      <w:r>
-        <w:rPr>
-          <w:lang w:val="en-GB"/>
-        </w:rPr>
-        <w:t>s</w:t>
-      </w:r>
-      <w:r>
-        <w:rPr>
-          <w:lang w:val="en-GB"/>
-        </w:rPr>
-        <w:t>torage and backup</w:t>
-      </w:r>
-      <w:r>
-        <w:rPr>
-          <w:lang w:val="en-GB"/>
-        </w:rPr>
-        <w:t xml:space="preserve"> of data </w:t>
-      </w:r>
-      <w:r>
-        <w:rPr>
-          <w:lang w:val="en-GB"/>
-        </w:rPr>
-        <w:t>will be ensured by the project manager in cooperation with the responsible representative of TU.it.</w:t>
-      </w:r>
-      <w:r>
-        <w:rPr>
-          <w:lang w:val="en-GB"/>
-        </w:rPr>
-        <w:t xml:space="preserve"> The infrastructure of TU Wien will be used for this purpose.</w:t>
+        <w:t>[storage]</w:t>
       </w:r>
     </w:p>
     <w:p>
       <w:pPr>
-        <w:rPr>
-          <w:lang w:val="en-GB"/>
-        </w:rPr>
-      </w:pPr>
-      <w:bookmarkStart w:id="20" w:name="_Toc66691671"/>
-      <w:r>
-        <w:rPr>
-          <w:lang w:val="en-GB"/>
-        </w:rPr>
-        <w:t>[storage]</w:t>
-      </w:r>
+        <w:pStyle w:val="Heading3"/>
+      </w:pPr>
+      <w:r>
+        <w:t>3</w:t>
+      </w:r>
+      <w:r>
+        <w:t>b</w:t>
+      </w:r>
+      <w:r>
+        <w:tab/>
+      </w:r>
+      <w:r>
+        <w:t>D</w:t>
+      </w:r>
+      <w:r>
+        <w:t>ata security and protection of sensitive data</w:t>
+      </w:r>
+      <w:bookmarkEnd w:id="19"/>
     </w:p>
     <w:p>
       <w:pPr>
-        <w:pStyle w:val="Heading3"/>
-      </w:pPr>
-      <w:r>
-        <w:t>3</w:t>
-      </w:r>
-      <w:r>
-        <w:t>b</w:t>
-      </w:r>
-      <w:r>
-        <w:tab/>
-      </w:r>
-      <w:r>
-        <w:t>D</w:t>
-      </w:r>
-      <w:r>
-        <w:t>ata security and protection of sensitive data</w:t>
-      </w:r>
-      <w:bookmarkEnd w:id="20"/>
-    </w:p>
-    <w:p>
-      <w:pPr>
-        <w:rPr>
-          <w:color w:val="92D050"/>
+        <w:rPr>
           <w:lang w:val="en-GB"/>
         </w:rPr>
       </w:pPr>
@@ -5792,13 +5789,15 @@
         </w:rPr>
         <w:t xml:space="preserve">We pay strict attention to compliance with the relevant institutional and national data protection policies listed in the introduction of this </w:t>
       </w:r>
+      <w:proofErr w:type="gramStart"/>
       <w:r>
         <w:rPr>
           <w:lang w:val="en-GB"/>
         </w:rPr>
-        <w:t>document. </w:t>
+        <w:t>document.</w:t>
       </w:r>
       <w:proofErr w:type="spellStart"/>
+      <w:proofErr w:type="gramEnd"/>
       <w:r>
         <w:rPr>
           <w:lang w:val="en-GB"/>
@@ -6242,29 +6241,61 @@
       <w:pPr>
         <w:pStyle w:val="Heading1"/>
       </w:pPr>
-      <w:bookmarkStart w:id="21" w:name="_Toc66691672"/>
-      <w:bookmarkEnd w:id="19"/>
+      <w:bookmarkStart w:id="20" w:name="_Toc66691672"/>
+      <w:bookmarkEnd w:id="18"/>
       <w:r>
         <w:t xml:space="preserve">Legal </w:t>
       </w:r>
       <w:r>
         <w:t>and ethical requirements</w:t>
+      </w:r>
+      <w:bookmarkEnd w:id="20"/>
+    </w:p>
+    <w:p>
+      <w:pPr>
+        <w:pStyle w:val="Heading3"/>
+      </w:pPr>
+      <w:bookmarkStart w:id="21" w:name="_Toc66691673"/>
+      <w:r>
+        <w:t>4a</w:t>
+      </w:r>
+      <w:r>
+        <w:tab/>
+      </w:r>
+      <w:r>
+        <w:t>Personal data</w:t>
       </w:r>
       <w:bookmarkEnd w:id="21"/>
     </w:p>
     <w:p>
       <w:pPr>
+        <w:rPr>
+          <w:lang w:val="en-GB"/>
+        </w:rPr>
+      </w:pPr>
+      <w:proofErr w:type="spellStart"/>
+      <w:r>
+        <w:rPr>
+          <w:lang w:val="en-GB"/>
+        </w:rPr>
+        <w:t>[personaldata]</w:t>
+      </w:r>
+      <w:proofErr w:type="spellEnd"/>
+    </w:p>
+    <w:p>
+      <w:pPr>
         <w:pStyle w:val="Heading3"/>
       </w:pPr>
-      <w:bookmarkStart w:id="22" w:name="_Toc66691673"/>
-      <w:r>
-        <w:t>4a</w:t>
+      <w:bookmarkStart w:id="22" w:name="_Toc66691674"/>
+      <w:r>
+        <w:t>4b</w:t>
       </w:r>
       <w:r>
         <w:tab/>
-      </w:r>
-      <w:r>
-        <w:t>Personal data</w:t>
+        <w:t>I</w:t>
+      </w:r>
+      <w:r>
+        <w:t>ntellectual property rights and ownership</w:t>
       </w:r>
       <w:bookmarkEnd w:id="22"/>
     </w:p>
@@ -6279,7 +6310,7 @@
         <w:rPr>
           <w:lang w:val="en-GB"/>
         </w:rPr>
-        <w:t>[personaldata]</w:t>
+        <w:t>[legalrestriction]</w:t>
       </w:r>
       <w:proofErr w:type="spellEnd"/>
     </w:p>
@@ -6287,16 +6318,13 @@
       <w:pPr>
         <w:pStyle w:val="Heading3"/>
       </w:pPr>
-      <w:bookmarkStart w:id="23" w:name="_Toc66691674"/>
-      <w:r>
-        <w:t>4b</w:t>
+      <w:bookmarkStart w:id="23" w:name="_Toc66691675"/>
+      <w:r>
+        <w:t>4c</w:t>
       </w:r>
       <w:r>
         <w:tab/>
-        <w:t>I</w:t>
-      </w:r>
-      <w:r>
-        <w:t>ntellectual property rights and ownership</w:t>
+        <w:t>Ethical issues</w:t>
       </w:r>
       <w:bookmarkEnd w:id="23"/>
     </w:p>
@@ -6311,68 +6339,39 @@
         <w:rPr>
           <w:lang w:val="en-GB"/>
         </w:rPr>
-        <w:t>[legalrestriction]</w:t>
+        <w:t>[ethicalissues]</w:t>
       </w:r>
       <w:proofErr w:type="spellEnd"/>
     </w:p>
     <w:p>
       <w:pPr>
-        <w:pStyle w:val="Heading3"/>
-      </w:pPr>
-      <w:bookmarkStart w:id="24" w:name="_Toc66691675"/>
-      <w:r>
-        <w:t>4c</w:t>
-      </w:r>
-      <w:r>
-        <w:tab/>
-        <w:t>Ethical issues</w:t>
+        <w:rPr>
+          <w:lang w:val="en-GB"/>
+        </w:rPr>
+      </w:pPr>
+    </w:p>
+    <w:p>
+      <w:pPr>
+        <w:pStyle w:val="Heading1"/>
+      </w:pPr>
+      <w:bookmarkStart w:id="24" w:name="_Toc66691676"/>
+      <w:r>
+        <w:t>Data sharing and long-term preservation</w:t>
       </w:r>
       <w:bookmarkEnd w:id="24"/>
     </w:p>
     <w:p>
       <w:pPr>
-        <w:rPr>
-          <w:lang w:val="en-GB"/>
-        </w:rPr>
-      </w:pPr>
-      <w:proofErr w:type="spellStart"/>
-      <w:r>
-        <w:rPr>
-          <w:lang w:val="en-GB"/>
-        </w:rPr>
-        <w:t>[ethicalissues]</w:t>
-      </w:r>
-      <w:proofErr w:type="spellEnd"/>
-    </w:p>
-    <w:p>
-      <w:pPr>
-        <w:rPr>
-          <w:lang w:val="en-GB"/>
-        </w:rPr>
-      </w:pPr>
-    </w:p>
-    <w:p>
-      <w:pPr>
-        <w:pStyle w:val="Heading1"/>
-      </w:pPr>
-      <w:bookmarkStart w:id="25" w:name="_Toc66691676"/>
-      <w:r>
-        <w:t>Data sharing and long-term preservation</w:t>
+        <w:pStyle w:val="Heading3"/>
+      </w:pPr>
+      <w:bookmarkStart w:id="25" w:name="_Toc66691677"/>
+      <w:r>
+        <w:t>5a</w:t>
+      </w:r>
+      <w:r>
+        <w:tab/>
       </w:r>
       <w:bookmarkEnd w:id="25"/>
-    </w:p>
-    <w:p>
-      <w:pPr>
-        <w:pStyle w:val="Heading3"/>
-      </w:pPr>
-      <w:bookmarkStart w:id="26" w:name="_Toc66691677"/>
-      <w:r>
-        <w:t>5a</w:t>
-      </w:r>
-      <w:r>
-        <w:tab/>
-      </w:r>
-      <w:bookmarkEnd w:id="26"/>
       <w:r>
         <w:t>Data publication and access conditions</w:t>
       </w:r>
@@ -7055,7 +7054,7 @@
       <w:pPr>
         <w:pStyle w:val="Heading3"/>
       </w:pPr>
-      <w:bookmarkStart w:id="27" w:name="_Toc66691678"/>
+      <w:bookmarkStart w:id="26" w:name="_Toc66691678"/>
       <w:r>
         <w:t>5b</w:t>
       </w:r>
@@ -7071,7 +7070,7 @@
       <w:r>
         <w:t>eusability</w:t>
       </w:r>
-      <w:bookmarkEnd w:id="27"/>
+      <w:bookmarkEnd w:id="26"/>
     </w:p>
     <w:tbl>
       <w:tblPr>
@@ -7869,83 +7868,83 @@
       <w:pPr>
         <w:pStyle w:val="Heading1"/>
       </w:pPr>
-      <w:bookmarkStart w:id="28" w:name="_Toc66691679"/>
+      <w:bookmarkStart w:id="27" w:name="_Toc66691679"/>
       <w:r>
         <w:t>RDM</w:t>
       </w:r>
       <w:r>
         <w:t xml:space="preserve"> responsibilities and resources</w:t>
+      </w:r>
+      <w:bookmarkEnd w:id="27"/>
+    </w:p>
+    <w:p>
+      <w:pPr>
+        <w:pStyle w:val="Heading3"/>
+      </w:pPr>
+      <w:bookmarkStart w:id="28" w:name="_Toc66691680"/>
+      <w:r>
+        <w:t>6a</w:t>
+      </w:r>
+      <w:r>
+        <w:tab/>
+        <w:t>RDM-roles and responsibilities</w:t>
       </w:r>
       <w:bookmarkEnd w:id="28"/>
     </w:p>
     <w:p>
       <w:pPr>
-        <w:pStyle w:val="Heading3"/>
-      </w:pPr>
-      <w:bookmarkStart w:id="29" w:name="_Toc66691680"/>
-      <w:r>
-        <w:t>6a</w:t>
-      </w:r>
-      <w:r>
-        <w:tab/>
-        <w:t>RDM-roles and responsibilities</w:t>
-      </w:r>
-      <w:bookmarkEnd w:id="29"/>
+        <w:rPr>
+          <w:lang w:val="en-GB"/>
+        </w:rPr>
+      </w:pPr>
+      <w:r>
+        <w:rPr>
+          <w:lang w:val="en-GB"/>
+        </w:rPr>
+        <w:t xml:space="preserve">The [PI] </w:t>
+      </w:r>
+      <w:r>
+        <w:rPr>
+          <w:lang w:val="en-GB"/>
+        </w:rPr>
+        <w:t xml:space="preserve">/ </w:t>
+      </w:r>
+      <w:r>
+        <w:rPr>
+          <w:lang w:val="en-GB"/>
+        </w:rPr>
+        <w:t xml:space="preserve">[data </w:t>
+      </w:r>
+      <w:r>
+        <w:rPr>
+          <w:lang w:val="en-GB"/>
+        </w:rPr>
+        <w:t>officer</w:t>
+      </w:r>
+      <w:r>
+        <w:rPr>
+          <w:lang w:val="en-GB"/>
+        </w:rPr>
+        <w:t xml:space="preserve"> XY] will direct the data management process overall, with the research assistant</w:t>
+      </w:r>
+      <w:r>
+        <w:rPr>
+          <w:lang w:val="en-GB"/>
+        </w:rPr>
+        <w:t>s</w:t>
+      </w:r>
+      <w:r>
+        <w:rPr>
+          <w:lang w:val="en-GB"/>
+        </w:rPr>
+        <w:t xml:space="preserve"> responsible for ensuring metadata production, day-to-day cross-checks, back-up and other quality control activities are maintained. The lead country researchers will be responsible for routine supervision of the dataset development. </w:t>
+      </w:r>
     </w:p>
     <w:p>
       <w:pPr>
-        <w:rPr>
-          <w:lang w:val="en-GB"/>
-        </w:rPr>
-      </w:pPr>
-      <w:r>
-        <w:rPr>
-          <w:lang w:val="en-GB"/>
-        </w:rPr>
-        <w:t xml:space="preserve">The [PI] </w:t>
-      </w:r>
-      <w:r>
-        <w:rPr>
-          <w:lang w:val="en-GB"/>
-        </w:rPr>
-        <w:t xml:space="preserve">/ </w:t>
-      </w:r>
-      <w:r>
-        <w:rPr>
-          <w:lang w:val="en-GB"/>
-        </w:rPr>
-        <w:t xml:space="preserve">[data </w:t>
-      </w:r>
-      <w:r>
-        <w:rPr>
-          <w:lang w:val="en-GB"/>
-        </w:rPr>
-        <w:t>officer</w:t>
-      </w:r>
-      <w:r>
-        <w:rPr>
-          <w:lang w:val="en-GB"/>
-        </w:rPr>
-        <w:t xml:space="preserve"> XY] will direct the data management process overall, with the research assistant</w:t>
-      </w:r>
-      <w:r>
-        <w:rPr>
-          <w:lang w:val="en-GB"/>
-        </w:rPr>
-        <w:t>s</w:t>
-      </w:r>
-      <w:r>
-        <w:rPr>
-          <w:lang w:val="en-GB"/>
-        </w:rPr>
-        <w:t xml:space="preserve"> responsible for ensuring metadata production, day-to-day cross-checks, back-up and other quality control activities are maintained. The lead country researchers will be responsible for routine supervision of the dataset development. </w:t>
-      </w:r>
-    </w:p>
-    <w:p>
-      <w:pPr>
         <w:pStyle w:val="Heading3"/>
       </w:pPr>
-      <w:bookmarkStart w:id="30" w:name="_Toc66691681"/>
+      <w:bookmarkStart w:id="29" w:name="_Toc66691681"/>
       <w:r>
         <w:t>6b</w:t>
       </w:r>
@@ -7959,7 +7958,7 @@
       <w:r>
         <w:t>sources</w:t>
       </w:r>
-      <w:bookmarkEnd w:id="30"/>
+      <w:bookmarkEnd w:id="29"/>
     </w:p>
     <w:p>
       <w:pPr>
@@ -8539,14 +8538,8 @@
           <w:lang w:val="en-GB"/>
         </w:rPr>
       </w:pPr>
-    </w:p>
-    <w:p>
-      <w:pPr>
-        <w:rPr>
-          <w:color w:val="92D050"/>
-          <w:lang w:val="en-GB"/>
-        </w:rPr>
-      </w:pPr>
+      <w:bookmarkStart w:id="30" w:name="_GoBack"/>
+      <w:bookmarkEnd w:id="30"/>
     </w:p>
     <w:sectPr>
       <w:footerReference w:type="even" r:id="rId17"/>
@@ -14857,7 +14850,7 @@
 </file>
 
 <file path=customXml/itemProps2.xml><?xml version="1.0" encoding="utf-8"?>
-<ds:datastoreItem xmlns:ds="http://schemas.openxmlformats.org/officeDocument/2006/customXml" ds:itemID="{1DC65EA3-E2A1-4EFF-99C5-FE9BEC13D8AB}">
+<ds:datastoreItem xmlns:ds="http://schemas.openxmlformats.org/officeDocument/2006/customXml" ds:itemID="{58CF4449-A512-497F-B4B8-A7C3FA8178D4}">
   <ds:schemaRefs>
     <ds:schemaRef ds:uri="http://schemas.openxmlformats.org/officeDocument/2006/bibliography"/>
   </ds:schemaRefs>

</xml_diff>

<commit_message>
Add auto-formatting template function when loading the template to avoid manual correction in xml level every time template document modified. #75752
</commit_message>
<xml_diff>
--- a/src/main/resources/template/template.docx
+++ b/src/main/resources/template/template.docx
@@ -114,14 +114,26 @@
           <w:lang w:val="en-GB"/>
         </w:rPr>
       </w:pPr>
+      <w:r>
+        <w:rPr>
+          <w:lang w:val="en-GB"/>
+        </w:rPr>
+        <w:t>[</w:t>
+      </w:r>
       <w:proofErr w:type="spellStart"/>
       <w:r>
         <w:rPr>
           <w:lang w:val="en-GB"/>
         </w:rPr>
-        <w:t>[coverspace]</w:t>
+        <w:t>coverspace</w:t>
       </w:r>
       <w:proofErr w:type="spellEnd"/>
+      <w:r>
+        <w:rPr>
+          <w:lang w:val="en-GB"/>
+        </w:rPr>
+        <w:t>]</w:t>
+      </w:r>
     </w:p>
     <w:tbl>
       <w:tblPr>
@@ -1063,6 +1075,14 @@
                 <w:lang w:val="en-GB"/>
               </w:rPr>
             </w:pPr>
+            <w:r>
+              <w:rPr>
+                <w:sz w:val="20"/>
+                <w:szCs w:val="20"/>
+                <w:lang w:val="en-GB"/>
+              </w:rPr>
+              <w:t>[</w:t>
+            </w:r>
             <w:proofErr w:type="spellStart"/>
             <w:r>
               <w:rPr>
@@ -1070,9 +1090,17 @@
                 <w:szCs w:val="20"/>
                 <w:lang w:val="en-GB"/>
               </w:rPr>
-              <w:t>[startdate]</w:t>
+              <w:t>startdate</w:t>
             </w:r>
             <w:proofErr w:type="spellEnd"/>
+            <w:r>
+              <w:rPr>
+                <w:sz w:val="20"/>
+                <w:szCs w:val="20"/>
+                <w:lang w:val="en-GB"/>
+              </w:rPr>
+              <w:t>]</w:t>
+            </w:r>
           </w:p>
         </w:tc>
       </w:tr>
@@ -1118,6 +1146,14 @@
                 <w:lang w:val="en-GB"/>
               </w:rPr>
             </w:pPr>
+            <w:r>
+              <w:rPr>
+                <w:sz w:val="20"/>
+                <w:szCs w:val="20"/>
+                <w:lang w:val="en-GB"/>
+              </w:rPr>
+              <w:t>[</w:t>
+            </w:r>
             <w:proofErr w:type="spellStart"/>
             <w:r>
               <w:rPr>
@@ -1125,9 +1161,17 @@
                 <w:szCs w:val="20"/>
                 <w:lang w:val="en-GB"/>
               </w:rPr>
-              <w:t>[enddate]</w:t>
+              <w:t>enddate</w:t>
             </w:r>
             <w:proofErr w:type="spellEnd"/>
+            <w:r>
+              <w:rPr>
+                <w:sz w:val="20"/>
+                <w:szCs w:val="20"/>
+                <w:lang w:val="en-GB"/>
+              </w:rPr>
+              <w:t>]</w:t>
+            </w:r>
           </w:p>
         </w:tc>
       </w:tr>
@@ -1237,6 +1281,14 @@
                 <w:lang w:val="en-GB"/>
               </w:rPr>
             </w:pPr>
+            <w:r>
+              <w:rPr>
+                <w:sz w:val="20"/>
+                <w:szCs w:val="20"/>
+                <w:lang w:val="en-GB"/>
+              </w:rPr>
+              <w:t>[</w:t>
+            </w:r>
             <w:proofErr w:type="spellStart"/>
             <w:r>
               <w:rPr>
@@ -1244,9 +1296,17 @@
                 <w:szCs w:val="20"/>
                 <w:lang w:val="en-GB"/>
               </w:rPr>
-              <w:t>[grantid]</w:t>
+              <w:t>grantid</w:t>
             </w:r>
             <w:proofErr w:type="spellEnd"/>
+            <w:r>
+              <w:rPr>
+                <w:sz w:val="20"/>
+                <w:szCs w:val="20"/>
+                <w:lang w:val="en-GB"/>
+              </w:rPr>
+              <w:t>]</w:t>
+            </w:r>
           </w:p>
         </w:tc>
       </w:tr>
@@ -5473,14 +5533,26 @@
           <w:lang w:val="en-GB"/>
         </w:rPr>
       </w:pPr>
+      <w:r>
+        <w:rPr>
+          <w:lang w:val="en-GB"/>
+        </w:rPr>
+        <w:t>[</w:t>
+      </w:r>
       <w:proofErr w:type="spellStart"/>
       <w:r>
         <w:rPr>
           <w:lang w:val="en-GB"/>
         </w:rPr>
-        <w:t>[datageneration]</w:t>
+        <w:t>datageneration</w:t>
       </w:r>
       <w:proofErr w:type="spellEnd"/>
+      <w:r>
+        <w:rPr>
+          <w:lang w:val="en-GB"/>
+        </w:rPr>
+        <w:t>]</w:t>
+      </w:r>
     </w:p>
     <w:p>
       <w:pPr>
@@ -5794,7 +5866,7 @@
         <w:rPr>
           <w:lang w:val="en-GB"/>
         </w:rPr>
-        <w:t>document.</w:t>
+        <w:t>document.[</w:t>
       </w:r>
       <w:proofErr w:type="spellStart"/>
       <w:proofErr w:type="gramEnd"/>
@@ -5802,9 +5874,15 @@
         <w:rPr>
           <w:lang w:val="en-GB"/>
         </w:rPr>
-        <w:t>[sensitivedata]</w:t>
+        <w:t>sensitivedata</w:t>
       </w:r>
       <w:proofErr w:type="spellEnd"/>
+      <w:r>
+        <w:rPr>
+          <w:lang w:val="en-GB"/>
+        </w:rPr>
+        <w:t>]</w:t>
+      </w:r>
     </w:p>
     <w:p>
       <w:pPr>
@@ -6273,14 +6351,26 @@
           <w:lang w:val="en-GB"/>
         </w:rPr>
       </w:pPr>
+      <w:r>
+        <w:rPr>
+          <w:lang w:val="en-GB"/>
+        </w:rPr>
+        <w:t>[</w:t>
+      </w:r>
       <w:proofErr w:type="spellStart"/>
       <w:r>
         <w:rPr>
           <w:lang w:val="en-GB"/>
         </w:rPr>
-        <w:t>[personaldata]</w:t>
+        <w:t>personaldata</w:t>
       </w:r>
       <w:proofErr w:type="spellEnd"/>
+      <w:r>
+        <w:rPr>
+          <w:lang w:val="en-GB"/>
+        </w:rPr>
+        <w:t>]</w:t>
+      </w:r>
     </w:p>
     <w:p>
       <w:pPr>
@@ -6305,14 +6395,26 @@
           <w:lang w:val="en-GB"/>
         </w:rPr>
       </w:pPr>
+      <w:r>
+        <w:rPr>
+          <w:lang w:val="en-GB"/>
+        </w:rPr>
+        <w:t>[</w:t>
+      </w:r>
       <w:proofErr w:type="spellStart"/>
       <w:r>
         <w:rPr>
           <w:lang w:val="en-GB"/>
         </w:rPr>
-        <w:t>[legalrestriction]</w:t>
+        <w:t>legalrestriction</w:t>
       </w:r>
       <w:proofErr w:type="spellEnd"/>
+      <w:r>
+        <w:rPr>
+          <w:lang w:val="en-GB"/>
+        </w:rPr>
+        <w:t>]</w:t>
+      </w:r>
     </w:p>
     <w:p>
       <w:pPr>
@@ -6334,14 +6436,26 @@
           <w:lang w:val="en-GB"/>
         </w:rPr>
       </w:pPr>
+      <w:r>
+        <w:rPr>
+          <w:lang w:val="en-GB"/>
+        </w:rPr>
+        <w:t>[</w:t>
+      </w:r>
       <w:proofErr w:type="spellStart"/>
       <w:r>
         <w:rPr>
           <w:lang w:val="en-GB"/>
         </w:rPr>
-        <w:t>[ethicalissues]</w:t>
+        <w:t>ethicalissues</w:t>
       </w:r>
       <w:proofErr w:type="spellEnd"/>
+      <w:r>
+        <w:rPr>
+          <w:lang w:val="en-GB"/>
+        </w:rPr>
+        <w:t>]</w:t>
+      </w:r>
     </w:p>
     <w:p>
       <w:pPr>
@@ -7356,6 +7470,14 @@
                 <w:lang w:val="en-GB"/>
               </w:rPr>
             </w:pPr>
+            <w:r>
+              <w:rPr>
+                <w:sz w:val="20"/>
+                <w:szCs w:val="20"/>
+                <w:lang w:val="en-GB"/>
+              </w:rPr>
+              <w:t>[</w:t>
+            </w:r>
             <w:proofErr w:type="spellStart"/>
             <w:r>
               <w:rPr>
@@ -7363,9 +7485,17 @@
                 <w:szCs w:val="20"/>
                 <w:lang w:val="en-GB"/>
               </w:rPr>
-              <w:t>[targetaudience]</w:t>
+              <w:t>targetaudience</w:t>
             </w:r>
             <w:proofErr w:type="spellEnd"/>
+            <w:r>
+              <w:rPr>
+                <w:sz w:val="20"/>
+                <w:szCs w:val="20"/>
+                <w:lang w:val="en-GB"/>
+              </w:rPr>
+              <w:t>]</w:t>
+            </w:r>
           </w:p>
         </w:tc>
       </w:tr>
@@ -7971,12 +8101,6 @@
           <w:lang w:val="en-GB"/>
         </w:rPr>
         <w:t>[costs]</w:t>
-      </w:r>
-      <w:r>
-        <w:rPr>
-          <w:lang w:val="en-GB"/>
-        </w:rPr>
-        <w:t xml:space="preserve"> </w:t>
       </w:r>
     </w:p>
     <w:tbl>
@@ -8486,6 +8610,15 @@
                 <w:lang w:val="en-GB"/>
               </w:rPr>
             </w:pPr>
+            <w:r>
+              <w:rPr>
+                <w:b/>
+                <w:sz w:val="20"/>
+                <w:szCs w:val="20"/>
+                <w:lang w:val="en-GB"/>
+              </w:rPr>
+              <w:t>[</w:t>
+            </w:r>
             <w:proofErr w:type="spellStart"/>
             <w:r>
               <w:rPr>
@@ -8494,9 +8627,18 @@
                 <w:szCs w:val="20"/>
                 <w:lang w:val="en-GB"/>
               </w:rPr>
-              <w:t>[costcurrency]</w:t>
+              <w:t>costcurrency</w:t>
             </w:r>
             <w:proofErr w:type="spellEnd"/>
+            <w:r>
+              <w:rPr>
+                <w:b/>
+                <w:sz w:val="20"/>
+                <w:szCs w:val="20"/>
+                <w:lang w:val="en-GB"/>
+              </w:rPr>
+              <w:t>]</w:t>
+            </w:r>
           </w:p>
         </w:tc>
         <w:tc>
@@ -8517,6 +8659,15 @@
                 <w:lang w:val="en-GB"/>
               </w:rPr>
             </w:pPr>
+            <w:r>
+              <w:rPr>
+                <w:b/>
+                <w:sz w:val="20"/>
+                <w:szCs w:val="20"/>
+                <w:lang w:val="en-GB"/>
+              </w:rPr>
+              <w:t>[</w:t>
+            </w:r>
             <w:proofErr w:type="spellStart"/>
             <w:r>
               <w:rPr>
@@ -8525,9 +8676,18 @@
                 <w:szCs w:val="20"/>
                 <w:lang w:val="en-GB"/>
               </w:rPr>
-              <w:t>[costtotal]</w:t>
+              <w:t>costtotal</w:t>
             </w:r>
             <w:proofErr w:type="spellEnd"/>
+            <w:r>
+              <w:rPr>
+                <w:b/>
+                <w:sz w:val="20"/>
+                <w:szCs w:val="20"/>
+                <w:lang w:val="en-GB"/>
+              </w:rPr>
+              <w:t>]</w:t>
+            </w:r>
           </w:p>
         </w:tc>
       </w:tr>
@@ -8538,13 +8698,14 @@
           <w:lang w:val="en-GB"/>
         </w:rPr>
       </w:pPr>
-      <w:bookmarkStart w:id="30" w:name="_GoBack"/>
-      <w:bookmarkEnd w:id="30"/>
     </w:p>
     <w:sectPr>
-      <w:footerReference w:type="even" r:id="rId17"/>
-      <w:footerReference w:type="default" r:id="rId18"/>
-      <w:headerReference w:type="first" r:id="rId19"/>
+      <w:headerReference w:type="even" r:id="rId17"/>
+      <w:headerReference w:type="default" r:id="rId18"/>
+      <w:footerReference w:type="even" r:id="rId19"/>
+      <w:footerReference w:type="default" r:id="rId20"/>
+      <w:headerReference w:type="first" r:id="rId21"/>
+      <w:footerReference w:type="first" r:id="rId22"/>
       <w:pgSz w:w="11906" w:h="16838"/>
       <w:pgMar w:top="1701" w:right="1418" w:bottom="1418" w:left="1418" w:header="709" w:footer="709" w:gutter="0"/>
       <w:pgNumType w:start="1"/>
@@ -8671,7 +8832,7 @@
       </w:rPr>
       <w:tab/>
     </w:r>
-    <w:bookmarkStart w:id="31" w:name="_Hlk64962226"/>
+    <w:bookmarkStart w:id="30" w:name="_Hlk64962226"/>
     <w:r>
       <w:rPr>
         <w:color w:val="999999"/>
@@ -8681,7 +8842,7 @@
       </w:rPr>
       <w:t>[acronym] DMP version 1.0</w:t>
     </w:r>
-    <w:bookmarkEnd w:id="31"/>
+    <w:bookmarkEnd w:id="30"/>
   </w:p>
 </w:ftr>
 </file>
@@ -8718,22 +8879,15 @@
     </w:r>
     <w:r>
       <w:rPr>
-        <w:color w:val="92D050"/>
-        <w:sz w:val="18"/>
-        <w:szCs w:val="18"/>
-        <w:lang w:val="en-GB"/>
-      </w:rPr>
-      <w:t xml:space="preserve"> </w:t>
-    </w:r>
-    <w:r>
-      <w:rPr>
         <w:color w:val="999999"/>
         <w:sz w:val="18"/>
         <w:szCs w:val="18"/>
         <w:lang w:val="en-GB"/>
       </w:rPr>
-      <w:t>DMP</w:t>
+      <w:t xml:space="preserve"> </w:t>
     </w:r>
+    <w:bookmarkStart w:id="31" w:name="_GoBack"/>
+    <w:bookmarkEnd w:id="31"/>
     <w:r>
       <w:rPr>
         <w:color w:val="999999"/>
@@ -8741,31 +8895,7 @@
         <w:szCs w:val="18"/>
         <w:lang w:val="en-GB"/>
       </w:rPr>
-      <w:t xml:space="preserve"> version 1.0</w:t>
-    </w:r>
-    <w:r>
-      <w:rPr>
-        <w:color w:val="999999"/>
-        <w:sz w:val="18"/>
-        <w:szCs w:val="18"/>
-      </w:rPr>
-      <w:tab/>
-    </w:r>
-    <w:r>
-      <w:rPr>
-        <w:color w:val="999999"/>
-        <w:sz w:val="18"/>
-        <w:szCs w:val="18"/>
-      </w:rPr>
-      <w:tab/>
-    </w:r>
-    <w:r>
-      <w:rPr>
-        <w:color w:val="999999"/>
-        <w:sz w:val="18"/>
-        <w:szCs w:val="18"/>
-      </w:rPr>
-      <w:fldChar w:fldCharType="begin"/>
+      <w:t>DMP</w:t>
     </w:r>
     <w:r>
       <w:rPr>
@@ -8774,6 +8904,39 @@
         <w:szCs w:val="18"/>
         <w:lang w:val="en-GB"/>
       </w:rPr>
+      <w:t xml:space="preserve"> version 1.0</w:t>
+    </w:r>
+    <w:r>
+      <w:rPr>
+        <w:color w:val="999999"/>
+        <w:sz w:val="18"/>
+        <w:szCs w:val="18"/>
+      </w:rPr>
+      <w:tab/>
+    </w:r>
+    <w:r>
+      <w:rPr>
+        <w:color w:val="999999"/>
+        <w:sz w:val="18"/>
+        <w:szCs w:val="18"/>
+      </w:rPr>
+      <w:tab/>
+    </w:r>
+    <w:r>
+      <w:rPr>
+        <w:color w:val="999999"/>
+        <w:sz w:val="18"/>
+        <w:szCs w:val="18"/>
+      </w:rPr>
+      <w:fldChar w:fldCharType="begin"/>
+    </w:r>
+    <w:r>
+      <w:rPr>
+        <w:color w:val="999999"/>
+        <w:sz w:val="18"/>
+        <w:szCs w:val="18"/>
+        <w:lang w:val="en-GB"/>
+      </w:rPr>
       <w:instrText>PAGE</w:instrText>
     </w:r>
     <w:r>
@@ -8800,6 +8963,16 @@
       </w:rPr>
       <w:fldChar w:fldCharType="end"/>
     </w:r>
+  </w:p>
+</w:ftr>
+</file>
+
+<file path=word/footer3.xml><?xml version="1.0" encoding="utf-8"?>
+<w:ftr xmlns:wpc="http://schemas.microsoft.com/office/word/2010/wordprocessingCanvas" xmlns:cx="http://schemas.microsoft.com/office/drawing/2014/chartex" xmlns:cx1="http://schemas.microsoft.com/office/drawing/2015/9/8/chartex" xmlns:cx2="http://schemas.microsoft.com/office/drawing/2015/10/21/chartex" xmlns:cx3="http://schemas.microsoft.com/office/drawing/2016/5/9/chartex" xmlns:cx4="http://schemas.microsoft.com/office/drawing/2016/5/10/chartex" xmlns:cx5="http://schemas.microsoft.com/office/drawing/2016/5/11/chartex" xmlns:cx6="http://schemas.microsoft.com/office/drawing/2016/5/12/chartex" xmlns:cx7="http://schemas.microsoft.com/office/drawing/2016/5/13/chartex" xmlns:cx8="http://schemas.microsoft.com/office/drawing/2016/5/14/chartex" xmlns:mc="http://schemas.openxmlformats.org/markup-compatibility/2006" xmlns:aink="http://schemas.microsoft.com/office/drawing/2016/ink" xmlns:am3d="http://schemas.microsoft.com/office/drawing/2017/model3d" xmlns:o="urn:schemas-microsoft-com:office:office" xmlns:r="http://schemas.openxmlformats.org/officeDocument/2006/relationships" xmlns:m="http://schemas.openxmlformats.org/officeDocument/2006/math" xmlns:v="urn:schemas-microsoft-com:vml" xmlns:wp14="http://schemas.microsoft.com/office/word/2010/wordprocessingDrawing" xmlns:wp="http://schemas.openxmlformats.org/drawingml/2006/wordprocessingDrawing" xmlns:w10="urn:schemas-microsoft-com:office:word" xmlns:w="http://schemas.openxmlformats.org/wordprocessingml/2006/main" xmlns:w14="http://schemas.microsoft.com/office/word/2010/wordml" xmlns:w15="http://schemas.microsoft.com/office/word/2012/wordml" xmlns:w16cid="http://schemas.microsoft.com/office/word/2016/wordml/cid" xmlns:w16se="http://schemas.microsoft.com/office/word/2015/wordml/symex" xmlns:wpg="http://schemas.microsoft.com/office/word/2010/wordprocessingGroup" xmlns:wpi="http://schemas.microsoft.com/office/word/2010/wordprocessingInk" xmlns:wne="http://schemas.microsoft.com/office/word/2006/wordml" xmlns:wps="http://schemas.microsoft.com/office/word/2010/wordprocessingShape" mc:Ignorable="w14 w15 w16se w16cid wp14">
+  <w:p>
+    <w:pPr>
+      <w:pStyle w:val="Footer"/>
+    </w:pPr>
   </w:p>
 </w:ftr>
 </file>
@@ -8830,6 +9003,26 @@
 </file>
 
 <file path=word/header1.xml><?xml version="1.0" encoding="utf-8"?>
+<w:hdr xmlns:wpc="http://schemas.microsoft.com/office/word/2010/wordprocessingCanvas" xmlns:cx="http://schemas.microsoft.com/office/drawing/2014/chartex" xmlns:cx1="http://schemas.microsoft.com/office/drawing/2015/9/8/chartex" xmlns:cx2="http://schemas.microsoft.com/office/drawing/2015/10/21/chartex" xmlns:cx3="http://schemas.microsoft.com/office/drawing/2016/5/9/chartex" xmlns:cx4="http://schemas.microsoft.com/office/drawing/2016/5/10/chartex" xmlns:cx5="http://schemas.microsoft.com/office/drawing/2016/5/11/chartex" xmlns:cx6="http://schemas.microsoft.com/office/drawing/2016/5/12/chartex" xmlns:cx7="http://schemas.microsoft.com/office/drawing/2016/5/13/chartex" xmlns:cx8="http://schemas.microsoft.com/office/drawing/2016/5/14/chartex" xmlns:mc="http://schemas.openxmlformats.org/markup-compatibility/2006" xmlns:aink="http://schemas.microsoft.com/office/drawing/2016/ink" xmlns:am3d="http://schemas.microsoft.com/office/drawing/2017/model3d" xmlns:o="urn:schemas-microsoft-com:office:office" xmlns:r="http://schemas.openxmlformats.org/officeDocument/2006/relationships" xmlns:m="http://schemas.openxmlformats.org/officeDocument/2006/math" xmlns:v="urn:schemas-microsoft-com:vml" xmlns:wp14="http://schemas.microsoft.com/office/word/2010/wordprocessingDrawing" xmlns:wp="http://schemas.openxmlformats.org/drawingml/2006/wordprocessingDrawing" xmlns:w10="urn:schemas-microsoft-com:office:word" xmlns:w="http://schemas.openxmlformats.org/wordprocessingml/2006/main" xmlns:w14="http://schemas.microsoft.com/office/word/2010/wordml" xmlns:w15="http://schemas.microsoft.com/office/word/2012/wordml" xmlns:w16cid="http://schemas.microsoft.com/office/word/2016/wordml/cid" xmlns:w16se="http://schemas.microsoft.com/office/word/2015/wordml/symex" xmlns:wpg="http://schemas.microsoft.com/office/word/2010/wordprocessingGroup" xmlns:wpi="http://schemas.microsoft.com/office/word/2010/wordprocessingInk" xmlns:wne="http://schemas.microsoft.com/office/word/2006/wordml" xmlns:wps="http://schemas.microsoft.com/office/word/2010/wordprocessingShape" mc:Ignorable="w14 w15 w16se w16cid wp14">
+  <w:p>
+    <w:pPr>
+      <w:pStyle w:val="Header"/>
+    </w:pPr>
+  </w:p>
+</w:hdr>
+</file>
+
+<file path=word/header2.xml><?xml version="1.0" encoding="utf-8"?>
+<w:hdr xmlns:wpc="http://schemas.microsoft.com/office/word/2010/wordprocessingCanvas" xmlns:cx="http://schemas.microsoft.com/office/drawing/2014/chartex" xmlns:cx1="http://schemas.microsoft.com/office/drawing/2015/9/8/chartex" xmlns:cx2="http://schemas.microsoft.com/office/drawing/2015/10/21/chartex" xmlns:cx3="http://schemas.microsoft.com/office/drawing/2016/5/9/chartex" xmlns:cx4="http://schemas.microsoft.com/office/drawing/2016/5/10/chartex" xmlns:cx5="http://schemas.microsoft.com/office/drawing/2016/5/11/chartex" xmlns:cx6="http://schemas.microsoft.com/office/drawing/2016/5/12/chartex" xmlns:cx7="http://schemas.microsoft.com/office/drawing/2016/5/13/chartex" xmlns:cx8="http://schemas.microsoft.com/office/drawing/2016/5/14/chartex" xmlns:mc="http://schemas.openxmlformats.org/markup-compatibility/2006" xmlns:aink="http://schemas.microsoft.com/office/drawing/2016/ink" xmlns:am3d="http://schemas.microsoft.com/office/drawing/2017/model3d" xmlns:o="urn:schemas-microsoft-com:office:office" xmlns:r="http://schemas.openxmlformats.org/officeDocument/2006/relationships" xmlns:m="http://schemas.openxmlformats.org/officeDocument/2006/math" xmlns:v="urn:schemas-microsoft-com:vml" xmlns:wp14="http://schemas.microsoft.com/office/word/2010/wordprocessingDrawing" xmlns:wp="http://schemas.openxmlformats.org/drawingml/2006/wordprocessingDrawing" xmlns:w10="urn:schemas-microsoft-com:office:word" xmlns:w="http://schemas.openxmlformats.org/wordprocessingml/2006/main" xmlns:w14="http://schemas.microsoft.com/office/word/2010/wordml" xmlns:w15="http://schemas.microsoft.com/office/word/2012/wordml" xmlns:w16cid="http://schemas.microsoft.com/office/word/2016/wordml/cid" xmlns:w16se="http://schemas.microsoft.com/office/word/2015/wordml/symex" xmlns:wpg="http://schemas.microsoft.com/office/word/2010/wordprocessingGroup" xmlns:wpi="http://schemas.microsoft.com/office/word/2010/wordprocessingInk" xmlns:wne="http://schemas.microsoft.com/office/word/2006/wordml" xmlns:wps="http://schemas.microsoft.com/office/word/2010/wordprocessingShape" mc:Ignorable="w14 w15 w16se w16cid wp14">
+  <w:p>
+    <w:pPr>
+      <w:pStyle w:val="Header"/>
+    </w:pPr>
+  </w:p>
+</w:hdr>
+</file>
+
+<file path=word/header3.xml><?xml version="1.0" encoding="utf-8"?>
 <w:hdr xmlns:wpc="http://schemas.microsoft.com/office/word/2010/wordprocessingCanvas" xmlns:cx="http://schemas.microsoft.com/office/drawing/2014/chartex" xmlns:cx1="http://schemas.microsoft.com/office/drawing/2015/9/8/chartex" xmlns:cx2="http://schemas.microsoft.com/office/drawing/2015/10/21/chartex" xmlns:cx3="http://schemas.microsoft.com/office/drawing/2016/5/9/chartex" xmlns:cx4="http://schemas.microsoft.com/office/drawing/2016/5/10/chartex" xmlns:cx5="http://schemas.microsoft.com/office/drawing/2016/5/11/chartex" xmlns:cx6="http://schemas.microsoft.com/office/drawing/2016/5/12/chartex" xmlns:cx7="http://schemas.microsoft.com/office/drawing/2016/5/13/chartex" xmlns:cx8="http://schemas.microsoft.com/office/drawing/2016/5/14/chartex" xmlns:mc="http://schemas.openxmlformats.org/markup-compatibility/2006" xmlns:aink="http://schemas.microsoft.com/office/drawing/2016/ink" xmlns:am3d="http://schemas.microsoft.com/office/drawing/2017/model3d" xmlns:o="urn:schemas-microsoft-com:office:office" xmlns:r="http://schemas.openxmlformats.org/officeDocument/2006/relationships" xmlns:m="http://schemas.openxmlformats.org/officeDocument/2006/math" xmlns:v="urn:schemas-microsoft-com:vml" xmlns:wp14="http://schemas.microsoft.com/office/word/2010/wordprocessingDrawing" xmlns:wp="http://schemas.openxmlformats.org/drawingml/2006/wordprocessingDrawing" xmlns:w10="urn:schemas-microsoft-com:office:word" xmlns:w="http://schemas.openxmlformats.org/wordprocessingml/2006/main" xmlns:w14="http://schemas.microsoft.com/office/word/2010/wordml" xmlns:w15="http://schemas.microsoft.com/office/word/2012/wordml" xmlns:w16cid="http://schemas.microsoft.com/office/word/2016/wordml/cid" xmlns:w16se="http://schemas.microsoft.com/office/word/2015/wordml/symex" xmlns:wpg="http://schemas.microsoft.com/office/word/2010/wordprocessingGroup" xmlns:wpi="http://schemas.microsoft.com/office/word/2010/wordprocessingInk" xmlns:wne="http://schemas.microsoft.com/office/word/2006/wordml" xmlns:wps="http://schemas.microsoft.com/office/word/2010/wordprocessingShape" mc:Ignorable="w14 w15 w16se w16cid wp14">
   <w:p>
     <w:pPr>
@@ -14850,7 +15043,7 @@
 </file>
 
 <file path=customXml/itemProps2.xml><?xml version="1.0" encoding="utf-8"?>
-<ds:datastoreItem xmlns:ds="http://schemas.openxmlformats.org/officeDocument/2006/customXml" ds:itemID="{58CF4449-A512-497F-B4B8-A7C3FA8178D4}">
+<ds:datastoreItem xmlns:ds="http://schemas.openxmlformats.org/officeDocument/2006/customXml" ds:itemID="{97F7A20D-47D2-4666-863B-28E2270AD7A9}">
   <ds:schemaRefs>
     <ds:schemaRef ds:uri="http://schemas.openxmlformats.org/officeDocument/2006/bibliography"/>
   </ds:schemaRefs>

</xml_diff>